<commit_message>
Updated Class diagram, use case diagram and report
</commit_message>
<xml_diff>
--- a/Docs/Scientific report generator.docx
+++ b/Docs/Scientific report generator.docx
@@ -7,22 +7,37 @@
         <w:pStyle w:val="Title"/>
         <w:jc w:val="center"/>
         <w:rPr>
+          <w:rFonts w:ascii="Times New Roman" w:hAnsi="Times New Roman" w:cs="Times New Roman"/>
           <w:b/>
+          <w:sz w:val="48"/>
+          <w:szCs w:val="48"/>
           <w:lang w:val="en-US"/>
         </w:rPr>
       </w:pPr>
       <w:r>
         <w:rPr>
+          <w:rFonts w:ascii="Times New Roman" w:hAnsi="Times New Roman" w:cs="Times New Roman"/>
           <w:b/>
+          <w:sz w:val="48"/>
+          <w:szCs w:val="48"/>
           <w:lang w:val="en-US"/>
         </w:rPr>
         <w:t>Scientific report generator</w:t>
       </w:r>
+    </w:p>
+    <w:p>
+      <w:pPr>
+        <w:rPr>
+          <w:rFonts w:ascii="Times New Roman" w:hAnsi="Times New Roman" w:cs="Times New Roman"/>
+          <w:lang w:val="en-US"/>
+        </w:rPr>
+      </w:pPr>
     </w:p>
     <w:p>
       <w:pPr>
         <w:jc w:val="both"/>
         <w:rPr>
+          <w:rFonts w:ascii="Times New Roman" w:hAnsi="Times New Roman" w:cs="Times New Roman"/>
           <w:sz w:val="32"/>
           <w:szCs w:val="32"/>
           <w:lang w:val="en-US"/>
@@ -30,6 +45,7 @@
       </w:pPr>
       <w:r>
         <w:rPr>
+          <w:rFonts w:ascii="Times New Roman" w:hAnsi="Times New Roman" w:cs="Times New Roman"/>
           <w:sz w:val="32"/>
           <w:szCs w:val="32"/>
           <w:lang w:val="en-US"/>
@@ -38,15 +54,73 @@
       </w:r>
       <w:r>
         <w:rPr>
-          <w:sz w:val="32"/>
-          <w:szCs w:val="32"/>
-          <w:lang w:val="en-US"/>
-        </w:rPr>
-        <w:t xml:space="preserve">employees of Ivan Franko national university of </w:t>
+          <w:rFonts w:ascii="Times New Roman" w:hAnsi="Times New Roman" w:cs="Times New Roman"/>
+          <w:sz w:val="32"/>
+          <w:szCs w:val="32"/>
+          <w:lang w:val="en-US"/>
+        </w:rPr>
+        <w:t xml:space="preserve">employees of Ivan </w:t>
       </w:r>
       <w:proofErr w:type="spellStart"/>
       <w:r>
         <w:rPr>
+          <w:rFonts w:ascii="Times New Roman" w:hAnsi="Times New Roman" w:cs="Times New Roman"/>
+          <w:sz w:val="32"/>
+          <w:szCs w:val="32"/>
+          <w:lang w:val="en-US"/>
+        </w:rPr>
+        <w:t>Franko</w:t>
+      </w:r>
+      <w:proofErr w:type="spellEnd"/>
+      <w:r>
+        <w:rPr>
+          <w:rFonts w:ascii="Times New Roman" w:hAnsi="Times New Roman" w:cs="Times New Roman"/>
+          <w:sz w:val="32"/>
+          <w:szCs w:val="32"/>
+          <w:lang w:val="en-US"/>
+        </w:rPr>
+        <w:t xml:space="preserve"> </w:t>
+      </w:r>
+      <w:r>
+        <w:rPr>
+          <w:rFonts w:ascii="Times New Roman" w:hAnsi="Times New Roman" w:cs="Times New Roman"/>
+          <w:sz w:val="32"/>
+          <w:szCs w:val="32"/>
+          <w:lang w:val="en-US"/>
+        </w:rPr>
+        <w:t>N</w:t>
+      </w:r>
+      <w:r>
+        <w:rPr>
+          <w:rFonts w:ascii="Times New Roman" w:hAnsi="Times New Roman" w:cs="Times New Roman"/>
+          <w:sz w:val="32"/>
+          <w:szCs w:val="32"/>
+          <w:lang w:val="en-US"/>
+        </w:rPr>
+        <w:t xml:space="preserve">ational </w:t>
+      </w:r>
+      <w:r>
+        <w:rPr>
+          <w:rFonts w:ascii="Times New Roman" w:hAnsi="Times New Roman" w:cs="Times New Roman"/>
+          <w:sz w:val="32"/>
+          <w:szCs w:val="32"/>
+          <w:lang w:val="en-US"/>
+        </w:rPr>
+        <w:t>U</w:t>
+      </w:r>
+      <w:r>
+        <w:rPr>
+          <w:rFonts w:ascii="Times New Roman" w:hAnsi="Times New Roman" w:cs="Times New Roman"/>
+          <w:sz w:val="32"/>
+          <w:szCs w:val="32"/>
+          <w:lang w:val="en-US"/>
+        </w:rPr>
+        <w:t xml:space="preserve">niversity of </w:t>
+      </w:r>
+      <w:proofErr w:type="spellStart"/>
+      <w:r>
+        <w:rPr>
+          <w:rFonts w:ascii="Times New Roman" w:hAnsi="Times New Roman" w:cs="Times New Roman"/>
           <w:sz w:val="32"/>
           <w:szCs w:val="32"/>
           <w:lang w:val="en-US"/>
@@ -56,6 +130,7 @@
       <w:proofErr w:type="spellEnd"/>
       <w:r>
         <w:rPr>
+          <w:rFonts w:ascii="Times New Roman" w:hAnsi="Times New Roman" w:cs="Times New Roman"/>
           <w:sz w:val="32"/>
           <w:szCs w:val="32"/>
           <w:lang w:val="en-US"/>
@@ -67,109 +142,145 @@
       <w:pPr>
         <w:jc w:val="both"/>
         <w:rPr>
+          <w:rFonts w:ascii="Times New Roman" w:hAnsi="Times New Roman" w:cs="Times New Roman"/>
+          <w:b/>
           <w:sz w:val="32"/>
           <w:szCs w:val="32"/>
           <w:u w:val="single"/>
           <w:lang w:val="en-US"/>
         </w:rPr>
       </w:pPr>
-      <w:r>
-        <w:rPr>
-          <w:b/>
-          <w:sz w:val="32"/>
-          <w:szCs w:val="32"/>
-          <w:u w:val="single"/>
-          <w:lang w:val="en-US"/>
-        </w:rPr>
-        <w:t>User roles:</w:t>
-      </w:r>
-      <w:r>
-        <w:rPr>
-          <w:sz w:val="32"/>
-          <w:szCs w:val="32"/>
-          <w:u w:val="single"/>
-          <w:lang w:val="en-US"/>
-        </w:rPr>
-        <w:t xml:space="preserve"> teacher,</w:t>
-      </w:r>
-      <w:r>
-        <w:rPr>
-          <w:sz w:val="32"/>
-          <w:szCs w:val="32"/>
-          <w:u w:val="single"/>
-        </w:rPr>
-        <w:t xml:space="preserve"> </w:t>
-      </w:r>
-      <w:r>
-        <w:rPr>
-          <w:sz w:val="32"/>
-          <w:szCs w:val="32"/>
-          <w:u w:val="single"/>
-          <w:lang w:val="en-US"/>
-        </w:rPr>
-        <w:t>department manager, dean.</w:t>
-      </w:r>
-      <w:bookmarkStart w:id="0" w:name="_GoBack"/>
-      <w:bookmarkEnd w:id="0"/>
     </w:p>
     <w:p>
       <w:pPr>
         <w:jc w:val="both"/>
         <w:rPr>
-          <w:sz w:val="32"/>
-          <w:szCs w:val="32"/>
+          <w:rFonts w:ascii="Times New Roman" w:hAnsi="Times New Roman" w:cs="Times New Roman"/>
+          <w:sz w:val="32"/>
+          <w:szCs w:val="32"/>
+          <w:u w:val="single"/>
           <w:lang w:val="en-US"/>
         </w:rPr>
       </w:pPr>
       <w:r>
         <w:rPr>
+          <w:rFonts w:ascii="Times New Roman" w:hAnsi="Times New Roman" w:cs="Times New Roman"/>
           <w:b/>
           <w:sz w:val="32"/>
           <w:szCs w:val="32"/>
-          <w:lang w:val="en-US"/>
-        </w:rPr>
-        <w:t>Teacher:</w:t>
-      </w:r>
-      <w:r>
-        <w:rPr>
-          <w:sz w:val="32"/>
-          <w:szCs w:val="32"/>
-          <w:lang w:val="en-US"/>
-        </w:rPr>
-        <w:t xml:space="preserve"> add personal data, add data about scientific work, generate individual report, create publication, mark scientific work themes, he participated in. </w:t>
+          <w:u w:val="single"/>
+          <w:lang w:val="en-US"/>
+        </w:rPr>
+        <w:t>R</w:t>
+      </w:r>
+      <w:r>
+        <w:rPr>
+          <w:rFonts w:ascii="Times New Roman" w:hAnsi="Times New Roman" w:cs="Times New Roman"/>
+          <w:b/>
+          <w:sz w:val="32"/>
+          <w:szCs w:val="32"/>
+          <w:u w:val="single"/>
+          <w:lang w:val="en-US"/>
+        </w:rPr>
+        <w:t>oles:</w:t>
+      </w:r>
+      <w:r>
+        <w:rPr>
+          <w:rFonts w:ascii="Times New Roman" w:hAnsi="Times New Roman" w:cs="Times New Roman"/>
+          <w:sz w:val="32"/>
+          <w:szCs w:val="32"/>
+          <w:u w:val="single"/>
+          <w:lang w:val="en-US"/>
+        </w:rPr>
+        <w:t xml:space="preserve"> teacher,</w:t>
+      </w:r>
+      <w:r>
+        <w:rPr>
+          <w:rFonts w:ascii="Times New Roman" w:hAnsi="Times New Roman" w:cs="Times New Roman"/>
+          <w:sz w:val="32"/>
+          <w:szCs w:val="32"/>
+          <w:u w:val="single"/>
+        </w:rPr>
+        <w:t xml:space="preserve"> </w:t>
+      </w:r>
+      <w:r>
+        <w:rPr>
+          <w:rFonts w:ascii="Times New Roman" w:hAnsi="Times New Roman" w:cs="Times New Roman"/>
+          <w:sz w:val="32"/>
+          <w:szCs w:val="32"/>
+          <w:u w:val="single"/>
+          <w:lang w:val="en-US"/>
+        </w:rPr>
+        <w:t>head of department</w:t>
+      </w:r>
+      <w:r>
+        <w:rPr>
+          <w:rFonts w:ascii="Times New Roman" w:hAnsi="Times New Roman" w:cs="Times New Roman"/>
+          <w:sz w:val="32"/>
+          <w:szCs w:val="32"/>
+          <w:u w:val="single"/>
+          <w:lang w:val="en-US"/>
+        </w:rPr>
+        <w:t>, dean</w:t>
+      </w:r>
+      <w:r>
+        <w:rPr>
+          <w:rFonts w:ascii="Times New Roman" w:hAnsi="Times New Roman" w:cs="Times New Roman"/>
+          <w:sz w:val="32"/>
+          <w:szCs w:val="32"/>
+          <w:u w:val="single"/>
+          <w:lang w:val="en-US"/>
+        </w:rPr>
+        <w:t>, super</w:t>
+      </w:r>
+      <w:r>
+        <w:rPr>
+          <w:rFonts w:ascii="Times New Roman" w:hAnsi="Times New Roman" w:cs="Times New Roman"/>
+          <w:sz w:val="32"/>
+          <w:szCs w:val="32"/>
+          <w:u w:val="single"/>
+          <w:lang w:val="en-US"/>
+        </w:rPr>
+        <w:t xml:space="preserve"> </w:t>
+      </w:r>
+      <w:r>
+        <w:rPr>
+          <w:rFonts w:ascii="Times New Roman" w:hAnsi="Times New Roman" w:cs="Times New Roman"/>
+          <w:sz w:val="32"/>
+          <w:szCs w:val="32"/>
+          <w:u w:val="single"/>
+          <w:lang w:val="en-US"/>
+        </w:rPr>
+        <w:t>user</w:t>
+      </w:r>
+      <w:r>
+        <w:rPr>
+          <w:rFonts w:ascii="Times New Roman" w:hAnsi="Times New Roman" w:cs="Times New Roman"/>
+          <w:sz w:val="32"/>
+          <w:szCs w:val="32"/>
+          <w:u w:val="single"/>
+          <w:lang w:val="en-US"/>
+        </w:rPr>
+        <w:t>.</w:t>
       </w:r>
     </w:p>
     <w:p>
       <w:pPr>
         <w:jc w:val="both"/>
         <w:rPr>
-          <w:sz w:val="32"/>
-          <w:szCs w:val="32"/>
+          <w:rFonts w:ascii="Times New Roman" w:hAnsi="Times New Roman" w:cs="Times New Roman"/>
+          <w:sz w:val="32"/>
+          <w:szCs w:val="32"/>
+          <w:u w:val="single"/>
           <w:lang w:val="en-US"/>
         </w:rPr>
       </w:pPr>
-      <w:r>
-        <w:rPr>
-          <w:b/>
-          <w:sz w:val="32"/>
-          <w:szCs w:val="32"/>
-          <w:lang w:val="en-US"/>
-        </w:rPr>
-        <w:t>Department manager:</w:t>
-      </w:r>
-      <w:r>
-        <w:rPr>
-          <w:sz w:val="32"/>
-          <w:szCs w:val="32"/>
-          <w:lang w:val="en-US"/>
-        </w:rPr>
-        <w:t xml:space="preserve"> everything mentioned above, register themes for scientific work, approve publications created by teachers, generate department report, approve registration of new teacher.</w:t>
-      </w:r>
     </w:p>
     <w:p>
       <w:pPr>
         <w:jc w:val="both"/>
         <w:rPr>
+          <w:rFonts w:ascii="Times New Roman" w:hAnsi="Times New Roman" w:cs="Times New Roman"/>
           <w:sz w:val="32"/>
           <w:szCs w:val="32"/>
           <w:lang w:val="en-US"/>
@@ -177,21 +288,315 @@
       </w:pPr>
       <w:r>
         <w:rPr>
+          <w:rFonts w:ascii="Times New Roman" w:hAnsi="Times New Roman" w:cs="Times New Roman"/>
           <w:b/>
           <w:sz w:val="32"/>
           <w:szCs w:val="32"/>
           <w:lang w:val="en-US"/>
         </w:rPr>
+        <w:t>Teacher:</w:t>
+      </w:r>
+      <w:r>
+        <w:rPr>
+          <w:rFonts w:ascii="Times New Roman" w:hAnsi="Times New Roman" w:cs="Times New Roman"/>
+          <w:sz w:val="32"/>
+          <w:szCs w:val="32"/>
+          <w:lang w:val="en-US"/>
+        </w:rPr>
+        <w:t xml:space="preserve"> </w:t>
+      </w:r>
+      <w:r>
+        <w:rPr>
+          <w:rFonts w:ascii="Times New Roman" w:hAnsi="Times New Roman" w:cs="Times New Roman"/>
+          <w:sz w:val="32"/>
+          <w:szCs w:val="32"/>
+          <w:lang w:val="en-US"/>
+        </w:rPr>
+        <w:t xml:space="preserve">can add personal data, </w:t>
+      </w:r>
+      <w:r>
+        <w:rPr>
+          <w:rFonts w:ascii="Times New Roman" w:hAnsi="Times New Roman" w:cs="Times New Roman"/>
+          <w:sz w:val="32"/>
+          <w:szCs w:val="32"/>
+          <w:lang w:val="en-US"/>
+        </w:rPr>
+        <w:t>data about scientific work, generate indivi</w:t>
+      </w:r>
+      <w:r>
+        <w:rPr>
+          <w:rFonts w:ascii="Times New Roman" w:hAnsi="Times New Roman" w:cs="Times New Roman"/>
+          <w:sz w:val="32"/>
+          <w:szCs w:val="32"/>
+          <w:lang w:val="en-US"/>
+        </w:rPr>
+        <w:t>dual report, create publication and</w:t>
+      </w:r>
+      <w:r>
+        <w:rPr>
+          <w:rFonts w:ascii="Times New Roman" w:hAnsi="Times New Roman" w:cs="Times New Roman"/>
+          <w:sz w:val="32"/>
+          <w:szCs w:val="32"/>
+          <w:lang w:val="en-US"/>
+        </w:rPr>
+        <w:t xml:space="preserve"> mark scientific work themes, he participated in. </w:t>
+      </w:r>
+    </w:p>
+    <w:p>
+      <w:pPr>
+        <w:jc w:val="both"/>
+        <w:rPr>
+          <w:rFonts w:ascii="Times New Roman" w:hAnsi="Times New Roman" w:cs="Times New Roman"/>
+          <w:sz w:val="32"/>
+          <w:szCs w:val="32"/>
+          <w:lang w:val="en-US"/>
+        </w:rPr>
+      </w:pPr>
+      <w:r>
+        <w:rPr>
+          <w:rFonts w:ascii="Times New Roman" w:hAnsi="Times New Roman" w:cs="Times New Roman"/>
+          <w:b/>
+          <w:sz w:val="32"/>
+          <w:szCs w:val="32"/>
+          <w:lang w:val="en-US"/>
+        </w:rPr>
+        <w:t>Head of department</w:t>
+      </w:r>
+      <w:r>
+        <w:rPr>
+          <w:rFonts w:ascii="Times New Roman" w:hAnsi="Times New Roman" w:cs="Times New Roman"/>
+          <w:b/>
+          <w:sz w:val="32"/>
+          <w:szCs w:val="32"/>
+          <w:lang w:val="en-US"/>
+        </w:rPr>
+        <w:t>:</w:t>
+      </w:r>
+      <w:r>
+        <w:rPr>
+          <w:rFonts w:ascii="Times New Roman" w:hAnsi="Times New Roman" w:cs="Times New Roman"/>
+          <w:sz w:val="32"/>
+          <w:szCs w:val="32"/>
+          <w:lang w:val="en-US"/>
+        </w:rPr>
+        <w:t xml:space="preserve"> </w:t>
+      </w:r>
+      <w:r>
+        <w:rPr>
+          <w:rFonts w:ascii="Times New Roman" w:hAnsi="Times New Roman" w:cs="Times New Roman"/>
+          <w:sz w:val="32"/>
+          <w:szCs w:val="32"/>
+          <w:lang w:val="en-US"/>
+        </w:rPr>
+        <w:t>R</w:t>
+      </w:r>
+      <w:r>
+        <w:rPr>
+          <w:rFonts w:ascii="Times New Roman" w:hAnsi="Times New Roman" w:cs="Times New Roman"/>
+          <w:sz w:val="32"/>
+          <w:szCs w:val="32"/>
+          <w:lang w:val="en-US"/>
+        </w:rPr>
+        <w:t>egister themes for scientific work,</w:t>
+      </w:r>
+      <w:r>
+        <w:rPr>
+          <w:rFonts w:ascii="Times New Roman" w:hAnsi="Times New Roman" w:cs="Times New Roman"/>
+          <w:sz w:val="32"/>
+          <w:szCs w:val="32"/>
+          <w:lang w:val="en-US"/>
+        </w:rPr>
+        <w:t xml:space="preserve"> </w:t>
+      </w:r>
+      <w:r>
+        <w:rPr>
+          <w:rFonts w:ascii="Times New Roman" w:hAnsi="Times New Roman" w:cs="Times New Roman"/>
+          <w:sz w:val="32"/>
+          <w:szCs w:val="32"/>
+          <w:lang w:val="en-US"/>
+        </w:rPr>
+        <w:t>generate department report</w:t>
+      </w:r>
+      <w:r>
+        <w:rPr>
+          <w:rFonts w:ascii="Times New Roman" w:hAnsi="Times New Roman" w:cs="Times New Roman"/>
+          <w:sz w:val="32"/>
+          <w:szCs w:val="32"/>
+          <w:lang w:val="en-US"/>
+        </w:rPr>
+        <w:t>,</w:t>
+      </w:r>
+      <w:r>
+        <w:rPr>
+          <w:rFonts w:ascii="Times New Roman" w:hAnsi="Times New Roman" w:cs="Times New Roman"/>
+          <w:sz w:val="32"/>
+          <w:szCs w:val="32"/>
+          <w:lang w:val="en-US"/>
+        </w:rPr>
+        <w:t xml:space="preserve"> </w:t>
+      </w:r>
+      <w:r>
+        <w:rPr>
+          <w:rFonts w:ascii="Times New Roman" w:hAnsi="Times New Roman" w:cs="Times New Roman"/>
+          <w:sz w:val="32"/>
+          <w:szCs w:val="32"/>
+          <w:lang w:val="en-US"/>
+        </w:rPr>
+        <w:t>and approve</w:t>
+      </w:r>
+      <w:r>
+        <w:rPr>
+          <w:rFonts w:ascii="Times New Roman" w:hAnsi="Times New Roman" w:cs="Times New Roman"/>
+          <w:sz w:val="32"/>
+          <w:szCs w:val="32"/>
+          <w:lang w:val="en-US"/>
+        </w:rPr>
+        <w:t xml:space="preserve"> </w:t>
+      </w:r>
+      <w:r>
+        <w:rPr>
+          <w:rFonts w:ascii="Times New Roman" w:hAnsi="Times New Roman" w:cs="Times New Roman"/>
+          <w:sz w:val="32"/>
+          <w:szCs w:val="32"/>
+          <w:lang w:val="en-US"/>
+        </w:rPr>
+        <w:t>registration of new teacher</w:t>
+      </w:r>
+      <w:r>
+        <w:rPr>
+          <w:rFonts w:ascii="Times New Roman" w:hAnsi="Times New Roman" w:cs="Times New Roman"/>
+          <w:sz w:val="32"/>
+          <w:szCs w:val="32"/>
+          <w:lang w:val="en-US"/>
+        </w:rPr>
+        <w:t>s and</w:t>
+      </w:r>
+      <w:r>
+        <w:rPr>
+          <w:rFonts w:ascii="Times New Roman" w:hAnsi="Times New Roman" w:cs="Times New Roman"/>
+          <w:sz w:val="32"/>
+          <w:szCs w:val="32"/>
+          <w:lang w:val="en-US"/>
+        </w:rPr>
+        <w:t xml:space="preserve"> </w:t>
+      </w:r>
+      <w:r>
+        <w:rPr>
+          <w:rFonts w:ascii="Times New Roman" w:hAnsi="Times New Roman" w:cs="Times New Roman"/>
+          <w:sz w:val="32"/>
+          <w:szCs w:val="32"/>
+          <w:lang w:val="en-US"/>
+        </w:rPr>
+        <w:t>publications created by teachers</w:t>
+      </w:r>
+      <w:r>
+        <w:rPr>
+          <w:rFonts w:ascii="Times New Roman" w:hAnsi="Times New Roman" w:cs="Times New Roman"/>
+          <w:sz w:val="32"/>
+          <w:szCs w:val="32"/>
+          <w:lang w:val="en-US"/>
+        </w:rPr>
+        <w:t>.</w:t>
+      </w:r>
+    </w:p>
+    <w:p>
+      <w:pPr>
+        <w:jc w:val="both"/>
+        <w:rPr>
+          <w:rFonts w:ascii="Times New Roman" w:hAnsi="Times New Roman" w:cs="Times New Roman"/>
+          <w:sz w:val="32"/>
+          <w:szCs w:val="32"/>
+          <w:lang w:val="en-US"/>
+        </w:rPr>
+      </w:pPr>
+      <w:r>
+        <w:rPr>
+          <w:rFonts w:ascii="Times New Roman" w:hAnsi="Times New Roman" w:cs="Times New Roman"/>
+          <w:b/>
+          <w:sz w:val="32"/>
+          <w:szCs w:val="32"/>
+          <w:lang w:val="en-US"/>
+        </w:rPr>
         <w:t>Dean:</w:t>
       </w:r>
       <w:r>
         <w:rPr>
+          <w:rFonts w:ascii="Times New Roman" w:hAnsi="Times New Roman" w:cs="Times New Roman"/>
           <w:sz w:val="32"/>
           <w:szCs w:val="32"/>
           <w:lang w:val="en-US"/>
         </w:rPr>
         <w:t xml:space="preserve"> everything department manager can do, but instead of generating department report, can generate faculty report.</w:t>
       </w:r>
+    </w:p>
+    <w:p>
+      <w:pPr>
+        <w:jc w:val="both"/>
+        <w:rPr>
+          <w:rFonts w:ascii="Times New Roman" w:hAnsi="Times New Roman" w:cs="Times New Roman"/>
+          <w:sz w:val="32"/>
+          <w:szCs w:val="32"/>
+        </w:rPr>
+      </w:pPr>
+      <w:r>
+        <w:rPr>
+          <w:rFonts w:ascii="Times New Roman" w:hAnsi="Times New Roman" w:cs="Times New Roman"/>
+          <w:b/>
+          <w:sz w:val="32"/>
+          <w:szCs w:val="32"/>
+          <w:lang w:val="en-US"/>
+        </w:rPr>
+        <w:t>Super user:</w:t>
+      </w:r>
+      <w:r>
+        <w:rPr>
+          <w:rFonts w:ascii="Times New Roman" w:hAnsi="Times New Roman" w:cs="Times New Roman"/>
+          <w:sz w:val="32"/>
+          <w:szCs w:val="32"/>
+          <w:lang w:val="en-US"/>
+        </w:rPr>
+        <w:t xml:space="preserve"> </w:t>
+      </w:r>
+      <w:r>
+        <w:rPr>
+          <w:rFonts w:ascii="Times New Roman" w:hAnsi="Times New Roman" w:cs="Times New Roman"/>
+          <w:sz w:val="32"/>
+          <w:szCs w:val="32"/>
+          <w:lang w:val="en-US"/>
+        </w:rPr>
+        <w:t>can a</w:t>
+      </w:r>
+      <w:r>
+        <w:rPr>
+          <w:rFonts w:ascii="Times New Roman" w:hAnsi="Times New Roman" w:cs="Times New Roman"/>
+          <w:sz w:val="32"/>
+          <w:szCs w:val="32"/>
+          <w:lang w:val="en-US"/>
+        </w:rPr>
+        <w:t>pproving new user’s accounts.</w:t>
+      </w:r>
+    </w:p>
+    <w:p>
+      <w:pPr>
+        <w:jc w:val="both"/>
+        <w:rPr>
+          <w:rFonts w:ascii="Times New Roman" w:hAnsi="Times New Roman" w:cs="Times New Roman"/>
+          <w:sz w:val="32"/>
+          <w:szCs w:val="32"/>
+          <w:lang w:val="en-US"/>
+        </w:rPr>
+      </w:pPr>
+    </w:p>
+    <w:p>
+      <w:pPr>
+        <w:jc w:val="both"/>
+        <w:rPr>
+          <w:rFonts w:ascii="Times New Roman" w:hAnsi="Times New Roman" w:cs="Times New Roman"/>
+          <w:sz w:val="32"/>
+          <w:szCs w:val="32"/>
+          <w:lang w:val="en-US"/>
+        </w:rPr>
+      </w:pPr>
     </w:p>
     <w:tbl>
       <w:tblPr>
@@ -200,11 +605,11 @@
         <w:tblLook w:val="04A0" w:firstRow="1" w:lastRow="0" w:firstColumn="1" w:lastColumn="0" w:noHBand="0" w:noVBand="1"/>
       </w:tblPr>
       <w:tblGrid>
-        <w:gridCol w:w="562"/>
-        <w:gridCol w:w="1701"/>
-        <w:gridCol w:w="1375"/>
-        <w:gridCol w:w="3303"/>
-        <w:gridCol w:w="2694"/>
+        <w:gridCol w:w="560"/>
+        <w:gridCol w:w="1698"/>
+        <w:gridCol w:w="1656"/>
+        <w:gridCol w:w="3161"/>
+        <w:gridCol w:w="2560"/>
       </w:tblGrid>
       <w:tr>
         <w:tc>
@@ -215,6 +620,7 @@
             <w:pPr>
               <w:jc w:val="center"/>
               <w:rPr>
+                <w:rFonts w:ascii="Times New Roman" w:hAnsi="Times New Roman" w:cs="Times New Roman"/>
                 <w:b/>
                 <w:sz w:val="32"/>
                 <w:szCs w:val="32"/>
@@ -223,6 +629,7 @@
             </w:pPr>
             <w:r>
               <w:rPr>
+                <w:rFonts w:ascii="Times New Roman" w:hAnsi="Times New Roman" w:cs="Times New Roman"/>
                 <w:b/>
                 <w:sz w:val="32"/>
                 <w:szCs w:val="32"/>
@@ -240,6 +647,7 @@
             <w:pPr>
               <w:jc w:val="center"/>
               <w:rPr>
+                <w:rFonts w:ascii="Times New Roman" w:hAnsi="Times New Roman" w:cs="Times New Roman"/>
                 <w:b/>
                 <w:sz w:val="32"/>
                 <w:szCs w:val="32"/>
@@ -248,6 +656,7 @@
             </w:pPr>
             <w:r>
               <w:rPr>
+                <w:rFonts w:ascii="Times New Roman" w:hAnsi="Times New Roman" w:cs="Times New Roman"/>
                 <w:b/>
                 <w:sz w:val="32"/>
                 <w:szCs w:val="32"/>
@@ -265,6 +674,7 @@
             <w:pPr>
               <w:jc w:val="center"/>
               <w:rPr>
+                <w:rFonts w:ascii="Times New Roman" w:hAnsi="Times New Roman" w:cs="Times New Roman"/>
                 <w:b/>
                 <w:sz w:val="32"/>
                 <w:szCs w:val="32"/>
@@ -273,6 +683,7 @@
             </w:pPr>
             <w:r>
               <w:rPr>
+                <w:rFonts w:ascii="Times New Roman" w:hAnsi="Times New Roman" w:cs="Times New Roman"/>
                 <w:b/>
                 <w:sz w:val="32"/>
                 <w:szCs w:val="32"/>
@@ -290,6 +701,7 @@
             <w:pPr>
               <w:jc w:val="center"/>
               <w:rPr>
+                <w:rFonts w:ascii="Times New Roman" w:hAnsi="Times New Roman" w:cs="Times New Roman"/>
                 <w:b/>
                 <w:sz w:val="32"/>
                 <w:szCs w:val="32"/>
@@ -298,6 +710,7 @@
             </w:pPr>
             <w:r>
               <w:rPr>
+                <w:rFonts w:ascii="Times New Roman" w:hAnsi="Times New Roman" w:cs="Times New Roman"/>
                 <w:b/>
                 <w:sz w:val="32"/>
                 <w:szCs w:val="32"/>
@@ -315,6 +728,7 @@
             <w:pPr>
               <w:jc w:val="center"/>
               <w:rPr>
+                <w:rFonts w:ascii="Times New Roman" w:hAnsi="Times New Roman" w:cs="Times New Roman"/>
                 <w:b/>
                 <w:sz w:val="32"/>
                 <w:szCs w:val="32"/>
@@ -323,6 +737,7 @@
             </w:pPr>
             <w:r>
               <w:rPr>
+                <w:rFonts w:ascii="Times New Roman" w:hAnsi="Times New Roman" w:cs="Times New Roman"/>
                 <w:b/>
                 <w:sz w:val="32"/>
                 <w:szCs w:val="32"/>
@@ -340,13 +755,23 @@
           </w:tcPr>
           <w:p>
             <w:pPr>
-              <w:jc w:val="both"/>
-              <w:rPr>
-                <w:sz w:val="32"/>
-                <w:szCs w:val="32"/>
-                <w:lang w:val="en-US"/>
-              </w:rPr>
-            </w:pPr>
+              <w:jc w:val="center"/>
+              <w:rPr>
+                <w:rFonts w:ascii="Times New Roman" w:hAnsi="Times New Roman" w:cs="Times New Roman"/>
+                <w:sz w:val="32"/>
+                <w:szCs w:val="32"/>
+                <w:lang w:val="en-US"/>
+              </w:rPr>
+            </w:pPr>
+            <w:r>
+              <w:rPr>
+                <w:rFonts w:ascii="Times New Roman" w:hAnsi="Times New Roman" w:cs="Times New Roman"/>
+                <w:sz w:val="32"/>
+                <w:szCs w:val="32"/>
+                <w:lang w:val="en-US"/>
+              </w:rPr>
+              <w:t>1</w:t>
+            </w:r>
           </w:p>
         </w:tc>
         <w:tc>
@@ -355,13 +780,22 @@
           </w:tcPr>
           <w:p>
             <w:pPr>
-              <w:jc w:val="both"/>
-              <w:rPr>
-                <w:sz w:val="32"/>
-                <w:szCs w:val="32"/>
-                <w:lang w:val="en-US"/>
-              </w:rPr>
-            </w:pPr>
+              <w:rPr>
+                <w:rFonts w:ascii="Times New Roman" w:hAnsi="Times New Roman" w:cs="Times New Roman"/>
+                <w:sz w:val="32"/>
+                <w:szCs w:val="32"/>
+                <w:lang w:val="en-US"/>
+              </w:rPr>
+            </w:pPr>
+            <w:r>
+              <w:rPr>
+                <w:rFonts w:ascii="Times New Roman" w:hAnsi="Times New Roman" w:cs="Times New Roman"/>
+                <w:sz w:val="32"/>
+                <w:szCs w:val="32"/>
+                <w:lang w:val="en-US"/>
+              </w:rPr>
+              <w:t>Input data</w:t>
+            </w:r>
           </w:p>
         </w:tc>
         <w:tc>
@@ -370,13 +804,22 @@
           </w:tcPr>
           <w:p>
             <w:pPr>
-              <w:jc w:val="both"/>
-              <w:rPr>
-                <w:sz w:val="32"/>
-                <w:szCs w:val="32"/>
-                <w:lang w:val="en-US"/>
-              </w:rPr>
-            </w:pPr>
+              <w:rPr>
+                <w:rFonts w:ascii="Times New Roman" w:hAnsi="Times New Roman" w:cs="Times New Roman"/>
+                <w:sz w:val="32"/>
+                <w:szCs w:val="32"/>
+                <w:lang w:val="en-US"/>
+              </w:rPr>
+            </w:pPr>
+            <w:r>
+              <w:rPr>
+                <w:rFonts w:ascii="Times New Roman" w:hAnsi="Times New Roman" w:cs="Times New Roman"/>
+                <w:sz w:val="32"/>
+                <w:szCs w:val="32"/>
+                <w:lang w:val="en-US"/>
+              </w:rPr>
+              <w:t>Teacher</w:t>
+            </w:r>
           </w:p>
         </w:tc>
         <w:tc>
@@ -385,13 +828,31 @@
           </w:tcPr>
           <w:p>
             <w:pPr>
-              <w:jc w:val="both"/>
-              <w:rPr>
-                <w:sz w:val="32"/>
-                <w:szCs w:val="32"/>
-                <w:lang w:val="en-US"/>
-              </w:rPr>
-            </w:pPr>
+              <w:rPr>
+                <w:rFonts w:ascii="Times New Roman" w:hAnsi="Times New Roman" w:cs="Times New Roman"/>
+                <w:sz w:val="32"/>
+                <w:szCs w:val="32"/>
+                <w:lang w:val="en-US"/>
+              </w:rPr>
+            </w:pPr>
+            <w:r>
+              <w:rPr>
+                <w:rFonts w:ascii="Times New Roman" w:hAnsi="Times New Roman" w:cs="Times New Roman"/>
+                <w:sz w:val="32"/>
+                <w:szCs w:val="32"/>
+                <w:lang w:val="en-US"/>
+              </w:rPr>
+              <w:t>Teacher can input personal data during the registration</w:t>
+            </w:r>
+            <w:r>
+              <w:rPr>
+                <w:rFonts w:ascii="Times New Roman" w:hAnsi="Times New Roman" w:cs="Times New Roman"/>
+                <w:sz w:val="32"/>
+                <w:szCs w:val="32"/>
+                <w:lang w:val="en-US"/>
+              </w:rPr>
+              <w:t>.</w:t>
+            </w:r>
           </w:p>
         </w:tc>
         <w:tc>
@@ -400,11 +861,1289 @@
           </w:tcPr>
           <w:p>
             <w:pPr>
-              <w:jc w:val="both"/>
-              <w:rPr>
-                <w:sz w:val="32"/>
-                <w:szCs w:val="32"/>
-                <w:lang w:val="en-US"/>
+              <w:rPr>
+                <w:rFonts w:ascii="Times New Roman" w:hAnsi="Times New Roman" w:cs="Times New Roman"/>
+                <w:sz w:val="32"/>
+                <w:szCs w:val="32"/>
+              </w:rPr>
+            </w:pPr>
+          </w:p>
+        </w:tc>
+      </w:tr>
+      <w:tr>
+        <w:tc>
+          <w:tcPr>
+            <w:tcW w:w="562" w:type="dxa"/>
+          </w:tcPr>
+          <w:p>
+            <w:pPr>
+              <w:jc w:val="center"/>
+              <w:rPr>
+                <w:rFonts w:ascii="Times New Roman" w:hAnsi="Times New Roman" w:cs="Times New Roman"/>
+                <w:sz w:val="32"/>
+                <w:szCs w:val="32"/>
+                <w:lang w:val="en-US"/>
+              </w:rPr>
+            </w:pPr>
+            <w:r>
+              <w:rPr>
+                <w:rFonts w:ascii="Times New Roman" w:hAnsi="Times New Roman" w:cs="Times New Roman"/>
+                <w:sz w:val="32"/>
+                <w:szCs w:val="32"/>
+                <w:lang w:val="en-US"/>
+              </w:rPr>
+              <w:t>2</w:t>
+            </w:r>
+          </w:p>
+        </w:tc>
+        <w:tc>
+          <w:tcPr>
+            <w:tcW w:w="1701" w:type="dxa"/>
+          </w:tcPr>
+          <w:p>
+            <w:pPr>
+              <w:rPr>
+                <w:rFonts w:ascii="Times New Roman" w:hAnsi="Times New Roman" w:cs="Times New Roman"/>
+                <w:sz w:val="32"/>
+                <w:szCs w:val="32"/>
+                <w:lang w:val="en-US"/>
+              </w:rPr>
+            </w:pPr>
+            <w:r>
+              <w:rPr>
+                <w:rFonts w:ascii="Times New Roman" w:hAnsi="Times New Roman" w:cs="Times New Roman"/>
+                <w:sz w:val="32"/>
+                <w:szCs w:val="32"/>
+                <w:lang w:val="en-US"/>
+              </w:rPr>
+              <w:t>Fill report fields</w:t>
+            </w:r>
+          </w:p>
+        </w:tc>
+        <w:tc>
+          <w:tcPr>
+            <w:tcW w:w="1375" w:type="dxa"/>
+          </w:tcPr>
+          <w:p>
+            <w:pPr>
+              <w:rPr>
+                <w:rFonts w:ascii="Times New Roman" w:hAnsi="Times New Roman" w:cs="Times New Roman"/>
+                <w:sz w:val="32"/>
+                <w:szCs w:val="32"/>
+                <w:lang w:val="en-US"/>
+              </w:rPr>
+            </w:pPr>
+            <w:r>
+              <w:rPr>
+                <w:rFonts w:ascii="Times New Roman" w:hAnsi="Times New Roman" w:cs="Times New Roman"/>
+                <w:sz w:val="32"/>
+                <w:szCs w:val="32"/>
+                <w:lang w:val="en-US"/>
+              </w:rPr>
+              <w:t>Teacher</w:t>
+            </w:r>
+          </w:p>
+        </w:tc>
+        <w:tc>
+          <w:tcPr>
+            <w:tcW w:w="3303" w:type="dxa"/>
+          </w:tcPr>
+          <w:p>
+            <w:pPr>
+              <w:rPr>
+                <w:rFonts w:ascii="Times New Roman" w:hAnsi="Times New Roman" w:cs="Times New Roman"/>
+                <w:sz w:val="32"/>
+                <w:szCs w:val="32"/>
+                <w:lang w:val="en-US"/>
+              </w:rPr>
+            </w:pPr>
+            <w:r>
+              <w:rPr>
+                <w:rFonts w:ascii="Times New Roman" w:hAnsi="Times New Roman" w:cs="Times New Roman"/>
+                <w:sz w:val="32"/>
+                <w:szCs w:val="32"/>
+                <w:lang w:val="en-US"/>
+              </w:rPr>
+              <w:t>Teacher can add report information during the year.</w:t>
+            </w:r>
+          </w:p>
+        </w:tc>
+        <w:tc>
+          <w:tcPr>
+            <w:tcW w:w="2694" w:type="dxa"/>
+          </w:tcPr>
+          <w:p>
+            <w:pPr>
+              <w:rPr>
+                <w:rFonts w:ascii="Times New Roman" w:hAnsi="Times New Roman" w:cs="Times New Roman"/>
+                <w:sz w:val="32"/>
+                <w:szCs w:val="32"/>
+              </w:rPr>
+            </w:pPr>
+          </w:p>
+        </w:tc>
+      </w:tr>
+      <w:tr>
+        <w:tc>
+          <w:tcPr>
+            <w:tcW w:w="562" w:type="dxa"/>
+          </w:tcPr>
+          <w:p>
+            <w:pPr>
+              <w:jc w:val="center"/>
+              <w:rPr>
+                <w:rFonts w:ascii="Times New Roman" w:hAnsi="Times New Roman" w:cs="Times New Roman"/>
+                <w:sz w:val="32"/>
+                <w:szCs w:val="32"/>
+                <w:lang w:val="en-US"/>
+              </w:rPr>
+            </w:pPr>
+            <w:r>
+              <w:rPr>
+                <w:rFonts w:ascii="Times New Roman" w:hAnsi="Times New Roman" w:cs="Times New Roman"/>
+                <w:sz w:val="32"/>
+                <w:szCs w:val="32"/>
+                <w:lang w:val="en-US"/>
+              </w:rPr>
+              <w:t>3</w:t>
+            </w:r>
+          </w:p>
+        </w:tc>
+        <w:tc>
+          <w:tcPr>
+            <w:tcW w:w="1701" w:type="dxa"/>
+          </w:tcPr>
+          <w:p>
+            <w:pPr>
+              <w:rPr>
+                <w:rFonts w:ascii="Times New Roman" w:hAnsi="Times New Roman" w:cs="Times New Roman"/>
+                <w:sz w:val="32"/>
+                <w:szCs w:val="32"/>
+                <w:lang w:val="en-US"/>
+              </w:rPr>
+            </w:pPr>
+            <w:r>
+              <w:rPr>
+                <w:rFonts w:ascii="Times New Roman" w:hAnsi="Times New Roman" w:cs="Times New Roman"/>
+                <w:sz w:val="32"/>
+                <w:szCs w:val="32"/>
+                <w:lang w:val="en-US"/>
+              </w:rPr>
+              <w:t>Generate teacher report</w:t>
+            </w:r>
+          </w:p>
+        </w:tc>
+        <w:tc>
+          <w:tcPr>
+            <w:tcW w:w="1375" w:type="dxa"/>
+          </w:tcPr>
+          <w:p>
+            <w:pPr>
+              <w:rPr>
+                <w:rFonts w:ascii="Times New Roman" w:hAnsi="Times New Roman" w:cs="Times New Roman"/>
+                <w:sz w:val="32"/>
+                <w:szCs w:val="32"/>
+                <w:lang w:val="en-US"/>
+              </w:rPr>
+            </w:pPr>
+            <w:r>
+              <w:rPr>
+                <w:rFonts w:ascii="Times New Roman" w:hAnsi="Times New Roman" w:cs="Times New Roman"/>
+                <w:sz w:val="32"/>
+                <w:szCs w:val="32"/>
+                <w:lang w:val="en-US"/>
+              </w:rPr>
+              <w:t>Teacher</w:t>
+            </w:r>
+          </w:p>
+        </w:tc>
+        <w:tc>
+          <w:tcPr>
+            <w:tcW w:w="3303" w:type="dxa"/>
+          </w:tcPr>
+          <w:p>
+            <w:pPr>
+              <w:rPr>
+                <w:rFonts w:ascii="Times New Roman" w:hAnsi="Times New Roman" w:cs="Times New Roman"/>
+                <w:sz w:val="32"/>
+                <w:szCs w:val="32"/>
+                <w:lang w:val="en-US"/>
+              </w:rPr>
+            </w:pPr>
+            <w:r>
+              <w:rPr>
+                <w:rFonts w:ascii="Times New Roman" w:hAnsi="Times New Roman" w:cs="Times New Roman"/>
+                <w:sz w:val="32"/>
+                <w:szCs w:val="32"/>
+                <w:lang w:val="en-US"/>
+              </w:rPr>
+              <w:t>Teacher can generate personal report of his work during the year</w:t>
+            </w:r>
+            <w:r>
+              <w:rPr>
+                <w:rFonts w:ascii="Times New Roman" w:hAnsi="Times New Roman" w:cs="Times New Roman"/>
+                <w:sz w:val="32"/>
+                <w:szCs w:val="32"/>
+                <w:lang w:val="en-US"/>
+              </w:rPr>
+              <w:t>.</w:t>
+            </w:r>
+          </w:p>
+        </w:tc>
+        <w:tc>
+          <w:tcPr>
+            <w:tcW w:w="2694" w:type="dxa"/>
+          </w:tcPr>
+          <w:p>
+            <w:pPr>
+              <w:rPr>
+                <w:rFonts w:ascii="Times New Roman" w:hAnsi="Times New Roman" w:cs="Times New Roman"/>
+                <w:sz w:val="32"/>
+                <w:szCs w:val="32"/>
+              </w:rPr>
+            </w:pPr>
+          </w:p>
+        </w:tc>
+      </w:tr>
+      <w:tr>
+        <w:tc>
+          <w:tcPr>
+            <w:tcW w:w="562" w:type="dxa"/>
+          </w:tcPr>
+          <w:p>
+            <w:pPr>
+              <w:jc w:val="center"/>
+              <w:rPr>
+                <w:rFonts w:ascii="Times New Roman" w:hAnsi="Times New Roman" w:cs="Times New Roman"/>
+                <w:sz w:val="32"/>
+                <w:szCs w:val="32"/>
+                <w:lang w:val="en-US"/>
+              </w:rPr>
+            </w:pPr>
+            <w:r>
+              <w:rPr>
+                <w:rFonts w:ascii="Times New Roman" w:hAnsi="Times New Roman" w:cs="Times New Roman"/>
+                <w:sz w:val="32"/>
+                <w:szCs w:val="32"/>
+                <w:lang w:val="en-US"/>
+              </w:rPr>
+              <w:t>4</w:t>
+            </w:r>
+          </w:p>
+        </w:tc>
+        <w:tc>
+          <w:tcPr>
+            <w:tcW w:w="1701" w:type="dxa"/>
+          </w:tcPr>
+          <w:p>
+            <w:pPr>
+              <w:rPr>
+                <w:rFonts w:ascii="Times New Roman" w:hAnsi="Times New Roman" w:cs="Times New Roman"/>
+                <w:sz w:val="32"/>
+                <w:szCs w:val="32"/>
+                <w:lang w:val="en-US"/>
+              </w:rPr>
+            </w:pPr>
+            <w:r>
+              <w:rPr>
+                <w:rFonts w:ascii="Times New Roman" w:hAnsi="Times New Roman" w:cs="Times New Roman"/>
+                <w:sz w:val="32"/>
+                <w:szCs w:val="32"/>
+                <w:lang w:val="en-US"/>
+              </w:rPr>
+              <w:t>Create publication</w:t>
+            </w:r>
+          </w:p>
+        </w:tc>
+        <w:tc>
+          <w:tcPr>
+            <w:tcW w:w="1375" w:type="dxa"/>
+          </w:tcPr>
+          <w:p>
+            <w:pPr>
+              <w:rPr>
+                <w:rFonts w:ascii="Times New Roman" w:hAnsi="Times New Roman" w:cs="Times New Roman"/>
+                <w:sz w:val="32"/>
+                <w:szCs w:val="32"/>
+                <w:lang w:val="en-US"/>
+              </w:rPr>
+            </w:pPr>
+            <w:r>
+              <w:rPr>
+                <w:rFonts w:ascii="Times New Roman" w:hAnsi="Times New Roman" w:cs="Times New Roman"/>
+                <w:sz w:val="32"/>
+                <w:szCs w:val="32"/>
+                <w:lang w:val="en-US"/>
+              </w:rPr>
+              <w:t>Teacher</w:t>
+            </w:r>
+          </w:p>
+        </w:tc>
+        <w:tc>
+          <w:tcPr>
+            <w:tcW w:w="3303" w:type="dxa"/>
+          </w:tcPr>
+          <w:p>
+            <w:pPr>
+              <w:rPr>
+                <w:rFonts w:ascii="Times New Roman" w:hAnsi="Times New Roman" w:cs="Times New Roman"/>
+                <w:sz w:val="32"/>
+                <w:szCs w:val="32"/>
+              </w:rPr>
+            </w:pPr>
+            <w:r>
+              <w:rPr>
+                <w:rFonts w:ascii="Times New Roman" w:hAnsi="Times New Roman" w:cs="Times New Roman"/>
+                <w:sz w:val="32"/>
+                <w:szCs w:val="32"/>
+                <w:lang w:val="en-US"/>
+              </w:rPr>
+              <w:t>Teacher can create some publications as single or co-author.</w:t>
+            </w:r>
+          </w:p>
+        </w:tc>
+        <w:tc>
+          <w:tcPr>
+            <w:tcW w:w="2694" w:type="dxa"/>
+          </w:tcPr>
+          <w:p>
+            <w:pPr>
+              <w:rPr>
+                <w:rFonts w:ascii="Times New Roman" w:hAnsi="Times New Roman" w:cs="Times New Roman"/>
+                <w:sz w:val="32"/>
+                <w:szCs w:val="32"/>
+              </w:rPr>
+            </w:pPr>
+          </w:p>
+        </w:tc>
+      </w:tr>
+      <w:tr>
+        <w:tc>
+          <w:tcPr>
+            <w:tcW w:w="562" w:type="dxa"/>
+          </w:tcPr>
+          <w:p>
+            <w:pPr>
+              <w:jc w:val="center"/>
+              <w:rPr>
+                <w:rFonts w:ascii="Times New Roman" w:hAnsi="Times New Roman" w:cs="Times New Roman"/>
+                <w:sz w:val="32"/>
+                <w:szCs w:val="32"/>
+                <w:lang w:val="en-US"/>
+              </w:rPr>
+            </w:pPr>
+            <w:r>
+              <w:rPr>
+                <w:rFonts w:ascii="Times New Roman" w:hAnsi="Times New Roman" w:cs="Times New Roman"/>
+                <w:sz w:val="32"/>
+                <w:szCs w:val="32"/>
+                <w:lang w:val="en-US"/>
+              </w:rPr>
+              <w:t>5</w:t>
+            </w:r>
+          </w:p>
+        </w:tc>
+        <w:tc>
+          <w:tcPr>
+            <w:tcW w:w="1701" w:type="dxa"/>
+          </w:tcPr>
+          <w:p>
+            <w:pPr>
+              <w:rPr>
+                <w:rFonts w:ascii="Times New Roman" w:hAnsi="Times New Roman" w:cs="Times New Roman"/>
+                <w:sz w:val="32"/>
+                <w:szCs w:val="32"/>
+                <w:lang w:val="en-US"/>
+              </w:rPr>
+            </w:pPr>
+            <w:r>
+              <w:rPr>
+                <w:rFonts w:ascii="Times New Roman" w:hAnsi="Times New Roman" w:cs="Times New Roman"/>
+                <w:sz w:val="32"/>
+                <w:szCs w:val="32"/>
+                <w:lang w:val="en-US"/>
+              </w:rPr>
+              <w:t>Mark themes</w:t>
+            </w:r>
+          </w:p>
+        </w:tc>
+        <w:tc>
+          <w:tcPr>
+            <w:tcW w:w="1375" w:type="dxa"/>
+          </w:tcPr>
+          <w:p>
+            <w:pPr>
+              <w:rPr>
+                <w:rFonts w:ascii="Times New Roman" w:hAnsi="Times New Roman" w:cs="Times New Roman"/>
+                <w:sz w:val="32"/>
+                <w:szCs w:val="32"/>
+                <w:lang w:val="en-US"/>
+              </w:rPr>
+            </w:pPr>
+            <w:r>
+              <w:rPr>
+                <w:rFonts w:ascii="Times New Roman" w:hAnsi="Times New Roman" w:cs="Times New Roman"/>
+                <w:sz w:val="32"/>
+                <w:szCs w:val="32"/>
+                <w:lang w:val="en-US"/>
+              </w:rPr>
+              <w:t>Teacher</w:t>
+            </w:r>
+          </w:p>
+        </w:tc>
+        <w:tc>
+          <w:tcPr>
+            <w:tcW w:w="3303" w:type="dxa"/>
+          </w:tcPr>
+          <w:p>
+            <w:pPr>
+              <w:rPr>
+                <w:rFonts w:ascii="Times New Roman" w:hAnsi="Times New Roman" w:cs="Times New Roman"/>
+                <w:sz w:val="32"/>
+                <w:szCs w:val="32"/>
+                <w:lang w:val="en-US"/>
+              </w:rPr>
+            </w:pPr>
+            <w:r>
+              <w:rPr>
+                <w:rFonts w:ascii="Times New Roman" w:hAnsi="Times New Roman" w:cs="Times New Roman"/>
+                <w:sz w:val="32"/>
+                <w:szCs w:val="32"/>
+                <w:lang w:val="en-US"/>
+              </w:rPr>
+              <w:t>Teacher can mark scientific work themes he participated in.</w:t>
+            </w:r>
+          </w:p>
+        </w:tc>
+        <w:tc>
+          <w:tcPr>
+            <w:tcW w:w="2694" w:type="dxa"/>
+          </w:tcPr>
+          <w:p>
+            <w:pPr>
+              <w:rPr>
+                <w:rFonts w:ascii="Times New Roman" w:hAnsi="Times New Roman" w:cs="Times New Roman"/>
+                <w:sz w:val="32"/>
+                <w:szCs w:val="32"/>
+              </w:rPr>
+            </w:pPr>
+          </w:p>
+        </w:tc>
+      </w:tr>
+      <w:tr>
+        <w:tc>
+          <w:tcPr>
+            <w:tcW w:w="562" w:type="dxa"/>
+          </w:tcPr>
+          <w:p>
+            <w:pPr>
+              <w:jc w:val="center"/>
+              <w:rPr>
+                <w:rFonts w:ascii="Times New Roman" w:hAnsi="Times New Roman" w:cs="Times New Roman"/>
+                <w:sz w:val="32"/>
+                <w:szCs w:val="32"/>
+                <w:lang w:val="en-US"/>
+              </w:rPr>
+            </w:pPr>
+            <w:r>
+              <w:rPr>
+                <w:rFonts w:ascii="Times New Roman" w:hAnsi="Times New Roman" w:cs="Times New Roman"/>
+                <w:sz w:val="32"/>
+                <w:szCs w:val="32"/>
+                <w:lang w:val="en-US"/>
+              </w:rPr>
+              <w:lastRenderedPageBreak/>
+              <w:t>6</w:t>
+            </w:r>
+          </w:p>
+        </w:tc>
+        <w:tc>
+          <w:tcPr>
+            <w:tcW w:w="1701" w:type="dxa"/>
+          </w:tcPr>
+          <w:p>
+            <w:pPr>
+              <w:rPr>
+                <w:rFonts w:ascii="Times New Roman" w:hAnsi="Times New Roman" w:cs="Times New Roman"/>
+                <w:sz w:val="32"/>
+                <w:szCs w:val="32"/>
+                <w:lang w:val="en-US"/>
+              </w:rPr>
+            </w:pPr>
+            <w:r>
+              <w:rPr>
+                <w:rFonts w:ascii="Times New Roman" w:hAnsi="Times New Roman" w:cs="Times New Roman"/>
+                <w:sz w:val="32"/>
+                <w:szCs w:val="32"/>
+                <w:lang w:val="en-US"/>
+              </w:rPr>
+              <w:t>Approve user registration</w:t>
+            </w:r>
+          </w:p>
+        </w:tc>
+        <w:tc>
+          <w:tcPr>
+            <w:tcW w:w="1375" w:type="dxa"/>
+          </w:tcPr>
+          <w:p>
+            <w:pPr>
+              <w:rPr>
+                <w:rFonts w:ascii="Times New Roman" w:hAnsi="Times New Roman" w:cs="Times New Roman"/>
+                <w:sz w:val="32"/>
+                <w:szCs w:val="32"/>
+                <w:lang w:val="en-US"/>
+              </w:rPr>
+            </w:pPr>
+            <w:r>
+              <w:rPr>
+                <w:rFonts w:ascii="Times New Roman" w:hAnsi="Times New Roman" w:cs="Times New Roman"/>
+                <w:sz w:val="32"/>
+                <w:szCs w:val="32"/>
+                <w:lang w:val="en-US"/>
+              </w:rPr>
+              <w:t>Head of department</w:t>
+            </w:r>
+          </w:p>
+        </w:tc>
+        <w:tc>
+          <w:tcPr>
+            <w:tcW w:w="3303" w:type="dxa"/>
+          </w:tcPr>
+          <w:p>
+            <w:pPr>
+              <w:rPr>
+                <w:rFonts w:ascii="Times New Roman" w:hAnsi="Times New Roman" w:cs="Times New Roman"/>
+                <w:sz w:val="32"/>
+                <w:szCs w:val="32"/>
+                <w:lang w:val="en-US"/>
+              </w:rPr>
+            </w:pPr>
+            <w:r>
+              <w:rPr>
+                <w:rFonts w:ascii="Times New Roman" w:hAnsi="Times New Roman" w:cs="Times New Roman"/>
+                <w:sz w:val="32"/>
+                <w:szCs w:val="32"/>
+                <w:lang w:val="en-US"/>
+              </w:rPr>
+              <w:t>Head of department can approve</w:t>
+            </w:r>
+            <w:r>
+              <w:rPr>
+                <w:rFonts w:ascii="Times New Roman" w:hAnsi="Times New Roman" w:cs="Times New Roman"/>
+                <w:sz w:val="32"/>
+                <w:szCs w:val="32"/>
+                <w:lang w:val="en-US"/>
+              </w:rPr>
+              <w:t xml:space="preserve"> registered accounts.</w:t>
+            </w:r>
+          </w:p>
+        </w:tc>
+        <w:tc>
+          <w:tcPr>
+            <w:tcW w:w="2694" w:type="dxa"/>
+          </w:tcPr>
+          <w:p>
+            <w:pPr>
+              <w:rPr>
+                <w:rFonts w:ascii="Times New Roman" w:hAnsi="Times New Roman" w:cs="Times New Roman"/>
+                <w:sz w:val="32"/>
+                <w:szCs w:val="32"/>
+              </w:rPr>
+            </w:pPr>
+          </w:p>
+        </w:tc>
+      </w:tr>
+      <w:tr>
+        <w:tc>
+          <w:tcPr>
+            <w:tcW w:w="562" w:type="dxa"/>
+          </w:tcPr>
+          <w:p>
+            <w:pPr>
+              <w:jc w:val="center"/>
+              <w:rPr>
+                <w:rFonts w:ascii="Times New Roman" w:hAnsi="Times New Roman" w:cs="Times New Roman"/>
+                <w:sz w:val="32"/>
+                <w:szCs w:val="32"/>
+                <w:lang w:val="en-US"/>
+              </w:rPr>
+            </w:pPr>
+            <w:r>
+              <w:rPr>
+                <w:rFonts w:ascii="Times New Roman" w:hAnsi="Times New Roman" w:cs="Times New Roman"/>
+                <w:sz w:val="32"/>
+                <w:szCs w:val="32"/>
+                <w:lang w:val="en-US"/>
+              </w:rPr>
+              <w:t>7</w:t>
+            </w:r>
+          </w:p>
+        </w:tc>
+        <w:tc>
+          <w:tcPr>
+            <w:tcW w:w="1701" w:type="dxa"/>
+          </w:tcPr>
+          <w:p>
+            <w:pPr>
+              <w:rPr>
+                <w:rFonts w:ascii="Times New Roman" w:hAnsi="Times New Roman" w:cs="Times New Roman"/>
+                <w:sz w:val="32"/>
+                <w:szCs w:val="32"/>
+                <w:lang w:val="en-US"/>
+              </w:rPr>
+            </w:pPr>
+            <w:r>
+              <w:rPr>
+                <w:rFonts w:ascii="Times New Roman" w:hAnsi="Times New Roman" w:cs="Times New Roman"/>
+                <w:sz w:val="32"/>
+                <w:szCs w:val="32"/>
+                <w:lang w:val="en-US"/>
+              </w:rPr>
+              <w:t>Generate teacher report</w:t>
+            </w:r>
+          </w:p>
+        </w:tc>
+        <w:tc>
+          <w:tcPr>
+            <w:tcW w:w="1375" w:type="dxa"/>
+          </w:tcPr>
+          <w:p>
+            <w:pPr>
+              <w:rPr>
+                <w:rFonts w:ascii="Times New Roman" w:hAnsi="Times New Roman" w:cs="Times New Roman"/>
+                <w:sz w:val="32"/>
+                <w:szCs w:val="32"/>
+                <w:lang w:val="en-US"/>
+              </w:rPr>
+            </w:pPr>
+            <w:r>
+              <w:rPr>
+                <w:rFonts w:ascii="Times New Roman" w:hAnsi="Times New Roman" w:cs="Times New Roman"/>
+                <w:sz w:val="32"/>
+                <w:szCs w:val="32"/>
+                <w:lang w:val="en-US"/>
+              </w:rPr>
+              <w:t>Head of department</w:t>
+            </w:r>
+          </w:p>
+        </w:tc>
+        <w:tc>
+          <w:tcPr>
+            <w:tcW w:w="3303" w:type="dxa"/>
+          </w:tcPr>
+          <w:p>
+            <w:pPr>
+              <w:rPr>
+                <w:rFonts w:ascii="Times New Roman" w:hAnsi="Times New Roman" w:cs="Times New Roman"/>
+                <w:sz w:val="32"/>
+                <w:szCs w:val="32"/>
+                <w:lang w:val="en-US"/>
+              </w:rPr>
+            </w:pPr>
+            <w:r>
+              <w:rPr>
+                <w:rFonts w:ascii="Times New Roman" w:hAnsi="Times New Roman" w:cs="Times New Roman"/>
+                <w:sz w:val="32"/>
+                <w:szCs w:val="32"/>
+                <w:lang w:val="en-US"/>
+              </w:rPr>
+              <w:t xml:space="preserve">Head of department can generate </w:t>
+            </w:r>
+            <w:r>
+              <w:rPr>
+                <w:rFonts w:ascii="Times New Roman" w:hAnsi="Times New Roman" w:cs="Times New Roman"/>
+                <w:sz w:val="32"/>
+                <w:szCs w:val="32"/>
+                <w:lang w:val="en-US"/>
+              </w:rPr>
+              <w:t>teacher report</w:t>
+            </w:r>
+            <w:r>
+              <w:rPr>
+                <w:rFonts w:ascii="Times New Roman" w:hAnsi="Times New Roman" w:cs="Times New Roman"/>
+                <w:sz w:val="32"/>
+                <w:szCs w:val="32"/>
+                <w:lang w:val="en-US"/>
+              </w:rPr>
+              <w:t>.</w:t>
+            </w:r>
+          </w:p>
+        </w:tc>
+        <w:tc>
+          <w:tcPr>
+            <w:tcW w:w="2694" w:type="dxa"/>
+          </w:tcPr>
+          <w:p>
+            <w:pPr>
+              <w:rPr>
+                <w:rFonts w:ascii="Times New Roman" w:hAnsi="Times New Roman" w:cs="Times New Roman"/>
+                <w:sz w:val="32"/>
+                <w:szCs w:val="32"/>
+              </w:rPr>
+            </w:pPr>
+          </w:p>
+        </w:tc>
+      </w:tr>
+      <w:tr>
+        <w:tc>
+          <w:tcPr>
+            <w:tcW w:w="562" w:type="dxa"/>
+          </w:tcPr>
+          <w:p>
+            <w:pPr>
+              <w:jc w:val="center"/>
+              <w:rPr>
+                <w:rFonts w:ascii="Times New Roman" w:hAnsi="Times New Roman" w:cs="Times New Roman"/>
+                <w:sz w:val="32"/>
+                <w:szCs w:val="32"/>
+                <w:lang w:val="en-US"/>
+              </w:rPr>
+            </w:pPr>
+            <w:r>
+              <w:rPr>
+                <w:rFonts w:ascii="Times New Roman" w:hAnsi="Times New Roman" w:cs="Times New Roman"/>
+                <w:sz w:val="32"/>
+                <w:szCs w:val="32"/>
+                <w:lang w:val="en-US"/>
+              </w:rPr>
+              <w:t>8</w:t>
+            </w:r>
+          </w:p>
+        </w:tc>
+        <w:tc>
+          <w:tcPr>
+            <w:tcW w:w="1701" w:type="dxa"/>
+          </w:tcPr>
+          <w:p>
+            <w:pPr>
+              <w:rPr>
+                <w:rFonts w:ascii="Times New Roman" w:hAnsi="Times New Roman" w:cs="Times New Roman"/>
+                <w:sz w:val="32"/>
+                <w:szCs w:val="32"/>
+                <w:lang w:val="en-US"/>
+              </w:rPr>
+            </w:pPr>
+            <w:r>
+              <w:rPr>
+                <w:rFonts w:ascii="Times New Roman" w:hAnsi="Times New Roman" w:cs="Times New Roman"/>
+                <w:sz w:val="32"/>
+                <w:szCs w:val="32"/>
+                <w:lang w:val="en-US"/>
+              </w:rPr>
+              <w:t>Generate department report</w:t>
+            </w:r>
+          </w:p>
+        </w:tc>
+        <w:tc>
+          <w:tcPr>
+            <w:tcW w:w="1375" w:type="dxa"/>
+          </w:tcPr>
+          <w:p>
+            <w:pPr>
+              <w:rPr>
+                <w:rFonts w:ascii="Times New Roman" w:hAnsi="Times New Roman" w:cs="Times New Roman"/>
+                <w:sz w:val="32"/>
+                <w:szCs w:val="32"/>
+                <w:lang w:val="en-US"/>
+              </w:rPr>
+            </w:pPr>
+            <w:r>
+              <w:rPr>
+                <w:rFonts w:ascii="Times New Roman" w:hAnsi="Times New Roman" w:cs="Times New Roman"/>
+                <w:sz w:val="32"/>
+                <w:szCs w:val="32"/>
+                <w:lang w:val="en-US"/>
+              </w:rPr>
+              <w:t>Head of department</w:t>
+            </w:r>
+          </w:p>
+        </w:tc>
+        <w:tc>
+          <w:tcPr>
+            <w:tcW w:w="3303" w:type="dxa"/>
+          </w:tcPr>
+          <w:p>
+            <w:pPr>
+              <w:rPr>
+                <w:rFonts w:ascii="Times New Roman" w:hAnsi="Times New Roman" w:cs="Times New Roman"/>
+                <w:sz w:val="32"/>
+                <w:szCs w:val="32"/>
+                <w:lang w:val="en-US"/>
+              </w:rPr>
+            </w:pPr>
+            <w:r>
+              <w:rPr>
+                <w:rFonts w:ascii="Times New Roman" w:hAnsi="Times New Roman" w:cs="Times New Roman"/>
+                <w:sz w:val="32"/>
+                <w:szCs w:val="32"/>
+                <w:lang w:val="en-US"/>
+              </w:rPr>
+              <w:t>Head of department can generate report for his department using teachers’ reports.</w:t>
+            </w:r>
+          </w:p>
+        </w:tc>
+        <w:tc>
+          <w:tcPr>
+            <w:tcW w:w="2694" w:type="dxa"/>
+          </w:tcPr>
+          <w:p>
+            <w:pPr>
+              <w:rPr>
+                <w:rFonts w:ascii="Times New Roman" w:hAnsi="Times New Roman" w:cs="Times New Roman"/>
+                <w:sz w:val="32"/>
+                <w:szCs w:val="32"/>
+              </w:rPr>
+            </w:pPr>
+          </w:p>
+        </w:tc>
+      </w:tr>
+      <w:tr>
+        <w:tc>
+          <w:tcPr>
+            <w:tcW w:w="562" w:type="dxa"/>
+          </w:tcPr>
+          <w:p>
+            <w:pPr>
+              <w:jc w:val="center"/>
+              <w:rPr>
+                <w:rFonts w:ascii="Times New Roman" w:hAnsi="Times New Roman" w:cs="Times New Roman"/>
+                <w:sz w:val="32"/>
+                <w:szCs w:val="32"/>
+                <w:lang w:val="en-US"/>
+              </w:rPr>
+            </w:pPr>
+            <w:r>
+              <w:rPr>
+                <w:rFonts w:ascii="Times New Roman" w:hAnsi="Times New Roman" w:cs="Times New Roman"/>
+                <w:sz w:val="32"/>
+                <w:szCs w:val="32"/>
+                <w:lang w:val="en-US"/>
+              </w:rPr>
+              <w:t>9</w:t>
+            </w:r>
+          </w:p>
+        </w:tc>
+        <w:tc>
+          <w:tcPr>
+            <w:tcW w:w="1701" w:type="dxa"/>
+          </w:tcPr>
+          <w:p>
+            <w:pPr>
+              <w:rPr>
+                <w:rFonts w:ascii="Times New Roman" w:hAnsi="Times New Roman" w:cs="Times New Roman"/>
+                <w:sz w:val="32"/>
+                <w:szCs w:val="32"/>
+                <w:lang w:val="en-US"/>
+              </w:rPr>
+            </w:pPr>
+            <w:r>
+              <w:rPr>
+                <w:rFonts w:ascii="Times New Roman" w:hAnsi="Times New Roman" w:cs="Times New Roman"/>
+                <w:sz w:val="32"/>
+                <w:szCs w:val="32"/>
+                <w:lang w:val="en-US"/>
+              </w:rPr>
+              <w:t>Approve publication</w:t>
+            </w:r>
+          </w:p>
+        </w:tc>
+        <w:tc>
+          <w:tcPr>
+            <w:tcW w:w="1375" w:type="dxa"/>
+          </w:tcPr>
+          <w:p>
+            <w:pPr>
+              <w:rPr>
+                <w:rFonts w:ascii="Times New Roman" w:hAnsi="Times New Roman" w:cs="Times New Roman"/>
+                <w:sz w:val="32"/>
+                <w:szCs w:val="32"/>
+                <w:lang w:val="en-US"/>
+              </w:rPr>
+            </w:pPr>
+            <w:r>
+              <w:rPr>
+                <w:rFonts w:ascii="Times New Roman" w:hAnsi="Times New Roman" w:cs="Times New Roman"/>
+                <w:sz w:val="32"/>
+                <w:szCs w:val="32"/>
+                <w:lang w:val="en-US"/>
+              </w:rPr>
+              <w:t>Head of department</w:t>
+            </w:r>
+          </w:p>
+        </w:tc>
+        <w:tc>
+          <w:tcPr>
+            <w:tcW w:w="3303" w:type="dxa"/>
+          </w:tcPr>
+          <w:p>
+            <w:pPr>
+              <w:rPr>
+                <w:rFonts w:ascii="Times New Roman" w:hAnsi="Times New Roman" w:cs="Times New Roman"/>
+                <w:sz w:val="32"/>
+                <w:szCs w:val="32"/>
+                <w:lang w:val="en-US"/>
+              </w:rPr>
+            </w:pPr>
+            <w:r>
+              <w:rPr>
+                <w:rFonts w:ascii="Times New Roman" w:hAnsi="Times New Roman" w:cs="Times New Roman"/>
+                <w:sz w:val="32"/>
+                <w:szCs w:val="32"/>
+                <w:lang w:val="en-US"/>
+              </w:rPr>
+              <w:t>Head of department can approve publications created by teacher of the same department.</w:t>
+            </w:r>
+          </w:p>
+        </w:tc>
+        <w:tc>
+          <w:tcPr>
+            <w:tcW w:w="2694" w:type="dxa"/>
+          </w:tcPr>
+          <w:p>
+            <w:pPr>
+              <w:rPr>
+                <w:rFonts w:ascii="Times New Roman" w:hAnsi="Times New Roman" w:cs="Times New Roman"/>
+                <w:sz w:val="32"/>
+                <w:szCs w:val="32"/>
+              </w:rPr>
+            </w:pPr>
+          </w:p>
+        </w:tc>
+      </w:tr>
+      <w:tr>
+        <w:tc>
+          <w:tcPr>
+            <w:tcW w:w="562" w:type="dxa"/>
+          </w:tcPr>
+          <w:p>
+            <w:pPr>
+              <w:jc w:val="center"/>
+              <w:rPr>
+                <w:rFonts w:ascii="Times New Roman" w:hAnsi="Times New Roman" w:cs="Times New Roman"/>
+                <w:sz w:val="32"/>
+                <w:szCs w:val="32"/>
+                <w:lang w:val="en-US"/>
+              </w:rPr>
+            </w:pPr>
+            <w:r>
+              <w:rPr>
+                <w:rFonts w:ascii="Times New Roman" w:hAnsi="Times New Roman" w:cs="Times New Roman"/>
+                <w:sz w:val="32"/>
+                <w:szCs w:val="32"/>
+                <w:lang w:val="en-US"/>
+              </w:rPr>
+              <w:t>10</w:t>
+            </w:r>
+          </w:p>
+        </w:tc>
+        <w:tc>
+          <w:tcPr>
+            <w:tcW w:w="1701" w:type="dxa"/>
+          </w:tcPr>
+          <w:p>
+            <w:pPr>
+              <w:rPr>
+                <w:rFonts w:ascii="Times New Roman" w:hAnsi="Times New Roman" w:cs="Times New Roman"/>
+                <w:sz w:val="32"/>
+                <w:szCs w:val="32"/>
+                <w:lang w:val="en-US"/>
+              </w:rPr>
+            </w:pPr>
+            <w:r>
+              <w:rPr>
+                <w:rFonts w:ascii="Times New Roman" w:hAnsi="Times New Roman" w:cs="Times New Roman"/>
+                <w:sz w:val="32"/>
+                <w:szCs w:val="32"/>
+                <w:lang w:val="en-US"/>
+              </w:rPr>
+              <w:t>Register scientific work theme</w:t>
+            </w:r>
+          </w:p>
+        </w:tc>
+        <w:tc>
+          <w:tcPr>
+            <w:tcW w:w="1375" w:type="dxa"/>
+          </w:tcPr>
+          <w:p>
+            <w:pPr>
+              <w:rPr>
+                <w:rFonts w:ascii="Times New Roman" w:hAnsi="Times New Roman" w:cs="Times New Roman"/>
+                <w:sz w:val="32"/>
+                <w:szCs w:val="32"/>
+                <w:lang w:val="en-US"/>
+              </w:rPr>
+            </w:pPr>
+            <w:r>
+              <w:rPr>
+                <w:rFonts w:ascii="Times New Roman" w:hAnsi="Times New Roman" w:cs="Times New Roman"/>
+                <w:sz w:val="32"/>
+                <w:szCs w:val="32"/>
+                <w:lang w:val="en-US"/>
+              </w:rPr>
+              <w:t>Head of department</w:t>
+            </w:r>
+          </w:p>
+        </w:tc>
+        <w:tc>
+          <w:tcPr>
+            <w:tcW w:w="3303" w:type="dxa"/>
+          </w:tcPr>
+          <w:p>
+            <w:pPr>
+              <w:rPr>
+                <w:rFonts w:ascii="Times New Roman" w:hAnsi="Times New Roman" w:cs="Times New Roman"/>
+                <w:sz w:val="32"/>
+                <w:szCs w:val="32"/>
+                <w:lang w:val="en-US"/>
+              </w:rPr>
+            </w:pPr>
+            <w:r>
+              <w:rPr>
+                <w:rFonts w:ascii="Times New Roman" w:hAnsi="Times New Roman" w:cs="Times New Roman"/>
+                <w:sz w:val="32"/>
+                <w:szCs w:val="32"/>
+                <w:lang w:val="en-US"/>
+              </w:rPr>
+              <w:t>Head of department can create new scientific work themes for his department.</w:t>
+            </w:r>
+          </w:p>
+        </w:tc>
+        <w:tc>
+          <w:tcPr>
+            <w:tcW w:w="2694" w:type="dxa"/>
+          </w:tcPr>
+          <w:p>
+            <w:pPr>
+              <w:rPr>
+                <w:rFonts w:ascii="Times New Roman" w:hAnsi="Times New Roman" w:cs="Times New Roman"/>
+                <w:sz w:val="32"/>
+                <w:szCs w:val="32"/>
+              </w:rPr>
+            </w:pPr>
+          </w:p>
+        </w:tc>
+      </w:tr>
+      <w:tr>
+        <w:tc>
+          <w:tcPr>
+            <w:tcW w:w="562" w:type="dxa"/>
+          </w:tcPr>
+          <w:p>
+            <w:pPr>
+              <w:jc w:val="center"/>
+              <w:rPr>
+                <w:rFonts w:ascii="Times New Roman" w:hAnsi="Times New Roman" w:cs="Times New Roman"/>
+                <w:sz w:val="32"/>
+                <w:szCs w:val="32"/>
+                <w:lang w:val="en-US"/>
+              </w:rPr>
+            </w:pPr>
+            <w:r>
+              <w:rPr>
+                <w:rFonts w:ascii="Times New Roman" w:hAnsi="Times New Roman" w:cs="Times New Roman"/>
+                <w:sz w:val="32"/>
+                <w:szCs w:val="32"/>
+                <w:lang w:val="en-US"/>
+              </w:rPr>
+              <w:t>11</w:t>
+            </w:r>
+          </w:p>
+        </w:tc>
+        <w:tc>
+          <w:tcPr>
+            <w:tcW w:w="1701" w:type="dxa"/>
+          </w:tcPr>
+          <w:p>
+            <w:pPr>
+              <w:rPr>
+                <w:rFonts w:ascii="Times New Roman" w:hAnsi="Times New Roman" w:cs="Times New Roman"/>
+                <w:sz w:val="32"/>
+                <w:szCs w:val="32"/>
+                <w:lang w:val="en-US"/>
+              </w:rPr>
+            </w:pPr>
+            <w:r>
+              <w:rPr>
+                <w:rFonts w:ascii="Times New Roman" w:hAnsi="Times New Roman" w:cs="Times New Roman"/>
+                <w:sz w:val="32"/>
+                <w:szCs w:val="32"/>
+                <w:lang w:val="en-US"/>
+              </w:rPr>
+              <w:t>Generate faculty report</w:t>
+            </w:r>
+          </w:p>
+        </w:tc>
+        <w:tc>
+          <w:tcPr>
+            <w:tcW w:w="1375" w:type="dxa"/>
+          </w:tcPr>
+          <w:p>
+            <w:pPr>
+              <w:rPr>
+                <w:rFonts w:ascii="Times New Roman" w:hAnsi="Times New Roman" w:cs="Times New Roman"/>
+                <w:sz w:val="32"/>
+                <w:szCs w:val="32"/>
+                <w:lang w:val="en-US"/>
+              </w:rPr>
+            </w:pPr>
+            <w:r>
+              <w:rPr>
+                <w:rFonts w:ascii="Times New Roman" w:hAnsi="Times New Roman" w:cs="Times New Roman"/>
+                <w:sz w:val="32"/>
+                <w:szCs w:val="32"/>
+                <w:lang w:val="en-US"/>
+              </w:rPr>
+              <w:t>Dean</w:t>
+            </w:r>
+          </w:p>
+        </w:tc>
+        <w:tc>
+          <w:tcPr>
+            <w:tcW w:w="3303" w:type="dxa"/>
+          </w:tcPr>
+          <w:p>
+            <w:pPr>
+              <w:rPr>
+                <w:rFonts w:ascii="Times New Roman" w:hAnsi="Times New Roman" w:cs="Times New Roman"/>
+                <w:sz w:val="32"/>
+                <w:szCs w:val="32"/>
+                <w:lang w:val="en-US"/>
+              </w:rPr>
+            </w:pPr>
+            <w:r>
+              <w:rPr>
+                <w:rFonts w:ascii="Times New Roman" w:hAnsi="Times New Roman" w:cs="Times New Roman"/>
+                <w:sz w:val="32"/>
+                <w:szCs w:val="32"/>
+                <w:lang w:val="en-US"/>
+              </w:rPr>
+              <w:t>Dean can generate report of his faculty using all reports of head departments which belongs to this faculty.</w:t>
+            </w:r>
+          </w:p>
+        </w:tc>
+        <w:tc>
+          <w:tcPr>
+            <w:tcW w:w="2694" w:type="dxa"/>
+          </w:tcPr>
+          <w:p>
+            <w:pPr>
+              <w:rPr>
+                <w:rFonts w:ascii="Times New Roman" w:hAnsi="Times New Roman" w:cs="Times New Roman"/>
+                <w:sz w:val="32"/>
+                <w:szCs w:val="32"/>
+              </w:rPr>
+            </w:pPr>
+          </w:p>
+        </w:tc>
+      </w:tr>
+      <w:tr>
+        <w:tc>
+          <w:tcPr>
+            <w:tcW w:w="562" w:type="dxa"/>
+          </w:tcPr>
+          <w:p>
+            <w:pPr>
+              <w:jc w:val="center"/>
+              <w:rPr>
+                <w:rFonts w:ascii="Times New Roman" w:hAnsi="Times New Roman" w:cs="Times New Roman"/>
+                <w:sz w:val="32"/>
+                <w:szCs w:val="32"/>
+                <w:lang w:val="en-US"/>
+              </w:rPr>
+            </w:pPr>
+            <w:r>
+              <w:rPr>
+                <w:rFonts w:ascii="Times New Roman" w:hAnsi="Times New Roman" w:cs="Times New Roman"/>
+                <w:sz w:val="32"/>
+                <w:szCs w:val="32"/>
+                <w:lang w:val="en-US"/>
+              </w:rPr>
+              <w:t>12</w:t>
+            </w:r>
+          </w:p>
+        </w:tc>
+        <w:tc>
+          <w:tcPr>
+            <w:tcW w:w="1701" w:type="dxa"/>
+          </w:tcPr>
+          <w:p>
+            <w:pPr>
+              <w:rPr>
+                <w:rFonts w:ascii="Times New Roman" w:hAnsi="Times New Roman" w:cs="Times New Roman"/>
+                <w:sz w:val="32"/>
+                <w:szCs w:val="32"/>
+                <w:lang w:val="en-US"/>
+              </w:rPr>
+            </w:pPr>
+            <w:r>
+              <w:rPr>
+                <w:rFonts w:ascii="Times New Roman" w:hAnsi="Times New Roman" w:cs="Times New Roman"/>
+                <w:sz w:val="32"/>
+                <w:szCs w:val="32"/>
+                <w:lang w:val="en-US"/>
+              </w:rPr>
+              <w:t>Approve user registration</w:t>
+            </w:r>
+          </w:p>
+        </w:tc>
+        <w:tc>
+          <w:tcPr>
+            <w:tcW w:w="1375" w:type="dxa"/>
+          </w:tcPr>
+          <w:p>
+            <w:pPr>
+              <w:rPr>
+                <w:rFonts w:ascii="Times New Roman" w:hAnsi="Times New Roman" w:cs="Times New Roman"/>
+                <w:sz w:val="32"/>
+                <w:szCs w:val="32"/>
+                <w:lang w:val="en-US"/>
+              </w:rPr>
+            </w:pPr>
+            <w:r>
+              <w:rPr>
+                <w:rFonts w:ascii="Times New Roman" w:hAnsi="Times New Roman" w:cs="Times New Roman"/>
+                <w:sz w:val="32"/>
+                <w:szCs w:val="32"/>
+                <w:lang w:val="en-US"/>
+              </w:rPr>
+              <w:t>Super user</w:t>
+            </w:r>
+          </w:p>
+        </w:tc>
+        <w:tc>
+          <w:tcPr>
+            <w:tcW w:w="3303" w:type="dxa"/>
+          </w:tcPr>
+          <w:p>
+            <w:pPr>
+              <w:rPr>
+                <w:rFonts w:ascii="Times New Roman" w:hAnsi="Times New Roman" w:cs="Times New Roman"/>
+                <w:sz w:val="32"/>
+                <w:szCs w:val="32"/>
+                <w:lang w:val="en-US"/>
+              </w:rPr>
+            </w:pPr>
+            <w:r>
+              <w:rPr>
+                <w:rFonts w:ascii="Times New Roman" w:hAnsi="Times New Roman" w:cs="Times New Roman"/>
+                <w:sz w:val="32"/>
+                <w:szCs w:val="32"/>
+                <w:lang w:val="en-US"/>
+              </w:rPr>
+              <w:t>Super user can approve all registered users.</w:t>
+            </w:r>
+          </w:p>
+        </w:tc>
+        <w:tc>
+          <w:tcPr>
+            <w:tcW w:w="2694" w:type="dxa"/>
+          </w:tcPr>
+          <w:p>
+            <w:pPr>
+              <w:rPr>
+                <w:rFonts w:ascii="Times New Roman" w:hAnsi="Times New Roman" w:cs="Times New Roman"/>
+                <w:sz w:val="32"/>
+                <w:szCs w:val="32"/>
               </w:rPr>
             </w:pPr>
           </w:p>
@@ -415,6 +2154,7 @@
       <w:pPr>
         <w:jc w:val="both"/>
         <w:rPr>
+          <w:rFonts w:ascii="Times New Roman" w:hAnsi="Times New Roman" w:cs="Times New Roman"/>
           <w:lang w:val="en-US"/>
         </w:rPr>
       </w:pPr>
@@ -423,63 +2163,127 @@
       <w:pPr>
         <w:jc w:val="both"/>
         <w:rPr>
+          <w:rFonts w:ascii="Times New Roman" w:hAnsi="Times New Roman" w:cs="Times New Roman"/>
           <w:lang w:val="en-US"/>
         </w:rPr>
       </w:pPr>
-      <w:r>
-        <w:rPr>
-          <w:noProof/>
-          <w:lang w:val="en-US"/>
-        </w:rPr>
-        <w:drawing>
-          <wp:inline distT="0" distB="0" distL="0" distR="0" wp14:anchorId="3E6E007E" wp14:editId="0D9C3C08">
-            <wp:extent cx="6120765" cy="4344035"/>
-            <wp:effectExtent l="0" t="0" r="0" b="0"/>
-            <wp:docPr id="1" name="Рисунок 1"/>
-            <wp:cNvGraphicFramePr>
-              <a:graphicFrameLocks xmlns:a="http://schemas.openxmlformats.org/drawingml/2006/main" noChangeAspect="1"/>
-            </wp:cNvGraphicFramePr>
-            <a:graphic xmlns:a="http://schemas.openxmlformats.org/drawingml/2006/main">
-              <a:graphicData uri="http://schemas.openxmlformats.org/drawingml/2006/picture">
-                <pic:pic xmlns:pic="http://schemas.openxmlformats.org/drawingml/2006/picture">
-                  <pic:nvPicPr>
-                    <pic:cNvPr id="1" name=""/>
-                    <pic:cNvPicPr/>
-                  </pic:nvPicPr>
-                  <pic:blipFill>
-                    <a:blip r:embed="rId5"/>
-                    <a:stretch>
-                      <a:fillRect/>
-                    </a:stretch>
-                  </pic:blipFill>
-                  <pic:spPr>
-                    <a:xfrm>
-                      <a:off x="0" y="0"/>
-                      <a:ext cx="6120765" cy="4344035"/>
-                    </a:xfrm>
-                    <a:prstGeom prst="rect">
-                      <a:avLst/>
-                    </a:prstGeom>
-                  </pic:spPr>
-                </pic:pic>
-              </a:graphicData>
-            </a:graphic>
-          </wp:inline>
-        </w:drawing>
-      </w:r>
     </w:p>
     <w:p>
       <w:pPr>
         <w:jc w:val="both"/>
         <w:rPr>
+          <w:rFonts w:ascii="Times New Roman" w:hAnsi="Times New Roman" w:cs="Times New Roman"/>
           <w:lang w:val="en-US"/>
         </w:rPr>
       </w:pPr>
-      <w:r>
-        <w:rPr>
+    </w:p>
+    <w:p>
+      <w:pPr>
+        <w:jc w:val="both"/>
+        <w:rPr>
+          <w:rFonts w:ascii="Times New Roman" w:hAnsi="Times New Roman" w:cs="Times New Roman"/>
+          <w:lang w:val="en-US"/>
+        </w:rPr>
+      </w:pPr>
+    </w:p>
+    <w:p>
+      <w:pPr>
+        <w:jc w:val="both"/>
+        <w:rPr>
+          <w:rFonts w:ascii="Times New Roman" w:hAnsi="Times New Roman" w:cs="Times New Roman"/>
+          <w:lang w:val="en-US"/>
+        </w:rPr>
+      </w:pPr>
+    </w:p>
+    <w:p>
+      <w:pPr>
+        <w:jc w:val="both"/>
+        <w:rPr>
+          <w:rFonts w:ascii="Times New Roman" w:hAnsi="Times New Roman" w:cs="Times New Roman"/>
+          <w:lang w:val="en-US"/>
+        </w:rPr>
+      </w:pPr>
+    </w:p>
+    <w:p>
+      <w:pPr>
+        <w:jc w:val="both"/>
+        <w:rPr>
+          <w:rFonts w:ascii="Times New Roman" w:hAnsi="Times New Roman" w:cs="Times New Roman"/>
+          <w:lang w:val="en-US"/>
+        </w:rPr>
+      </w:pPr>
+    </w:p>
+    <w:p>
+      <w:pPr>
+        <w:jc w:val="both"/>
+        <w:rPr>
+          <w:rFonts w:ascii="Times New Roman" w:hAnsi="Times New Roman" w:cs="Times New Roman"/>
+          <w:lang w:val="en-US"/>
+        </w:rPr>
+      </w:pPr>
+    </w:p>
+    <w:p>
+      <w:pPr>
+        <w:jc w:val="both"/>
+        <w:rPr>
+          <w:rFonts w:ascii="Times New Roman" w:hAnsi="Times New Roman" w:cs="Times New Roman"/>
+          <w:sz w:val="32"/>
+          <w:szCs w:val="32"/>
+          <w:lang w:val="en-US"/>
+        </w:rPr>
+      </w:pPr>
+    </w:p>
+    <w:p>
+      <w:pPr>
+        <w:rPr>
+          <w:rFonts w:ascii="Times New Roman" w:hAnsi="Times New Roman" w:cs="Times New Roman"/>
+          <w:sz w:val="32"/>
+          <w:szCs w:val="32"/>
+          <w:lang w:val="en-US"/>
+        </w:rPr>
+      </w:pPr>
+      <w:r>
+        <w:rPr>
+          <w:rFonts w:ascii="Times New Roman" w:hAnsi="Times New Roman" w:cs="Times New Roman"/>
+          <w:sz w:val="32"/>
+          <w:szCs w:val="32"/>
+          <w:lang w:val="en-US"/>
+        </w:rPr>
+        <w:br w:type="page"/>
+      </w:r>
+    </w:p>
+    <w:p>
+      <w:pPr>
+        <w:jc w:val="both"/>
+        <w:rPr>
+          <w:sz w:val="32"/>
+          <w:szCs w:val="32"/>
+          <w:lang w:val="en-US"/>
+        </w:rPr>
+      </w:pPr>
+      <w:r>
+        <w:rPr>
+          <w:rFonts w:ascii="Times New Roman" w:hAnsi="Times New Roman" w:cs="Times New Roman"/>
+          <w:sz w:val="32"/>
+          <w:szCs w:val="32"/>
           <w:lang w:val="en-US"/>
         </w:rPr>
         <w:lastRenderedPageBreak/>
+        <w:t>Use-case diagram:</w:t>
+      </w:r>
+    </w:p>
+    <w:p>
+      <w:pPr>
+        <w:jc w:val="both"/>
+        <w:rPr>
+          <w:lang w:val="en-US"/>
+        </w:rPr>
+      </w:pPr>
+      <w:r>
+        <w:rPr>
+          <w:noProof/>
+          <w:lang w:val="en-US"/>
+        </w:rPr>
         <w:pict>
           <v:shapetype id="_x0000_t75" coordsize="21600,21600" o:spt="75" o:preferrelative="t" path="m@4@5l@4@11@9@11@9@5xe" filled="f" stroked="f">
             <v:stroke joinstyle="miter"/>
@@ -500,8 +2304,82 @@
             <v:path o:extrusionok="f" gradientshapeok="t" o:connecttype="rect"/>
             <o:lock v:ext="edit" aspectratio="t"/>
           </v:shapetype>
-          <v:shape id="_x0000_i1025" type="#_x0000_t75" style="width:532.65pt;height:546.7pt">
-            <v:imagedata r:id="rId6" o:title="ClassDiagram"/>
+          <v:shape id="_x0000_i1026" type="#_x0000_t75" style="width:516.75pt;height:356.8pt">
+            <v:imagedata r:id="rId6" o:title="UseCaseDiagram"/>
+          </v:shape>
+        </w:pict>
+      </w:r>
+    </w:p>
+    <w:p>
+      <w:pPr>
+        <w:jc w:val="both"/>
+        <w:rPr>
+          <w:lang w:val="en-US"/>
+        </w:rPr>
+      </w:pPr>
+    </w:p>
+    <w:p>
+      <w:pPr>
+        <w:rPr>
+          <w:lang w:val="en-US"/>
+        </w:rPr>
+      </w:pPr>
+      <w:r>
+        <w:rPr>
+          <w:lang w:val="en-US"/>
+        </w:rPr>
+        <w:br w:type="page"/>
+      </w:r>
+      <w:bookmarkStart w:id="0" w:name="_GoBack"/>
+      <w:bookmarkEnd w:id="0"/>
+    </w:p>
+    <w:p>
+      <w:pPr>
+        <w:jc w:val="both"/>
+        <w:rPr>
+          <w:rFonts w:ascii="Times New Roman" w:hAnsi="Times New Roman" w:cs="Times New Roman"/>
+          <w:sz w:val="32"/>
+          <w:szCs w:val="32"/>
+          <w:lang w:val="en-US"/>
+        </w:rPr>
+      </w:pPr>
+      <w:r>
+        <w:rPr>
+          <w:rFonts w:ascii="Times New Roman" w:hAnsi="Times New Roman" w:cs="Times New Roman"/>
+          <w:sz w:val="32"/>
+          <w:szCs w:val="32"/>
+          <w:lang w:val="en-US"/>
+        </w:rPr>
+        <w:lastRenderedPageBreak/>
+        <w:t>Class</w:t>
+      </w:r>
+      <w:r>
+        <w:rPr>
+          <w:rFonts w:ascii="Times New Roman" w:hAnsi="Times New Roman" w:cs="Times New Roman"/>
+          <w:sz w:val="32"/>
+          <w:szCs w:val="32"/>
+          <w:lang w:val="en-US"/>
+        </w:rPr>
+        <w:t xml:space="preserve"> diagram:</w:t>
+      </w:r>
+    </w:p>
+    <w:p>
+      <w:pPr>
+        <w:jc w:val="both"/>
+        <w:rPr>
+          <w:lang w:val="en-US"/>
+        </w:rPr>
+      </w:pPr>
+      <w:r>
+        <w:rPr>
+          <w:rFonts w:ascii="Times New Roman" w:hAnsi="Times New Roman" w:cs="Times New Roman"/>
+          <w:sz w:val="32"/>
+          <w:szCs w:val="32"/>
+          <w:lang w:val="en-US"/>
+        </w:rPr>
+        <w:pict>
+          <v:shape id="_x0000_i1025" type="#_x0000_t75" style="width:516.1pt;height:479.15pt">
+            <v:imagedata r:id="rId7" o:title="ClassDiagram"/>
           </v:shape>
         </w:pict>
       </w:r>
@@ -1335,4 +3213,16 @@
     </a:ext>
   </a:extLst>
 </a:theme>
+</file>
+
+<file path=customXml/item1.xml><?xml version="1.0" encoding="utf-8"?>
+<b:Sources xmlns:b="http://schemas.openxmlformats.org/officeDocument/2006/bibliography" xmlns="http://schemas.openxmlformats.org/officeDocument/2006/bibliography" SelectedStyle="\APA.XSL" StyleName="APA"/>
+</file>
+
+<file path=customXml/itemProps1.xml><?xml version="1.0" encoding="utf-8"?>
+<ds:datastoreItem xmlns:ds="http://schemas.openxmlformats.org/officeDocument/2006/customXml" ds:itemID="{93887591-1C79-4738-A0EB-7FDB399A1992}">
+  <ds:schemaRefs>
+    <ds:schemaRef ds:uri="http://schemas.openxmlformats.org/officeDocument/2006/bibliography"/>
+  </ds:schemaRefs>
+</ds:datastoreItem>
 </file>
</xml_diff>

<commit_message>
Updated use cases, added sequence diagram and updated report
</commit_message>
<xml_diff>
--- a/Docs/Scientific report generator.docx
+++ b/Docs/Scientific report generator.docx
@@ -212,27 +212,7 @@
           <w:u w:val="single"/>
           <w:lang w:val="en-US"/>
         </w:rPr>
-        <w:t xml:space="preserve">, </w:t>
-      </w:r>
-      <w:r>
-        <w:rPr>
-          <w:rFonts w:ascii="Times New Roman" w:hAnsi="Times New Roman" w:cs="Times New Roman"/>
-          <w:sz w:val="32"/>
-          <w:szCs w:val="32"/>
-          <w:u w:val="single"/>
-          <w:lang w:val="en-US"/>
-        </w:rPr>
-        <w:t>head of department</w:t>
-      </w:r>
-      <w:r>
-        <w:rPr>
-          <w:rFonts w:ascii="Times New Roman" w:hAnsi="Times New Roman" w:cs="Times New Roman"/>
-          <w:sz w:val="32"/>
-          <w:szCs w:val="32"/>
-          <w:u w:val="single"/>
-          <w:lang w:val="en-US"/>
-        </w:rPr>
-        <w:t xml:space="preserve">, </w:t>
+        <w:t xml:space="preserve">, head of department, </w:t>
       </w:r>
       <w:r>
         <w:rPr>
@@ -1883,16 +1863,7 @@
                 <w:szCs w:val="28"/>
                 <w:lang w:val="en-US"/>
               </w:rPr>
-              <w:t xml:space="preserve"> can edit the user’s position</w:t>
-            </w:r>
-            <w:r>
-              <w:rPr>
-                <w:rFonts w:ascii="Times New Roman" w:hAnsi="Times New Roman" w:cs="Times New Roman"/>
-                <w:sz w:val="28"/>
-                <w:szCs w:val="28"/>
-                <w:lang w:val="en-US"/>
-              </w:rPr>
-              <w:t xml:space="preserve"> of his </w:t>
+              <w:t xml:space="preserve"> can edit the user’s position of his </w:t>
             </w:r>
             <w:r>
               <w:rPr>
@@ -2048,16 +2019,7 @@
                 <w:szCs w:val="28"/>
                 <w:lang w:val="en-US"/>
               </w:rPr>
-              <w:t xml:space="preserve"> can approve registered user</w:t>
-            </w:r>
-            <w:r>
-              <w:rPr>
-                <w:rFonts w:ascii="Times New Roman" w:hAnsi="Times New Roman" w:cs="Times New Roman"/>
-                <w:sz w:val="28"/>
-                <w:szCs w:val="28"/>
-                <w:lang w:val="en-US"/>
-              </w:rPr>
-              <w:t xml:space="preserve"> of his </w:t>
+              <w:t xml:space="preserve"> can approve registered user of his </w:t>
             </w:r>
             <w:r>
               <w:rPr>
@@ -3027,52 +2989,7 @@
                 <w:szCs w:val="28"/>
                 <w:lang w:val="en-US"/>
               </w:rPr>
-              <w:t xml:space="preserve"> </w:t>
-            </w:r>
-            <w:r>
-              <w:rPr>
-                <w:rFonts w:ascii="Times New Roman" w:hAnsi="Times New Roman" w:cs="Times New Roman"/>
-                <w:sz w:val="28"/>
-                <w:szCs w:val="28"/>
-                <w:lang w:val="en-US"/>
-              </w:rPr>
-              <w:t>edit</w:t>
-            </w:r>
-            <w:r>
-              <w:rPr>
-                <w:rFonts w:ascii="Times New Roman" w:hAnsi="Times New Roman" w:cs="Times New Roman"/>
-                <w:sz w:val="28"/>
-                <w:szCs w:val="28"/>
-                <w:lang w:val="en-US"/>
-              </w:rPr>
-              <w:t xml:space="preserve"> </w:t>
-            </w:r>
-            <w:r>
-              <w:rPr>
-                <w:rFonts w:ascii="Times New Roman" w:hAnsi="Times New Roman" w:cs="Times New Roman"/>
-                <w:sz w:val="28"/>
-                <w:szCs w:val="28"/>
-                <w:lang w:val="en-US"/>
-              </w:rPr>
-              <w:t xml:space="preserve">data of created faculty </w:t>
-            </w:r>
-            <w:r>
-              <w:rPr>
-                <w:rFonts w:ascii="Times New Roman" w:hAnsi="Times New Roman" w:cs="Times New Roman"/>
-                <w:sz w:val="28"/>
-                <w:szCs w:val="28"/>
-                <w:lang w:val="en-US"/>
-              </w:rPr>
-              <w:t>report</w:t>
-            </w:r>
-            <w:r>
-              <w:rPr>
-                <w:rFonts w:ascii="Times New Roman" w:hAnsi="Times New Roman" w:cs="Times New Roman"/>
-                <w:sz w:val="28"/>
-                <w:szCs w:val="28"/>
-                <w:lang w:val="en-US"/>
-              </w:rPr>
-              <w:t>.</w:t>
+              <w:t xml:space="preserve"> edit data of created faculty report.</w:t>
             </w:r>
           </w:p>
         </w:tc>
@@ -3269,21 +3186,21 @@
           </w:tcPr>
           <w:p>
             <w:pPr>
-              <w:rPr>
-                <w:rFonts w:ascii="Times New Roman" w:hAnsi="Times New Roman" w:cs="Times New Roman"/>
-                <w:sz w:val="28"/>
-                <w:szCs w:val="28"/>
-                <w:lang w:val="en-US"/>
-              </w:rPr>
-            </w:pPr>
-            <w:r>
-              <w:rPr>
-                <w:rFonts w:ascii="Times New Roman" w:hAnsi="Times New Roman" w:cs="Times New Roman"/>
-                <w:sz w:val="28"/>
-                <w:szCs w:val="28"/>
-                <w:lang w:val="en-US"/>
-              </w:rPr>
-              <w:t>Generate teacher report</w:t>
+              <w:jc w:val="center"/>
+              <w:rPr>
+                <w:rFonts w:ascii="Times New Roman" w:hAnsi="Times New Roman" w:cs="Times New Roman"/>
+                <w:sz w:val="28"/>
+                <w:szCs w:val="28"/>
+                <w:lang w:val="en-US"/>
+              </w:rPr>
+            </w:pPr>
+            <w:r>
+              <w:rPr>
+                <w:rFonts w:ascii="Times New Roman" w:eastAsia="Times New Roman" w:hAnsi="Times New Roman" w:cs="Times New Roman"/>
+                <w:sz w:val="28"/>
+                <w:szCs w:val="28"/>
+              </w:rPr>
+              <w:t>―</w:t>
             </w:r>
           </w:p>
         </w:tc>
@@ -4009,16 +3926,7 @@
                 <w:szCs w:val="28"/>
                 <w:lang w:val="en-US"/>
               </w:rPr>
-              <w:t>Edit</w:t>
-            </w:r>
-            <w:r>
-              <w:rPr>
-                <w:rFonts w:ascii="Times New Roman" w:hAnsi="Times New Roman" w:cs="Times New Roman"/>
-                <w:sz w:val="28"/>
-                <w:szCs w:val="28"/>
-                <w:lang w:val="en-US"/>
-              </w:rPr>
-              <w:t xml:space="preserve"> department report</w:t>
+              <w:t>Edit department report</w:t>
             </w:r>
           </w:p>
         </w:tc>
@@ -4066,25 +3974,7 @@
                 <w:szCs w:val="28"/>
                 <w:lang w:val="en-US"/>
               </w:rPr>
-              <w:t xml:space="preserve">Head of department can </w:t>
-            </w:r>
-            <w:r>
-              <w:rPr>
-                <w:rFonts w:ascii="Times New Roman" w:hAnsi="Times New Roman" w:cs="Times New Roman"/>
-                <w:sz w:val="28"/>
-                <w:szCs w:val="28"/>
-                <w:lang w:val="en-US"/>
-              </w:rPr>
-              <w:t xml:space="preserve">edit his department’s </w:t>
-            </w:r>
-            <w:r>
-              <w:rPr>
-                <w:rFonts w:ascii="Times New Roman" w:hAnsi="Times New Roman" w:cs="Times New Roman"/>
-                <w:sz w:val="28"/>
-                <w:szCs w:val="28"/>
-                <w:lang w:val="en-US"/>
-              </w:rPr>
-              <w:t>report.</w:t>
+              <w:t>Head of department can edit his department’s report.</w:t>
             </w:r>
           </w:p>
         </w:tc>
@@ -4311,16 +4201,7 @@
                 <w:szCs w:val="28"/>
                 <w:lang w:val="en-US"/>
               </w:rPr>
-              <w:t>Edit</w:t>
-            </w:r>
-            <w:r>
-              <w:rPr>
-                <w:rFonts w:ascii="Times New Roman" w:hAnsi="Times New Roman" w:cs="Times New Roman"/>
-                <w:sz w:val="28"/>
-                <w:szCs w:val="28"/>
-                <w:lang w:val="en-US"/>
-              </w:rPr>
-              <w:t xml:space="preserve"> scientific work theme</w:t>
+              <w:t>Edit scientific work theme</w:t>
             </w:r>
           </w:p>
         </w:tc>
@@ -4368,25 +4249,7 @@
                 <w:szCs w:val="28"/>
                 <w:lang w:val="en-US"/>
               </w:rPr>
-              <w:t xml:space="preserve">Head of department can </w:t>
-            </w:r>
-            <w:r>
-              <w:rPr>
-                <w:rFonts w:ascii="Times New Roman" w:hAnsi="Times New Roman" w:cs="Times New Roman"/>
-                <w:sz w:val="28"/>
-                <w:szCs w:val="28"/>
-                <w:lang w:val="en-US"/>
-              </w:rPr>
-              <w:t>edit information of</w:t>
-            </w:r>
-            <w:r>
-              <w:rPr>
-                <w:rFonts w:ascii="Times New Roman" w:hAnsi="Times New Roman" w:cs="Times New Roman"/>
-                <w:sz w:val="28"/>
-                <w:szCs w:val="28"/>
-                <w:lang w:val="en-US"/>
-              </w:rPr>
-              <w:t xml:space="preserve"> scientific works themes of his department.</w:t>
+              <w:t>Head of department can edit information of scientific works themes of his department.</w:t>
             </w:r>
           </w:p>
         </w:tc>
@@ -4523,25 +4386,7 @@
                 <w:szCs w:val="28"/>
                 <w:lang w:val="en-US"/>
               </w:rPr>
-              <w:t>Head of department can mark existent themes, he wor</w:t>
-            </w:r>
-            <w:r>
-              <w:rPr>
-                <w:rFonts w:ascii="Times New Roman" w:hAnsi="Times New Roman" w:cs="Times New Roman"/>
-                <w:sz w:val="28"/>
-                <w:szCs w:val="28"/>
-                <w:lang w:val="en-US"/>
-              </w:rPr>
-              <w:t>ked</w:t>
-            </w:r>
-            <w:r>
-              <w:rPr>
-                <w:rFonts w:ascii="Times New Roman" w:hAnsi="Times New Roman" w:cs="Times New Roman"/>
-                <w:sz w:val="28"/>
-                <w:szCs w:val="28"/>
-                <w:lang w:val="en-US"/>
-              </w:rPr>
-              <w:t xml:space="preserve"> on.</w:t>
+              <w:t>Head of department can mark existent themes, he worked on.</w:t>
             </w:r>
           </w:p>
         </w:tc>
@@ -4738,21 +4583,21 @@
           </w:tcPr>
           <w:p>
             <w:pPr>
-              <w:rPr>
-                <w:rFonts w:ascii="Times New Roman" w:hAnsi="Times New Roman" w:cs="Times New Roman"/>
-                <w:sz w:val="28"/>
-                <w:szCs w:val="28"/>
-                <w:lang w:val="en-US"/>
-              </w:rPr>
-            </w:pPr>
-            <w:r>
-              <w:rPr>
-                <w:rFonts w:ascii="Times New Roman" w:hAnsi="Times New Roman" w:cs="Times New Roman"/>
-                <w:sz w:val="28"/>
-                <w:szCs w:val="28"/>
-                <w:lang w:val="en-US"/>
-              </w:rPr>
-              <w:t>Generate teacher report</w:t>
+              <w:jc w:val="center"/>
+              <w:rPr>
+                <w:rFonts w:ascii="Times New Roman" w:hAnsi="Times New Roman" w:cs="Times New Roman"/>
+                <w:sz w:val="28"/>
+                <w:szCs w:val="28"/>
+                <w:lang w:val="en-US"/>
+              </w:rPr>
+            </w:pPr>
+            <w:r>
+              <w:rPr>
+                <w:rFonts w:ascii="Times New Roman" w:eastAsia="Times New Roman" w:hAnsi="Times New Roman" w:cs="Times New Roman"/>
+                <w:sz w:val="28"/>
+                <w:szCs w:val="28"/>
+              </w:rPr>
+              <w:t>―</w:t>
             </w:r>
           </w:p>
         </w:tc>
@@ -5243,16 +5088,7 @@
                 <w:szCs w:val="28"/>
                 <w:lang w:val="en-US"/>
               </w:rPr>
-              <w:t>Teacher</w:t>
-            </w:r>
-            <w:r>
-              <w:rPr>
-                <w:rFonts w:ascii="Times New Roman" w:hAnsi="Times New Roman" w:cs="Times New Roman"/>
-                <w:sz w:val="28"/>
-                <w:szCs w:val="28"/>
-                <w:lang w:val="en-US"/>
-              </w:rPr>
-              <w:t xml:space="preserve"> can change data of created publications</w:t>
+              <w:t>Teacher can change data of created publications</w:t>
             </w:r>
             <w:r>
               <w:rPr>
@@ -5398,34 +5234,7 @@
                 <w:szCs w:val="28"/>
                 <w:lang w:val="en-US"/>
               </w:rPr>
-              <w:t>Teacher</w:t>
-            </w:r>
-            <w:r>
-              <w:rPr>
-                <w:rFonts w:ascii="Times New Roman" w:hAnsi="Times New Roman" w:cs="Times New Roman"/>
-                <w:sz w:val="28"/>
-                <w:szCs w:val="28"/>
-                <w:lang w:val="en-US"/>
-              </w:rPr>
-              <w:t xml:space="preserve"> can mark existent themes, he wor</w:t>
-            </w:r>
-            <w:r>
-              <w:rPr>
-                <w:rFonts w:ascii="Times New Roman" w:hAnsi="Times New Roman" w:cs="Times New Roman"/>
-                <w:sz w:val="28"/>
-                <w:szCs w:val="28"/>
-                <w:lang w:val="en-US"/>
-              </w:rPr>
-              <w:t>ked</w:t>
-            </w:r>
-            <w:r>
-              <w:rPr>
-                <w:rFonts w:ascii="Times New Roman" w:hAnsi="Times New Roman" w:cs="Times New Roman"/>
-                <w:sz w:val="28"/>
-                <w:szCs w:val="28"/>
-                <w:lang w:val="en-US"/>
-              </w:rPr>
-              <w:t xml:space="preserve"> on.</w:t>
+              <w:t>Teacher can mark existent themes, he worked on.</w:t>
             </w:r>
           </w:p>
         </w:tc>
@@ -5496,8 +5305,8 @@
       <w:r>
         <w:rPr>
           <w:rFonts w:ascii="Times New Roman" w:hAnsi="Times New Roman" w:cs="Times New Roman"/>
-          <w:sz w:val="28"/>
-          <w:szCs w:val="28"/>
+          <w:sz w:val="32"/>
+          <w:szCs w:val="32"/>
           <w:lang w:val="en-US"/>
         </w:rPr>
         <w:t>General u</w:t>
@@ -5505,8 +5314,8 @@
       <w:r>
         <w:rPr>
           <w:rFonts w:ascii="Times New Roman" w:hAnsi="Times New Roman" w:cs="Times New Roman"/>
-          <w:sz w:val="28"/>
-          <w:szCs w:val="28"/>
+          <w:sz w:val="32"/>
+          <w:szCs w:val="32"/>
           <w:lang w:val="en-US"/>
         </w:rPr>
         <w:t xml:space="preserve">se </w:t>
@@ -5514,11 +5323,11 @@
       <w:r>
         <w:rPr>
           <w:rFonts w:ascii="Times New Roman" w:hAnsi="Times New Roman" w:cs="Times New Roman"/>
-          <w:sz w:val="28"/>
-          <w:szCs w:val="28"/>
-          <w:lang w:val="en-US"/>
-        </w:rPr>
-        <w:t>case diagram:</w:t>
+          <w:sz w:val="32"/>
+          <w:szCs w:val="32"/>
+          <w:lang w:val="en-US"/>
+        </w:rPr>
+        <w:t>case diagram</w:t>
       </w:r>
       <w:r>
         <w:rPr>
@@ -5544,7 +5353,7 @@
             <v:path o:extrusionok="f" gradientshapeok="t" o:connecttype="rect"/>
             <o:lock v:ext="edit" aspectratio="t"/>
           </v:shapetype>
-          <v:shape id="_x0000_i1030" type="#_x0000_t75" style="width:516.75pt;height:370.85pt">
+          <v:shape id="_x0000_i1025" type="#_x0000_t75" style="width:516.6pt;height:370.8pt">
             <v:imagedata r:id="rId7" o:title="General"/>
           </v:shape>
         </w:pict>
@@ -5554,16 +5363,16 @@
       <w:pPr>
         <w:rPr>
           <w:rFonts w:ascii="Times New Roman" w:hAnsi="Times New Roman" w:cs="Times New Roman"/>
-          <w:sz w:val="28"/>
-          <w:szCs w:val="28"/>
+          <w:sz w:val="32"/>
+          <w:szCs w:val="32"/>
           <w:lang w:val="en-US"/>
         </w:rPr>
       </w:pPr>
       <w:r>
         <w:rPr>
           <w:rFonts w:ascii="Times New Roman" w:hAnsi="Times New Roman" w:cs="Times New Roman"/>
-          <w:sz w:val="28"/>
-          <w:szCs w:val="28"/>
+          <w:sz w:val="32"/>
+          <w:szCs w:val="32"/>
           <w:lang w:val="en-US"/>
         </w:rPr>
         <w:t xml:space="preserve">Use case for </w:t>
@@ -5571,8 +5380,8 @@
       <w:r>
         <w:rPr>
           <w:rFonts w:ascii="Times New Roman" w:hAnsi="Times New Roman" w:cs="Times New Roman"/>
-          <w:sz w:val="28"/>
-          <w:szCs w:val="28"/>
+          <w:sz w:val="32"/>
+          <w:szCs w:val="32"/>
           <w:lang w:val="en-US"/>
         </w:rPr>
         <w:t>Super User role</w:t>
@@ -5596,7 +5405,7 @@
           <w:lang w:val="en-US"/>
         </w:rPr>
         <w:pict>
-          <v:shape id="_x0000_i1029" type="#_x0000_t75" style="width:382.3pt;height:330.05pt">
+          <v:shape id="_x0000_i1026" type="#_x0000_t75" style="width:382.8pt;height:330pt">
             <v:imagedata r:id="rId8" o:title="SuperUserRole"/>
           </v:shape>
         </w:pict>
@@ -5614,33 +5423,33 @@
       <w:r>
         <w:rPr>
           <w:rFonts w:ascii="Times New Roman" w:hAnsi="Times New Roman" w:cs="Times New Roman"/>
+          <w:sz w:val="32"/>
+          <w:szCs w:val="32"/>
+          <w:lang w:val="en-US"/>
+        </w:rPr>
+        <w:lastRenderedPageBreak/>
+        <w:t xml:space="preserve">Use case for Dean </w:t>
+      </w:r>
+      <w:proofErr w:type="gramStart"/>
+      <w:r>
+        <w:rPr>
+          <w:rFonts w:ascii="Times New Roman" w:hAnsi="Times New Roman" w:cs="Times New Roman"/>
+          <w:sz w:val="32"/>
+          <w:szCs w:val="32"/>
+          <w:lang w:val="en-US"/>
+        </w:rPr>
+        <w:t>role</w:t>
+      </w:r>
+      <w:proofErr w:type="gramEnd"/>
+      <w:r>
+        <w:rPr>
+          <w:rFonts w:ascii="Times New Roman" w:hAnsi="Times New Roman" w:cs="Times New Roman"/>
           <w:sz w:val="28"/>
           <w:szCs w:val="28"/>
           <w:lang w:val="en-US"/>
         </w:rPr>
-        <w:lastRenderedPageBreak/>
-        <w:t xml:space="preserve">Use case for Dean </w:t>
-      </w:r>
-      <w:proofErr w:type="gramStart"/>
-      <w:r>
-        <w:rPr>
-          <w:rFonts w:ascii="Times New Roman" w:hAnsi="Times New Roman" w:cs="Times New Roman"/>
-          <w:sz w:val="28"/>
-          <w:szCs w:val="28"/>
-          <w:lang w:val="en-US"/>
-        </w:rPr>
-        <w:t>role</w:t>
-      </w:r>
-      <w:proofErr w:type="gramEnd"/>
-      <w:r>
-        <w:rPr>
-          <w:rFonts w:ascii="Times New Roman" w:hAnsi="Times New Roman" w:cs="Times New Roman"/>
-          <w:sz w:val="28"/>
-          <w:szCs w:val="28"/>
-          <w:lang w:val="en-US"/>
-        </w:rPr>
         <w:pict>
-          <v:shape id="_x0000_i1027" type="#_x0000_t75" style="width:517.4pt;height:352.35pt">
+          <v:shape id="_x0000_i1027" type="#_x0000_t75" style="width:517.8pt;height:352.8pt">
             <v:imagedata r:id="rId9" o:title="DeanRole"/>
           </v:shape>
         </w:pict>
@@ -5658,21 +5467,21 @@
       <w:r>
         <w:rPr>
           <w:rFonts w:ascii="Times New Roman" w:hAnsi="Times New Roman" w:cs="Times New Roman"/>
+          <w:sz w:val="32"/>
+          <w:szCs w:val="32"/>
+          <w:lang w:val="en-US"/>
+        </w:rPr>
+        <w:t>Use case for Head of Department role</w:t>
+      </w:r>
+      <w:r>
+        <w:rPr>
+          <w:rFonts w:ascii="Times New Roman" w:hAnsi="Times New Roman" w:cs="Times New Roman"/>
           <w:sz w:val="28"/>
           <w:szCs w:val="28"/>
           <w:lang w:val="en-US"/>
         </w:rPr>
-        <w:t>Use case for Head of Department role</w:t>
-      </w:r>
-      <w:r>
-        <w:rPr>
-          <w:rFonts w:ascii="Times New Roman" w:hAnsi="Times New Roman" w:cs="Times New Roman"/>
-          <w:sz w:val="28"/>
-          <w:szCs w:val="28"/>
-          <w:lang w:val="en-US"/>
-        </w:rPr>
         <w:pict>
-          <v:shape id="_x0000_i1028" type="#_x0000_t75" style="width:516.1pt;height:375.95pt">
+          <v:shape id="_x0000_i1028" type="#_x0000_t75" style="width:516.6pt;height:376.2pt">
             <v:imagedata r:id="rId10" o:title="HeadOfDepartmentRole"/>
           </v:shape>
         </w:pict>
@@ -5690,40 +5499,40 @@
       <w:r>
         <w:rPr>
           <w:rFonts w:ascii="Times New Roman" w:hAnsi="Times New Roman" w:cs="Times New Roman"/>
+          <w:sz w:val="32"/>
+          <w:szCs w:val="32"/>
+          <w:lang w:val="en-US"/>
+        </w:rPr>
+        <w:lastRenderedPageBreak/>
+        <w:t xml:space="preserve">Use case for </w:t>
+      </w:r>
+      <w:r>
+        <w:rPr>
+          <w:rFonts w:ascii="Times New Roman" w:hAnsi="Times New Roman" w:cs="Times New Roman"/>
+          <w:sz w:val="32"/>
+          <w:szCs w:val="32"/>
+          <w:lang w:val="en-US"/>
+        </w:rPr>
+        <w:t>Teacher</w:t>
+      </w:r>
+      <w:r>
+        <w:rPr>
+          <w:rFonts w:ascii="Times New Roman" w:hAnsi="Times New Roman" w:cs="Times New Roman"/>
+          <w:sz w:val="32"/>
+          <w:szCs w:val="32"/>
+          <w:lang w:val="en-US"/>
+        </w:rPr>
+        <w:t xml:space="preserve"> role</w:t>
+      </w:r>
+      <w:r>
+        <w:rPr>
+          <w:rFonts w:ascii="Times New Roman" w:hAnsi="Times New Roman" w:cs="Times New Roman"/>
           <w:sz w:val="28"/>
           <w:szCs w:val="28"/>
           <w:lang w:val="en-US"/>
         </w:rPr>
-        <w:lastRenderedPageBreak/>
-        <w:t xml:space="preserve">Use case for </w:t>
-      </w:r>
-      <w:r>
-        <w:rPr>
-          <w:rFonts w:ascii="Times New Roman" w:hAnsi="Times New Roman" w:cs="Times New Roman"/>
-          <w:sz w:val="28"/>
-          <w:szCs w:val="28"/>
-          <w:lang w:val="en-US"/>
-        </w:rPr>
-        <w:t>Teacher</w:t>
-      </w:r>
-      <w:r>
-        <w:rPr>
-          <w:rFonts w:ascii="Times New Roman" w:hAnsi="Times New Roman" w:cs="Times New Roman"/>
-          <w:sz w:val="28"/>
-          <w:szCs w:val="28"/>
-          <w:lang w:val="en-US"/>
-        </w:rPr>
-        <w:t xml:space="preserve"> role</w:t>
-      </w:r>
-      <w:r>
-        <w:rPr>
-          <w:rFonts w:ascii="Times New Roman" w:hAnsi="Times New Roman" w:cs="Times New Roman"/>
-          <w:sz w:val="28"/>
-          <w:szCs w:val="28"/>
-          <w:lang w:val="en-US"/>
-        </w:rPr>
         <w:pict>
-          <v:shape id="_x0000_i1026" type="#_x0000_t75" style="width:516.1pt;height:544.8pt">
+          <v:shape id="_x0000_i1029" type="#_x0000_t75" style="width:516pt;height:544.8pt">
             <v:imagedata r:id="rId11" o:title="TeacherRole"/>
           </v:shape>
         </w:pict>
@@ -5756,6 +5565,39 @@
           <w:lang w:val="en-US"/>
         </w:rPr>
         <w:lastRenderedPageBreak/>
+        <w:t>Sequence diagram</w:t>
+      </w:r>
+      <w:r>
+        <w:rPr>
+          <w:lang w:val="en-US"/>
+        </w:rPr>
+        <w:pict>
+          <v:shape id="_x0000_i1031" type="#_x0000_t75" style="width:516pt;height:470.4pt">
+            <v:imagedata r:id="rId12" o:title="SequenceDiagram"/>
+          </v:shape>
+        </w:pict>
+      </w:r>
+      <w:r>
+        <w:rPr>
+          <w:lang w:val="en-US"/>
+        </w:rPr>
+        <w:br w:type="page"/>
+      </w:r>
+    </w:p>
+    <w:p>
+      <w:pPr>
+        <w:rPr>
+          <w:lang w:val="en-US"/>
+        </w:rPr>
+      </w:pPr>
+      <w:r>
+        <w:rPr>
+          <w:rFonts w:ascii="Times New Roman" w:hAnsi="Times New Roman" w:cs="Times New Roman"/>
+          <w:sz w:val="32"/>
+          <w:szCs w:val="32"/>
+          <w:lang w:val="en-US"/>
+        </w:rPr>
+        <w:lastRenderedPageBreak/>
         <w:t>Class</w:t>
       </w:r>
       <w:r>
@@ -5765,7 +5607,7 @@
           <w:szCs w:val="32"/>
           <w:lang w:val="en-US"/>
         </w:rPr>
-        <w:t xml:space="preserve"> diagram:</w:t>
+        <w:t xml:space="preserve"> diagram</w:t>
       </w:r>
       <w:bookmarkStart w:id="0" w:name="_GoBack"/>
       <w:bookmarkEnd w:id="0"/>
@@ -5777,8 +5619,8 @@
           <w:lang w:val="en-US"/>
         </w:rPr>
         <w:pict>
-          <v:shape id="_x0000_i1025" type="#_x0000_t75" style="width:516.1pt;height:479.15pt">
-            <v:imagedata r:id="rId12" o:title="ClassDiagram"/>
+          <v:shape id="_x0000_i1030" type="#_x0000_t75" style="width:516pt;height:478.8pt">
+            <v:imagedata r:id="rId13" o:title="ClassDiagram"/>
           </v:shape>
         </w:pict>
       </w:r>
@@ -6876,7 +6718,7 @@
 </file>
 
 <file path=customXml/itemProps1.xml><?xml version="1.0" encoding="utf-8"?>
-<ds:datastoreItem xmlns:ds="http://schemas.openxmlformats.org/officeDocument/2006/customXml" ds:itemID="{C349A4A0-2571-4882-BEC5-573B101E451A}">
+<ds:datastoreItem xmlns:ds="http://schemas.openxmlformats.org/officeDocument/2006/customXml" ds:itemID="{5972F3F9-8782-4094-8C59-F48A5B295DF1}">
   <ds:schemaRefs>
     <ds:schemaRef ds:uri="http://schemas.openxmlformats.org/officeDocument/2006/bibliography"/>
   </ds:schemaRefs>

</xml_diff>

<commit_message>
updated SequenceDiagram and documentation
</commit_message>
<xml_diff>
--- a/Docs/Scientific report generator.docx
+++ b/Docs/Scientific report generator.docx
@@ -1,10 +1,10 @@
 
 <file path=word/document.xml><?xml version="1.0" encoding="utf-8"?>
-<w:document xmlns:wpc="http://schemas.microsoft.com/office/word/2010/wordprocessingCanvas" xmlns:mc="http://schemas.openxmlformats.org/markup-compatibility/2006" xmlns:o="urn:schemas-microsoft-com:office:office" xmlns:r="http://schemas.openxmlformats.org/officeDocument/2006/relationships" xmlns:m="http://schemas.openxmlformats.org/officeDocument/2006/math" xmlns:v="urn:schemas-microsoft-com:vml" xmlns:wp14="http://schemas.microsoft.com/office/word/2010/wordprocessingDrawing" xmlns:wp="http://schemas.openxmlformats.org/drawingml/2006/wordprocessingDrawing" xmlns:w10="urn:schemas-microsoft-com:office:word" xmlns:w="http://schemas.openxmlformats.org/wordprocessingml/2006/main" xmlns:w14="http://schemas.microsoft.com/office/word/2010/wordml" xmlns:wpg="http://schemas.microsoft.com/office/word/2010/wordprocessingGroup" xmlns:wpi="http://schemas.microsoft.com/office/word/2010/wordprocessingInk" xmlns:wne="http://schemas.microsoft.com/office/word/2006/wordml" xmlns:wps="http://schemas.microsoft.com/office/word/2010/wordprocessingShape" mc:Ignorable="w14 wp14">
+<w:document xmlns:wpc="http://schemas.microsoft.com/office/word/2010/wordprocessingCanvas" xmlns:cx="http://schemas.microsoft.com/office/drawing/2014/chartex" xmlns:mc="http://schemas.openxmlformats.org/markup-compatibility/2006" xmlns:o="urn:schemas-microsoft-com:office:office" xmlns:r="http://schemas.openxmlformats.org/officeDocument/2006/relationships" xmlns:m="http://schemas.openxmlformats.org/officeDocument/2006/math" xmlns:v="urn:schemas-microsoft-com:vml" xmlns:wp14="http://schemas.microsoft.com/office/word/2010/wordprocessingDrawing" xmlns:wp="http://schemas.openxmlformats.org/drawingml/2006/wordprocessingDrawing" xmlns:w10="urn:schemas-microsoft-com:office:word" xmlns:w="http://schemas.openxmlformats.org/wordprocessingml/2006/main" xmlns:w14="http://schemas.microsoft.com/office/word/2010/wordml" xmlns:w15="http://schemas.microsoft.com/office/word/2012/wordml" xmlns:w16se="http://schemas.microsoft.com/office/word/2015/wordml/symex" xmlns:wpg="http://schemas.microsoft.com/office/word/2010/wordprocessingGroup" xmlns:wpi="http://schemas.microsoft.com/office/word/2010/wordprocessingInk" xmlns:wne="http://schemas.microsoft.com/office/word/2006/wordml" xmlns:wps="http://schemas.microsoft.com/office/word/2010/wordprocessingShape" mc:Ignorable="w14 w15 w16se wp14">
   <w:body>
     <w:p>
       <w:pPr>
-        <w:pStyle w:val="Title"/>
+        <w:pStyle w:val="a3"/>
         <w:jc w:val="center"/>
         <w:rPr>
           <w:rFonts w:ascii="Times New Roman" w:hAnsi="Times New Roman" w:cs="Times New Roman"/>
@@ -95,7 +95,27 @@
           <w:szCs w:val="32"/>
           <w:lang w:val="en-US"/>
         </w:rPr>
-        <w:t>niversity of Lviv. System provides easy way of adding information about scientific work during report period.</w:t>
+        <w:t xml:space="preserve">niversity of </w:t>
+      </w:r>
+      <w:proofErr w:type="spellStart"/>
+      <w:r>
+        <w:rPr>
+          <w:rFonts w:ascii="Times New Roman" w:hAnsi="Times New Roman" w:cs="Times New Roman"/>
+          <w:sz w:val="32"/>
+          <w:szCs w:val="32"/>
+          <w:lang w:val="en-US"/>
+        </w:rPr>
+        <w:t>Lviv</w:t>
+      </w:r>
+      <w:proofErr w:type="spellEnd"/>
+      <w:r>
+        <w:rPr>
+          <w:rFonts w:ascii="Times New Roman" w:hAnsi="Times New Roman" w:cs="Times New Roman"/>
+          <w:sz w:val="32"/>
+          <w:szCs w:val="32"/>
+          <w:lang w:val="en-US"/>
+        </w:rPr>
+        <w:t>. System provides easy way of adding information about scientific work during report period.</w:t>
       </w:r>
     </w:p>
     <w:p>
@@ -243,16 +263,7 @@
           <w:szCs w:val="32"/>
           <w:lang w:val="en-US"/>
         </w:rPr>
-        <w:t xml:space="preserve">registers an account providing his </w:t>
-      </w:r>
-      <w:r>
-        <w:rPr>
-          <w:rFonts w:ascii="Times New Roman" w:hAnsi="Times New Roman" w:cs="Times New Roman"/>
-          <w:sz w:val="32"/>
-          <w:szCs w:val="32"/>
-          <w:lang w:val="en-US"/>
-        </w:rPr>
-        <w:t xml:space="preserve">personal </w:t>
+        <w:t xml:space="preserve">registers an account providing his personal </w:t>
       </w:r>
       <w:r>
         <w:rPr>
@@ -829,7 +840,7 @@
     </w:p>
     <w:tbl>
       <w:tblPr>
-        <w:tblStyle w:val="TableGrid"/>
+        <w:tblStyle w:val="a5"/>
         <w:tblW w:w="6792" w:type="dxa"/>
         <w:jc w:val="center"/>
         <w:tblLook w:val="04A0" w:firstRow="1" w:lastRow="0" w:firstColumn="1" w:lastColumn="0" w:noHBand="0" w:noVBand="1"/>
@@ -1144,61 +1155,7 @@
                 <w:szCs w:val="28"/>
                 <w:lang w:val="en-US"/>
               </w:rPr>
-              <w:t>A</w:t>
-            </w:r>
-            <w:r>
-              <w:rPr>
-                <w:rFonts w:ascii="Times New Roman" w:hAnsi="Times New Roman" w:cs="Times New Roman"/>
-                <w:sz w:val="28"/>
-                <w:szCs w:val="28"/>
-                <w:lang w:val="en-US"/>
-              </w:rPr>
-              <w:t>pprove</w:t>
-            </w:r>
-            <w:r>
-              <w:rPr>
-                <w:rFonts w:ascii="Times New Roman" w:hAnsi="Times New Roman" w:cs="Times New Roman"/>
-                <w:sz w:val="28"/>
-                <w:szCs w:val="28"/>
-                <w:lang w:val="en-US"/>
-              </w:rPr>
-              <w:t>s</w:t>
-            </w:r>
-            <w:r>
-              <w:rPr>
-                <w:rFonts w:ascii="Times New Roman" w:hAnsi="Times New Roman" w:cs="Times New Roman"/>
-                <w:sz w:val="28"/>
-                <w:szCs w:val="28"/>
-                <w:lang w:val="en-US"/>
-              </w:rPr>
-              <w:t xml:space="preserve"> </w:t>
-            </w:r>
-            <w:r>
-              <w:rPr>
-                <w:rFonts w:ascii="Times New Roman" w:hAnsi="Times New Roman" w:cs="Times New Roman"/>
-                <w:sz w:val="28"/>
-                <w:szCs w:val="28"/>
-                <w:lang w:val="en-US"/>
-              </w:rPr>
-              <w:t>new</w:t>
-            </w:r>
-            <w:r>
-              <w:rPr>
-                <w:rFonts w:ascii="Times New Roman" w:hAnsi="Times New Roman" w:cs="Times New Roman"/>
-                <w:sz w:val="28"/>
-                <w:szCs w:val="28"/>
-                <w:lang w:val="en-US"/>
-              </w:rPr>
-              <w:t xml:space="preserve"> registered user</w:t>
-            </w:r>
-            <w:r>
-              <w:rPr>
-                <w:rFonts w:ascii="Times New Roman" w:hAnsi="Times New Roman" w:cs="Times New Roman"/>
-                <w:sz w:val="28"/>
-                <w:szCs w:val="28"/>
-                <w:lang w:val="en-US"/>
-              </w:rPr>
-              <w:t xml:space="preserve"> of his department</w:t>
+              <w:t>Approves new registered user of his department</w:t>
             </w:r>
             <w:r>
               <w:rPr>
@@ -1506,7 +1463,7 @@
     </w:p>
     <w:tbl>
       <w:tblPr>
-        <w:tblStyle w:val="TableGrid"/>
+        <w:tblStyle w:val="a5"/>
         <w:tblW w:w="6779" w:type="dxa"/>
         <w:jc w:val="center"/>
         <w:tblLook w:val="04A0" w:firstRow="1" w:lastRow="0" w:firstColumn="1" w:lastColumn="0" w:noHBand="0" w:noVBand="1"/>
@@ -1722,16 +1679,7 @@
                 <w:szCs w:val="28"/>
                 <w:lang w:val="en-US"/>
               </w:rPr>
-              <w:t>report</w:t>
-            </w:r>
-            <w:r>
-              <w:rPr>
-                <w:rFonts w:ascii="Times New Roman" w:hAnsi="Times New Roman" w:cs="Times New Roman"/>
-                <w:sz w:val="28"/>
-                <w:szCs w:val="28"/>
-                <w:lang w:val="en-US"/>
-              </w:rPr>
-              <w:t xml:space="preserve"> </w:t>
+              <w:t xml:space="preserve">report </w:t>
             </w:r>
           </w:p>
         </w:tc>
@@ -2414,7 +2362,7 @@
     </w:p>
     <w:tbl>
       <w:tblPr>
-        <w:tblStyle w:val="TableGrid"/>
+        <w:tblStyle w:val="a5"/>
         <w:tblW w:w="6779" w:type="dxa"/>
         <w:jc w:val="center"/>
         <w:tblLook w:val="04A0" w:firstRow="1" w:lastRow="0" w:firstColumn="1" w:lastColumn="0" w:noHBand="0" w:noVBand="1"/>
@@ -3207,8 +3155,6 @@
           <w:lang w:val="en-US"/>
         </w:rPr>
       </w:pPr>
-      <w:bookmarkStart w:id="0" w:name="_GoBack"/>
-      <w:bookmarkEnd w:id="0"/>
       <w:r>
         <w:rPr>
           <w:rFonts w:ascii="Times New Roman" w:hAnsi="Times New Roman" w:cs="Times New Roman"/>
@@ -3260,8 +3206,8 @@
             <v:path o:extrusionok="f" gradientshapeok="t" o:connecttype="rect"/>
             <o:lock v:ext="edit" aspectratio="t"/>
           </v:shapetype>
-          <v:shape id="_x0000_i1027" type="#_x0000_t75" style="width:516.6pt;height:464.4pt">
-            <v:imagedata r:id="rId7" o:title="General"/>
+          <v:shape id="_x0000_i1025" type="#_x0000_t75" style="width:516.75pt;height:464.25pt">
+            <v:imagedata r:id="rId6" o:title="General"/>
           </v:shape>
         </w:pict>
       </w:r>
@@ -3311,8 +3257,8 @@
           <w:lang w:val="en-US"/>
         </w:rPr>
         <w:pict>
-          <v:shape id="_x0000_i1028" type="#_x0000_t75" style="width:495pt;height:375pt">
-            <v:imagedata r:id="rId8" o:title="AdministratorRole"/>
+          <v:shape id="_x0000_i1026" type="#_x0000_t75" style="width:495pt;height:375pt">
+            <v:imagedata r:id="rId7" o:title="AdministratorRole"/>
           </v:shape>
         </w:pict>
       </w:r>
@@ -3353,8 +3299,8 @@
           <w:lang w:val="en-US"/>
         </w:rPr>
         <w:pict>
-          <v:shape id="_x0000_i1029" type="#_x0000_t75" style="width:516.6pt;height:265.2pt">
-            <v:imagedata r:id="rId9" o:title="HeadOfDepartmentRole"/>
+          <v:shape id="_x0000_i1027" type="#_x0000_t75" style="width:516.75pt;height:265.5pt">
+            <v:imagedata r:id="rId8" o:title="HeadOfDepartmentRole"/>
           </v:shape>
         </w:pict>
       </w:r>
@@ -3404,8 +3350,8 @@
           <w:lang w:val="en-US"/>
         </w:rPr>
         <w:pict>
-          <v:shape id="_x0000_i1030" type="#_x0000_t75" style="width:516.6pt;height:353.4pt">
-            <v:imagedata r:id="rId10" o:title="TeacherRole"/>
+          <v:shape id="_x0000_i1028" type="#_x0000_t75" style="width:516.75pt;height:353.25pt">
+            <v:imagedata r:id="rId9" o:title="TeacherRole"/>
           </v:shape>
         </w:pict>
       </w:r>
@@ -3443,12 +3389,44 @@
         <w:rPr>
           <w:lang w:val="en-US"/>
         </w:rPr>
-        <w:pict>
-          <v:shape id="_x0000_i1025" type="#_x0000_t75" style="width:516pt;height:470.4pt">
-            <v:imagedata r:id="rId11" o:title="SequenceDiagram"/>
-          </v:shape>
-        </w:pict>
-      </w:r>
+        <w:drawing>
+          <wp:inline distT="0" distB="0" distL="0" distR="0" wp14:anchorId="2DB45D7E" wp14:editId="7B8A4762">
+            <wp:extent cx="6563360" cy="6055995"/>
+            <wp:effectExtent l="0" t="0" r="8890" b="1905"/>
+            <wp:docPr id="2" name="Рисунок 2"/>
+            <wp:cNvGraphicFramePr>
+              <a:graphicFrameLocks xmlns:a="http://schemas.openxmlformats.org/drawingml/2006/main" noChangeAspect="1"/>
+            </wp:cNvGraphicFramePr>
+            <a:graphic xmlns:a="http://schemas.openxmlformats.org/drawingml/2006/main">
+              <a:graphicData uri="http://schemas.openxmlformats.org/drawingml/2006/picture">
+                <pic:pic xmlns:pic="http://schemas.openxmlformats.org/drawingml/2006/picture">
+                  <pic:nvPicPr>
+                    <pic:cNvPr id="1" name=""/>
+                    <pic:cNvPicPr/>
+                  </pic:nvPicPr>
+                  <pic:blipFill>
+                    <a:blip r:embed="rId10"/>
+                    <a:stretch>
+                      <a:fillRect/>
+                    </a:stretch>
+                  </pic:blipFill>
+                  <pic:spPr>
+                    <a:xfrm>
+                      <a:off x="0" y="0"/>
+                      <a:ext cx="6563360" cy="6055995"/>
+                    </a:xfrm>
+                    <a:prstGeom prst="rect">
+                      <a:avLst/>
+                    </a:prstGeom>
+                  </pic:spPr>
+                </pic:pic>
+              </a:graphicData>
+            </a:graphic>
+          </wp:inline>
+        </w:drawing>
+      </w:r>
+      <w:bookmarkStart w:id="0" w:name="_GoBack"/>
+      <w:bookmarkEnd w:id="0"/>
       <w:r>
         <w:rPr>
           <w:lang w:val="en-US"/>
@@ -3489,8 +3467,8 @@
           <w:lang w:val="en-US"/>
         </w:rPr>
         <w:pict>
-          <v:shape id="_x0000_i1026" type="#_x0000_t75" style="width:516pt;height:478.8pt">
-            <v:imagedata r:id="rId12" o:title="ClassDiagram"/>
+          <v:shape id="_x0000_i1030" type="#_x0000_t75" style="width:516pt;height:478.5pt">
+            <v:imagedata r:id="rId11" o:title="ClassDiagram"/>
           </v:shape>
         </w:pict>
       </w:r>
@@ -3506,8 +3484,8 @@
 </file>
 
 <file path=word/numbering.xml><?xml version="1.0" encoding="utf-8"?>
-<w:numbering xmlns:wpc="http://schemas.microsoft.com/office/word/2010/wordprocessingCanvas" xmlns:mc="http://schemas.openxmlformats.org/markup-compatibility/2006" xmlns:o="urn:schemas-microsoft-com:office:office" xmlns:r="http://schemas.openxmlformats.org/officeDocument/2006/relationships" xmlns:m="http://schemas.openxmlformats.org/officeDocument/2006/math" xmlns:v="urn:schemas-microsoft-com:vml" xmlns:wp14="http://schemas.microsoft.com/office/word/2010/wordprocessingDrawing" xmlns:wp="http://schemas.openxmlformats.org/drawingml/2006/wordprocessingDrawing" xmlns:w10="urn:schemas-microsoft-com:office:word" xmlns:w="http://schemas.openxmlformats.org/wordprocessingml/2006/main" xmlns:w14="http://schemas.microsoft.com/office/word/2010/wordml" xmlns:wpg="http://schemas.microsoft.com/office/word/2010/wordprocessingGroup" xmlns:wpi="http://schemas.microsoft.com/office/word/2010/wordprocessingInk" xmlns:wne="http://schemas.microsoft.com/office/word/2006/wordml" xmlns:wps="http://schemas.microsoft.com/office/word/2010/wordprocessingShape" mc:Ignorable="w14 wp14">
-  <w:abstractNum w:abstractNumId="0">
+<w:numbering xmlns:wpc="http://schemas.microsoft.com/office/word/2010/wordprocessingCanvas" xmlns:cx="http://schemas.microsoft.com/office/drawing/2014/chartex" xmlns:mc="http://schemas.openxmlformats.org/markup-compatibility/2006" xmlns:o="urn:schemas-microsoft-com:office:office" xmlns:r="http://schemas.openxmlformats.org/officeDocument/2006/relationships" xmlns:m="http://schemas.openxmlformats.org/officeDocument/2006/math" xmlns:v="urn:schemas-microsoft-com:vml" xmlns:wp14="http://schemas.microsoft.com/office/word/2010/wordprocessingDrawing" xmlns:wp="http://schemas.openxmlformats.org/drawingml/2006/wordprocessingDrawing" xmlns:w10="urn:schemas-microsoft-com:office:word" xmlns:w="http://schemas.openxmlformats.org/wordprocessingml/2006/main" xmlns:w14="http://schemas.microsoft.com/office/word/2010/wordml" xmlns:w15="http://schemas.microsoft.com/office/word/2012/wordml" xmlns:w16se="http://schemas.microsoft.com/office/word/2015/wordml/symex" xmlns:wpg="http://schemas.microsoft.com/office/word/2010/wordprocessingGroup" xmlns:wpi="http://schemas.microsoft.com/office/word/2010/wordprocessingInk" xmlns:wne="http://schemas.microsoft.com/office/word/2006/wordml" xmlns:wps="http://schemas.microsoft.com/office/word/2010/wordprocessingShape" mc:Ignorable="w14 w15 w16se wp14">
+  <w:abstractNum w:abstractNumId="0" w15:restartNumberingAfterBreak="0">
     <w:nsid w:val="2DAC519C"/>
     <w:multiLevelType w:val="hybridMultilevel"/>
     <w:tmpl w:val="11AA13C4"/>
@@ -3619,7 +3597,7 @@
       </w:rPr>
     </w:lvl>
   </w:abstractNum>
-  <w:abstractNum w:abstractNumId="1">
+  <w:abstractNum w:abstractNumId="1" w15:restartNumberingAfterBreak="0">
     <w:nsid w:val="34F66DAB"/>
     <w:multiLevelType w:val="hybridMultilevel"/>
     <w:tmpl w:val="08868012"/>
@@ -3741,7 +3719,7 @@
 </file>
 
 <file path=word/styles.xml><?xml version="1.0" encoding="utf-8"?>
-<w:styles xmlns:mc="http://schemas.openxmlformats.org/markup-compatibility/2006" xmlns:r="http://schemas.openxmlformats.org/officeDocument/2006/relationships" xmlns:w="http://schemas.openxmlformats.org/wordprocessingml/2006/main" xmlns:w14="http://schemas.microsoft.com/office/word/2010/wordml" mc:Ignorable="w14">
+<w:styles xmlns:mc="http://schemas.openxmlformats.org/markup-compatibility/2006" xmlns:r="http://schemas.openxmlformats.org/officeDocument/2006/relationships" xmlns:w="http://schemas.openxmlformats.org/wordprocessingml/2006/main" xmlns:w14="http://schemas.microsoft.com/office/word/2010/wordml" xmlns:w15="http://schemas.microsoft.com/office/word/2012/wordml" xmlns:w16se="http://schemas.microsoft.com/office/word/2015/wordml/symex" mc:Ignorable="w14 w15 w16se">
   <w:docDefaults>
     <w:rPrDefault>
       <w:rPr>
@@ -3757,156 +3735,390 @@
       </w:pPr>
     </w:pPrDefault>
   </w:docDefaults>
-  <w:latentStyles w:defLockedState="0" w:defUIPriority="99" w:defSemiHidden="1" w:defUnhideWhenUsed="1" w:defQFormat="0" w:count="267">
-    <w:lsdException w:name="Normal" w:semiHidden="0" w:uiPriority="0" w:unhideWhenUsed="0" w:qFormat="1"/>
-    <w:lsdException w:name="heading 1" w:semiHidden="0" w:uiPriority="9" w:unhideWhenUsed="0" w:qFormat="1"/>
-    <w:lsdException w:name="heading 2" w:uiPriority="9" w:qFormat="1"/>
-    <w:lsdException w:name="heading 3" w:uiPriority="9" w:qFormat="1"/>
-    <w:lsdException w:name="heading 4" w:uiPriority="9" w:qFormat="1"/>
-    <w:lsdException w:name="heading 5" w:uiPriority="9" w:qFormat="1"/>
-    <w:lsdException w:name="heading 6" w:uiPriority="9" w:qFormat="1"/>
-    <w:lsdException w:name="heading 7" w:uiPriority="9" w:qFormat="1"/>
-    <w:lsdException w:name="heading 8" w:uiPriority="9" w:qFormat="1"/>
-    <w:lsdException w:name="heading 9" w:uiPriority="9" w:qFormat="1"/>
-    <w:lsdException w:name="toc 1" w:uiPriority="39"/>
-    <w:lsdException w:name="toc 2" w:uiPriority="39"/>
-    <w:lsdException w:name="toc 3" w:uiPriority="39"/>
-    <w:lsdException w:name="toc 4" w:uiPriority="39"/>
-    <w:lsdException w:name="toc 5" w:uiPriority="39"/>
-    <w:lsdException w:name="toc 6" w:uiPriority="39"/>
-    <w:lsdException w:name="toc 7" w:uiPriority="39"/>
-    <w:lsdException w:name="toc 8" w:uiPriority="39"/>
-    <w:lsdException w:name="toc 9" w:uiPriority="39"/>
-    <w:lsdException w:name="caption" w:uiPriority="35" w:qFormat="1"/>
-    <w:lsdException w:name="Title" w:semiHidden="0" w:uiPriority="10" w:unhideWhenUsed="0" w:qFormat="1"/>
-    <w:lsdException w:name="Default Paragraph Font" w:uiPriority="1"/>
-    <w:lsdException w:name="Subtitle" w:semiHidden="0" w:uiPriority="11" w:unhideWhenUsed="0" w:qFormat="1"/>
-    <w:lsdException w:name="Strong" w:semiHidden="0" w:uiPriority="22" w:unhideWhenUsed="0" w:qFormat="1"/>
-    <w:lsdException w:name="Emphasis" w:semiHidden="0" w:uiPriority="20" w:unhideWhenUsed="0" w:qFormat="1"/>
-    <w:lsdException w:name="Table Grid" w:semiHidden="0" w:uiPriority="39" w:unhideWhenUsed="0"/>
-    <w:lsdException w:name="Placeholder Text" w:unhideWhenUsed="0"/>
-    <w:lsdException w:name="No Spacing" w:semiHidden="0" w:uiPriority="1" w:unhideWhenUsed="0" w:qFormat="1"/>
-    <w:lsdException w:name="Light Shading" w:semiHidden="0" w:uiPriority="60" w:unhideWhenUsed="0"/>
-    <w:lsdException w:name="Light List" w:semiHidden="0" w:uiPriority="61" w:unhideWhenUsed="0"/>
-    <w:lsdException w:name="Light Grid" w:semiHidden="0" w:uiPriority="62" w:unhideWhenUsed="0"/>
-    <w:lsdException w:name="Medium Shading 1" w:semiHidden="0" w:uiPriority="63" w:unhideWhenUsed="0"/>
-    <w:lsdException w:name="Medium Shading 2" w:semiHidden="0" w:uiPriority="64" w:unhideWhenUsed="0"/>
-    <w:lsdException w:name="Medium List 1" w:semiHidden="0" w:uiPriority="65" w:unhideWhenUsed="0"/>
-    <w:lsdException w:name="Medium List 2" w:semiHidden="0" w:uiPriority="66" w:unhideWhenUsed="0"/>
-    <w:lsdException w:name="Medium Grid 1" w:semiHidden="0" w:uiPriority="67" w:unhideWhenUsed="0"/>
-    <w:lsdException w:name="Medium Grid 2" w:semiHidden="0" w:uiPriority="68" w:unhideWhenUsed="0"/>
-    <w:lsdException w:name="Medium Grid 3" w:semiHidden="0" w:uiPriority="69" w:unhideWhenUsed="0"/>
-    <w:lsdException w:name="Dark List" w:semiHidden="0" w:uiPriority="70" w:unhideWhenUsed="0"/>
-    <w:lsdException w:name="Colorful Shading" w:semiHidden="0" w:uiPriority="71" w:unhideWhenUsed="0"/>
-    <w:lsdException w:name="Colorful List" w:semiHidden="0" w:uiPriority="72" w:unhideWhenUsed="0"/>
-    <w:lsdException w:name="Colorful Grid" w:semiHidden="0" w:uiPriority="73" w:unhideWhenUsed="0"/>
-    <w:lsdException w:name="Light Shading Accent 1" w:semiHidden="0" w:uiPriority="60" w:unhideWhenUsed="0"/>
-    <w:lsdException w:name="Light List Accent 1" w:semiHidden="0" w:uiPriority="61" w:unhideWhenUsed="0"/>
-    <w:lsdException w:name="Light Grid Accent 1" w:semiHidden="0" w:uiPriority="62" w:unhideWhenUsed="0"/>
-    <w:lsdException w:name="Medium Shading 1 Accent 1" w:semiHidden="0" w:uiPriority="63" w:unhideWhenUsed="0"/>
-    <w:lsdException w:name="Medium Shading 2 Accent 1" w:semiHidden="0" w:uiPriority="64" w:unhideWhenUsed="0"/>
-    <w:lsdException w:name="Medium List 1 Accent 1" w:semiHidden="0" w:uiPriority="65" w:unhideWhenUsed="0"/>
-    <w:lsdException w:name="Revision" w:unhideWhenUsed="0"/>
-    <w:lsdException w:name="List Paragraph" w:semiHidden="0" w:uiPriority="34" w:unhideWhenUsed="0" w:qFormat="1"/>
-    <w:lsdException w:name="Quote" w:semiHidden="0" w:uiPriority="29" w:unhideWhenUsed="0" w:qFormat="1"/>
-    <w:lsdException w:name="Intense Quote" w:semiHidden="0" w:uiPriority="30" w:unhideWhenUsed="0" w:qFormat="1"/>
-    <w:lsdException w:name="Medium List 2 Accent 1" w:semiHidden="0" w:uiPriority="66" w:unhideWhenUsed="0"/>
-    <w:lsdException w:name="Medium Grid 1 Accent 1" w:semiHidden="0" w:uiPriority="67" w:unhideWhenUsed="0"/>
-    <w:lsdException w:name="Medium Grid 2 Accent 1" w:semiHidden="0" w:uiPriority="68" w:unhideWhenUsed="0"/>
-    <w:lsdException w:name="Medium Grid 3 Accent 1" w:semiHidden="0" w:uiPriority="69" w:unhideWhenUsed="0"/>
-    <w:lsdException w:name="Dark List Accent 1" w:semiHidden="0" w:uiPriority="70" w:unhideWhenUsed="0"/>
-    <w:lsdException w:name="Colorful Shading Accent 1" w:semiHidden="0" w:uiPriority="71" w:unhideWhenUsed="0"/>
-    <w:lsdException w:name="Colorful List Accent 1" w:semiHidden="0" w:uiPriority="72" w:unhideWhenUsed="0"/>
-    <w:lsdException w:name="Colorful Grid Accent 1" w:semiHidden="0" w:uiPriority="73" w:unhideWhenUsed="0"/>
-    <w:lsdException w:name="Light Shading Accent 2" w:semiHidden="0" w:uiPriority="60" w:unhideWhenUsed="0"/>
-    <w:lsdException w:name="Light List Accent 2" w:semiHidden="0" w:uiPriority="61" w:unhideWhenUsed="0"/>
-    <w:lsdException w:name="Light Grid Accent 2" w:semiHidden="0" w:uiPriority="62" w:unhideWhenUsed="0"/>
-    <w:lsdException w:name="Medium Shading 1 Accent 2" w:semiHidden="0" w:uiPriority="63" w:unhideWhenUsed="0"/>
-    <w:lsdException w:name="Medium Shading 2 Accent 2" w:semiHidden="0" w:uiPriority="64" w:unhideWhenUsed="0"/>
-    <w:lsdException w:name="Medium List 1 Accent 2" w:semiHidden="0" w:uiPriority="65" w:unhideWhenUsed="0"/>
-    <w:lsdException w:name="Medium List 2 Accent 2" w:semiHidden="0" w:uiPriority="66" w:unhideWhenUsed="0"/>
-    <w:lsdException w:name="Medium Grid 1 Accent 2" w:semiHidden="0" w:uiPriority="67" w:unhideWhenUsed="0"/>
-    <w:lsdException w:name="Medium Grid 2 Accent 2" w:semiHidden="0" w:uiPriority="68" w:unhideWhenUsed="0"/>
-    <w:lsdException w:name="Medium Grid 3 Accent 2" w:semiHidden="0" w:uiPriority="69" w:unhideWhenUsed="0"/>
-    <w:lsdException w:name="Dark List Accent 2" w:semiHidden="0" w:uiPriority="70" w:unhideWhenUsed="0"/>
-    <w:lsdException w:name="Colorful Shading Accent 2" w:semiHidden="0" w:uiPriority="71" w:unhideWhenUsed="0"/>
-    <w:lsdException w:name="Colorful List Accent 2" w:semiHidden="0" w:uiPriority="72" w:unhideWhenUsed="0"/>
-    <w:lsdException w:name="Colorful Grid Accent 2" w:semiHidden="0" w:uiPriority="73" w:unhideWhenUsed="0"/>
-    <w:lsdException w:name="Light Shading Accent 3" w:semiHidden="0" w:uiPriority="60" w:unhideWhenUsed="0"/>
-    <w:lsdException w:name="Light List Accent 3" w:semiHidden="0" w:uiPriority="61" w:unhideWhenUsed="0"/>
-    <w:lsdException w:name="Light Grid Accent 3" w:semiHidden="0" w:uiPriority="62" w:unhideWhenUsed="0"/>
-    <w:lsdException w:name="Medium Shading 1 Accent 3" w:semiHidden="0" w:uiPriority="63" w:unhideWhenUsed="0"/>
-    <w:lsdException w:name="Medium Shading 2 Accent 3" w:semiHidden="0" w:uiPriority="64" w:unhideWhenUsed="0"/>
-    <w:lsdException w:name="Medium List 1 Accent 3" w:semiHidden="0" w:uiPriority="65" w:unhideWhenUsed="0"/>
-    <w:lsdException w:name="Medium List 2 Accent 3" w:semiHidden="0" w:uiPriority="66" w:unhideWhenUsed="0"/>
-    <w:lsdException w:name="Medium Grid 1 Accent 3" w:semiHidden="0" w:uiPriority="67" w:unhideWhenUsed="0"/>
-    <w:lsdException w:name="Medium Grid 2 Accent 3" w:semiHidden="0" w:uiPriority="68" w:unhideWhenUsed="0"/>
-    <w:lsdException w:name="Medium Grid 3 Accent 3" w:semiHidden="0" w:uiPriority="69" w:unhideWhenUsed="0"/>
-    <w:lsdException w:name="Dark List Accent 3" w:semiHidden="0" w:uiPriority="70" w:unhideWhenUsed="0"/>
-    <w:lsdException w:name="Colorful Shading Accent 3" w:semiHidden="0" w:uiPriority="71" w:unhideWhenUsed="0"/>
-    <w:lsdException w:name="Colorful List Accent 3" w:semiHidden="0" w:uiPriority="72" w:unhideWhenUsed="0"/>
-    <w:lsdException w:name="Colorful Grid Accent 3" w:semiHidden="0" w:uiPriority="73" w:unhideWhenUsed="0"/>
-    <w:lsdException w:name="Light Shading Accent 4" w:semiHidden="0" w:uiPriority="60" w:unhideWhenUsed="0"/>
-    <w:lsdException w:name="Light List Accent 4" w:semiHidden="0" w:uiPriority="61" w:unhideWhenUsed="0"/>
-    <w:lsdException w:name="Light Grid Accent 4" w:semiHidden="0" w:uiPriority="62" w:unhideWhenUsed="0"/>
-    <w:lsdException w:name="Medium Shading 1 Accent 4" w:semiHidden="0" w:uiPriority="63" w:unhideWhenUsed="0"/>
-    <w:lsdException w:name="Medium Shading 2 Accent 4" w:semiHidden="0" w:uiPriority="64" w:unhideWhenUsed="0"/>
-    <w:lsdException w:name="Medium List 1 Accent 4" w:semiHidden="0" w:uiPriority="65" w:unhideWhenUsed="0"/>
-    <w:lsdException w:name="Medium List 2 Accent 4" w:semiHidden="0" w:uiPriority="66" w:unhideWhenUsed="0"/>
-    <w:lsdException w:name="Medium Grid 1 Accent 4" w:semiHidden="0" w:uiPriority="67" w:unhideWhenUsed="0"/>
-    <w:lsdException w:name="Medium Grid 2 Accent 4" w:semiHidden="0" w:uiPriority="68" w:unhideWhenUsed="0"/>
-    <w:lsdException w:name="Medium Grid 3 Accent 4" w:semiHidden="0" w:uiPriority="69" w:unhideWhenUsed="0"/>
-    <w:lsdException w:name="Dark List Accent 4" w:semiHidden="0" w:uiPriority="70" w:unhideWhenUsed="0"/>
-    <w:lsdException w:name="Colorful Shading Accent 4" w:semiHidden="0" w:uiPriority="71" w:unhideWhenUsed="0"/>
-    <w:lsdException w:name="Colorful List Accent 4" w:semiHidden="0" w:uiPriority="72" w:unhideWhenUsed="0"/>
-    <w:lsdException w:name="Colorful Grid Accent 4" w:semiHidden="0" w:uiPriority="73" w:unhideWhenUsed="0"/>
-    <w:lsdException w:name="Light Shading Accent 5" w:semiHidden="0" w:uiPriority="60" w:unhideWhenUsed="0"/>
-    <w:lsdException w:name="Light List Accent 5" w:semiHidden="0" w:uiPriority="61" w:unhideWhenUsed="0"/>
-    <w:lsdException w:name="Light Grid Accent 5" w:semiHidden="0" w:uiPriority="62" w:unhideWhenUsed="0"/>
-    <w:lsdException w:name="Medium Shading 1 Accent 5" w:semiHidden="0" w:uiPriority="63" w:unhideWhenUsed="0"/>
-    <w:lsdException w:name="Medium Shading 2 Accent 5" w:semiHidden="0" w:uiPriority="64" w:unhideWhenUsed="0"/>
-    <w:lsdException w:name="Medium List 1 Accent 5" w:semiHidden="0" w:uiPriority="65" w:unhideWhenUsed="0"/>
-    <w:lsdException w:name="Medium List 2 Accent 5" w:semiHidden="0" w:uiPriority="66" w:unhideWhenUsed="0"/>
-    <w:lsdException w:name="Medium Grid 1 Accent 5" w:semiHidden="0" w:uiPriority="67" w:unhideWhenUsed="0"/>
-    <w:lsdException w:name="Medium Grid 2 Accent 5" w:semiHidden="0" w:uiPriority="68" w:unhideWhenUsed="0"/>
-    <w:lsdException w:name="Medium Grid 3 Accent 5" w:semiHidden="0" w:uiPriority="69" w:unhideWhenUsed="0"/>
-    <w:lsdException w:name="Dark List Accent 5" w:semiHidden="0" w:uiPriority="70" w:unhideWhenUsed="0"/>
-    <w:lsdException w:name="Colorful Shading Accent 5" w:semiHidden="0" w:uiPriority="71" w:unhideWhenUsed="0"/>
-    <w:lsdException w:name="Colorful List Accent 5" w:semiHidden="0" w:uiPriority="72" w:unhideWhenUsed="0"/>
-    <w:lsdException w:name="Colorful Grid Accent 5" w:semiHidden="0" w:uiPriority="73" w:unhideWhenUsed="0"/>
-    <w:lsdException w:name="Light Shading Accent 6" w:semiHidden="0" w:uiPriority="60" w:unhideWhenUsed="0"/>
-    <w:lsdException w:name="Light List Accent 6" w:semiHidden="0" w:uiPriority="61" w:unhideWhenUsed="0"/>
-    <w:lsdException w:name="Light Grid Accent 6" w:semiHidden="0" w:uiPriority="62" w:unhideWhenUsed="0"/>
-    <w:lsdException w:name="Medium Shading 1 Accent 6" w:semiHidden="0" w:uiPriority="63" w:unhideWhenUsed="0"/>
-    <w:lsdException w:name="Medium Shading 2 Accent 6" w:semiHidden="0" w:uiPriority="64" w:unhideWhenUsed="0"/>
-    <w:lsdException w:name="Medium List 1 Accent 6" w:semiHidden="0" w:uiPriority="65" w:unhideWhenUsed="0"/>
-    <w:lsdException w:name="Medium List 2 Accent 6" w:semiHidden="0" w:uiPriority="66" w:unhideWhenUsed="0"/>
-    <w:lsdException w:name="Medium Grid 1 Accent 6" w:semiHidden="0" w:uiPriority="67" w:unhideWhenUsed="0"/>
-    <w:lsdException w:name="Medium Grid 2 Accent 6" w:semiHidden="0" w:uiPriority="68" w:unhideWhenUsed="0"/>
-    <w:lsdException w:name="Medium Grid 3 Accent 6" w:semiHidden="0" w:uiPriority="69" w:unhideWhenUsed="0"/>
-    <w:lsdException w:name="Dark List Accent 6" w:semiHidden="0" w:uiPriority="70" w:unhideWhenUsed="0"/>
-    <w:lsdException w:name="Colorful Shading Accent 6" w:semiHidden="0" w:uiPriority="71" w:unhideWhenUsed="0"/>
-    <w:lsdException w:name="Colorful List Accent 6" w:semiHidden="0" w:uiPriority="72" w:unhideWhenUsed="0"/>
-    <w:lsdException w:name="Colorful Grid Accent 6" w:semiHidden="0" w:uiPriority="73" w:unhideWhenUsed="0"/>
-    <w:lsdException w:name="Subtle Emphasis" w:semiHidden="0" w:uiPriority="19" w:unhideWhenUsed="0" w:qFormat="1"/>
-    <w:lsdException w:name="Intense Emphasis" w:semiHidden="0" w:uiPriority="21" w:unhideWhenUsed="0" w:qFormat="1"/>
-    <w:lsdException w:name="Subtle Reference" w:semiHidden="0" w:uiPriority="31" w:unhideWhenUsed="0" w:qFormat="1"/>
-    <w:lsdException w:name="Intense Reference" w:semiHidden="0" w:uiPriority="32" w:unhideWhenUsed="0" w:qFormat="1"/>
-    <w:lsdException w:name="Book Title" w:semiHidden="0" w:uiPriority="33" w:unhideWhenUsed="0" w:qFormat="1"/>
-    <w:lsdException w:name="Bibliography" w:uiPriority="37"/>
-    <w:lsdException w:name="TOC Heading" w:uiPriority="39" w:qFormat="1"/>
+  <w:latentStyles w:defLockedState="0" w:defUIPriority="99" w:defSemiHidden="0" w:defUnhideWhenUsed="0" w:defQFormat="0" w:count="371">
+    <w:lsdException w:name="Normal" w:uiPriority="0" w:qFormat="1"/>
+    <w:lsdException w:name="heading 1" w:uiPriority="9" w:qFormat="1"/>
+    <w:lsdException w:name="heading 2" w:semiHidden="1" w:uiPriority="9" w:unhideWhenUsed="1" w:qFormat="1"/>
+    <w:lsdException w:name="heading 3" w:semiHidden="1" w:uiPriority="9" w:unhideWhenUsed="1" w:qFormat="1"/>
+    <w:lsdException w:name="heading 4" w:semiHidden="1" w:uiPriority="9" w:unhideWhenUsed="1" w:qFormat="1"/>
+    <w:lsdException w:name="heading 5" w:semiHidden="1" w:uiPriority="9" w:unhideWhenUsed="1" w:qFormat="1"/>
+    <w:lsdException w:name="heading 6" w:semiHidden="1" w:uiPriority="9" w:unhideWhenUsed="1" w:qFormat="1"/>
+    <w:lsdException w:name="heading 7" w:semiHidden="1" w:uiPriority="9" w:unhideWhenUsed="1" w:qFormat="1"/>
+    <w:lsdException w:name="heading 8" w:semiHidden="1" w:uiPriority="9" w:unhideWhenUsed="1" w:qFormat="1"/>
+    <w:lsdException w:name="heading 9" w:semiHidden="1" w:uiPriority="9" w:unhideWhenUsed="1" w:qFormat="1"/>
+    <w:lsdException w:name="index 1" w:semiHidden="1" w:unhideWhenUsed="1"/>
+    <w:lsdException w:name="index 2" w:semiHidden="1" w:unhideWhenUsed="1"/>
+    <w:lsdException w:name="index 3" w:semiHidden="1" w:unhideWhenUsed="1"/>
+    <w:lsdException w:name="index 4" w:semiHidden="1" w:unhideWhenUsed="1"/>
+    <w:lsdException w:name="index 5" w:semiHidden="1" w:unhideWhenUsed="1"/>
+    <w:lsdException w:name="index 6" w:semiHidden="1" w:unhideWhenUsed="1"/>
+    <w:lsdException w:name="index 7" w:semiHidden="1" w:unhideWhenUsed="1"/>
+    <w:lsdException w:name="index 8" w:semiHidden="1" w:unhideWhenUsed="1"/>
+    <w:lsdException w:name="index 9" w:semiHidden="1" w:unhideWhenUsed="1"/>
+    <w:lsdException w:name="toc 1" w:semiHidden="1" w:uiPriority="39" w:unhideWhenUsed="1"/>
+    <w:lsdException w:name="toc 2" w:semiHidden="1" w:uiPriority="39" w:unhideWhenUsed="1"/>
+    <w:lsdException w:name="toc 3" w:semiHidden="1" w:uiPriority="39" w:unhideWhenUsed="1"/>
+    <w:lsdException w:name="toc 4" w:semiHidden="1" w:uiPriority="39" w:unhideWhenUsed="1"/>
+    <w:lsdException w:name="toc 5" w:semiHidden="1" w:uiPriority="39" w:unhideWhenUsed="1"/>
+    <w:lsdException w:name="toc 6" w:semiHidden="1" w:uiPriority="39" w:unhideWhenUsed="1"/>
+    <w:lsdException w:name="toc 7" w:semiHidden="1" w:uiPriority="39" w:unhideWhenUsed="1"/>
+    <w:lsdException w:name="toc 8" w:semiHidden="1" w:uiPriority="39" w:unhideWhenUsed="1"/>
+    <w:lsdException w:name="toc 9" w:semiHidden="1" w:uiPriority="39" w:unhideWhenUsed="1"/>
+    <w:lsdException w:name="Normal Indent" w:semiHidden="1" w:unhideWhenUsed="1"/>
+    <w:lsdException w:name="footnote text" w:semiHidden="1" w:unhideWhenUsed="1"/>
+    <w:lsdException w:name="annotation text" w:semiHidden="1" w:unhideWhenUsed="1"/>
+    <w:lsdException w:name="header" w:semiHidden="1" w:unhideWhenUsed="1"/>
+    <w:lsdException w:name="footer" w:semiHidden="1" w:unhideWhenUsed="1"/>
+    <w:lsdException w:name="index heading" w:semiHidden="1" w:unhideWhenUsed="1"/>
+    <w:lsdException w:name="caption" w:semiHidden="1" w:uiPriority="35" w:unhideWhenUsed="1" w:qFormat="1"/>
+    <w:lsdException w:name="table of figures" w:semiHidden="1" w:unhideWhenUsed="1"/>
+    <w:lsdException w:name="envelope address" w:semiHidden="1" w:unhideWhenUsed="1"/>
+    <w:lsdException w:name="envelope return" w:semiHidden="1" w:unhideWhenUsed="1"/>
+    <w:lsdException w:name="footnote reference" w:semiHidden="1" w:unhideWhenUsed="1"/>
+    <w:lsdException w:name="annotation reference" w:semiHidden="1" w:unhideWhenUsed="1"/>
+    <w:lsdException w:name="line number" w:semiHidden="1" w:unhideWhenUsed="1"/>
+    <w:lsdException w:name="page number" w:semiHidden="1" w:unhideWhenUsed="1"/>
+    <w:lsdException w:name="endnote reference" w:semiHidden="1" w:unhideWhenUsed="1"/>
+    <w:lsdException w:name="endnote text" w:semiHidden="1" w:unhideWhenUsed="1"/>
+    <w:lsdException w:name="table of authorities" w:semiHidden="1" w:unhideWhenUsed="1"/>
+    <w:lsdException w:name="macro" w:semiHidden="1" w:unhideWhenUsed="1"/>
+    <w:lsdException w:name="toa heading" w:semiHidden="1" w:unhideWhenUsed="1"/>
+    <w:lsdException w:name="List" w:semiHidden="1" w:unhideWhenUsed="1"/>
+    <w:lsdException w:name="List Bullet" w:semiHidden="1" w:unhideWhenUsed="1"/>
+    <w:lsdException w:name="List Number" w:semiHidden="1" w:unhideWhenUsed="1"/>
+    <w:lsdException w:name="List 2" w:semiHidden="1" w:unhideWhenUsed="1"/>
+    <w:lsdException w:name="List 3" w:semiHidden="1" w:unhideWhenUsed="1"/>
+    <w:lsdException w:name="List 4" w:semiHidden="1" w:unhideWhenUsed="1"/>
+    <w:lsdException w:name="List 5" w:semiHidden="1" w:unhideWhenUsed="1"/>
+    <w:lsdException w:name="List Bullet 2" w:semiHidden="1" w:unhideWhenUsed="1"/>
+    <w:lsdException w:name="List Bullet 3" w:semiHidden="1" w:unhideWhenUsed="1"/>
+    <w:lsdException w:name="List Bullet 4" w:semiHidden="1" w:unhideWhenUsed="1"/>
+    <w:lsdException w:name="List Bullet 5" w:semiHidden="1" w:unhideWhenUsed="1"/>
+    <w:lsdException w:name="List Number 2" w:semiHidden="1" w:unhideWhenUsed="1"/>
+    <w:lsdException w:name="List Number 3" w:semiHidden="1" w:unhideWhenUsed="1"/>
+    <w:lsdException w:name="List Number 4" w:semiHidden="1" w:unhideWhenUsed="1"/>
+    <w:lsdException w:name="List Number 5" w:semiHidden="1" w:unhideWhenUsed="1"/>
+    <w:lsdException w:name="Title" w:uiPriority="10" w:qFormat="1"/>
+    <w:lsdException w:name="Closing" w:semiHidden="1" w:unhideWhenUsed="1"/>
+    <w:lsdException w:name="Signature" w:semiHidden="1" w:unhideWhenUsed="1"/>
+    <w:lsdException w:name="Default Paragraph Font" w:semiHidden="1" w:uiPriority="1" w:unhideWhenUsed="1"/>
+    <w:lsdException w:name="Body Text" w:semiHidden="1" w:unhideWhenUsed="1"/>
+    <w:lsdException w:name="Body Text Indent" w:semiHidden="1" w:unhideWhenUsed="1"/>
+    <w:lsdException w:name="List Continue" w:semiHidden="1" w:unhideWhenUsed="1"/>
+    <w:lsdException w:name="List Continue 2" w:semiHidden="1" w:unhideWhenUsed="1"/>
+    <w:lsdException w:name="List Continue 3" w:semiHidden="1" w:unhideWhenUsed="1"/>
+    <w:lsdException w:name="List Continue 4" w:semiHidden="1" w:unhideWhenUsed="1"/>
+    <w:lsdException w:name="List Continue 5" w:semiHidden="1" w:unhideWhenUsed="1"/>
+    <w:lsdException w:name="Message Header" w:semiHidden="1" w:unhideWhenUsed="1"/>
+    <w:lsdException w:name="Subtitle" w:uiPriority="11" w:qFormat="1"/>
+    <w:lsdException w:name="Salutation" w:semiHidden="1" w:unhideWhenUsed="1"/>
+    <w:lsdException w:name="Date" w:semiHidden="1" w:unhideWhenUsed="1"/>
+    <w:lsdException w:name="Body Text First Indent" w:semiHidden="1" w:unhideWhenUsed="1"/>
+    <w:lsdException w:name="Body Text First Indent 2" w:semiHidden="1" w:unhideWhenUsed="1"/>
+    <w:lsdException w:name="Note Heading" w:semiHidden="1" w:unhideWhenUsed="1"/>
+    <w:lsdException w:name="Body Text 2" w:semiHidden="1" w:unhideWhenUsed="1"/>
+    <w:lsdException w:name="Body Text 3" w:semiHidden="1" w:unhideWhenUsed="1"/>
+    <w:lsdException w:name="Body Text Indent 2" w:semiHidden="1" w:unhideWhenUsed="1"/>
+    <w:lsdException w:name="Body Text Indent 3" w:semiHidden="1" w:unhideWhenUsed="1"/>
+    <w:lsdException w:name="Block Text" w:semiHidden="1" w:unhideWhenUsed="1"/>
+    <w:lsdException w:name="Hyperlink" w:semiHidden="1" w:unhideWhenUsed="1"/>
+    <w:lsdException w:name="FollowedHyperlink" w:semiHidden="1" w:unhideWhenUsed="1"/>
+    <w:lsdException w:name="Strong" w:uiPriority="22" w:qFormat="1"/>
+    <w:lsdException w:name="Emphasis" w:uiPriority="20" w:qFormat="1"/>
+    <w:lsdException w:name="Document Map" w:semiHidden="1" w:unhideWhenUsed="1"/>
+    <w:lsdException w:name="Plain Text" w:semiHidden="1" w:unhideWhenUsed="1"/>
+    <w:lsdException w:name="E-mail Signature" w:semiHidden="1" w:unhideWhenUsed="1"/>
+    <w:lsdException w:name="HTML Top of Form" w:semiHidden="1" w:unhideWhenUsed="1"/>
+    <w:lsdException w:name="HTML Bottom of Form" w:semiHidden="1" w:unhideWhenUsed="1"/>
+    <w:lsdException w:name="Normal (Web)" w:semiHidden="1" w:unhideWhenUsed="1"/>
+    <w:lsdException w:name="HTML Acronym" w:semiHidden="1" w:unhideWhenUsed="1"/>
+    <w:lsdException w:name="HTML Address" w:semiHidden="1" w:unhideWhenUsed="1"/>
+    <w:lsdException w:name="HTML Cite" w:semiHidden="1" w:unhideWhenUsed="1"/>
+    <w:lsdException w:name="HTML Code" w:semiHidden="1" w:unhideWhenUsed="1"/>
+    <w:lsdException w:name="HTML Definition" w:semiHidden="1" w:unhideWhenUsed="1"/>
+    <w:lsdException w:name="HTML Keyboard" w:semiHidden="1" w:unhideWhenUsed="1"/>
+    <w:lsdException w:name="HTML Preformatted" w:semiHidden="1" w:unhideWhenUsed="1"/>
+    <w:lsdException w:name="HTML Sample" w:semiHidden="1" w:unhideWhenUsed="1"/>
+    <w:lsdException w:name="HTML Typewriter" w:semiHidden="1" w:unhideWhenUsed="1"/>
+    <w:lsdException w:name="HTML Variable" w:semiHidden="1" w:unhideWhenUsed="1"/>
+    <w:lsdException w:name="Normal Table" w:semiHidden="1" w:unhideWhenUsed="1"/>
+    <w:lsdException w:name="annotation subject" w:semiHidden="1" w:unhideWhenUsed="1"/>
+    <w:lsdException w:name="No List" w:semiHidden="1" w:unhideWhenUsed="1"/>
+    <w:lsdException w:name="Outline List 1" w:semiHidden="1" w:unhideWhenUsed="1"/>
+    <w:lsdException w:name="Outline List 2" w:semiHidden="1" w:unhideWhenUsed="1"/>
+    <w:lsdException w:name="Outline List 3" w:semiHidden="1" w:unhideWhenUsed="1"/>
+    <w:lsdException w:name="Table Simple 1" w:semiHidden="1" w:unhideWhenUsed="1"/>
+    <w:lsdException w:name="Table Simple 2" w:semiHidden="1" w:unhideWhenUsed="1"/>
+    <w:lsdException w:name="Table Simple 3" w:semiHidden="1" w:unhideWhenUsed="1"/>
+    <w:lsdException w:name="Table Classic 1" w:semiHidden="1" w:unhideWhenUsed="1"/>
+    <w:lsdException w:name="Table Classic 2" w:semiHidden="1" w:unhideWhenUsed="1"/>
+    <w:lsdException w:name="Table Classic 3" w:semiHidden="1" w:unhideWhenUsed="1"/>
+    <w:lsdException w:name="Table Classic 4" w:semiHidden="1" w:unhideWhenUsed="1"/>
+    <w:lsdException w:name="Table Colorful 1" w:semiHidden="1" w:unhideWhenUsed="1"/>
+    <w:lsdException w:name="Table Colorful 2" w:semiHidden="1" w:unhideWhenUsed="1"/>
+    <w:lsdException w:name="Table Colorful 3" w:semiHidden="1" w:unhideWhenUsed="1"/>
+    <w:lsdException w:name="Table Columns 1" w:semiHidden="1" w:unhideWhenUsed="1"/>
+    <w:lsdException w:name="Table Columns 2" w:semiHidden="1" w:unhideWhenUsed="1"/>
+    <w:lsdException w:name="Table Columns 3" w:semiHidden="1" w:unhideWhenUsed="1"/>
+    <w:lsdException w:name="Table Columns 4" w:semiHidden="1" w:unhideWhenUsed="1"/>
+    <w:lsdException w:name="Table Columns 5" w:semiHidden="1" w:unhideWhenUsed="1"/>
+    <w:lsdException w:name="Table Grid 1" w:semiHidden="1" w:unhideWhenUsed="1"/>
+    <w:lsdException w:name="Table Grid 2" w:semiHidden="1" w:unhideWhenUsed="1"/>
+    <w:lsdException w:name="Table Grid 3" w:semiHidden="1" w:unhideWhenUsed="1"/>
+    <w:lsdException w:name="Table Grid 4" w:semiHidden="1" w:unhideWhenUsed="1"/>
+    <w:lsdException w:name="Table Grid 5" w:semiHidden="1" w:unhideWhenUsed="1"/>
+    <w:lsdException w:name="Table Grid 6" w:semiHidden="1" w:unhideWhenUsed="1"/>
+    <w:lsdException w:name="Table Grid 7" w:semiHidden="1" w:unhideWhenUsed="1"/>
+    <w:lsdException w:name="Table Grid 8" w:semiHidden="1" w:unhideWhenUsed="1"/>
+    <w:lsdException w:name="Table List 1" w:semiHidden="1" w:unhideWhenUsed="1"/>
+    <w:lsdException w:name="Table List 2" w:semiHidden="1" w:unhideWhenUsed="1"/>
+    <w:lsdException w:name="Table List 3" w:semiHidden="1" w:unhideWhenUsed="1"/>
+    <w:lsdException w:name="Table List 4" w:semiHidden="1" w:unhideWhenUsed="1"/>
+    <w:lsdException w:name="Table List 5" w:semiHidden="1" w:unhideWhenUsed="1"/>
+    <w:lsdException w:name="Table List 6" w:semiHidden="1" w:unhideWhenUsed="1"/>
+    <w:lsdException w:name="Table List 7" w:semiHidden="1" w:unhideWhenUsed="1"/>
+    <w:lsdException w:name="Table List 8" w:semiHidden="1" w:unhideWhenUsed="1"/>
+    <w:lsdException w:name="Table 3D effects 1" w:semiHidden="1" w:unhideWhenUsed="1"/>
+    <w:lsdException w:name="Table 3D effects 2" w:semiHidden="1" w:unhideWhenUsed="1"/>
+    <w:lsdException w:name="Table 3D effects 3" w:semiHidden="1" w:unhideWhenUsed="1"/>
+    <w:lsdException w:name="Table Contemporary" w:semiHidden="1" w:unhideWhenUsed="1"/>
+    <w:lsdException w:name="Table Elegant" w:semiHidden="1" w:unhideWhenUsed="1"/>
+    <w:lsdException w:name="Table Professional" w:semiHidden="1" w:unhideWhenUsed="1"/>
+    <w:lsdException w:name="Table Subtle 1" w:semiHidden="1" w:unhideWhenUsed="1"/>
+    <w:lsdException w:name="Table Subtle 2" w:semiHidden="1" w:unhideWhenUsed="1"/>
+    <w:lsdException w:name="Table Web 1" w:semiHidden="1" w:unhideWhenUsed="1"/>
+    <w:lsdException w:name="Table Web 2" w:semiHidden="1" w:unhideWhenUsed="1"/>
+    <w:lsdException w:name="Table Web 3" w:semiHidden="1" w:unhideWhenUsed="1"/>
+    <w:lsdException w:name="Balloon Text" w:semiHidden="1" w:unhideWhenUsed="1"/>
+    <w:lsdException w:name="Table Grid" w:uiPriority="39"/>
+    <w:lsdException w:name="Table Theme" w:semiHidden="1" w:unhideWhenUsed="1"/>
+    <w:lsdException w:name="Placeholder Text" w:semiHidden="1"/>
+    <w:lsdException w:name="No Spacing" w:uiPriority="1" w:qFormat="1"/>
+    <w:lsdException w:name="Light Shading" w:uiPriority="60"/>
+    <w:lsdException w:name="Light List" w:uiPriority="61"/>
+    <w:lsdException w:name="Light Grid" w:uiPriority="62"/>
+    <w:lsdException w:name="Medium Shading 1" w:uiPriority="63"/>
+    <w:lsdException w:name="Medium Shading 2" w:uiPriority="64"/>
+    <w:lsdException w:name="Medium List 1" w:uiPriority="65"/>
+    <w:lsdException w:name="Medium List 2" w:uiPriority="66"/>
+    <w:lsdException w:name="Medium Grid 1" w:uiPriority="67"/>
+    <w:lsdException w:name="Medium Grid 2" w:uiPriority="68"/>
+    <w:lsdException w:name="Medium Grid 3" w:uiPriority="69"/>
+    <w:lsdException w:name="Dark List" w:uiPriority="70"/>
+    <w:lsdException w:name="Colorful Shading" w:uiPriority="71"/>
+    <w:lsdException w:name="Colorful List" w:uiPriority="72"/>
+    <w:lsdException w:name="Colorful Grid" w:uiPriority="73"/>
+    <w:lsdException w:name="Light Shading Accent 1" w:uiPriority="60"/>
+    <w:lsdException w:name="Light List Accent 1" w:uiPriority="61"/>
+    <w:lsdException w:name="Light Grid Accent 1" w:uiPriority="62"/>
+    <w:lsdException w:name="Medium Shading 1 Accent 1" w:uiPriority="63"/>
+    <w:lsdException w:name="Medium Shading 2 Accent 1" w:uiPriority="64"/>
+    <w:lsdException w:name="Medium List 1 Accent 1" w:uiPriority="65"/>
+    <w:lsdException w:name="Revision" w:semiHidden="1"/>
+    <w:lsdException w:name="List Paragraph" w:uiPriority="34" w:qFormat="1"/>
+    <w:lsdException w:name="Quote" w:uiPriority="29" w:qFormat="1"/>
+    <w:lsdException w:name="Intense Quote" w:uiPriority="30" w:qFormat="1"/>
+    <w:lsdException w:name="Medium List 2 Accent 1" w:uiPriority="66"/>
+    <w:lsdException w:name="Medium Grid 1 Accent 1" w:uiPriority="67"/>
+    <w:lsdException w:name="Medium Grid 2 Accent 1" w:uiPriority="68"/>
+    <w:lsdException w:name="Medium Grid 3 Accent 1" w:uiPriority="69"/>
+    <w:lsdException w:name="Dark List Accent 1" w:uiPriority="70"/>
+    <w:lsdException w:name="Colorful Shading Accent 1" w:uiPriority="71"/>
+    <w:lsdException w:name="Colorful List Accent 1" w:uiPriority="72"/>
+    <w:lsdException w:name="Colorful Grid Accent 1" w:uiPriority="73"/>
+    <w:lsdException w:name="Light Shading Accent 2" w:uiPriority="60"/>
+    <w:lsdException w:name="Light List Accent 2" w:uiPriority="61"/>
+    <w:lsdException w:name="Light Grid Accent 2" w:uiPriority="62"/>
+    <w:lsdException w:name="Medium Shading 1 Accent 2" w:uiPriority="63"/>
+    <w:lsdException w:name="Medium Shading 2 Accent 2" w:uiPriority="64"/>
+    <w:lsdException w:name="Medium List 1 Accent 2" w:uiPriority="65"/>
+    <w:lsdException w:name="Medium List 2 Accent 2" w:uiPriority="66"/>
+    <w:lsdException w:name="Medium Grid 1 Accent 2" w:uiPriority="67"/>
+    <w:lsdException w:name="Medium Grid 2 Accent 2" w:uiPriority="68"/>
+    <w:lsdException w:name="Medium Grid 3 Accent 2" w:uiPriority="69"/>
+    <w:lsdException w:name="Dark List Accent 2" w:uiPriority="70"/>
+    <w:lsdException w:name="Colorful Shading Accent 2" w:uiPriority="71"/>
+    <w:lsdException w:name="Colorful List Accent 2" w:uiPriority="72"/>
+    <w:lsdException w:name="Colorful Grid Accent 2" w:uiPriority="73"/>
+    <w:lsdException w:name="Light Shading Accent 3" w:uiPriority="60"/>
+    <w:lsdException w:name="Light List Accent 3" w:uiPriority="61"/>
+    <w:lsdException w:name="Light Grid Accent 3" w:uiPriority="62"/>
+    <w:lsdException w:name="Medium Shading 1 Accent 3" w:uiPriority="63"/>
+    <w:lsdException w:name="Medium Shading 2 Accent 3" w:uiPriority="64"/>
+    <w:lsdException w:name="Medium List 1 Accent 3" w:uiPriority="65"/>
+    <w:lsdException w:name="Medium List 2 Accent 3" w:uiPriority="66"/>
+    <w:lsdException w:name="Medium Grid 1 Accent 3" w:uiPriority="67"/>
+    <w:lsdException w:name="Medium Grid 2 Accent 3" w:uiPriority="68"/>
+    <w:lsdException w:name="Medium Grid 3 Accent 3" w:uiPriority="69"/>
+    <w:lsdException w:name="Dark List Accent 3" w:uiPriority="70"/>
+    <w:lsdException w:name="Colorful Shading Accent 3" w:uiPriority="71"/>
+    <w:lsdException w:name="Colorful List Accent 3" w:uiPriority="72"/>
+    <w:lsdException w:name="Colorful Grid Accent 3" w:uiPriority="73"/>
+    <w:lsdException w:name="Light Shading Accent 4" w:uiPriority="60"/>
+    <w:lsdException w:name="Light List Accent 4" w:uiPriority="61"/>
+    <w:lsdException w:name="Light Grid Accent 4" w:uiPriority="62"/>
+    <w:lsdException w:name="Medium Shading 1 Accent 4" w:uiPriority="63"/>
+    <w:lsdException w:name="Medium Shading 2 Accent 4" w:uiPriority="64"/>
+    <w:lsdException w:name="Medium List 1 Accent 4" w:uiPriority="65"/>
+    <w:lsdException w:name="Medium List 2 Accent 4" w:uiPriority="66"/>
+    <w:lsdException w:name="Medium Grid 1 Accent 4" w:uiPriority="67"/>
+    <w:lsdException w:name="Medium Grid 2 Accent 4" w:uiPriority="68"/>
+    <w:lsdException w:name="Medium Grid 3 Accent 4" w:uiPriority="69"/>
+    <w:lsdException w:name="Dark List Accent 4" w:uiPriority="70"/>
+    <w:lsdException w:name="Colorful Shading Accent 4" w:uiPriority="71"/>
+    <w:lsdException w:name="Colorful List Accent 4" w:uiPriority="72"/>
+    <w:lsdException w:name="Colorful Grid Accent 4" w:uiPriority="73"/>
+    <w:lsdException w:name="Light Shading Accent 5" w:uiPriority="60"/>
+    <w:lsdException w:name="Light List Accent 5" w:uiPriority="61"/>
+    <w:lsdException w:name="Light Grid Accent 5" w:uiPriority="62"/>
+    <w:lsdException w:name="Medium Shading 1 Accent 5" w:uiPriority="63"/>
+    <w:lsdException w:name="Medium Shading 2 Accent 5" w:uiPriority="64"/>
+    <w:lsdException w:name="Medium List 1 Accent 5" w:uiPriority="65"/>
+    <w:lsdException w:name="Medium List 2 Accent 5" w:uiPriority="66"/>
+    <w:lsdException w:name="Medium Grid 1 Accent 5" w:uiPriority="67"/>
+    <w:lsdException w:name="Medium Grid 2 Accent 5" w:uiPriority="68"/>
+    <w:lsdException w:name="Medium Grid 3 Accent 5" w:uiPriority="69"/>
+    <w:lsdException w:name="Dark List Accent 5" w:uiPriority="70"/>
+    <w:lsdException w:name="Colorful Shading Accent 5" w:uiPriority="71"/>
+    <w:lsdException w:name="Colorful List Accent 5" w:uiPriority="72"/>
+    <w:lsdException w:name="Colorful Grid Accent 5" w:uiPriority="73"/>
+    <w:lsdException w:name="Light Shading Accent 6" w:uiPriority="60"/>
+    <w:lsdException w:name="Light List Accent 6" w:uiPriority="61"/>
+    <w:lsdException w:name="Light Grid Accent 6" w:uiPriority="62"/>
+    <w:lsdException w:name="Medium Shading 1 Accent 6" w:uiPriority="63"/>
+    <w:lsdException w:name="Medium Shading 2 Accent 6" w:uiPriority="64"/>
+    <w:lsdException w:name="Medium List 1 Accent 6" w:uiPriority="65"/>
+    <w:lsdException w:name="Medium List 2 Accent 6" w:uiPriority="66"/>
+    <w:lsdException w:name="Medium Grid 1 Accent 6" w:uiPriority="67"/>
+    <w:lsdException w:name="Medium Grid 2 Accent 6" w:uiPriority="68"/>
+    <w:lsdException w:name="Medium Grid 3 Accent 6" w:uiPriority="69"/>
+    <w:lsdException w:name="Dark List Accent 6" w:uiPriority="70"/>
+    <w:lsdException w:name="Colorful Shading Accent 6" w:uiPriority="71"/>
+    <w:lsdException w:name="Colorful List Accent 6" w:uiPriority="72"/>
+    <w:lsdException w:name="Colorful Grid Accent 6" w:uiPriority="73"/>
+    <w:lsdException w:name="Subtle Emphasis" w:uiPriority="19" w:qFormat="1"/>
+    <w:lsdException w:name="Intense Emphasis" w:uiPriority="21" w:qFormat="1"/>
+    <w:lsdException w:name="Subtle Reference" w:uiPriority="31" w:qFormat="1"/>
+    <w:lsdException w:name="Intense Reference" w:uiPriority="32" w:qFormat="1"/>
+    <w:lsdException w:name="Book Title" w:uiPriority="33" w:qFormat="1"/>
+    <w:lsdException w:name="Bibliography" w:semiHidden="1" w:uiPriority="37" w:unhideWhenUsed="1"/>
+    <w:lsdException w:name="TOC Heading" w:semiHidden="1" w:uiPriority="39" w:unhideWhenUsed="1" w:qFormat="1"/>
+    <w:lsdException w:name="Plain Table 1" w:uiPriority="41"/>
+    <w:lsdException w:name="Plain Table 2" w:uiPriority="42"/>
+    <w:lsdException w:name="Plain Table 3" w:uiPriority="43"/>
+    <w:lsdException w:name="Plain Table 4" w:uiPriority="44"/>
+    <w:lsdException w:name="Plain Table 5" w:uiPriority="45"/>
+    <w:lsdException w:name="Grid Table Light" w:uiPriority="40"/>
+    <w:lsdException w:name="Grid Table 1 Light" w:uiPriority="46"/>
+    <w:lsdException w:name="Grid Table 2" w:uiPriority="47"/>
+    <w:lsdException w:name="Grid Table 3" w:uiPriority="48"/>
+    <w:lsdException w:name="Grid Table 4" w:uiPriority="49"/>
+    <w:lsdException w:name="Grid Table 5 Dark" w:uiPriority="50"/>
+    <w:lsdException w:name="Grid Table 6 Colorful" w:uiPriority="51"/>
+    <w:lsdException w:name="Grid Table 7 Colorful" w:uiPriority="52"/>
+    <w:lsdException w:name="Grid Table 1 Light Accent 1" w:uiPriority="46"/>
+    <w:lsdException w:name="Grid Table 2 Accent 1" w:uiPriority="47"/>
+    <w:lsdException w:name="Grid Table 3 Accent 1" w:uiPriority="48"/>
+    <w:lsdException w:name="Grid Table 4 Accent 1" w:uiPriority="49"/>
+    <w:lsdException w:name="Grid Table 5 Dark Accent 1" w:uiPriority="50"/>
+    <w:lsdException w:name="Grid Table 6 Colorful Accent 1" w:uiPriority="51"/>
+    <w:lsdException w:name="Grid Table 7 Colorful Accent 1" w:uiPriority="52"/>
+    <w:lsdException w:name="Grid Table 1 Light Accent 2" w:uiPriority="46"/>
+    <w:lsdException w:name="Grid Table 2 Accent 2" w:uiPriority="47"/>
+    <w:lsdException w:name="Grid Table 3 Accent 2" w:uiPriority="48"/>
+    <w:lsdException w:name="Grid Table 4 Accent 2" w:uiPriority="49"/>
+    <w:lsdException w:name="Grid Table 5 Dark Accent 2" w:uiPriority="50"/>
+    <w:lsdException w:name="Grid Table 6 Colorful Accent 2" w:uiPriority="51"/>
+    <w:lsdException w:name="Grid Table 7 Colorful Accent 2" w:uiPriority="52"/>
+    <w:lsdException w:name="Grid Table 1 Light Accent 3" w:uiPriority="46"/>
+    <w:lsdException w:name="Grid Table 2 Accent 3" w:uiPriority="47"/>
+    <w:lsdException w:name="Grid Table 3 Accent 3" w:uiPriority="48"/>
+    <w:lsdException w:name="Grid Table 4 Accent 3" w:uiPriority="49"/>
+    <w:lsdException w:name="Grid Table 5 Dark Accent 3" w:uiPriority="50"/>
+    <w:lsdException w:name="Grid Table 6 Colorful Accent 3" w:uiPriority="51"/>
+    <w:lsdException w:name="Grid Table 7 Colorful Accent 3" w:uiPriority="52"/>
+    <w:lsdException w:name="Grid Table 1 Light Accent 4" w:uiPriority="46"/>
+    <w:lsdException w:name="Grid Table 2 Accent 4" w:uiPriority="47"/>
+    <w:lsdException w:name="Grid Table 3 Accent 4" w:uiPriority="48"/>
+    <w:lsdException w:name="Grid Table 4 Accent 4" w:uiPriority="49"/>
+    <w:lsdException w:name="Grid Table 5 Dark Accent 4" w:uiPriority="50"/>
+    <w:lsdException w:name="Grid Table 6 Colorful Accent 4" w:uiPriority="51"/>
+    <w:lsdException w:name="Grid Table 7 Colorful Accent 4" w:uiPriority="52"/>
+    <w:lsdException w:name="Grid Table 1 Light Accent 5" w:uiPriority="46"/>
+    <w:lsdException w:name="Grid Table 2 Accent 5" w:uiPriority="47"/>
+    <w:lsdException w:name="Grid Table 3 Accent 5" w:uiPriority="48"/>
+    <w:lsdException w:name="Grid Table 4 Accent 5" w:uiPriority="49"/>
+    <w:lsdException w:name="Grid Table 5 Dark Accent 5" w:uiPriority="50"/>
+    <w:lsdException w:name="Grid Table 6 Colorful Accent 5" w:uiPriority="51"/>
+    <w:lsdException w:name="Grid Table 7 Colorful Accent 5" w:uiPriority="52"/>
+    <w:lsdException w:name="Grid Table 1 Light Accent 6" w:uiPriority="46"/>
+    <w:lsdException w:name="Grid Table 2 Accent 6" w:uiPriority="47"/>
+    <w:lsdException w:name="Grid Table 3 Accent 6" w:uiPriority="48"/>
+    <w:lsdException w:name="Grid Table 4 Accent 6" w:uiPriority="49"/>
+    <w:lsdException w:name="Grid Table 5 Dark Accent 6" w:uiPriority="50"/>
+    <w:lsdException w:name="Grid Table 6 Colorful Accent 6" w:uiPriority="51"/>
+    <w:lsdException w:name="Grid Table 7 Colorful Accent 6" w:uiPriority="52"/>
+    <w:lsdException w:name="List Table 1 Light" w:uiPriority="46"/>
+    <w:lsdException w:name="List Table 2" w:uiPriority="47"/>
+    <w:lsdException w:name="List Table 3" w:uiPriority="48"/>
+    <w:lsdException w:name="List Table 4" w:uiPriority="49"/>
+    <w:lsdException w:name="List Table 5 Dark" w:uiPriority="50"/>
+    <w:lsdException w:name="List Table 6 Colorful" w:uiPriority="51"/>
+    <w:lsdException w:name="List Table 7 Colorful" w:uiPriority="52"/>
+    <w:lsdException w:name="List Table 1 Light Accent 1" w:uiPriority="46"/>
+    <w:lsdException w:name="List Table 2 Accent 1" w:uiPriority="47"/>
+    <w:lsdException w:name="List Table 3 Accent 1" w:uiPriority="48"/>
+    <w:lsdException w:name="List Table 4 Accent 1" w:uiPriority="49"/>
+    <w:lsdException w:name="List Table 5 Dark Accent 1" w:uiPriority="50"/>
+    <w:lsdException w:name="List Table 6 Colorful Accent 1" w:uiPriority="51"/>
+    <w:lsdException w:name="List Table 7 Colorful Accent 1" w:uiPriority="52"/>
+    <w:lsdException w:name="List Table 1 Light Accent 2" w:uiPriority="46"/>
+    <w:lsdException w:name="List Table 2 Accent 2" w:uiPriority="47"/>
+    <w:lsdException w:name="List Table 3 Accent 2" w:uiPriority="48"/>
+    <w:lsdException w:name="List Table 4 Accent 2" w:uiPriority="49"/>
+    <w:lsdException w:name="List Table 5 Dark Accent 2" w:uiPriority="50"/>
+    <w:lsdException w:name="List Table 6 Colorful Accent 2" w:uiPriority="51"/>
+    <w:lsdException w:name="List Table 7 Colorful Accent 2" w:uiPriority="52"/>
+    <w:lsdException w:name="List Table 1 Light Accent 3" w:uiPriority="46"/>
+    <w:lsdException w:name="List Table 2 Accent 3" w:uiPriority="47"/>
+    <w:lsdException w:name="List Table 3 Accent 3" w:uiPriority="48"/>
+    <w:lsdException w:name="List Table 4 Accent 3" w:uiPriority="49"/>
+    <w:lsdException w:name="List Table 5 Dark Accent 3" w:uiPriority="50"/>
+    <w:lsdException w:name="List Table 6 Colorful Accent 3" w:uiPriority="51"/>
+    <w:lsdException w:name="List Table 7 Colorful Accent 3" w:uiPriority="52"/>
+    <w:lsdException w:name="List Table 1 Light Accent 4" w:uiPriority="46"/>
+    <w:lsdException w:name="List Table 2 Accent 4" w:uiPriority="47"/>
+    <w:lsdException w:name="List Table 3 Accent 4" w:uiPriority="48"/>
+    <w:lsdException w:name="List Table 4 Accent 4" w:uiPriority="49"/>
+    <w:lsdException w:name="List Table 5 Dark Accent 4" w:uiPriority="50"/>
+    <w:lsdException w:name="List Table 6 Colorful Accent 4" w:uiPriority="51"/>
+    <w:lsdException w:name="List Table 7 Colorful Accent 4" w:uiPriority="52"/>
+    <w:lsdException w:name="List Table 1 Light Accent 5" w:uiPriority="46"/>
+    <w:lsdException w:name="List Table 2 Accent 5" w:uiPriority="47"/>
+    <w:lsdException w:name="List Table 3 Accent 5" w:uiPriority="48"/>
+    <w:lsdException w:name="List Table 4 Accent 5" w:uiPriority="49"/>
+    <w:lsdException w:name="List Table 5 Dark Accent 5" w:uiPriority="50"/>
+    <w:lsdException w:name="List Table 6 Colorful Accent 5" w:uiPriority="51"/>
+    <w:lsdException w:name="List Table 7 Colorful Accent 5" w:uiPriority="52"/>
+    <w:lsdException w:name="List Table 1 Light Accent 6" w:uiPriority="46"/>
+    <w:lsdException w:name="List Table 2 Accent 6" w:uiPriority="47"/>
+    <w:lsdException w:name="List Table 3 Accent 6" w:uiPriority="48"/>
+    <w:lsdException w:name="List Table 4 Accent 6" w:uiPriority="49"/>
+    <w:lsdException w:name="List Table 5 Dark Accent 6" w:uiPriority="50"/>
+    <w:lsdException w:name="List Table 6 Colorful Accent 6" w:uiPriority="51"/>
+    <w:lsdException w:name="List Table 7 Colorful Accent 6" w:uiPriority="52"/>
   </w:latentStyles>
-  <w:style w:type="paragraph" w:default="1" w:styleId="Normal">
+  <w:style w:type="paragraph" w:default="1" w:styleId="a">
     <w:name w:val="Normal"/>
     <w:qFormat/>
   </w:style>
-  <w:style w:type="character" w:default="1" w:styleId="DefaultParagraphFont">
+  <w:style w:type="character" w:default="1" w:styleId="a0">
     <w:name w:val="Default Paragraph Font"/>
     <w:uiPriority w:val="1"/>
     <w:semiHidden/>
     <w:unhideWhenUsed/>
   </w:style>
-  <w:style w:type="table" w:default="1" w:styleId="TableNormal">
+  <w:style w:type="table" w:default="1" w:styleId="a1">
     <w:name w:val="Normal Table"/>
     <w:uiPriority w:val="99"/>
     <w:semiHidden/>
@@ -3921,17 +4133,17 @@
       </w:tblCellMar>
     </w:tblPr>
   </w:style>
-  <w:style w:type="numbering" w:default="1" w:styleId="NoList">
+  <w:style w:type="numbering" w:default="1" w:styleId="a2">
     <w:name w:val="No List"/>
     <w:uiPriority w:val="99"/>
     <w:semiHidden/>
     <w:unhideWhenUsed/>
   </w:style>
-  <w:style w:type="paragraph" w:styleId="Title">
+  <w:style w:type="paragraph" w:styleId="a3">
     <w:name w:val="Title"/>
-    <w:basedOn w:val="Normal"/>
-    <w:next w:val="Normal"/>
-    <w:link w:val="TitleChar"/>
+    <w:basedOn w:val="a"/>
+    <w:next w:val="a"/>
+    <w:link w:val="a4"/>
     <w:uiPriority w:val="10"/>
     <w:qFormat/>
     <w:rsid w:val="00122E07"/>
@@ -3947,10 +4159,10 @@
       <w:szCs w:val="56"/>
     </w:rPr>
   </w:style>
-  <w:style w:type="character" w:customStyle="1" w:styleId="TitleChar">
-    <w:name w:val="Title Char"/>
-    <w:basedOn w:val="DefaultParagraphFont"/>
-    <w:link w:val="Title"/>
+  <w:style w:type="character" w:customStyle="1" w:styleId="a4">
+    <w:name w:val="Назва Знак"/>
+    <w:basedOn w:val="a0"/>
+    <w:link w:val="a3"/>
     <w:uiPriority w:val="10"/>
     <w:rsid w:val="00122E07"/>
     <w:rPr>
@@ -3961,16 +4173,15 @@
       <w:szCs w:val="56"/>
     </w:rPr>
   </w:style>
-  <w:style w:type="table" w:styleId="TableGrid">
+  <w:style w:type="table" w:styleId="a5">
     <w:name w:val="Table Grid"/>
-    <w:basedOn w:val="TableNormal"/>
+    <w:basedOn w:val="a1"/>
     <w:uiPriority w:val="39"/>
     <w:rsid w:val="00053104"/>
     <w:pPr>
       <w:spacing w:after="0" w:line="240" w:lineRule="auto"/>
     </w:pPr>
     <w:tblPr>
-      <w:tblInd w:w="0" w:type="dxa"/>
       <w:tblBorders>
         <w:top w:val="single" w:sz="4" w:space="0" w:color="auto"/>
         <w:left w:val="single" w:sz="4" w:space="0" w:color="auto"/>
@@ -3979,18 +4190,12 @@
         <w:insideH w:val="single" w:sz="4" w:space="0" w:color="auto"/>
         <w:insideV w:val="single" w:sz="4" w:space="0" w:color="auto"/>
       </w:tblBorders>
-      <w:tblCellMar>
-        <w:top w:w="0" w:type="dxa"/>
-        <w:left w:w="108" w:type="dxa"/>
-        <w:bottom w:w="0" w:type="dxa"/>
-        <w:right w:w="108" w:type="dxa"/>
-      </w:tblCellMar>
     </w:tblPr>
   </w:style>
-  <w:style w:type="paragraph" w:styleId="BalloonText">
+  <w:style w:type="paragraph" w:styleId="a6">
     <w:name w:val="Balloon Text"/>
-    <w:basedOn w:val="Normal"/>
-    <w:link w:val="BalloonTextChar"/>
+    <w:basedOn w:val="a"/>
+    <w:link w:val="a7"/>
     <w:uiPriority w:val="99"/>
     <w:semiHidden/>
     <w:unhideWhenUsed/>
@@ -4004,10 +4209,10 @@
       <w:szCs w:val="16"/>
     </w:rPr>
   </w:style>
-  <w:style w:type="character" w:customStyle="1" w:styleId="BalloonTextChar">
-    <w:name w:val="Balloon Text Char"/>
-    <w:basedOn w:val="DefaultParagraphFont"/>
-    <w:link w:val="BalloonText"/>
+  <w:style w:type="character" w:customStyle="1" w:styleId="a7">
+    <w:name w:val="Текст у виносці Знак"/>
+    <w:basedOn w:val="a0"/>
+    <w:link w:val="a6"/>
     <w:uiPriority w:val="99"/>
     <w:semiHidden/>
     <w:rsid w:val="008D4D82"/>
@@ -4017,300 +4222,9 @@
       <w:szCs w:val="16"/>
     </w:rPr>
   </w:style>
-  <w:style w:type="paragraph" w:styleId="ListParagraph">
+  <w:style w:type="paragraph" w:styleId="a8">
     <w:name w:val="List Paragraph"/>
-    <w:basedOn w:val="Normal"/>
-    <w:uiPriority w:val="34"/>
-    <w:qFormat/>
-    <w:rsid w:val="0083167D"/>
-    <w:pPr>
-      <w:ind w:left="720"/>
-      <w:contextualSpacing/>
-    </w:pPr>
-  </w:style>
-</w:styles>
-</file>
-
-<file path=word/stylesWithEffects.xml><?xml version="1.0" encoding="utf-8"?>
-<w:styles xmlns:wpc="http://schemas.microsoft.com/office/word/2010/wordprocessingCanvas" xmlns:mc="http://schemas.openxmlformats.org/markup-compatibility/2006" xmlns:o="urn:schemas-microsoft-com:office:office" xmlns:r="http://schemas.openxmlformats.org/officeDocument/2006/relationships" xmlns:m="http://schemas.openxmlformats.org/officeDocument/2006/math" xmlns:v="urn:schemas-microsoft-com:vml" xmlns:wp14="http://schemas.microsoft.com/office/word/2010/wordprocessingDrawing" xmlns:wp="http://schemas.openxmlformats.org/drawingml/2006/wordprocessingDrawing" xmlns:w10="urn:schemas-microsoft-com:office:word" xmlns:w="http://schemas.openxmlformats.org/wordprocessingml/2006/main" xmlns:w14="http://schemas.microsoft.com/office/word/2010/wordml" xmlns:wpg="http://schemas.microsoft.com/office/word/2010/wordprocessingGroup" xmlns:wpi="http://schemas.microsoft.com/office/word/2010/wordprocessingInk" xmlns:wne="http://schemas.microsoft.com/office/word/2006/wordml" xmlns:wps="http://schemas.microsoft.com/office/word/2010/wordprocessingShape" mc:Ignorable="w14 wp14">
-  <w:docDefaults>
-    <w:rPrDefault>
-      <w:rPr>
-        <w:rFonts w:asciiTheme="minorHAnsi" w:eastAsiaTheme="minorHAnsi" w:hAnsiTheme="minorHAnsi" w:cstheme="minorBidi"/>
-        <w:sz w:val="22"/>
-        <w:szCs w:val="22"/>
-        <w:lang w:val="uk-UA" w:eastAsia="en-US" w:bidi="ar-SA"/>
-      </w:rPr>
-    </w:rPrDefault>
-    <w:pPrDefault>
-      <w:pPr>
-        <w:spacing w:after="160" w:line="259" w:lineRule="auto"/>
-      </w:pPr>
-    </w:pPrDefault>
-  </w:docDefaults>
-  <w:latentStyles w:defLockedState="0" w:defUIPriority="99" w:defSemiHidden="1" w:defUnhideWhenUsed="1" w:defQFormat="0" w:count="267">
-    <w:lsdException w:name="Normal" w:semiHidden="0" w:uiPriority="0" w:unhideWhenUsed="0" w:qFormat="1"/>
-    <w:lsdException w:name="heading 1" w:semiHidden="0" w:uiPriority="9" w:unhideWhenUsed="0" w:qFormat="1"/>
-    <w:lsdException w:name="heading 2" w:uiPriority="9" w:qFormat="1"/>
-    <w:lsdException w:name="heading 3" w:uiPriority="9" w:qFormat="1"/>
-    <w:lsdException w:name="heading 4" w:uiPriority="9" w:qFormat="1"/>
-    <w:lsdException w:name="heading 5" w:uiPriority="9" w:qFormat="1"/>
-    <w:lsdException w:name="heading 6" w:uiPriority="9" w:qFormat="1"/>
-    <w:lsdException w:name="heading 7" w:uiPriority="9" w:qFormat="1"/>
-    <w:lsdException w:name="heading 8" w:uiPriority="9" w:qFormat="1"/>
-    <w:lsdException w:name="heading 9" w:uiPriority="9" w:qFormat="1"/>
-    <w:lsdException w:name="toc 1" w:uiPriority="39"/>
-    <w:lsdException w:name="toc 2" w:uiPriority="39"/>
-    <w:lsdException w:name="toc 3" w:uiPriority="39"/>
-    <w:lsdException w:name="toc 4" w:uiPriority="39"/>
-    <w:lsdException w:name="toc 5" w:uiPriority="39"/>
-    <w:lsdException w:name="toc 6" w:uiPriority="39"/>
-    <w:lsdException w:name="toc 7" w:uiPriority="39"/>
-    <w:lsdException w:name="toc 8" w:uiPriority="39"/>
-    <w:lsdException w:name="toc 9" w:uiPriority="39"/>
-    <w:lsdException w:name="caption" w:uiPriority="35" w:qFormat="1"/>
-    <w:lsdException w:name="Title" w:semiHidden="0" w:uiPriority="10" w:unhideWhenUsed="0" w:qFormat="1"/>
-    <w:lsdException w:name="Default Paragraph Font" w:uiPriority="1"/>
-    <w:lsdException w:name="Subtitle" w:semiHidden="0" w:uiPriority="11" w:unhideWhenUsed="0" w:qFormat="1"/>
-    <w:lsdException w:name="Strong" w:semiHidden="0" w:uiPriority="22" w:unhideWhenUsed="0" w:qFormat="1"/>
-    <w:lsdException w:name="Emphasis" w:semiHidden="0" w:uiPriority="20" w:unhideWhenUsed="0" w:qFormat="1"/>
-    <w:lsdException w:name="Table Grid" w:semiHidden="0" w:uiPriority="39" w:unhideWhenUsed="0"/>
-    <w:lsdException w:name="Placeholder Text" w:unhideWhenUsed="0"/>
-    <w:lsdException w:name="No Spacing" w:semiHidden="0" w:uiPriority="1" w:unhideWhenUsed="0" w:qFormat="1"/>
-    <w:lsdException w:name="Light Shading" w:semiHidden="0" w:uiPriority="60" w:unhideWhenUsed="0"/>
-    <w:lsdException w:name="Light List" w:semiHidden="0" w:uiPriority="61" w:unhideWhenUsed="0"/>
-    <w:lsdException w:name="Light Grid" w:semiHidden="0" w:uiPriority="62" w:unhideWhenUsed="0"/>
-    <w:lsdException w:name="Medium Shading 1" w:semiHidden="0" w:uiPriority="63" w:unhideWhenUsed="0"/>
-    <w:lsdException w:name="Medium Shading 2" w:semiHidden="0" w:uiPriority="64" w:unhideWhenUsed="0"/>
-    <w:lsdException w:name="Medium List 1" w:semiHidden="0" w:uiPriority="65" w:unhideWhenUsed="0"/>
-    <w:lsdException w:name="Medium List 2" w:semiHidden="0" w:uiPriority="66" w:unhideWhenUsed="0"/>
-    <w:lsdException w:name="Medium Grid 1" w:semiHidden="0" w:uiPriority="67" w:unhideWhenUsed="0"/>
-    <w:lsdException w:name="Medium Grid 2" w:semiHidden="0" w:uiPriority="68" w:unhideWhenUsed="0"/>
-    <w:lsdException w:name="Medium Grid 3" w:semiHidden="0" w:uiPriority="69" w:unhideWhenUsed="0"/>
-    <w:lsdException w:name="Dark List" w:semiHidden="0" w:uiPriority="70" w:unhideWhenUsed="0"/>
-    <w:lsdException w:name="Colorful Shading" w:semiHidden="0" w:uiPriority="71" w:unhideWhenUsed="0"/>
-    <w:lsdException w:name="Colorful List" w:semiHidden="0" w:uiPriority="72" w:unhideWhenUsed="0"/>
-    <w:lsdException w:name="Colorful Grid" w:semiHidden="0" w:uiPriority="73" w:unhideWhenUsed="0"/>
-    <w:lsdException w:name="Light Shading Accent 1" w:semiHidden="0" w:uiPriority="60" w:unhideWhenUsed="0"/>
-    <w:lsdException w:name="Light List Accent 1" w:semiHidden="0" w:uiPriority="61" w:unhideWhenUsed="0"/>
-    <w:lsdException w:name="Light Grid Accent 1" w:semiHidden="0" w:uiPriority="62" w:unhideWhenUsed="0"/>
-    <w:lsdException w:name="Medium Shading 1 Accent 1" w:semiHidden="0" w:uiPriority="63" w:unhideWhenUsed="0"/>
-    <w:lsdException w:name="Medium Shading 2 Accent 1" w:semiHidden="0" w:uiPriority="64" w:unhideWhenUsed="0"/>
-    <w:lsdException w:name="Medium List 1 Accent 1" w:semiHidden="0" w:uiPriority="65" w:unhideWhenUsed="0"/>
-    <w:lsdException w:name="Revision" w:unhideWhenUsed="0"/>
-    <w:lsdException w:name="List Paragraph" w:semiHidden="0" w:uiPriority="34" w:unhideWhenUsed="0" w:qFormat="1"/>
-    <w:lsdException w:name="Quote" w:semiHidden="0" w:uiPriority="29" w:unhideWhenUsed="0" w:qFormat="1"/>
-    <w:lsdException w:name="Intense Quote" w:semiHidden="0" w:uiPriority="30" w:unhideWhenUsed="0" w:qFormat="1"/>
-    <w:lsdException w:name="Medium List 2 Accent 1" w:semiHidden="0" w:uiPriority="66" w:unhideWhenUsed="0"/>
-    <w:lsdException w:name="Medium Grid 1 Accent 1" w:semiHidden="0" w:uiPriority="67" w:unhideWhenUsed="0"/>
-    <w:lsdException w:name="Medium Grid 2 Accent 1" w:semiHidden="0" w:uiPriority="68" w:unhideWhenUsed="0"/>
-    <w:lsdException w:name="Medium Grid 3 Accent 1" w:semiHidden="0" w:uiPriority="69" w:unhideWhenUsed="0"/>
-    <w:lsdException w:name="Dark List Accent 1" w:semiHidden="0" w:uiPriority="70" w:unhideWhenUsed="0"/>
-    <w:lsdException w:name="Colorful Shading Accent 1" w:semiHidden="0" w:uiPriority="71" w:unhideWhenUsed="0"/>
-    <w:lsdException w:name="Colorful List Accent 1" w:semiHidden="0" w:uiPriority="72" w:unhideWhenUsed="0"/>
-    <w:lsdException w:name="Colorful Grid Accent 1" w:semiHidden="0" w:uiPriority="73" w:unhideWhenUsed="0"/>
-    <w:lsdException w:name="Light Shading Accent 2" w:semiHidden="0" w:uiPriority="60" w:unhideWhenUsed="0"/>
-    <w:lsdException w:name="Light List Accent 2" w:semiHidden="0" w:uiPriority="61" w:unhideWhenUsed="0"/>
-    <w:lsdException w:name="Light Grid Accent 2" w:semiHidden="0" w:uiPriority="62" w:unhideWhenUsed="0"/>
-    <w:lsdException w:name="Medium Shading 1 Accent 2" w:semiHidden="0" w:uiPriority="63" w:unhideWhenUsed="0"/>
-    <w:lsdException w:name="Medium Shading 2 Accent 2" w:semiHidden="0" w:uiPriority="64" w:unhideWhenUsed="0"/>
-    <w:lsdException w:name="Medium List 1 Accent 2" w:semiHidden="0" w:uiPriority="65" w:unhideWhenUsed="0"/>
-    <w:lsdException w:name="Medium List 2 Accent 2" w:semiHidden="0" w:uiPriority="66" w:unhideWhenUsed="0"/>
-    <w:lsdException w:name="Medium Grid 1 Accent 2" w:semiHidden="0" w:uiPriority="67" w:unhideWhenUsed="0"/>
-    <w:lsdException w:name="Medium Grid 2 Accent 2" w:semiHidden="0" w:uiPriority="68" w:unhideWhenUsed="0"/>
-    <w:lsdException w:name="Medium Grid 3 Accent 2" w:semiHidden="0" w:uiPriority="69" w:unhideWhenUsed="0"/>
-    <w:lsdException w:name="Dark List Accent 2" w:semiHidden="0" w:uiPriority="70" w:unhideWhenUsed="0"/>
-    <w:lsdException w:name="Colorful Shading Accent 2" w:semiHidden="0" w:uiPriority="71" w:unhideWhenUsed="0"/>
-    <w:lsdException w:name="Colorful List Accent 2" w:semiHidden="0" w:uiPriority="72" w:unhideWhenUsed="0"/>
-    <w:lsdException w:name="Colorful Grid Accent 2" w:semiHidden="0" w:uiPriority="73" w:unhideWhenUsed="0"/>
-    <w:lsdException w:name="Light Shading Accent 3" w:semiHidden="0" w:uiPriority="60" w:unhideWhenUsed="0"/>
-    <w:lsdException w:name="Light List Accent 3" w:semiHidden="0" w:uiPriority="61" w:unhideWhenUsed="0"/>
-    <w:lsdException w:name="Light Grid Accent 3" w:semiHidden="0" w:uiPriority="62" w:unhideWhenUsed="0"/>
-    <w:lsdException w:name="Medium Shading 1 Accent 3" w:semiHidden="0" w:uiPriority="63" w:unhideWhenUsed="0"/>
-    <w:lsdException w:name="Medium Shading 2 Accent 3" w:semiHidden="0" w:uiPriority="64" w:unhideWhenUsed="0"/>
-    <w:lsdException w:name="Medium List 1 Accent 3" w:semiHidden="0" w:uiPriority="65" w:unhideWhenUsed="0"/>
-    <w:lsdException w:name="Medium List 2 Accent 3" w:semiHidden="0" w:uiPriority="66" w:unhideWhenUsed="0"/>
-    <w:lsdException w:name="Medium Grid 1 Accent 3" w:semiHidden="0" w:uiPriority="67" w:unhideWhenUsed="0"/>
-    <w:lsdException w:name="Medium Grid 2 Accent 3" w:semiHidden="0" w:uiPriority="68" w:unhideWhenUsed="0"/>
-    <w:lsdException w:name="Medium Grid 3 Accent 3" w:semiHidden="0" w:uiPriority="69" w:unhideWhenUsed="0"/>
-    <w:lsdException w:name="Dark List Accent 3" w:semiHidden="0" w:uiPriority="70" w:unhideWhenUsed="0"/>
-    <w:lsdException w:name="Colorful Shading Accent 3" w:semiHidden="0" w:uiPriority="71" w:unhideWhenUsed="0"/>
-    <w:lsdException w:name="Colorful List Accent 3" w:semiHidden="0" w:uiPriority="72" w:unhideWhenUsed="0"/>
-    <w:lsdException w:name="Colorful Grid Accent 3" w:semiHidden="0" w:uiPriority="73" w:unhideWhenUsed="0"/>
-    <w:lsdException w:name="Light Shading Accent 4" w:semiHidden="0" w:uiPriority="60" w:unhideWhenUsed="0"/>
-    <w:lsdException w:name="Light List Accent 4" w:semiHidden="0" w:uiPriority="61" w:unhideWhenUsed="0"/>
-    <w:lsdException w:name="Light Grid Accent 4" w:semiHidden="0" w:uiPriority="62" w:unhideWhenUsed="0"/>
-    <w:lsdException w:name="Medium Shading 1 Accent 4" w:semiHidden="0" w:uiPriority="63" w:unhideWhenUsed="0"/>
-    <w:lsdException w:name="Medium Shading 2 Accent 4" w:semiHidden="0" w:uiPriority="64" w:unhideWhenUsed="0"/>
-    <w:lsdException w:name="Medium List 1 Accent 4" w:semiHidden="0" w:uiPriority="65" w:unhideWhenUsed="0"/>
-    <w:lsdException w:name="Medium List 2 Accent 4" w:semiHidden="0" w:uiPriority="66" w:unhideWhenUsed="0"/>
-    <w:lsdException w:name="Medium Grid 1 Accent 4" w:semiHidden="0" w:uiPriority="67" w:unhideWhenUsed="0"/>
-    <w:lsdException w:name="Medium Grid 2 Accent 4" w:semiHidden="0" w:uiPriority="68" w:unhideWhenUsed="0"/>
-    <w:lsdException w:name="Medium Grid 3 Accent 4" w:semiHidden="0" w:uiPriority="69" w:unhideWhenUsed="0"/>
-    <w:lsdException w:name="Dark List Accent 4" w:semiHidden="0" w:uiPriority="70" w:unhideWhenUsed="0"/>
-    <w:lsdException w:name="Colorful Shading Accent 4" w:semiHidden="0" w:uiPriority="71" w:unhideWhenUsed="0"/>
-    <w:lsdException w:name="Colorful List Accent 4" w:semiHidden="0" w:uiPriority="72" w:unhideWhenUsed="0"/>
-    <w:lsdException w:name="Colorful Grid Accent 4" w:semiHidden="0" w:uiPriority="73" w:unhideWhenUsed="0"/>
-    <w:lsdException w:name="Light Shading Accent 5" w:semiHidden="0" w:uiPriority="60" w:unhideWhenUsed="0"/>
-    <w:lsdException w:name="Light List Accent 5" w:semiHidden="0" w:uiPriority="61" w:unhideWhenUsed="0"/>
-    <w:lsdException w:name="Light Grid Accent 5" w:semiHidden="0" w:uiPriority="62" w:unhideWhenUsed="0"/>
-    <w:lsdException w:name="Medium Shading 1 Accent 5" w:semiHidden="0" w:uiPriority="63" w:unhideWhenUsed="0"/>
-    <w:lsdException w:name="Medium Shading 2 Accent 5" w:semiHidden="0" w:uiPriority="64" w:unhideWhenUsed="0"/>
-    <w:lsdException w:name="Medium List 1 Accent 5" w:semiHidden="0" w:uiPriority="65" w:unhideWhenUsed="0"/>
-    <w:lsdException w:name="Medium List 2 Accent 5" w:semiHidden="0" w:uiPriority="66" w:unhideWhenUsed="0"/>
-    <w:lsdException w:name="Medium Grid 1 Accent 5" w:semiHidden="0" w:uiPriority="67" w:unhideWhenUsed="0"/>
-    <w:lsdException w:name="Medium Grid 2 Accent 5" w:semiHidden="0" w:uiPriority="68" w:unhideWhenUsed="0"/>
-    <w:lsdException w:name="Medium Grid 3 Accent 5" w:semiHidden="0" w:uiPriority="69" w:unhideWhenUsed="0"/>
-    <w:lsdException w:name="Dark List Accent 5" w:semiHidden="0" w:uiPriority="70" w:unhideWhenUsed="0"/>
-    <w:lsdException w:name="Colorful Shading Accent 5" w:semiHidden="0" w:uiPriority="71" w:unhideWhenUsed="0"/>
-    <w:lsdException w:name="Colorful List Accent 5" w:semiHidden="0" w:uiPriority="72" w:unhideWhenUsed="0"/>
-    <w:lsdException w:name="Colorful Grid Accent 5" w:semiHidden="0" w:uiPriority="73" w:unhideWhenUsed="0"/>
-    <w:lsdException w:name="Light Shading Accent 6" w:semiHidden="0" w:uiPriority="60" w:unhideWhenUsed="0"/>
-    <w:lsdException w:name="Light List Accent 6" w:semiHidden="0" w:uiPriority="61" w:unhideWhenUsed="0"/>
-    <w:lsdException w:name="Light Grid Accent 6" w:semiHidden="0" w:uiPriority="62" w:unhideWhenUsed="0"/>
-    <w:lsdException w:name="Medium Shading 1 Accent 6" w:semiHidden="0" w:uiPriority="63" w:unhideWhenUsed="0"/>
-    <w:lsdException w:name="Medium Shading 2 Accent 6" w:semiHidden="0" w:uiPriority="64" w:unhideWhenUsed="0"/>
-    <w:lsdException w:name="Medium List 1 Accent 6" w:semiHidden="0" w:uiPriority="65" w:unhideWhenUsed="0"/>
-    <w:lsdException w:name="Medium List 2 Accent 6" w:semiHidden="0" w:uiPriority="66" w:unhideWhenUsed="0"/>
-    <w:lsdException w:name="Medium Grid 1 Accent 6" w:semiHidden="0" w:uiPriority="67" w:unhideWhenUsed="0"/>
-    <w:lsdException w:name="Medium Grid 2 Accent 6" w:semiHidden="0" w:uiPriority="68" w:unhideWhenUsed="0"/>
-    <w:lsdException w:name="Medium Grid 3 Accent 6" w:semiHidden="0" w:uiPriority="69" w:unhideWhenUsed="0"/>
-    <w:lsdException w:name="Dark List Accent 6" w:semiHidden="0" w:uiPriority="70" w:unhideWhenUsed="0"/>
-    <w:lsdException w:name="Colorful Shading Accent 6" w:semiHidden="0" w:uiPriority="71" w:unhideWhenUsed="0"/>
-    <w:lsdException w:name="Colorful List Accent 6" w:semiHidden="0" w:uiPriority="72" w:unhideWhenUsed="0"/>
-    <w:lsdException w:name="Colorful Grid Accent 6" w:semiHidden="0" w:uiPriority="73" w:unhideWhenUsed="0"/>
-    <w:lsdException w:name="Subtle Emphasis" w:semiHidden="0" w:uiPriority="19" w:unhideWhenUsed="0" w:qFormat="1"/>
-    <w:lsdException w:name="Intense Emphasis" w:semiHidden="0" w:uiPriority="21" w:unhideWhenUsed="0" w:qFormat="1"/>
-    <w:lsdException w:name="Subtle Reference" w:semiHidden="0" w:uiPriority="31" w:unhideWhenUsed="0" w:qFormat="1"/>
-    <w:lsdException w:name="Intense Reference" w:semiHidden="0" w:uiPriority="32" w:unhideWhenUsed="0" w:qFormat="1"/>
-    <w:lsdException w:name="Book Title" w:semiHidden="0" w:uiPriority="33" w:unhideWhenUsed="0" w:qFormat="1"/>
-    <w:lsdException w:name="Bibliography" w:uiPriority="37"/>
-    <w:lsdException w:name="TOC Heading" w:uiPriority="39" w:qFormat="1"/>
-  </w:latentStyles>
-  <w:style w:type="paragraph" w:default="1" w:styleId="Normal">
-    <w:name w:val="Normal"/>
-    <w:qFormat/>
-  </w:style>
-  <w:style w:type="character" w:default="1" w:styleId="DefaultParagraphFont">
-    <w:name w:val="Default Paragraph Font"/>
-    <w:uiPriority w:val="1"/>
-    <w:semiHidden/>
-    <w:unhideWhenUsed/>
-  </w:style>
-  <w:style w:type="table" w:default="1" w:styleId="TableNormal">
-    <w:name w:val="Normal Table"/>
-    <w:uiPriority w:val="99"/>
-    <w:semiHidden/>
-    <w:unhideWhenUsed/>
-    <w:tblPr>
-      <w:tblInd w:w="0" w:type="dxa"/>
-      <w:tblCellMar>
-        <w:top w:w="0" w:type="dxa"/>
-        <w:left w:w="108" w:type="dxa"/>
-        <w:bottom w:w="0" w:type="dxa"/>
-        <w:right w:w="108" w:type="dxa"/>
-      </w:tblCellMar>
-    </w:tblPr>
-  </w:style>
-  <w:style w:type="numbering" w:default="1" w:styleId="NoList">
-    <w:name w:val="No List"/>
-    <w:uiPriority w:val="99"/>
-    <w:semiHidden/>
-    <w:unhideWhenUsed/>
-  </w:style>
-  <w:style w:type="paragraph" w:styleId="Title">
-    <w:name w:val="Title"/>
-    <w:basedOn w:val="Normal"/>
-    <w:next w:val="Normal"/>
-    <w:link w:val="TitleChar"/>
-    <w:uiPriority w:val="10"/>
-    <w:qFormat/>
-    <w:rsid w:val="00122E07"/>
-    <w:pPr>
-      <w:spacing w:after="0" w:line="240" w:lineRule="auto"/>
-      <w:contextualSpacing/>
-    </w:pPr>
-    <w:rPr>
-      <w:rFonts w:asciiTheme="majorHAnsi" w:eastAsiaTheme="majorEastAsia" w:hAnsiTheme="majorHAnsi" w:cstheme="majorBidi"/>
-      <w:spacing w:val="-10"/>
-      <w:kern w:val="28"/>
-      <w:sz w:val="56"/>
-      <w:szCs w:val="56"/>
-    </w:rPr>
-  </w:style>
-  <w:style w:type="character" w:customStyle="1" w:styleId="TitleChar">
-    <w:name w:val="Title Char"/>
-    <w:basedOn w:val="DefaultParagraphFont"/>
-    <w:link w:val="Title"/>
-    <w:uiPriority w:val="10"/>
-    <w:rsid w:val="00122E07"/>
-    <w:rPr>
-      <w:rFonts w:asciiTheme="majorHAnsi" w:eastAsiaTheme="majorEastAsia" w:hAnsiTheme="majorHAnsi" w:cstheme="majorBidi"/>
-      <w:spacing w:val="-10"/>
-      <w:kern w:val="28"/>
-      <w:sz w:val="56"/>
-      <w:szCs w:val="56"/>
-    </w:rPr>
-  </w:style>
-  <w:style w:type="table" w:styleId="TableGrid">
-    <w:name w:val="Table Grid"/>
-    <w:basedOn w:val="TableNormal"/>
-    <w:uiPriority w:val="39"/>
-    <w:rsid w:val="00053104"/>
-    <w:pPr>
-      <w:spacing w:after="0" w:line="240" w:lineRule="auto"/>
-    </w:pPr>
-    <w:tblPr>
-      <w:tblInd w:w="0" w:type="dxa"/>
-      <w:tblBorders>
-        <w:top w:val="single" w:sz="4" w:space="0" w:color="auto"/>
-        <w:left w:val="single" w:sz="4" w:space="0" w:color="auto"/>
-        <w:bottom w:val="single" w:sz="4" w:space="0" w:color="auto"/>
-        <w:right w:val="single" w:sz="4" w:space="0" w:color="auto"/>
-        <w:insideH w:val="single" w:sz="4" w:space="0" w:color="auto"/>
-        <w:insideV w:val="single" w:sz="4" w:space="0" w:color="auto"/>
-      </w:tblBorders>
-      <w:tblCellMar>
-        <w:top w:w="0" w:type="dxa"/>
-        <w:left w:w="108" w:type="dxa"/>
-        <w:bottom w:w="0" w:type="dxa"/>
-        <w:right w:w="108" w:type="dxa"/>
-      </w:tblCellMar>
-    </w:tblPr>
-  </w:style>
-  <w:style w:type="paragraph" w:styleId="BalloonText">
-    <w:name w:val="Balloon Text"/>
-    <w:basedOn w:val="Normal"/>
-    <w:link w:val="BalloonTextChar"/>
-    <w:uiPriority w:val="99"/>
-    <w:semiHidden/>
-    <w:unhideWhenUsed/>
-    <w:rsid w:val="008D4D82"/>
-    <w:pPr>
-      <w:spacing w:after="0" w:line="240" w:lineRule="auto"/>
-    </w:pPr>
-    <w:rPr>
-      <w:rFonts w:ascii="Tahoma" w:hAnsi="Tahoma" w:cs="Tahoma"/>
-      <w:sz w:val="16"/>
-      <w:szCs w:val="16"/>
-    </w:rPr>
-  </w:style>
-  <w:style w:type="character" w:customStyle="1" w:styleId="BalloonTextChar">
-    <w:name w:val="Balloon Text Char"/>
-    <w:basedOn w:val="DefaultParagraphFont"/>
-    <w:link w:val="BalloonText"/>
-    <w:uiPriority w:val="99"/>
-    <w:semiHidden/>
-    <w:rsid w:val="008D4D82"/>
-    <w:rPr>
-      <w:rFonts w:ascii="Tahoma" w:hAnsi="Tahoma" w:cs="Tahoma"/>
-      <w:sz w:val="16"/>
-      <w:szCs w:val="16"/>
-    </w:rPr>
-  </w:style>
-  <w:style w:type="paragraph" w:styleId="ListParagraph">
-    <w:name w:val="List Paragraph"/>
-    <w:basedOn w:val="Normal"/>
+    <w:basedOn w:val="a"/>
     <w:uiPriority w:val="34"/>
     <w:qFormat/>
     <w:rsid w:val="0083167D"/>
@@ -4577,7 +4491,7 @@
   <a:extraClrSchemeLst/>
   <a:extLst>
     <a:ext uri="{05A4C25C-085E-4340-85A3-A5531E510DB2}">
-      <thm15:themeFamily xmlns="" xmlns:thm15="http://schemas.microsoft.com/office/thememl/2012/main" name="Office Theme" id="{62F939B6-93AF-4DB8-9C6B-D6C7DFDC589F}" vid="{4A3C46E8-61CC-4603-A589-7422A47A8E4A}"/>
+      <thm15:themeFamily xmlns:thm15="http://schemas.microsoft.com/office/thememl/2012/main" name="Office Theme" id="{62F939B6-93AF-4DB8-9C6B-D6C7DFDC589F}" vid="{4A3C46E8-61CC-4603-A589-7422A47A8E4A}"/>
     </a:ext>
   </a:extLst>
 </a:theme>
@@ -4588,7 +4502,7 @@
 </file>
 
 <file path=customXml/itemProps1.xml><?xml version="1.0" encoding="utf-8"?>
-<ds:datastoreItem xmlns:ds="http://schemas.openxmlformats.org/officeDocument/2006/customXml" ds:itemID="{AAC52756-B69E-4BC9-87C1-B0FF5A3BEF98}">
+<ds:datastoreItem xmlns:ds="http://schemas.openxmlformats.org/officeDocument/2006/customXml" ds:itemID="{E7EE48DB-A723-40EA-81B0-8A4EB6A2ED1B}">
   <ds:schemaRefs>
     <ds:schemaRef ds:uri="http://schemas.openxmlformats.org/officeDocument/2006/bibliography"/>
   </ds:schemaRefs>

</xml_diff>

<commit_message>
Improved class diagram, updated report
</commit_message>
<xml_diff>
--- a/Docs/Scientific report generator.docx
+++ b/Docs/Scientific report generator.docx
@@ -1,10 +1,10 @@
 
 <file path=word/document.xml><?xml version="1.0" encoding="utf-8"?>
-<w:document xmlns:wpc="http://schemas.microsoft.com/office/word/2010/wordprocessingCanvas" xmlns:cx="http://schemas.microsoft.com/office/drawing/2014/chartex" xmlns:mc="http://schemas.openxmlformats.org/markup-compatibility/2006" xmlns:o="urn:schemas-microsoft-com:office:office" xmlns:r="http://schemas.openxmlformats.org/officeDocument/2006/relationships" xmlns:m="http://schemas.openxmlformats.org/officeDocument/2006/math" xmlns:v="urn:schemas-microsoft-com:vml" xmlns:wp14="http://schemas.microsoft.com/office/word/2010/wordprocessingDrawing" xmlns:wp="http://schemas.openxmlformats.org/drawingml/2006/wordprocessingDrawing" xmlns:w10="urn:schemas-microsoft-com:office:word" xmlns:w="http://schemas.openxmlformats.org/wordprocessingml/2006/main" xmlns:w14="http://schemas.microsoft.com/office/word/2010/wordml" xmlns:w15="http://schemas.microsoft.com/office/word/2012/wordml" xmlns:w16se="http://schemas.microsoft.com/office/word/2015/wordml/symex" xmlns:wpg="http://schemas.microsoft.com/office/word/2010/wordprocessingGroup" xmlns:wpi="http://schemas.microsoft.com/office/word/2010/wordprocessingInk" xmlns:wne="http://schemas.microsoft.com/office/word/2006/wordml" xmlns:wps="http://schemas.microsoft.com/office/word/2010/wordprocessingShape" mc:Ignorable="w14 w15 w16se wp14">
+<w:document xmlns:wpc="http://schemas.microsoft.com/office/word/2010/wordprocessingCanvas" xmlns:mc="http://schemas.openxmlformats.org/markup-compatibility/2006" xmlns:o="urn:schemas-microsoft-com:office:office" xmlns:r="http://schemas.openxmlformats.org/officeDocument/2006/relationships" xmlns:m="http://schemas.openxmlformats.org/officeDocument/2006/math" xmlns:v="urn:schemas-microsoft-com:vml" xmlns:wp14="http://schemas.microsoft.com/office/word/2010/wordprocessingDrawing" xmlns:wp="http://schemas.openxmlformats.org/drawingml/2006/wordprocessingDrawing" xmlns:w10="urn:schemas-microsoft-com:office:word" xmlns:w="http://schemas.openxmlformats.org/wordprocessingml/2006/main" xmlns:w14="http://schemas.microsoft.com/office/word/2010/wordml" xmlns:wpg="http://schemas.microsoft.com/office/word/2010/wordprocessingGroup" xmlns:wpi="http://schemas.microsoft.com/office/word/2010/wordprocessingInk" xmlns:wne="http://schemas.microsoft.com/office/word/2006/wordml" xmlns:wps="http://schemas.microsoft.com/office/word/2010/wordprocessingShape" mc:Ignorable="w14 wp14">
   <w:body>
     <w:p>
       <w:pPr>
-        <w:pStyle w:val="a3"/>
+        <w:pStyle w:val="Title"/>
         <w:jc w:val="center"/>
         <w:rPr>
           <w:rFonts w:ascii="Times New Roman" w:hAnsi="Times New Roman" w:cs="Times New Roman"/>
@@ -840,7 +840,7 @@
     </w:p>
     <w:tbl>
       <w:tblPr>
-        <w:tblStyle w:val="a5"/>
+        <w:tblStyle w:val="TableGrid"/>
         <w:tblW w:w="6792" w:type="dxa"/>
         <w:jc w:val="center"/>
         <w:tblLook w:val="04A0" w:firstRow="1" w:lastRow="0" w:firstColumn="1" w:lastColumn="0" w:noHBand="0" w:noVBand="1"/>
@@ -1463,7 +1463,7 @@
     </w:p>
     <w:tbl>
       <w:tblPr>
-        <w:tblStyle w:val="a5"/>
+        <w:tblStyle w:val="TableGrid"/>
         <w:tblW w:w="6779" w:type="dxa"/>
         <w:jc w:val="center"/>
         <w:tblLook w:val="04A0" w:firstRow="1" w:lastRow="0" w:firstColumn="1" w:lastColumn="0" w:noHBand="0" w:noVBand="1"/>
@@ -2362,7 +2362,7 @@
     </w:p>
     <w:tbl>
       <w:tblPr>
-        <w:tblStyle w:val="a5"/>
+        <w:tblStyle w:val="TableGrid"/>
         <w:tblW w:w="6779" w:type="dxa"/>
         <w:jc w:val="center"/>
         <w:tblLook w:val="04A0" w:firstRow="1" w:lastRow="0" w:firstColumn="1" w:lastColumn="0" w:noHBand="0" w:noVBand="1"/>
@@ -3206,8 +3206,8 @@
             <v:path o:extrusionok="f" gradientshapeok="t" o:connecttype="rect"/>
             <o:lock v:ext="edit" aspectratio="t"/>
           </v:shapetype>
-          <v:shape id="_x0000_i1025" type="#_x0000_t75" style="width:516.75pt;height:464.25pt">
-            <v:imagedata r:id="rId6" o:title="General"/>
+          <v:shape id="_x0000_i1025" type="#_x0000_t75" style="width:516.6pt;height:464.4pt">
+            <v:imagedata r:id="rId7" o:title="General"/>
           </v:shape>
         </w:pict>
       </w:r>
@@ -3258,7 +3258,7 @@
         </w:rPr>
         <w:pict>
           <v:shape id="_x0000_i1026" type="#_x0000_t75" style="width:495pt;height:375pt">
-            <v:imagedata r:id="rId7" o:title="AdministratorRole"/>
+            <v:imagedata r:id="rId8" o:title="AdministratorRole"/>
           </v:shape>
         </w:pict>
       </w:r>
@@ -3299,8 +3299,8 @@
           <w:lang w:val="en-US"/>
         </w:rPr>
         <w:pict>
-          <v:shape id="_x0000_i1027" type="#_x0000_t75" style="width:516.75pt;height:265.5pt">
-            <v:imagedata r:id="rId8" o:title="HeadOfDepartmentRole"/>
+          <v:shape id="_x0000_i1027" type="#_x0000_t75" style="width:517.2pt;height:265.8pt">
+            <v:imagedata r:id="rId9" o:title="HeadOfDepartmentRole"/>
           </v:shape>
         </w:pict>
       </w:r>
@@ -3350,8 +3350,8 @@
           <w:lang w:val="en-US"/>
         </w:rPr>
         <w:pict>
-          <v:shape id="_x0000_i1028" type="#_x0000_t75" style="width:516.75pt;height:353.25pt">
-            <v:imagedata r:id="rId9" o:title="TeacherRole"/>
+          <v:shape id="_x0000_i1028" type="#_x0000_t75" style="width:516.6pt;height:353.4pt">
+            <v:imagedata r:id="rId10" o:title="TeacherRole"/>
           </v:shape>
         </w:pict>
       </w:r>
@@ -3387,6 +3387,7 @@
       </w:r>
       <w:r>
         <w:rPr>
+          <w:noProof/>
           <w:lang w:val="en-US"/>
         </w:rPr>
         <w:drawing>
@@ -3405,7 +3406,7 @@
                     <pic:cNvPicPr/>
                   </pic:nvPicPr>
                   <pic:blipFill>
-                    <a:blip r:embed="rId10"/>
+                    <a:blip r:embed="rId11"/>
                     <a:stretch>
                       <a:fillRect/>
                     </a:stretch>
@@ -3425,50 +3426,50 @@
           </wp:inline>
         </w:drawing>
       </w:r>
+      <w:r>
+        <w:rPr>
+          <w:lang w:val="en-US"/>
+        </w:rPr>
+        <w:br w:type="page"/>
+      </w:r>
+    </w:p>
+    <w:p>
+      <w:pPr>
+        <w:rPr>
+          <w:lang w:val="en-US"/>
+        </w:rPr>
+      </w:pPr>
+      <w:r>
+        <w:rPr>
+          <w:rFonts w:ascii="Times New Roman" w:hAnsi="Times New Roman" w:cs="Times New Roman"/>
+          <w:sz w:val="32"/>
+          <w:szCs w:val="32"/>
+          <w:lang w:val="en-US"/>
+        </w:rPr>
+        <w:lastRenderedPageBreak/>
+        <w:t>Class</w:t>
+      </w:r>
+      <w:r>
+        <w:rPr>
+          <w:rFonts w:ascii="Times New Roman" w:hAnsi="Times New Roman" w:cs="Times New Roman"/>
+          <w:sz w:val="32"/>
+          <w:szCs w:val="32"/>
+          <w:lang w:val="en-US"/>
+        </w:rPr>
+        <w:t xml:space="preserve"> diagram</w:t>
+      </w:r>
       <w:bookmarkStart w:id="0" w:name="_GoBack"/>
       <w:bookmarkEnd w:id="0"/>
       <w:r>
         <w:rPr>
-          <w:lang w:val="en-US"/>
-        </w:rPr>
-        <w:br w:type="page"/>
-      </w:r>
-    </w:p>
-    <w:p>
-      <w:pPr>
-        <w:rPr>
-          <w:lang w:val="en-US"/>
-        </w:rPr>
-      </w:pPr>
-      <w:r>
-        <w:rPr>
-          <w:rFonts w:ascii="Times New Roman" w:hAnsi="Times New Roman" w:cs="Times New Roman"/>
-          <w:sz w:val="32"/>
-          <w:szCs w:val="32"/>
-          <w:lang w:val="en-US"/>
-        </w:rPr>
-        <w:lastRenderedPageBreak/>
-        <w:t>Class</w:t>
-      </w:r>
-      <w:r>
-        <w:rPr>
-          <w:rFonts w:ascii="Times New Roman" w:hAnsi="Times New Roman" w:cs="Times New Roman"/>
-          <w:sz w:val="32"/>
-          <w:szCs w:val="32"/>
-          <w:lang w:val="en-US"/>
-        </w:rPr>
-        <w:t xml:space="preserve"> diagram</w:t>
-      </w:r>
-      <w:r>
-        <w:rPr>
           <w:rFonts w:ascii="Times New Roman" w:hAnsi="Times New Roman" w:cs="Times New Roman"/>
           <w:sz w:val="32"/>
           <w:szCs w:val="32"/>
           <w:lang w:val="en-US"/>
         </w:rPr>
         <w:pict>
-          <v:shape id="_x0000_i1030" type="#_x0000_t75" style="width:516pt;height:478.5pt">
-            <v:imagedata r:id="rId11" o:title="ClassDiagram"/>
+          <v:shape id="_x0000_i1029" type="#_x0000_t75" style="width:515.4pt;height:406.8pt">
+            <v:imagedata r:id="rId12" o:title="ClassDiagram"/>
           </v:shape>
         </w:pict>
       </w:r>
@@ -3484,8 +3485,8 @@
 </file>
 
 <file path=word/numbering.xml><?xml version="1.0" encoding="utf-8"?>
-<w:numbering xmlns:wpc="http://schemas.microsoft.com/office/word/2010/wordprocessingCanvas" xmlns:cx="http://schemas.microsoft.com/office/drawing/2014/chartex" xmlns:mc="http://schemas.openxmlformats.org/markup-compatibility/2006" xmlns:o="urn:schemas-microsoft-com:office:office" xmlns:r="http://schemas.openxmlformats.org/officeDocument/2006/relationships" xmlns:m="http://schemas.openxmlformats.org/officeDocument/2006/math" xmlns:v="urn:schemas-microsoft-com:vml" xmlns:wp14="http://schemas.microsoft.com/office/word/2010/wordprocessingDrawing" xmlns:wp="http://schemas.openxmlformats.org/drawingml/2006/wordprocessingDrawing" xmlns:w10="urn:schemas-microsoft-com:office:word" xmlns:w="http://schemas.openxmlformats.org/wordprocessingml/2006/main" xmlns:w14="http://schemas.microsoft.com/office/word/2010/wordml" xmlns:w15="http://schemas.microsoft.com/office/word/2012/wordml" xmlns:w16se="http://schemas.microsoft.com/office/word/2015/wordml/symex" xmlns:wpg="http://schemas.microsoft.com/office/word/2010/wordprocessingGroup" xmlns:wpi="http://schemas.microsoft.com/office/word/2010/wordprocessingInk" xmlns:wne="http://schemas.microsoft.com/office/word/2006/wordml" xmlns:wps="http://schemas.microsoft.com/office/word/2010/wordprocessingShape" mc:Ignorable="w14 w15 w16se wp14">
-  <w:abstractNum w:abstractNumId="0" w15:restartNumberingAfterBreak="0">
+<w:numbering xmlns:wpc="http://schemas.microsoft.com/office/word/2010/wordprocessingCanvas" xmlns:mc="http://schemas.openxmlformats.org/markup-compatibility/2006" xmlns:o="urn:schemas-microsoft-com:office:office" xmlns:r="http://schemas.openxmlformats.org/officeDocument/2006/relationships" xmlns:m="http://schemas.openxmlformats.org/officeDocument/2006/math" xmlns:v="urn:schemas-microsoft-com:vml" xmlns:wp14="http://schemas.microsoft.com/office/word/2010/wordprocessingDrawing" xmlns:wp="http://schemas.openxmlformats.org/drawingml/2006/wordprocessingDrawing" xmlns:w10="urn:schemas-microsoft-com:office:word" xmlns:w="http://schemas.openxmlformats.org/wordprocessingml/2006/main" xmlns:w14="http://schemas.microsoft.com/office/word/2010/wordml" xmlns:wpg="http://schemas.microsoft.com/office/word/2010/wordprocessingGroup" xmlns:wpi="http://schemas.microsoft.com/office/word/2010/wordprocessingInk" xmlns:wne="http://schemas.microsoft.com/office/word/2006/wordml" xmlns:wps="http://schemas.microsoft.com/office/word/2010/wordprocessingShape" mc:Ignorable="w14 wp14">
+  <w:abstractNum w:abstractNumId="0">
     <w:nsid w:val="2DAC519C"/>
     <w:multiLevelType w:val="hybridMultilevel"/>
     <w:tmpl w:val="11AA13C4"/>
@@ -3597,7 +3598,7 @@
       </w:rPr>
     </w:lvl>
   </w:abstractNum>
-  <w:abstractNum w:abstractNumId="1" w15:restartNumberingAfterBreak="0">
+  <w:abstractNum w:abstractNumId="1">
     <w:nsid w:val="34F66DAB"/>
     <w:multiLevelType w:val="hybridMultilevel"/>
     <w:tmpl w:val="08868012"/>
@@ -3719,7 +3720,7 @@
 </file>
 
 <file path=word/styles.xml><?xml version="1.0" encoding="utf-8"?>
-<w:styles xmlns:mc="http://schemas.openxmlformats.org/markup-compatibility/2006" xmlns:r="http://schemas.openxmlformats.org/officeDocument/2006/relationships" xmlns:w="http://schemas.openxmlformats.org/wordprocessingml/2006/main" xmlns:w14="http://schemas.microsoft.com/office/word/2010/wordml" xmlns:w15="http://schemas.microsoft.com/office/word/2012/wordml" xmlns:w16se="http://schemas.microsoft.com/office/word/2015/wordml/symex" mc:Ignorable="w14 w15 w16se">
+<w:styles xmlns:mc="http://schemas.openxmlformats.org/markup-compatibility/2006" xmlns:r="http://schemas.openxmlformats.org/officeDocument/2006/relationships" xmlns:w="http://schemas.openxmlformats.org/wordprocessingml/2006/main" xmlns:w14="http://schemas.microsoft.com/office/word/2010/wordml" mc:Ignorable="w14">
   <w:docDefaults>
     <w:rPrDefault>
       <w:rPr>
@@ -3735,390 +3736,156 @@
       </w:pPr>
     </w:pPrDefault>
   </w:docDefaults>
-  <w:latentStyles w:defLockedState="0" w:defUIPriority="99" w:defSemiHidden="0" w:defUnhideWhenUsed="0" w:defQFormat="0" w:count="371">
-    <w:lsdException w:name="Normal" w:uiPriority="0" w:qFormat="1"/>
-    <w:lsdException w:name="heading 1" w:uiPriority="9" w:qFormat="1"/>
-    <w:lsdException w:name="heading 2" w:semiHidden="1" w:uiPriority="9" w:unhideWhenUsed="1" w:qFormat="1"/>
-    <w:lsdException w:name="heading 3" w:semiHidden="1" w:uiPriority="9" w:unhideWhenUsed="1" w:qFormat="1"/>
-    <w:lsdException w:name="heading 4" w:semiHidden="1" w:uiPriority="9" w:unhideWhenUsed="1" w:qFormat="1"/>
-    <w:lsdException w:name="heading 5" w:semiHidden="1" w:uiPriority="9" w:unhideWhenUsed="1" w:qFormat="1"/>
-    <w:lsdException w:name="heading 6" w:semiHidden="1" w:uiPriority="9" w:unhideWhenUsed="1" w:qFormat="1"/>
-    <w:lsdException w:name="heading 7" w:semiHidden="1" w:uiPriority="9" w:unhideWhenUsed="1" w:qFormat="1"/>
-    <w:lsdException w:name="heading 8" w:semiHidden="1" w:uiPriority="9" w:unhideWhenUsed="1" w:qFormat="1"/>
-    <w:lsdException w:name="heading 9" w:semiHidden="1" w:uiPriority="9" w:unhideWhenUsed="1" w:qFormat="1"/>
-    <w:lsdException w:name="index 1" w:semiHidden="1" w:unhideWhenUsed="1"/>
-    <w:lsdException w:name="index 2" w:semiHidden="1" w:unhideWhenUsed="1"/>
-    <w:lsdException w:name="index 3" w:semiHidden="1" w:unhideWhenUsed="1"/>
-    <w:lsdException w:name="index 4" w:semiHidden="1" w:unhideWhenUsed="1"/>
-    <w:lsdException w:name="index 5" w:semiHidden="1" w:unhideWhenUsed="1"/>
-    <w:lsdException w:name="index 6" w:semiHidden="1" w:unhideWhenUsed="1"/>
-    <w:lsdException w:name="index 7" w:semiHidden="1" w:unhideWhenUsed="1"/>
-    <w:lsdException w:name="index 8" w:semiHidden="1" w:unhideWhenUsed="1"/>
-    <w:lsdException w:name="index 9" w:semiHidden="1" w:unhideWhenUsed="1"/>
-    <w:lsdException w:name="toc 1" w:semiHidden="1" w:uiPriority="39" w:unhideWhenUsed="1"/>
-    <w:lsdException w:name="toc 2" w:semiHidden="1" w:uiPriority="39" w:unhideWhenUsed="1"/>
-    <w:lsdException w:name="toc 3" w:semiHidden="1" w:uiPriority="39" w:unhideWhenUsed="1"/>
-    <w:lsdException w:name="toc 4" w:semiHidden="1" w:uiPriority="39" w:unhideWhenUsed="1"/>
-    <w:lsdException w:name="toc 5" w:semiHidden="1" w:uiPriority="39" w:unhideWhenUsed="1"/>
-    <w:lsdException w:name="toc 6" w:semiHidden="1" w:uiPriority="39" w:unhideWhenUsed="1"/>
-    <w:lsdException w:name="toc 7" w:semiHidden="1" w:uiPriority="39" w:unhideWhenUsed="1"/>
-    <w:lsdException w:name="toc 8" w:semiHidden="1" w:uiPriority="39" w:unhideWhenUsed="1"/>
-    <w:lsdException w:name="toc 9" w:semiHidden="1" w:uiPriority="39" w:unhideWhenUsed="1"/>
-    <w:lsdException w:name="Normal Indent" w:semiHidden="1" w:unhideWhenUsed="1"/>
-    <w:lsdException w:name="footnote text" w:semiHidden="1" w:unhideWhenUsed="1"/>
-    <w:lsdException w:name="annotation text" w:semiHidden="1" w:unhideWhenUsed="1"/>
-    <w:lsdException w:name="header" w:semiHidden="1" w:unhideWhenUsed="1"/>
-    <w:lsdException w:name="footer" w:semiHidden="1" w:unhideWhenUsed="1"/>
-    <w:lsdException w:name="index heading" w:semiHidden="1" w:unhideWhenUsed="1"/>
-    <w:lsdException w:name="caption" w:semiHidden="1" w:uiPriority="35" w:unhideWhenUsed="1" w:qFormat="1"/>
-    <w:lsdException w:name="table of figures" w:semiHidden="1" w:unhideWhenUsed="1"/>
-    <w:lsdException w:name="envelope address" w:semiHidden="1" w:unhideWhenUsed="1"/>
-    <w:lsdException w:name="envelope return" w:semiHidden="1" w:unhideWhenUsed="1"/>
-    <w:lsdException w:name="footnote reference" w:semiHidden="1" w:unhideWhenUsed="1"/>
-    <w:lsdException w:name="annotation reference" w:semiHidden="1" w:unhideWhenUsed="1"/>
-    <w:lsdException w:name="line number" w:semiHidden="1" w:unhideWhenUsed="1"/>
-    <w:lsdException w:name="page number" w:semiHidden="1" w:unhideWhenUsed="1"/>
-    <w:lsdException w:name="endnote reference" w:semiHidden="1" w:unhideWhenUsed="1"/>
-    <w:lsdException w:name="endnote text" w:semiHidden="1" w:unhideWhenUsed="1"/>
-    <w:lsdException w:name="table of authorities" w:semiHidden="1" w:unhideWhenUsed="1"/>
-    <w:lsdException w:name="macro" w:semiHidden="1" w:unhideWhenUsed="1"/>
-    <w:lsdException w:name="toa heading" w:semiHidden="1" w:unhideWhenUsed="1"/>
-    <w:lsdException w:name="List" w:semiHidden="1" w:unhideWhenUsed="1"/>
-    <w:lsdException w:name="List Bullet" w:semiHidden="1" w:unhideWhenUsed="1"/>
-    <w:lsdException w:name="List Number" w:semiHidden="1" w:unhideWhenUsed="1"/>
-    <w:lsdException w:name="List 2" w:semiHidden="1" w:unhideWhenUsed="1"/>
-    <w:lsdException w:name="List 3" w:semiHidden="1" w:unhideWhenUsed="1"/>
-    <w:lsdException w:name="List 4" w:semiHidden="1" w:unhideWhenUsed="1"/>
-    <w:lsdException w:name="List 5" w:semiHidden="1" w:unhideWhenUsed="1"/>
-    <w:lsdException w:name="List Bullet 2" w:semiHidden="1" w:unhideWhenUsed="1"/>
-    <w:lsdException w:name="List Bullet 3" w:semiHidden="1" w:unhideWhenUsed="1"/>
-    <w:lsdException w:name="List Bullet 4" w:semiHidden="1" w:unhideWhenUsed="1"/>
-    <w:lsdException w:name="List Bullet 5" w:semiHidden="1" w:unhideWhenUsed="1"/>
-    <w:lsdException w:name="List Number 2" w:semiHidden="1" w:unhideWhenUsed="1"/>
-    <w:lsdException w:name="List Number 3" w:semiHidden="1" w:unhideWhenUsed="1"/>
-    <w:lsdException w:name="List Number 4" w:semiHidden="1" w:unhideWhenUsed="1"/>
-    <w:lsdException w:name="List Number 5" w:semiHidden="1" w:unhideWhenUsed="1"/>
-    <w:lsdException w:name="Title" w:uiPriority="10" w:qFormat="1"/>
-    <w:lsdException w:name="Closing" w:semiHidden="1" w:unhideWhenUsed="1"/>
-    <w:lsdException w:name="Signature" w:semiHidden="1" w:unhideWhenUsed="1"/>
-    <w:lsdException w:name="Default Paragraph Font" w:semiHidden="1" w:uiPriority="1" w:unhideWhenUsed="1"/>
-    <w:lsdException w:name="Body Text" w:semiHidden="1" w:unhideWhenUsed="1"/>
-    <w:lsdException w:name="Body Text Indent" w:semiHidden="1" w:unhideWhenUsed="1"/>
-    <w:lsdException w:name="List Continue" w:semiHidden="1" w:unhideWhenUsed="1"/>
-    <w:lsdException w:name="List Continue 2" w:semiHidden="1" w:unhideWhenUsed="1"/>
-    <w:lsdException w:name="List Continue 3" w:semiHidden="1" w:unhideWhenUsed="1"/>
-    <w:lsdException w:name="List Continue 4" w:semiHidden="1" w:unhideWhenUsed="1"/>
-    <w:lsdException w:name="List Continue 5" w:semiHidden="1" w:unhideWhenUsed="1"/>
-    <w:lsdException w:name="Message Header" w:semiHidden="1" w:unhideWhenUsed="1"/>
-    <w:lsdException w:name="Subtitle" w:uiPriority="11" w:qFormat="1"/>
-    <w:lsdException w:name="Salutation" w:semiHidden="1" w:unhideWhenUsed="1"/>
-    <w:lsdException w:name="Date" w:semiHidden="1" w:unhideWhenUsed="1"/>
-    <w:lsdException w:name="Body Text First Indent" w:semiHidden="1" w:unhideWhenUsed="1"/>
-    <w:lsdException w:name="Body Text First Indent 2" w:semiHidden="1" w:unhideWhenUsed="1"/>
-    <w:lsdException w:name="Note Heading" w:semiHidden="1" w:unhideWhenUsed="1"/>
-    <w:lsdException w:name="Body Text 2" w:semiHidden="1" w:unhideWhenUsed="1"/>
-    <w:lsdException w:name="Body Text 3" w:semiHidden="1" w:unhideWhenUsed="1"/>
-    <w:lsdException w:name="Body Text Indent 2" w:semiHidden="1" w:unhideWhenUsed="1"/>
-    <w:lsdException w:name="Body Text Indent 3" w:semiHidden="1" w:unhideWhenUsed="1"/>
-    <w:lsdException w:name="Block Text" w:semiHidden="1" w:unhideWhenUsed="1"/>
-    <w:lsdException w:name="Hyperlink" w:semiHidden="1" w:unhideWhenUsed="1"/>
-    <w:lsdException w:name="FollowedHyperlink" w:semiHidden="1" w:unhideWhenUsed="1"/>
-    <w:lsdException w:name="Strong" w:uiPriority="22" w:qFormat="1"/>
-    <w:lsdException w:name="Emphasis" w:uiPriority="20" w:qFormat="1"/>
-    <w:lsdException w:name="Document Map" w:semiHidden="1" w:unhideWhenUsed="1"/>
-    <w:lsdException w:name="Plain Text" w:semiHidden="1" w:unhideWhenUsed="1"/>
-    <w:lsdException w:name="E-mail Signature" w:semiHidden="1" w:unhideWhenUsed="1"/>
-    <w:lsdException w:name="HTML Top of Form" w:semiHidden="1" w:unhideWhenUsed="1"/>
-    <w:lsdException w:name="HTML Bottom of Form" w:semiHidden="1" w:unhideWhenUsed="1"/>
-    <w:lsdException w:name="Normal (Web)" w:semiHidden="1" w:unhideWhenUsed="1"/>
-    <w:lsdException w:name="HTML Acronym" w:semiHidden="1" w:unhideWhenUsed="1"/>
-    <w:lsdException w:name="HTML Address" w:semiHidden="1" w:unhideWhenUsed="1"/>
-    <w:lsdException w:name="HTML Cite" w:semiHidden="1" w:unhideWhenUsed="1"/>
-    <w:lsdException w:name="HTML Code" w:semiHidden="1" w:unhideWhenUsed="1"/>
-    <w:lsdException w:name="HTML Definition" w:semiHidden="1" w:unhideWhenUsed="1"/>
-    <w:lsdException w:name="HTML Keyboard" w:semiHidden="1" w:unhideWhenUsed="1"/>
-    <w:lsdException w:name="HTML Preformatted" w:semiHidden="1" w:unhideWhenUsed="1"/>
-    <w:lsdException w:name="HTML Sample" w:semiHidden="1" w:unhideWhenUsed="1"/>
-    <w:lsdException w:name="HTML Typewriter" w:semiHidden="1" w:unhideWhenUsed="1"/>
-    <w:lsdException w:name="HTML Variable" w:semiHidden="1" w:unhideWhenUsed="1"/>
-    <w:lsdException w:name="Normal Table" w:semiHidden="1" w:unhideWhenUsed="1"/>
-    <w:lsdException w:name="annotation subject" w:semiHidden="1" w:unhideWhenUsed="1"/>
-    <w:lsdException w:name="No List" w:semiHidden="1" w:unhideWhenUsed="1"/>
-    <w:lsdException w:name="Outline List 1" w:semiHidden="1" w:unhideWhenUsed="1"/>
-    <w:lsdException w:name="Outline List 2" w:semiHidden="1" w:unhideWhenUsed="1"/>
-    <w:lsdException w:name="Outline List 3" w:semiHidden="1" w:unhideWhenUsed="1"/>
-    <w:lsdException w:name="Table Simple 1" w:semiHidden="1" w:unhideWhenUsed="1"/>
-    <w:lsdException w:name="Table Simple 2" w:semiHidden="1" w:unhideWhenUsed="1"/>
-    <w:lsdException w:name="Table Simple 3" w:semiHidden="1" w:unhideWhenUsed="1"/>
-    <w:lsdException w:name="Table Classic 1" w:semiHidden="1" w:unhideWhenUsed="1"/>
-    <w:lsdException w:name="Table Classic 2" w:semiHidden="1" w:unhideWhenUsed="1"/>
-    <w:lsdException w:name="Table Classic 3" w:semiHidden="1" w:unhideWhenUsed="1"/>
-    <w:lsdException w:name="Table Classic 4" w:semiHidden="1" w:unhideWhenUsed="1"/>
-    <w:lsdException w:name="Table Colorful 1" w:semiHidden="1" w:unhideWhenUsed="1"/>
-    <w:lsdException w:name="Table Colorful 2" w:semiHidden="1" w:unhideWhenUsed="1"/>
-    <w:lsdException w:name="Table Colorful 3" w:semiHidden="1" w:unhideWhenUsed="1"/>
-    <w:lsdException w:name="Table Columns 1" w:semiHidden="1" w:unhideWhenUsed="1"/>
-    <w:lsdException w:name="Table Columns 2" w:semiHidden="1" w:unhideWhenUsed="1"/>
-    <w:lsdException w:name="Table Columns 3" w:semiHidden="1" w:unhideWhenUsed="1"/>
-    <w:lsdException w:name="Table Columns 4" w:semiHidden="1" w:unhideWhenUsed="1"/>
-    <w:lsdException w:name="Table Columns 5" w:semiHidden="1" w:unhideWhenUsed="1"/>
-    <w:lsdException w:name="Table Grid 1" w:semiHidden="1" w:unhideWhenUsed="1"/>
-    <w:lsdException w:name="Table Grid 2" w:semiHidden="1" w:unhideWhenUsed="1"/>
-    <w:lsdException w:name="Table Grid 3" w:semiHidden="1" w:unhideWhenUsed="1"/>
-    <w:lsdException w:name="Table Grid 4" w:semiHidden="1" w:unhideWhenUsed="1"/>
-    <w:lsdException w:name="Table Grid 5" w:semiHidden="1" w:unhideWhenUsed="1"/>
-    <w:lsdException w:name="Table Grid 6" w:semiHidden="1" w:unhideWhenUsed="1"/>
-    <w:lsdException w:name="Table Grid 7" w:semiHidden="1" w:unhideWhenUsed="1"/>
-    <w:lsdException w:name="Table Grid 8" w:semiHidden="1" w:unhideWhenUsed="1"/>
-    <w:lsdException w:name="Table List 1" w:semiHidden="1" w:unhideWhenUsed="1"/>
-    <w:lsdException w:name="Table List 2" w:semiHidden="1" w:unhideWhenUsed="1"/>
-    <w:lsdException w:name="Table List 3" w:semiHidden="1" w:unhideWhenUsed="1"/>
-    <w:lsdException w:name="Table List 4" w:semiHidden="1" w:unhideWhenUsed="1"/>
-    <w:lsdException w:name="Table List 5" w:semiHidden="1" w:unhideWhenUsed="1"/>
-    <w:lsdException w:name="Table List 6" w:semiHidden="1" w:unhideWhenUsed="1"/>
-    <w:lsdException w:name="Table List 7" w:semiHidden="1" w:unhideWhenUsed="1"/>
-    <w:lsdException w:name="Table List 8" w:semiHidden="1" w:unhideWhenUsed="1"/>
-    <w:lsdException w:name="Table 3D effects 1" w:semiHidden="1" w:unhideWhenUsed="1"/>
-    <w:lsdException w:name="Table 3D effects 2" w:semiHidden="1" w:unhideWhenUsed="1"/>
-    <w:lsdException w:name="Table 3D effects 3" w:semiHidden="1" w:unhideWhenUsed="1"/>
-    <w:lsdException w:name="Table Contemporary" w:semiHidden="1" w:unhideWhenUsed="1"/>
-    <w:lsdException w:name="Table Elegant" w:semiHidden="1" w:unhideWhenUsed="1"/>
-    <w:lsdException w:name="Table Professional" w:semiHidden="1" w:unhideWhenUsed="1"/>
-    <w:lsdException w:name="Table Subtle 1" w:semiHidden="1" w:unhideWhenUsed="1"/>
-    <w:lsdException w:name="Table Subtle 2" w:semiHidden="1" w:unhideWhenUsed="1"/>
-    <w:lsdException w:name="Table Web 1" w:semiHidden="1" w:unhideWhenUsed="1"/>
-    <w:lsdException w:name="Table Web 2" w:semiHidden="1" w:unhideWhenUsed="1"/>
-    <w:lsdException w:name="Table Web 3" w:semiHidden="1" w:unhideWhenUsed="1"/>
-    <w:lsdException w:name="Balloon Text" w:semiHidden="1" w:unhideWhenUsed="1"/>
-    <w:lsdException w:name="Table Grid" w:uiPriority="39"/>
-    <w:lsdException w:name="Table Theme" w:semiHidden="1" w:unhideWhenUsed="1"/>
-    <w:lsdException w:name="Placeholder Text" w:semiHidden="1"/>
-    <w:lsdException w:name="No Spacing" w:uiPriority="1" w:qFormat="1"/>
-    <w:lsdException w:name="Light Shading" w:uiPriority="60"/>
-    <w:lsdException w:name="Light List" w:uiPriority="61"/>
-    <w:lsdException w:name="Light Grid" w:uiPriority="62"/>
-    <w:lsdException w:name="Medium Shading 1" w:uiPriority="63"/>
-    <w:lsdException w:name="Medium Shading 2" w:uiPriority="64"/>
-    <w:lsdException w:name="Medium List 1" w:uiPriority="65"/>
-    <w:lsdException w:name="Medium List 2" w:uiPriority="66"/>
-    <w:lsdException w:name="Medium Grid 1" w:uiPriority="67"/>
-    <w:lsdException w:name="Medium Grid 2" w:uiPriority="68"/>
-    <w:lsdException w:name="Medium Grid 3" w:uiPriority="69"/>
-    <w:lsdException w:name="Dark List" w:uiPriority="70"/>
-    <w:lsdException w:name="Colorful Shading" w:uiPriority="71"/>
-    <w:lsdException w:name="Colorful List" w:uiPriority="72"/>
-    <w:lsdException w:name="Colorful Grid" w:uiPriority="73"/>
-    <w:lsdException w:name="Light Shading Accent 1" w:uiPriority="60"/>
-    <w:lsdException w:name="Light List Accent 1" w:uiPriority="61"/>
-    <w:lsdException w:name="Light Grid Accent 1" w:uiPriority="62"/>
-    <w:lsdException w:name="Medium Shading 1 Accent 1" w:uiPriority="63"/>
-    <w:lsdException w:name="Medium Shading 2 Accent 1" w:uiPriority="64"/>
-    <w:lsdException w:name="Medium List 1 Accent 1" w:uiPriority="65"/>
-    <w:lsdException w:name="Revision" w:semiHidden="1"/>
-    <w:lsdException w:name="List Paragraph" w:uiPriority="34" w:qFormat="1"/>
-    <w:lsdException w:name="Quote" w:uiPriority="29" w:qFormat="1"/>
-    <w:lsdException w:name="Intense Quote" w:uiPriority="30" w:qFormat="1"/>
-    <w:lsdException w:name="Medium List 2 Accent 1" w:uiPriority="66"/>
-    <w:lsdException w:name="Medium Grid 1 Accent 1" w:uiPriority="67"/>
-    <w:lsdException w:name="Medium Grid 2 Accent 1" w:uiPriority="68"/>
-    <w:lsdException w:name="Medium Grid 3 Accent 1" w:uiPriority="69"/>
-    <w:lsdException w:name="Dark List Accent 1" w:uiPriority="70"/>
-    <w:lsdException w:name="Colorful Shading Accent 1" w:uiPriority="71"/>
-    <w:lsdException w:name="Colorful List Accent 1" w:uiPriority="72"/>
-    <w:lsdException w:name="Colorful Grid Accent 1" w:uiPriority="73"/>
-    <w:lsdException w:name="Light Shading Accent 2" w:uiPriority="60"/>
-    <w:lsdException w:name="Light List Accent 2" w:uiPriority="61"/>
-    <w:lsdException w:name="Light Grid Accent 2" w:uiPriority="62"/>
-    <w:lsdException w:name="Medium Shading 1 Accent 2" w:uiPriority="63"/>
-    <w:lsdException w:name="Medium Shading 2 Accent 2" w:uiPriority="64"/>
-    <w:lsdException w:name="Medium List 1 Accent 2" w:uiPriority="65"/>
-    <w:lsdException w:name="Medium List 2 Accent 2" w:uiPriority="66"/>
-    <w:lsdException w:name="Medium Grid 1 Accent 2" w:uiPriority="67"/>
-    <w:lsdException w:name="Medium Grid 2 Accent 2" w:uiPriority="68"/>
-    <w:lsdException w:name="Medium Grid 3 Accent 2" w:uiPriority="69"/>
-    <w:lsdException w:name="Dark List Accent 2" w:uiPriority="70"/>
-    <w:lsdException w:name="Colorful Shading Accent 2" w:uiPriority="71"/>
-    <w:lsdException w:name="Colorful List Accent 2" w:uiPriority="72"/>
-    <w:lsdException w:name="Colorful Grid Accent 2" w:uiPriority="73"/>
-    <w:lsdException w:name="Light Shading Accent 3" w:uiPriority="60"/>
-    <w:lsdException w:name="Light List Accent 3" w:uiPriority="61"/>
-    <w:lsdException w:name="Light Grid Accent 3" w:uiPriority="62"/>
-    <w:lsdException w:name="Medium Shading 1 Accent 3" w:uiPriority="63"/>
-    <w:lsdException w:name="Medium Shading 2 Accent 3" w:uiPriority="64"/>
-    <w:lsdException w:name="Medium List 1 Accent 3" w:uiPriority="65"/>
-    <w:lsdException w:name="Medium List 2 Accent 3" w:uiPriority="66"/>
-    <w:lsdException w:name="Medium Grid 1 Accent 3" w:uiPriority="67"/>
-    <w:lsdException w:name="Medium Grid 2 Accent 3" w:uiPriority="68"/>
-    <w:lsdException w:name="Medium Grid 3 Accent 3" w:uiPriority="69"/>
-    <w:lsdException w:name="Dark List Accent 3" w:uiPriority="70"/>
-    <w:lsdException w:name="Colorful Shading Accent 3" w:uiPriority="71"/>
-    <w:lsdException w:name="Colorful List Accent 3" w:uiPriority="72"/>
-    <w:lsdException w:name="Colorful Grid Accent 3" w:uiPriority="73"/>
-    <w:lsdException w:name="Light Shading Accent 4" w:uiPriority="60"/>
-    <w:lsdException w:name="Light List Accent 4" w:uiPriority="61"/>
-    <w:lsdException w:name="Light Grid Accent 4" w:uiPriority="62"/>
-    <w:lsdException w:name="Medium Shading 1 Accent 4" w:uiPriority="63"/>
-    <w:lsdException w:name="Medium Shading 2 Accent 4" w:uiPriority="64"/>
-    <w:lsdException w:name="Medium List 1 Accent 4" w:uiPriority="65"/>
-    <w:lsdException w:name="Medium List 2 Accent 4" w:uiPriority="66"/>
-    <w:lsdException w:name="Medium Grid 1 Accent 4" w:uiPriority="67"/>
-    <w:lsdException w:name="Medium Grid 2 Accent 4" w:uiPriority="68"/>
-    <w:lsdException w:name="Medium Grid 3 Accent 4" w:uiPriority="69"/>
-    <w:lsdException w:name="Dark List Accent 4" w:uiPriority="70"/>
-    <w:lsdException w:name="Colorful Shading Accent 4" w:uiPriority="71"/>
-    <w:lsdException w:name="Colorful List Accent 4" w:uiPriority="72"/>
-    <w:lsdException w:name="Colorful Grid Accent 4" w:uiPriority="73"/>
-    <w:lsdException w:name="Light Shading Accent 5" w:uiPriority="60"/>
-    <w:lsdException w:name="Light List Accent 5" w:uiPriority="61"/>
-    <w:lsdException w:name="Light Grid Accent 5" w:uiPriority="62"/>
-    <w:lsdException w:name="Medium Shading 1 Accent 5" w:uiPriority="63"/>
-    <w:lsdException w:name="Medium Shading 2 Accent 5" w:uiPriority="64"/>
-    <w:lsdException w:name="Medium List 1 Accent 5" w:uiPriority="65"/>
-    <w:lsdException w:name="Medium List 2 Accent 5" w:uiPriority="66"/>
-    <w:lsdException w:name="Medium Grid 1 Accent 5" w:uiPriority="67"/>
-    <w:lsdException w:name="Medium Grid 2 Accent 5" w:uiPriority="68"/>
-    <w:lsdException w:name="Medium Grid 3 Accent 5" w:uiPriority="69"/>
-    <w:lsdException w:name="Dark List Accent 5" w:uiPriority="70"/>
-    <w:lsdException w:name="Colorful Shading Accent 5" w:uiPriority="71"/>
-    <w:lsdException w:name="Colorful List Accent 5" w:uiPriority="72"/>
-    <w:lsdException w:name="Colorful Grid Accent 5" w:uiPriority="73"/>
-    <w:lsdException w:name="Light Shading Accent 6" w:uiPriority="60"/>
-    <w:lsdException w:name="Light List Accent 6" w:uiPriority="61"/>
-    <w:lsdException w:name="Light Grid Accent 6" w:uiPriority="62"/>
-    <w:lsdException w:name="Medium Shading 1 Accent 6" w:uiPriority="63"/>
-    <w:lsdException w:name="Medium Shading 2 Accent 6" w:uiPriority="64"/>
-    <w:lsdException w:name="Medium List 1 Accent 6" w:uiPriority="65"/>
-    <w:lsdException w:name="Medium List 2 Accent 6" w:uiPriority="66"/>
-    <w:lsdException w:name="Medium Grid 1 Accent 6" w:uiPriority="67"/>
-    <w:lsdException w:name="Medium Grid 2 Accent 6" w:uiPriority="68"/>
-    <w:lsdException w:name="Medium Grid 3 Accent 6" w:uiPriority="69"/>
-    <w:lsdException w:name="Dark List Accent 6" w:uiPriority="70"/>
-    <w:lsdException w:name="Colorful Shading Accent 6" w:uiPriority="71"/>
-    <w:lsdException w:name="Colorful List Accent 6" w:uiPriority="72"/>
-    <w:lsdException w:name="Colorful Grid Accent 6" w:uiPriority="73"/>
-    <w:lsdException w:name="Subtle Emphasis" w:uiPriority="19" w:qFormat="1"/>
-    <w:lsdException w:name="Intense Emphasis" w:uiPriority="21" w:qFormat="1"/>
-    <w:lsdException w:name="Subtle Reference" w:uiPriority="31" w:qFormat="1"/>
-    <w:lsdException w:name="Intense Reference" w:uiPriority="32" w:qFormat="1"/>
-    <w:lsdException w:name="Book Title" w:uiPriority="33" w:qFormat="1"/>
-    <w:lsdException w:name="Bibliography" w:semiHidden="1" w:uiPriority="37" w:unhideWhenUsed="1"/>
-    <w:lsdException w:name="TOC Heading" w:semiHidden="1" w:uiPriority="39" w:unhideWhenUsed="1" w:qFormat="1"/>
-    <w:lsdException w:name="Plain Table 1" w:uiPriority="41"/>
-    <w:lsdException w:name="Plain Table 2" w:uiPriority="42"/>
-    <w:lsdException w:name="Plain Table 3" w:uiPriority="43"/>
-    <w:lsdException w:name="Plain Table 4" w:uiPriority="44"/>
-    <w:lsdException w:name="Plain Table 5" w:uiPriority="45"/>
-    <w:lsdException w:name="Grid Table Light" w:uiPriority="40"/>
-    <w:lsdException w:name="Grid Table 1 Light" w:uiPriority="46"/>
-    <w:lsdException w:name="Grid Table 2" w:uiPriority="47"/>
-    <w:lsdException w:name="Grid Table 3" w:uiPriority="48"/>
-    <w:lsdException w:name="Grid Table 4" w:uiPriority="49"/>
-    <w:lsdException w:name="Grid Table 5 Dark" w:uiPriority="50"/>
-    <w:lsdException w:name="Grid Table 6 Colorful" w:uiPriority="51"/>
-    <w:lsdException w:name="Grid Table 7 Colorful" w:uiPriority="52"/>
-    <w:lsdException w:name="Grid Table 1 Light Accent 1" w:uiPriority="46"/>
-    <w:lsdException w:name="Grid Table 2 Accent 1" w:uiPriority="47"/>
-    <w:lsdException w:name="Grid Table 3 Accent 1" w:uiPriority="48"/>
-    <w:lsdException w:name="Grid Table 4 Accent 1" w:uiPriority="49"/>
-    <w:lsdException w:name="Grid Table 5 Dark Accent 1" w:uiPriority="50"/>
-    <w:lsdException w:name="Grid Table 6 Colorful Accent 1" w:uiPriority="51"/>
-    <w:lsdException w:name="Grid Table 7 Colorful Accent 1" w:uiPriority="52"/>
-    <w:lsdException w:name="Grid Table 1 Light Accent 2" w:uiPriority="46"/>
-    <w:lsdException w:name="Grid Table 2 Accent 2" w:uiPriority="47"/>
-    <w:lsdException w:name="Grid Table 3 Accent 2" w:uiPriority="48"/>
-    <w:lsdException w:name="Grid Table 4 Accent 2" w:uiPriority="49"/>
-    <w:lsdException w:name="Grid Table 5 Dark Accent 2" w:uiPriority="50"/>
-    <w:lsdException w:name="Grid Table 6 Colorful Accent 2" w:uiPriority="51"/>
-    <w:lsdException w:name="Grid Table 7 Colorful Accent 2" w:uiPriority="52"/>
-    <w:lsdException w:name="Grid Table 1 Light Accent 3" w:uiPriority="46"/>
-    <w:lsdException w:name="Grid Table 2 Accent 3" w:uiPriority="47"/>
-    <w:lsdException w:name="Grid Table 3 Accent 3" w:uiPriority="48"/>
-    <w:lsdException w:name="Grid Table 4 Accent 3" w:uiPriority="49"/>
-    <w:lsdException w:name="Grid Table 5 Dark Accent 3" w:uiPriority="50"/>
-    <w:lsdException w:name="Grid Table 6 Colorful Accent 3" w:uiPriority="51"/>
-    <w:lsdException w:name="Grid Table 7 Colorful Accent 3" w:uiPriority="52"/>
-    <w:lsdException w:name="Grid Table 1 Light Accent 4" w:uiPriority="46"/>
-    <w:lsdException w:name="Grid Table 2 Accent 4" w:uiPriority="47"/>
-    <w:lsdException w:name="Grid Table 3 Accent 4" w:uiPriority="48"/>
-    <w:lsdException w:name="Grid Table 4 Accent 4" w:uiPriority="49"/>
-    <w:lsdException w:name="Grid Table 5 Dark Accent 4" w:uiPriority="50"/>
-    <w:lsdException w:name="Grid Table 6 Colorful Accent 4" w:uiPriority="51"/>
-    <w:lsdException w:name="Grid Table 7 Colorful Accent 4" w:uiPriority="52"/>
-    <w:lsdException w:name="Grid Table 1 Light Accent 5" w:uiPriority="46"/>
-    <w:lsdException w:name="Grid Table 2 Accent 5" w:uiPriority="47"/>
-    <w:lsdException w:name="Grid Table 3 Accent 5" w:uiPriority="48"/>
-    <w:lsdException w:name="Grid Table 4 Accent 5" w:uiPriority="49"/>
-    <w:lsdException w:name="Grid Table 5 Dark Accent 5" w:uiPriority="50"/>
-    <w:lsdException w:name="Grid Table 6 Colorful Accent 5" w:uiPriority="51"/>
-    <w:lsdException w:name="Grid Table 7 Colorful Accent 5" w:uiPriority="52"/>
-    <w:lsdException w:name="Grid Table 1 Light Accent 6" w:uiPriority="46"/>
-    <w:lsdException w:name="Grid Table 2 Accent 6" w:uiPriority="47"/>
-    <w:lsdException w:name="Grid Table 3 Accent 6" w:uiPriority="48"/>
-    <w:lsdException w:name="Grid Table 4 Accent 6" w:uiPriority="49"/>
-    <w:lsdException w:name="Grid Table 5 Dark Accent 6" w:uiPriority="50"/>
-    <w:lsdException w:name="Grid Table 6 Colorful Accent 6" w:uiPriority="51"/>
-    <w:lsdException w:name="Grid Table 7 Colorful Accent 6" w:uiPriority="52"/>
-    <w:lsdException w:name="List Table 1 Light" w:uiPriority="46"/>
-    <w:lsdException w:name="List Table 2" w:uiPriority="47"/>
-    <w:lsdException w:name="List Table 3" w:uiPriority="48"/>
-    <w:lsdException w:name="List Table 4" w:uiPriority="49"/>
-    <w:lsdException w:name="List Table 5 Dark" w:uiPriority="50"/>
-    <w:lsdException w:name="List Table 6 Colorful" w:uiPriority="51"/>
-    <w:lsdException w:name="List Table 7 Colorful" w:uiPriority="52"/>
-    <w:lsdException w:name="List Table 1 Light Accent 1" w:uiPriority="46"/>
-    <w:lsdException w:name="List Table 2 Accent 1" w:uiPriority="47"/>
-    <w:lsdException w:name="List Table 3 Accent 1" w:uiPriority="48"/>
-    <w:lsdException w:name="List Table 4 Accent 1" w:uiPriority="49"/>
-    <w:lsdException w:name="List Table 5 Dark Accent 1" w:uiPriority="50"/>
-    <w:lsdException w:name="List Table 6 Colorful Accent 1" w:uiPriority="51"/>
-    <w:lsdException w:name="List Table 7 Colorful Accent 1" w:uiPriority="52"/>
-    <w:lsdException w:name="List Table 1 Light Accent 2" w:uiPriority="46"/>
-    <w:lsdException w:name="List Table 2 Accent 2" w:uiPriority="47"/>
-    <w:lsdException w:name="List Table 3 Accent 2" w:uiPriority="48"/>
-    <w:lsdException w:name="List Table 4 Accent 2" w:uiPriority="49"/>
-    <w:lsdException w:name="List Table 5 Dark Accent 2" w:uiPriority="50"/>
-    <w:lsdException w:name="List Table 6 Colorful Accent 2" w:uiPriority="51"/>
-    <w:lsdException w:name="List Table 7 Colorful Accent 2" w:uiPriority="52"/>
-    <w:lsdException w:name="List Table 1 Light Accent 3" w:uiPriority="46"/>
-    <w:lsdException w:name="List Table 2 Accent 3" w:uiPriority="47"/>
-    <w:lsdException w:name="List Table 3 Accent 3" w:uiPriority="48"/>
-    <w:lsdException w:name="List Table 4 Accent 3" w:uiPriority="49"/>
-    <w:lsdException w:name="List Table 5 Dark Accent 3" w:uiPriority="50"/>
-    <w:lsdException w:name="List Table 6 Colorful Accent 3" w:uiPriority="51"/>
-    <w:lsdException w:name="List Table 7 Colorful Accent 3" w:uiPriority="52"/>
-    <w:lsdException w:name="List Table 1 Light Accent 4" w:uiPriority="46"/>
-    <w:lsdException w:name="List Table 2 Accent 4" w:uiPriority="47"/>
-    <w:lsdException w:name="List Table 3 Accent 4" w:uiPriority="48"/>
-    <w:lsdException w:name="List Table 4 Accent 4" w:uiPriority="49"/>
-    <w:lsdException w:name="List Table 5 Dark Accent 4" w:uiPriority="50"/>
-    <w:lsdException w:name="List Table 6 Colorful Accent 4" w:uiPriority="51"/>
-    <w:lsdException w:name="List Table 7 Colorful Accent 4" w:uiPriority="52"/>
-    <w:lsdException w:name="List Table 1 Light Accent 5" w:uiPriority="46"/>
-    <w:lsdException w:name="List Table 2 Accent 5" w:uiPriority="47"/>
-    <w:lsdException w:name="List Table 3 Accent 5" w:uiPriority="48"/>
-    <w:lsdException w:name="List Table 4 Accent 5" w:uiPriority="49"/>
-    <w:lsdException w:name="List Table 5 Dark Accent 5" w:uiPriority="50"/>
-    <w:lsdException w:name="List Table 6 Colorful Accent 5" w:uiPriority="51"/>
-    <w:lsdException w:name="List Table 7 Colorful Accent 5" w:uiPriority="52"/>
-    <w:lsdException w:name="List Table 1 Light Accent 6" w:uiPriority="46"/>
-    <w:lsdException w:name="List Table 2 Accent 6" w:uiPriority="47"/>
-    <w:lsdException w:name="List Table 3 Accent 6" w:uiPriority="48"/>
-    <w:lsdException w:name="List Table 4 Accent 6" w:uiPriority="49"/>
-    <w:lsdException w:name="List Table 5 Dark Accent 6" w:uiPriority="50"/>
-    <w:lsdException w:name="List Table 6 Colorful Accent 6" w:uiPriority="51"/>
-    <w:lsdException w:name="List Table 7 Colorful Accent 6" w:uiPriority="52"/>
+  <w:latentStyles w:defLockedState="0" w:defUIPriority="99" w:defSemiHidden="1" w:defUnhideWhenUsed="1" w:defQFormat="0" w:count="267">
+    <w:lsdException w:name="Normal" w:semiHidden="0" w:uiPriority="0" w:unhideWhenUsed="0" w:qFormat="1"/>
+    <w:lsdException w:name="heading 1" w:semiHidden="0" w:uiPriority="9" w:unhideWhenUsed="0" w:qFormat="1"/>
+    <w:lsdException w:name="heading 2" w:uiPriority="9" w:qFormat="1"/>
+    <w:lsdException w:name="heading 3" w:uiPriority="9" w:qFormat="1"/>
+    <w:lsdException w:name="heading 4" w:uiPriority="9" w:qFormat="1"/>
+    <w:lsdException w:name="heading 5" w:uiPriority="9" w:qFormat="1"/>
+    <w:lsdException w:name="heading 6" w:uiPriority="9" w:qFormat="1"/>
+    <w:lsdException w:name="heading 7" w:uiPriority="9" w:qFormat="1"/>
+    <w:lsdException w:name="heading 8" w:uiPriority="9" w:qFormat="1"/>
+    <w:lsdException w:name="heading 9" w:uiPriority="9" w:qFormat="1"/>
+    <w:lsdException w:name="toc 1" w:uiPriority="39"/>
+    <w:lsdException w:name="toc 2" w:uiPriority="39"/>
+    <w:lsdException w:name="toc 3" w:uiPriority="39"/>
+    <w:lsdException w:name="toc 4" w:uiPriority="39"/>
+    <w:lsdException w:name="toc 5" w:uiPriority="39"/>
+    <w:lsdException w:name="toc 6" w:uiPriority="39"/>
+    <w:lsdException w:name="toc 7" w:uiPriority="39"/>
+    <w:lsdException w:name="toc 8" w:uiPriority="39"/>
+    <w:lsdException w:name="toc 9" w:uiPriority="39"/>
+    <w:lsdException w:name="caption" w:uiPriority="35" w:qFormat="1"/>
+    <w:lsdException w:name="Title" w:semiHidden="0" w:uiPriority="10" w:unhideWhenUsed="0" w:qFormat="1"/>
+    <w:lsdException w:name="Default Paragraph Font" w:uiPriority="1"/>
+    <w:lsdException w:name="Subtitle" w:semiHidden="0" w:uiPriority="11" w:unhideWhenUsed="0" w:qFormat="1"/>
+    <w:lsdException w:name="Strong" w:semiHidden="0" w:uiPriority="22" w:unhideWhenUsed="0" w:qFormat="1"/>
+    <w:lsdException w:name="Emphasis" w:semiHidden="0" w:uiPriority="20" w:unhideWhenUsed="0" w:qFormat="1"/>
+    <w:lsdException w:name="Table Grid" w:semiHidden="0" w:uiPriority="39" w:unhideWhenUsed="0"/>
+    <w:lsdException w:name="Placeholder Text" w:unhideWhenUsed="0"/>
+    <w:lsdException w:name="No Spacing" w:semiHidden="0" w:uiPriority="1" w:unhideWhenUsed="0" w:qFormat="1"/>
+    <w:lsdException w:name="Light Shading" w:semiHidden="0" w:uiPriority="60" w:unhideWhenUsed="0"/>
+    <w:lsdException w:name="Light List" w:semiHidden="0" w:uiPriority="61" w:unhideWhenUsed="0"/>
+    <w:lsdException w:name="Light Grid" w:semiHidden="0" w:uiPriority="62" w:unhideWhenUsed="0"/>
+    <w:lsdException w:name="Medium Shading 1" w:semiHidden="0" w:uiPriority="63" w:unhideWhenUsed="0"/>
+    <w:lsdException w:name="Medium Shading 2" w:semiHidden="0" w:uiPriority="64" w:unhideWhenUsed="0"/>
+    <w:lsdException w:name="Medium List 1" w:semiHidden="0" w:uiPriority="65" w:unhideWhenUsed="0"/>
+    <w:lsdException w:name="Medium List 2" w:semiHidden="0" w:uiPriority="66" w:unhideWhenUsed="0"/>
+    <w:lsdException w:name="Medium Grid 1" w:semiHidden="0" w:uiPriority="67" w:unhideWhenUsed="0"/>
+    <w:lsdException w:name="Medium Grid 2" w:semiHidden="0" w:uiPriority="68" w:unhideWhenUsed="0"/>
+    <w:lsdException w:name="Medium Grid 3" w:semiHidden="0" w:uiPriority="69" w:unhideWhenUsed="0"/>
+    <w:lsdException w:name="Dark List" w:semiHidden="0" w:uiPriority="70" w:unhideWhenUsed="0"/>
+    <w:lsdException w:name="Colorful Shading" w:semiHidden="0" w:uiPriority="71" w:unhideWhenUsed="0"/>
+    <w:lsdException w:name="Colorful List" w:semiHidden="0" w:uiPriority="72" w:unhideWhenUsed="0"/>
+    <w:lsdException w:name="Colorful Grid" w:semiHidden="0" w:uiPriority="73" w:unhideWhenUsed="0"/>
+    <w:lsdException w:name="Light Shading Accent 1" w:semiHidden="0" w:uiPriority="60" w:unhideWhenUsed="0"/>
+    <w:lsdException w:name="Light List Accent 1" w:semiHidden="0" w:uiPriority="61" w:unhideWhenUsed="0"/>
+    <w:lsdException w:name="Light Grid Accent 1" w:semiHidden="0" w:uiPriority="62" w:unhideWhenUsed="0"/>
+    <w:lsdException w:name="Medium Shading 1 Accent 1" w:semiHidden="0" w:uiPriority="63" w:unhideWhenUsed="0"/>
+    <w:lsdException w:name="Medium Shading 2 Accent 1" w:semiHidden="0" w:uiPriority="64" w:unhideWhenUsed="0"/>
+    <w:lsdException w:name="Medium List 1 Accent 1" w:semiHidden="0" w:uiPriority="65" w:unhideWhenUsed="0"/>
+    <w:lsdException w:name="Revision" w:unhideWhenUsed="0"/>
+    <w:lsdException w:name="List Paragraph" w:semiHidden="0" w:uiPriority="34" w:unhideWhenUsed="0" w:qFormat="1"/>
+    <w:lsdException w:name="Quote" w:semiHidden="0" w:uiPriority="29" w:unhideWhenUsed="0" w:qFormat="1"/>
+    <w:lsdException w:name="Intense Quote" w:semiHidden="0" w:uiPriority="30" w:unhideWhenUsed="0" w:qFormat="1"/>
+    <w:lsdException w:name="Medium List 2 Accent 1" w:semiHidden="0" w:uiPriority="66" w:unhideWhenUsed="0"/>
+    <w:lsdException w:name="Medium Grid 1 Accent 1" w:semiHidden="0" w:uiPriority="67" w:unhideWhenUsed="0"/>
+    <w:lsdException w:name="Medium Grid 2 Accent 1" w:semiHidden="0" w:uiPriority="68" w:unhideWhenUsed="0"/>
+    <w:lsdException w:name="Medium Grid 3 Accent 1" w:semiHidden="0" w:uiPriority="69" w:unhideWhenUsed="0"/>
+    <w:lsdException w:name="Dark List Accent 1" w:semiHidden="0" w:uiPriority="70" w:unhideWhenUsed="0"/>
+    <w:lsdException w:name="Colorful Shading Accent 1" w:semiHidden="0" w:uiPriority="71" w:unhideWhenUsed="0"/>
+    <w:lsdException w:name="Colorful List Accent 1" w:semiHidden="0" w:uiPriority="72" w:unhideWhenUsed="0"/>
+    <w:lsdException w:name="Colorful Grid Accent 1" w:semiHidden="0" w:uiPriority="73" w:unhideWhenUsed="0"/>
+    <w:lsdException w:name="Light Shading Accent 2" w:semiHidden="0" w:uiPriority="60" w:unhideWhenUsed="0"/>
+    <w:lsdException w:name="Light List Accent 2" w:semiHidden="0" w:uiPriority="61" w:unhideWhenUsed="0"/>
+    <w:lsdException w:name="Light Grid Accent 2" w:semiHidden="0" w:uiPriority="62" w:unhideWhenUsed="0"/>
+    <w:lsdException w:name="Medium Shading 1 Accent 2" w:semiHidden="0" w:uiPriority="63" w:unhideWhenUsed="0"/>
+    <w:lsdException w:name="Medium Shading 2 Accent 2" w:semiHidden="0" w:uiPriority="64" w:unhideWhenUsed="0"/>
+    <w:lsdException w:name="Medium List 1 Accent 2" w:semiHidden="0" w:uiPriority="65" w:unhideWhenUsed="0"/>
+    <w:lsdException w:name="Medium List 2 Accent 2" w:semiHidden="0" w:uiPriority="66" w:unhideWhenUsed="0"/>
+    <w:lsdException w:name="Medium Grid 1 Accent 2" w:semiHidden="0" w:uiPriority="67" w:unhideWhenUsed="0"/>
+    <w:lsdException w:name="Medium Grid 2 Accent 2" w:semiHidden="0" w:uiPriority="68" w:unhideWhenUsed="0"/>
+    <w:lsdException w:name="Medium Grid 3 Accent 2" w:semiHidden="0" w:uiPriority="69" w:unhideWhenUsed="0"/>
+    <w:lsdException w:name="Dark List Accent 2" w:semiHidden="0" w:uiPriority="70" w:unhideWhenUsed="0"/>
+    <w:lsdException w:name="Colorful Shading Accent 2" w:semiHidden="0" w:uiPriority="71" w:unhideWhenUsed="0"/>
+    <w:lsdException w:name="Colorful List Accent 2" w:semiHidden="0" w:uiPriority="72" w:unhideWhenUsed="0"/>
+    <w:lsdException w:name="Colorful Grid Accent 2" w:semiHidden="0" w:uiPriority="73" w:unhideWhenUsed="0"/>
+    <w:lsdException w:name="Light Shading Accent 3" w:semiHidden="0" w:uiPriority="60" w:unhideWhenUsed="0"/>
+    <w:lsdException w:name="Light List Accent 3" w:semiHidden="0" w:uiPriority="61" w:unhideWhenUsed="0"/>
+    <w:lsdException w:name="Light Grid Accent 3" w:semiHidden="0" w:uiPriority="62" w:unhideWhenUsed="0"/>
+    <w:lsdException w:name="Medium Shading 1 Accent 3" w:semiHidden="0" w:uiPriority="63" w:unhideWhenUsed="0"/>
+    <w:lsdException w:name="Medium Shading 2 Accent 3" w:semiHidden="0" w:uiPriority="64" w:unhideWhenUsed="0"/>
+    <w:lsdException w:name="Medium List 1 Accent 3" w:semiHidden="0" w:uiPriority="65" w:unhideWhenUsed="0"/>
+    <w:lsdException w:name="Medium List 2 Accent 3" w:semiHidden="0" w:uiPriority="66" w:unhideWhenUsed="0"/>
+    <w:lsdException w:name="Medium Grid 1 Accent 3" w:semiHidden="0" w:uiPriority="67" w:unhideWhenUsed="0"/>
+    <w:lsdException w:name="Medium Grid 2 Accent 3" w:semiHidden="0" w:uiPriority="68" w:unhideWhenUsed="0"/>
+    <w:lsdException w:name="Medium Grid 3 Accent 3" w:semiHidden="0" w:uiPriority="69" w:unhideWhenUsed="0"/>
+    <w:lsdException w:name="Dark List Accent 3" w:semiHidden="0" w:uiPriority="70" w:unhideWhenUsed="0"/>
+    <w:lsdException w:name="Colorful Shading Accent 3" w:semiHidden="0" w:uiPriority="71" w:unhideWhenUsed="0"/>
+    <w:lsdException w:name="Colorful List Accent 3" w:semiHidden="0" w:uiPriority="72" w:unhideWhenUsed="0"/>
+    <w:lsdException w:name="Colorful Grid Accent 3" w:semiHidden="0" w:uiPriority="73" w:unhideWhenUsed="0"/>
+    <w:lsdException w:name="Light Shading Accent 4" w:semiHidden="0" w:uiPriority="60" w:unhideWhenUsed="0"/>
+    <w:lsdException w:name="Light List Accent 4" w:semiHidden="0" w:uiPriority="61" w:unhideWhenUsed="0"/>
+    <w:lsdException w:name="Light Grid Accent 4" w:semiHidden="0" w:uiPriority="62" w:unhideWhenUsed="0"/>
+    <w:lsdException w:name="Medium Shading 1 Accent 4" w:semiHidden="0" w:uiPriority="63" w:unhideWhenUsed="0"/>
+    <w:lsdException w:name="Medium Shading 2 Accent 4" w:semiHidden="0" w:uiPriority="64" w:unhideWhenUsed="0"/>
+    <w:lsdException w:name="Medium List 1 Accent 4" w:semiHidden="0" w:uiPriority="65" w:unhideWhenUsed="0"/>
+    <w:lsdException w:name="Medium List 2 Accent 4" w:semiHidden="0" w:uiPriority="66" w:unhideWhenUsed="0"/>
+    <w:lsdException w:name="Medium Grid 1 Accent 4" w:semiHidden="0" w:uiPriority="67" w:unhideWhenUsed="0"/>
+    <w:lsdException w:name="Medium Grid 2 Accent 4" w:semiHidden="0" w:uiPriority="68" w:unhideWhenUsed="0"/>
+    <w:lsdException w:name="Medium Grid 3 Accent 4" w:semiHidden="0" w:uiPriority="69" w:unhideWhenUsed="0"/>
+    <w:lsdException w:name="Dark List Accent 4" w:semiHidden="0" w:uiPriority="70" w:unhideWhenUsed="0"/>
+    <w:lsdException w:name="Colorful Shading Accent 4" w:semiHidden="0" w:uiPriority="71" w:unhideWhenUsed="0"/>
+    <w:lsdException w:name="Colorful List Accent 4" w:semiHidden="0" w:uiPriority="72" w:unhideWhenUsed="0"/>
+    <w:lsdException w:name="Colorful Grid Accent 4" w:semiHidden="0" w:uiPriority="73" w:unhideWhenUsed="0"/>
+    <w:lsdException w:name="Light Shading Accent 5" w:semiHidden="0" w:uiPriority="60" w:unhideWhenUsed="0"/>
+    <w:lsdException w:name="Light List Accent 5" w:semiHidden="0" w:uiPriority="61" w:unhideWhenUsed="0"/>
+    <w:lsdException w:name="Light Grid Accent 5" w:semiHidden="0" w:uiPriority="62" w:unhideWhenUsed="0"/>
+    <w:lsdException w:name="Medium Shading 1 Accent 5" w:semiHidden="0" w:uiPriority="63" w:unhideWhenUsed="0"/>
+    <w:lsdException w:name="Medium Shading 2 Accent 5" w:semiHidden="0" w:uiPriority="64" w:unhideWhenUsed="0"/>
+    <w:lsdException w:name="Medium List 1 Accent 5" w:semiHidden="0" w:uiPriority="65" w:unhideWhenUsed="0"/>
+    <w:lsdException w:name="Medium List 2 Accent 5" w:semiHidden="0" w:uiPriority="66" w:unhideWhenUsed="0"/>
+    <w:lsdException w:name="Medium Grid 1 Accent 5" w:semiHidden="0" w:uiPriority="67" w:unhideWhenUsed="0"/>
+    <w:lsdException w:name="Medium Grid 2 Accent 5" w:semiHidden="0" w:uiPriority="68" w:unhideWhenUsed="0"/>
+    <w:lsdException w:name="Medium Grid 3 Accent 5" w:semiHidden="0" w:uiPriority="69" w:unhideWhenUsed="0"/>
+    <w:lsdException w:name="Dark List Accent 5" w:semiHidden="0" w:uiPriority="70" w:unhideWhenUsed="0"/>
+    <w:lsdException w:name="Colorful Shading Accent 5" w:semiHidden="0" w:uiPriority="71" w:unhideWhenUsed="0"/>
+    <w:lsdException w:name="Colorful List Accent 5" w:semiHidden="0" w:uiPriority="72" w:unhideWhenUsed="0"/>
+    <w:lsdException w:name="Colorful Grid Accent 5" w:semiHidden="0" w:uiPriority="73" w:unhideWhenUsed="0"/>
+    <w:lsdException w:name="Light Shading Accent 6" w:semiHidden="0" w:uiPriority="60" w:unhideWhenUsed="0"/>
+    <w:lsdException w:name="Light List Accent 6" w:semiHidden="0" w:uiPriority="61" w:unhideWhenUsed="0"/>
+    <w:lsdException w:name="Light Grid Accent 6" w:semiHidden="0" w:uiPriority="62" w:unhideWhenUsed="0"/>
+    <w:lsdException w:name="Medium Shading 1 Accent 6" w:semiHidden="0" w:uiPriority="63" w:unhideWhenUsed="0"/>
+    <w:lsdException w:name="Medium Shading 2 Accent 6" w:semiHidden="0" w:uiPriority="64" w:unhideWhenUsed="0"/>
+    <w:lsdException w:name="Medium List 1 Accent 6" w:semiHidden="0" w:uiPriority="65" w:unhideWhenUsed="0"/>
+    <w:lsdException w:name="Medium List 2 Accent 6" w:semiHidden="0" w:uiPriority="66" w:unhideWhenUsed="0"/>
+    <w:lsdException w:name="Medium Grid 1 Accent 6" w:semiHidden="0" w:uiPriority="67" w:unhideWhenUsed="0"/>
+    <w:lsdException w:name="Medium Grid 2 Accent 6" w:semiHidden="0" w:uiPriority="68" w:unhideWhenUsed="0"/>
+    <w:lsdException w:name="Medium Grid 3 Accent 6" w:semiHidden="0" w:uiPriority="69" w:unhideWhenUsed="0"/>
+    <w:lsdException w:name="Dark List Accent 6" w:semiHidden="0" w:uiPriority="70" w:unhideWhenUsed="0"/>
+    <w:lsdException w:name="Colorful Shading Accent 6" w:semiHidden="0" w:uiPriority="71" w:unhideWhenUsed="0"/>
+    <w:lsdException w:name="Colorful List Accent 6" w:semiHidden="0" w:uiPriority="72" w:unhideWhenUsed="0"/>
+    <w:lsdException w:name="Colorful Grid Accent 6" w:semiHidden="0" w:uiPriority="73" w:unhideWhenUsed="0"/>
+    <w:lsdException w:name="Subtle Emphasis" w:semiHidden="0" w:uiPriority="19" w:unhideWhenUsed="0" w:qFormat="1"/>
+    <w:lsdException w:name="Intense Emphasis" w:semiHidden="0" w:uiPriority="21" w:unhideWhenUsed="0" w:qFormat="1"/>
+    <w:lsdException w:name="Subtle Reference" w:semiHidden="0" w:uiPriority="31" w:unhideWhenUsed="0" w:qFormat="1"/>
+    <w:lsdException w:name="Intense Reference" w:semiHidden="0" w:uiPriority="32" w:unhideWhenUsed="0" w:qFormat="1"/>
+    <w:lsdException w:name="Book Title" w:semiHidden="0" w:uiPriority="33" w:unhideWhenUsed="0" w:qFormat="1"/>
+    <w:lsdException w:name="Bibliography" w:uiPriority="37"/>
+    <w:lsdException w:name="TOC Heading" w:uiPriority="39" w:qFormat="1"/>
   </w:latentStyles>
-  <w:style w:type="paragraph" w:default="1" w:styleId="a">
+  <w:style w:type="paragraph" w:default="1" w:styleId="Normal">
     <w:name w:val="Normal"/>
     <w:qFormat/>
   </w:style>
-  <w:style w:type="character" w:default="1" w:styleId="a0">
+  <w:style w:type="character" w:default="1" w:styleId="DefaultParagraphFont">
     <w:name w:val="Default Paragraph Font"/>
     <w:uiPriority w:val="1"/>
     <w:semiHidden/>
     <w:unhideWhenUsed/>
   </w:style>
-  <w:style w:type="table" w:default="1" w:styleId="a1">
+  <w:style w:type="table" w:default="1" w:styleId="TableNormal">
     <w:name w:val="Normal Table"/>
     <w:uiPriority w:val="99"/>
     <w:semiHidden/>
@@ -4133,17 +3900,17 @@
       </w:tblCellMar>
     </w:tblPr>
   </w:style>
-  <w:style w:type="numbering" w:default="1" w:styleId="a2">
+  <w:style w:type="numbering" w:default="1" w:styleId="NoList">
     <w:name w:val="No List"/>
     <w:uiPriority w:val="99"/>
     <w:semiHidden/>
     <w:unhideWhenUsed/>
   </w:style>
-  <w:style w:type="paragraph" w:styleId="a3">
+  <w:style w:type="paragraph" w:styleId="Title">
     <w:name w:val="Title"/>
-    <w:basedOn w:val="a"/>
-    <w:next w:val="a"/>
-    <w:link w:val="a4"/>
+    <w:basedOn w:val="Normal"/>
+    <w:next w:val="Normal"/>
+    <w:link w:val="TitleChar"/>
     <w:uiPriority w:val="10"/>
     <w:qFormat/>
     <w:rsid w:val="00122E07"/>
@@ -4159,10 +3926,10 @@
       <w:szCs w:val="56"/>
     </w:rPr>
   </w:style>
-  <w:style w:type="character" w:customStyle="1" w:styleId="a4">
-    <w:name w:val="Назва Знак"/>
-    <w:basedOn w:val="a0"/>
-    <w:link w:val="a3"/>
+  <w:style w:type="character" w:customStyle="1" w:styleId="TitleChar">
+    <w:name w:val="Title Char"/>
+    <w:basedOn w:val="DefaultParagraphFont"/>
+    <w:link w:val="Title"/>
     <w:uiPriority w:val="10"/>
     <w:rsid w:val="00122E07"/>
     <w:rPr>
@@ -4173,15 +3940,16 @@
       <w:szCs w:val="56"/>
     </w:rPr>
   </w:style>
-  <w:style w:type="table" w:styleId="a5">
+  <w:style w:type="table" w:styleId="TableGrid">
     <w:name w:val="Table Grid"/>
-    <w:basedOn w:val="a1"/>
+    <w:basedOn w:val="TableNormal"/>
     <w:uiPriority w:val="39"/>
     <w:rsid w:val="00053104"/>
     <w:pPr>
       <w:spacing w:after="0" w:line="240" w:lineRule="auto"/>
     </w:pPr>
     <w:tblPr>
+      <w:tblInd w:w="0" w:type="dxa"/>
       <w:tblBorders>
         <w:top w:val="single" w:sz="4" w:space="0" w:color="auto"/>
         <w:left w:val="single" w:sz="4" w:space="0" w:color="auto"/>
@@ -4190,12 +3958,18 @@
         <w:insideH w:val="single" w:sz="4" w:space="0" w:color="auto"/>
         <w:insideV w:val="single" w:sz="4" w:space="0" w:color="auto"/>
       </w:tblBorders>
+      <w:tblCellMar>
+        <w:top w:w="0" w:type="dxa"/>
+        <w:left w:w="108" w:type="dxa"/>
+        <w:bottom w:w="0" w:type="dxa"/>
+        <w:right w:w="108" w:type="dxa"/>
+      </w:tblCellMar>
     </w:tblPr>
   </w:style>
-  <w:style w:type="paragraph" w:styleId="a6">
+  <w:style w:type="paragraph" w:styleId="BalloonText">
     <w:name w:val="Balloon Text"/>
-    <w:basedOn w:val="a"/>
-    <w:link w:val="a7"/>
+    <w:basedOn w:val="Normal"/>
+    <w:link w:val="BalloonTextChar"/>
     <w:uiPriority w:val="99"/>
     <w:semiHidden/>
     <w:unhideWhenUsed/>
@@ -4209,10 +3983,10 @@
       <w:szCs w:val="16"/>
     </w:rPr>
   </w:style>
-  <w:style w:type="character" w:customStyle="1" w:styleId="a7">
-    <w:name w:val="Текст у виносці Знак"/>
-    <w:basedOn w:val="a0"/>
-    <w:link w:val="a6"/>
+  <w:style w:type="character" w:customStyle="1" w:styleId="BalloonTextChar">
+    <w:name w:val="Balloon Text Char"/>
+    <w:basedOn w:val="DefaultParagraphFont"/>
+    <w:link w:val="BalloonText"/>
     <w:uiPriority w:val="99"/>
     <w:semiHidden/>
     <w:rsid w:val="008D4D82"/>
@@ -4222,9 +3996,300 @@
       <w:szCs w:val="16"/>
     </w:rPr>
   </w:style>
-  <w:style w:type="paragraph" w:styleId="a8">
+  <w:style w:type="paragraph" w:styleId="ListParagraph">
     <w:name w:val="List Paragraph"/>
-    <w:basedOn w:val="a"/>
+    <w:basedOn w:val="Normal"/>
+    <w:uiPriority w:val="34"/>
+    <w:qFormat/>
+    <w:rsid w:val="0083167D"/>
+    <w:pPr>
+      <w:ind w:left="720"/>
+      <w:contextualSpacing/>
+    </w:pPr>
+  </w:style>
+</w:styles>
+</file>
+
+<file path=word/stylesWithEffects.xml><?xml version="1.0" encoding="utf-8"?>
+<w:styles xmlns:wpc="http://schemas.microsoft.com/office/word/2010/wordprocessingCanvas" xmlns:mc="http://schemas.openxmlformats.org/markup-compatibility/2006" xmlns:o="urn:schemas-microsoft-com:office:office" xmlns:r="http://schemas.openxmlformats.org/officeDocument/2006/relationships" xmlns:m="http://schemas.openxmlformats.org/officeDocument/2006/math" xmlns:v="urn:schemas-microsoft-com:vml" xmlns:wp14="http://schemas.microsoft.com/office/word/2010/wordprocessingDrawing" xmlns:wp="http://schemas.openxmlformats.org/drawingml/2006/wordprocessingDrawing" xmlns:w10="urn:schemas-microsoft-com:office:word" xmlns:w="http://schemas.openxmlformats.org/wordprocessingml/2006/main" xmlns:w14="http://schemas.microsoft.com/office/word/2010/wordml" xmlns:wpg="http://schemas.microsoft.com/office/word/2010/wordprocessingGroup" xmlns:wpi="http://schemas.microsoft.com/office/word/2010/wordprocessingInk" xmlns:wne="http://schemas.microsoft.com/office/word/2006/wordml" xmlns:wps="http://schemas.microsoft.com/office/word/2010/wordprocessingShape" mc:Ignorable="w14 wp14">
+  <w:docDefaults>
+    <w:rPrDefault>
+      <w:rPr>
+        <w:rFonts w:asciiTheme="minorHAnsi" w:eastAsiaTheme="minorHAnsi" w:hAnsiTheme="minorHAnsi" w:cstheme="minorBidi"/>
+        <w:sz w:val="22"/>
+        <w:szCs w:val="22"/>
+        <w:lang w:val="uk-UA" w:eastAsia="en-US" w:bidi="ar-SA"/>
+      </w:rPr>
+    </w:rPrDefault>
+    <w:pPrDefault>
+      <w:pPr>
+        <w:spacing w:after="160" w:line="259" w:lineRule="auto"/>
+      </w:pPr>
+    </w:pPrDefault>
+  </w:docDefaults>
+  <w:latentStyles w:defLockedState="0" w:defUIPriority="99" w:defSemiHidden="1" w:defUnhideWhenUsed="1" w:defQFormat="0" w:count="267">
+    <w:lsdException w:name="Normal" w:semiHidden="0" w:uiPriority="0" w:unhideWhenUsed="0" w:qFormat="1"/>
+    <w:lsdException w:name="heading 1" w:semiHidden="0" w:uiPriority="9" w:unhideWhenUsed="0" w:qFormat="1"/>
+    <w:lsdException w:name="heading 2" w:uiPriority="9" w:qFormat="1"/>
+    <w:lsdException w:name="heading 3" w:uiPriority="9" w:qFormat="1"/>
+    <w:lsdException w:name="heading 4" w:uiPriority="9" w:qFormat="1"/>
+    <w:lsdException w:name="heading 5" w:uiPriority="9" w:qFormat="1"/>
+    <w:lsdException w:name="heading 6" w:uiPriority="9" w:qFormat="1"/>
+    <w:lsdException w:name="heading 7" w:uiPriority="9" w:qFormat="1"/>
+    <w:lsdException w:name="heading 8" w:uiPriority="9" w:qFormat="1"/>
+    <w:lsdException w:name="heading 9" w:uiPriority="9" w:qFormat="1"/>
+    <w:lsdException w:name="toc 1" w:uiPriority="39"/>
+    <w:lsdException w:name="toc 2" w:uiPriority="39"/>
+    <w:lsdException w:name="toc 3" w:uiPriority="39"/>
+    <w:lsdException w:name="toc 4" w:uiPriority="39"/>
+    <w:lsdException w:name="toc 5" w:uiPriority="39"/>
+    <w:lsdException w:name="toc 6" w:uiPriority="39"/>
+    <w:lsdException w:name="toc 7" w:uiPriority="39"/>
+    <w:lsdException w:name="toc 8" w:uiPriority="39"/>
+    <w:lsdException w:name="toc 9" w:uiPriority="39"/>
+    <w:lsdException w:name="caption" w:uiPriority="35" w:qFormat="1"/>
+    <w:lsdException w:name="Title" w:semiHidden="0" w:uiPriority="10" w:unhideWhenUsed="0" w:qFormat="1"/>
+    <w:lsdException w:name="Default Paragraph Font" w:uiPriority="1"/>
+    <w:lsdException w:name="Subtitle" w:semiHidden="0" w:uiPriority="11" w:unhideWhenUsed="0" w:qFormat="1"/>
+    <w:lsdException w:name="Strong" w:semiHidden="0" w:uiPriority="22" w:unhideWhenUsed="0" w:qFormat="1"/>
+    <w:lsdException w:name="Emphasis" w:semiHidden="0" w:uiPriority="20" w:unhideWhenUsed="0" w:qFormat="1"/>
+    <w:lsdException w:name="Table Grid" w:semiHidden="0" w:uiPriority="39" w:unhideWhenUsed="0"/>
+    <w:lsdException w:name="Placeholder Text" w:unhideWhenUsed="0"/>
+    <w:lsdException w:name="No Spacing" w:semiHidden="0" w:uiPriority="1" w:unhideWhenUsed="0" w:qFormat="1"/>
+    <w:lsdException w:name="Light Shading" w:semiHidden="0" w:uiPriority="60" w:unhideWhenUsed="0"/>
+    <w:lsdException w:name="Light List" w:semiHidden="0" w:uiPriority="61" w:unhideWhenUsed="0"/>
+    <w:lsdException w:name="Light Grid" w:semiHidden="0" w:uiPriority="62" w:unhideWhenUsed="0"/>
+    <w:lsdException w:name="Medium Shading 1" w:semiHidden="0" w:uiPriority="63" w:unhideWhenUsed="0"/>
+    <w:lsdException w:name="Medium Shading 2" w:semiHidden="0" w:uiPriority="64" w:unhideWhenUsed="0"/>
+    <w:lsdException w:name="Medium List 1" w:semiHidden="0" w:uiPriority="65" w:unhideWhenUsed="0"/>
+    <w:lsdException w:name="Medium List 2" w:semiHidden="0" w:uiPriority="66" w:unhideWhenUsed="0"/>
+    <w:lsdException w:name="Medium Grid 1" w:semiHidden="0" w:uiPriority="67" w:unhideWhenUsed="0"/>
+    <w:lsdException w:name="Medium Grid 2" w:semiHidden="0" w:uiPriority="68" w:unhideWhenUsed="0"/>
+    <w:lsdException w:name="Medium Grid 3" w:semiHidden="0" w:uiPriority="69" w:unhideWhenUsed="0"/>
+    <w:lsdException w:name="Dark List" w:semiHidden="0" w:uiPriority="70" w:unhideWhenUsed="0"/>
+    <w:lsdException w:name="Colorful Shading" w:semiHidden="0" w:uiPriority="71" w:unhideWhenUsed="0"/>
+    <w:lsdException w:name="Colorful List" w:semiHidden="0" w:uiPriority="72" w:unhideWhenUsed="0"/>
+    <w:lsdException w:name="Colorful Grid" w:semiHidden="0" w:uiPriority="73" w:unhideWhenUsed="0"/>
+    <w:lsdException w:name="Light Shading Accent 1" w:semiHidden="0" w:uiPriority="60" w:unhideWhenUsed="0"/>
+    <w:lsdException w:name="Light List Accent 1" w:semiHidden="0" w:uiPriority="61" w:unhideWhenUsed="0"/>
+    <w:lsdException w:name="Light Grid Accent 1" w:semiHidden="0" w:uiPriority="62" w:unhideWhenUsed="0"/>
+    <w:lsdException w:name="Medium Shading 1 Accent 1" w:semiHidden="0" w:uiPriority="63" w:unhideWhenUsed="0"/>
+    <w:lsdException w:name="Medium Shading 2 Accent 1" w:semiHidden="0" w:uiPriority="64" w:unhideWhenUsed="0"/>
+    <w:lsdException w:name="Medium List 1 Accent 1" w:semiHidden="0" w:uiPriority="65" w:unhideWhenUsed="0"/>
+    <w:lsdException w:name="Revision" w:unhideWhenUsed="0"/>
+    <w:lsdException w:name="List Paragraph" w:semiHidden="0" w:uiPriority="34" w:unhideWhenUsed="0" w:qFormat="1"/>
+    <w:lsdException w:name="Quote" w:semiHidden="0" w:uiPriority="29" w:unhideWhenUsed="0" w:qFormat="1"/>
+    <w:lsdException w:name="Intense Quote" w:semiHidden="0" w:uiPriority="30" w:unhideWhenUsed="0" w:qFormat="1"/>
+    <w:lsdException w:name="Medium List 2 Accent 1" w:semiHidden="0" w:uiPriority="66" w:unhideWhenUsed="0"/>
+    <w:lsdException w:name="Medium Grid 1 Accent 1" w:semiHidden="0" w:uiPriority="67" w:unhideWhenUsed="0"/>
+    <w:lsdException w:name="Medium Grid 2 Accent 1" w:semiHidden="0" w:uiPriority="68" w:unhideWhenUsed="0"/>
+    <w:lsdException w:name="Medium Grid 3 Accent 1" w:semiHidden="0" w:uiPriority="69" w:unhideWhenUsed="0"/>
+    <w:lsdException w:name="Dark List Accent 1" w:semiHidden="0" w:uiPriority="70" w:unhideWhenUsed="0"/>
+    <w:lsdException w:name="Colorful Shading Accent 1" w:semiHidden="0" w:uiPriority="71" w:unhideWhenUsed="0"/>
+    <w:lsdException w:name="Colorful List Accent 1" w:semiHidden="0" w:uiPriority="72" w:unhideWhenUsed="0"/>
+    <w:lsdException w:name="Colorful Grid Accent 1" w:semiHidden="0" w:uiPriority="73" w:unhideWhenUsed="0"/>
+    <w:lsdException w:name="Light Shading Accent 2" w:semiHidden="0" w:uiPriority="60" w:unhideWhenUsed="0"/>
+    <w:lsdException w:name="Light List Accent 2" w:semiHidden="0" w:uiPriority="61" w:unhideWhenUsed="0"/>
+    <w:lsdException w:name="Light Grid Accent 2" w:semiHidden="0" w:uiPriority="62" w:unhideWhenUsed="0"/>
+    <w:lsdException w:name="Medium Shading 1 Accent 2" w:semiHidden="0" w:uiPriority="63" w:unhideWhenUsed="0"/>
+    <w:lsdException w:name="Medium Shading 2 Accent 2" w:semiHidden="0" w:uiPriority="64" w:unhideWhenUsed="0"/>
+    <w:lsdException w:name="Medium List 1 Accent 2" w:semiHidden="0" w:uiPriority="65" w:unhideWhenUsed="0"/>
+    <w:lsdException w:name="Medium List 2 Accent 2" w:semiHidden="0" w:uiPriority="66" w:unhideWhenUsed="0"/>
+    <w:lsdException w:name="Medium Grid 1 Accent 2" w:semiHidden="0" w:uiPriority="67" w:unhideWhenUsed="0"/>
+    <w:lsdException w:name="Medium Grid 2 Accent 2" w:semiHidden="0" w:uiPriority="68" w:unhideWhenUsed="0"/>
+    <w:lsdException w:name="Medium Grid 3 Accent 2" w:semiHidden="0" w:uiPriority="69" w:unhideWhenUsed="0"/>
+    <w:lsdException w:name="Dark List Accent 2" w:semiHidden="0" w:uiPriority="70" w:unhideWhenUsed="0"/>
+    <w:lsdException w:name="Colorful Shading Accent 2" w:semiHidden="0" w:uiPriority="71" w:unhideWhenUsed="0"/>
+    <w:lsdException w:name="Colorful List Accent 2" w:semiHidden="0" w:uiPriority="72" w:unhideWhenUsed="0"/>
+    <w:lsdException w:name="Colorful Grid Accent 2" w:semiHidden="0" w:uiPriority="73" w:unhideWhenUsed="0"/>
+    <w:lsdException w:name="Light Shading Accent 3" w:semiHidden="0" w:uiPriority="60" w:unhideWhenUsed="0"/>
+    <w:lsdException w:name="Light List Accent 3" w:semiHidden="0" w:uiPriority="61" w:unhideWhenUsed="0"/>
+    <w:lsdException w:name="Light Grid Accent 3" w:semiHidden="0" w:uiPriority="62" w:unhideWhenUsed="0"/>
+    <w:lsdException w:name="Medium Shading 1 Accent 3" w:semiHidden="0" w:uiPriority="63" w:unhideWhenUsed="0"/>
+    <w:lsdException w:name="Medium Shading 2 Accent 3" w:semiHidden="0" w:uiPriority="64" w:unhideWhenUsed="0"/>
+    <w:lsdException w:name="Medium List 1 Accent 3" w:semiHidden="0" w:uiPriority="65" w:unhideWhenUsed="0"/>
+    <w:lsdException w:name="Medium List 2 Accent 3" w:semiHidden="0" w:uiPriority="66" w:unhideWhenUsed="0"/>
+    <w:lsdException w:name="Medium Grid 1 Accent 3" w:semiHidden="0" w:uiPriority="67" w:unhideWhenUsed="0"/>
+    <w:lsdException w:name="Medium Grid 2 Accent 3" w:semiHidden="0" w:uiPriority="68" w:unhideWhenUsed="0"/>
+    <w:lsdException w:name="Medium Grid 3 Accent 3" w:semiHidden="0" w:uiPriority="69" w:unhideWhenUsed="0"/>
+    <w:lsdException w:name="Dark List Accent 3" w:semiHidden="0" w:uiPriority="70" w:unhideWhenUsed="0"/>
+    <w:lsdException w:name="Colorful Shading Accent 3" w:semiHidden="0" w:uiPriority="71" w:unhideWhenUsed="0"/>
+    <w:lsdException w:name="Colorful List Accent 3" w:semiHidden="0" w:uiPriority="72" w:unhideWhenUsed="0"/>
+    <w:lsdException w:name="Colorful Grid Accent 3" w:semiHidden="0" w:uiPriority="73" w:unhideWhenUsed="0"/>
+    <w:lsdException w:name="Light Shading Accent 4" w:semiHidden="0" w:uiPriority="60" w:unhideWhenUsed="0"/>
+    <w:lsdException w:name="Light List Accent 4" w:semiHidden="0" w:uiPriority="61" w:unhideWhenUsed="0"/>
+    <w:lsdException w:name="Light Grid Accent 4" w:semiHidden="0" w:uiPriority="62" w:unhideWhenUsed="0"/>
+    <w:lsdException w:name="Medium Shading 1 Accent 4" w:semiHidden="0" w:uiPriority="63" w:unhideWhenUsed="0"/>
+    <w:lsdException w:name="Medium Shading 2 Accent 4" w:semiHidden="0" w:uiPriority="64" w:unhideWhenUsed="0"/>
+    <w:lsdException w:name="Medium List 1 Accent 4" w:semiHidden="0" w:uiPriority="65" w:unhideWhenUsed="0"/>
+    <w:lsdException w:name="Medium List 2 Accent 4" w:semiHidden="0" w:uiPriority="66" w:unhideWhenUsed="0"/>
+    <w:lsdException w:name="Medium Grid 1 Accent 4" w:semiHidden="0" w:uiPriority="67" w:unhideWhenUsed="0"/>
+    <w:lsdException w:name="Medium Grid 2 Accent 4" w:semiHidden="0" w:uiPriority="68" w:unhideWhenUsed="0"/>
+    <w:lsdException w:name="Medium Grid 3 Accent 4" w:semiHidden="0" w:uiPriority="69" w:unhideWhenUsed="0"/>
+    <w:lsdException w:name="Dark List Accent 4" w:semiHidden="0" w:uiPriority="70" w:unhideWhenUsed="0"/>
+    <w:lsdException w:name="Colorful Shading Accent 4" w:semiHidden="0" w:uiPriority="71" w:unhideWhenUsed="0"/>
+    <w:lsdException w:name="Colorful List Accent 4" w:semiHidden="0" w:uiPriority="72" w:unhideWhenUsed="0"/>
+    <w:lsdException w:name="Colorful Grid Accent 4" w:semiHidden="0" w:uiPriority="73" w:unhideWhenUsed="0"/>
+    <w:lsdException w:name="Light Shading Accent 5" w:semiHidden="0" w:uiPriority="60" w:unhideWhenUsed="0"/>
+    <w:lsdException w:name="Light List Accent 5" w:semiHidden="0" w:uiPriority="61" w:unhideWhenUsed="0"/>
+    <w:lsdException w:name="Light Grid Accent 5" w:semiHidden="0" w:uiPriority="62" w:unhideWhenUsed="0"/>
+    <w:lsdException w:name="Medium Shading 1 Accent 5" w:semiHidden="0" w:uiPriority="63" w:unhideWhenUsed="0"/>
+    <w:lsdException w:name="Medium Shading 2 Accent 5" w:semiHidden="0" w:uiPriority="64" w:unhideWhenUsed="0"/>
+    <w:lsdException w:name="Medium List 1 Accent 5" w:semiHidden="0" w:uiPriority="65" w:unhideWhenUsed="0"/>
+    <w:lsdException w:name="Medium List 2 Accent 5" w:semiHidden="0" w:uiPriority="66" w:unhideWhenUsed="0"/>
+    <w:lsdException w:name="Medium Grid 1 Accent 5" w:semiHidden="0" w:uiPriority="67" w:unhideWhenUsed="0"/>
+    <w:lsdException w:name="Medium Grid 2 Accent 5" w:semiHidden="0" w:uiPriority="68" w:unhideWhenUsed="0"/>
+    <w:lsdException w:name="Medium Grid 3 Accent 5" w:semiHidden="0" w:uiPriority="69" w:unhideWhenUsed="0"/>
+    <w:lsdException w:name="Dark List Accent 5" w:semiHidden="0" w:uiPriority="70" w:unhideWhenUsed="0"/>
+    <w:lsdException w:name="Colorful Shading Accent 5" w:semiHidden="0" w:uiPriority="71" w:unhideWhenUsed="0"/>
+    <w:lsdException w:name="Colorful List Accent 5" w:semiHidden="0" w:uiPriority="72" w:unhideWhenUsed="0"/>
+    <w:lsdException w:name="Colorful Grid Accent 5" w:semiHidden="0" w:uiPriority="73" w:unhideWhenUsed="0"/>
+    <w:lsdException w:name="Light Shading Accent 6" w:semiHidden="0" w:uiPriority="60" w:unhideWhenUsed="0"/>
+    <w:lsdException w:name="Light List Accent 6" w:semiHidden="0" w:uiPriority="61" w:unhideWhenUsed="0"/>
+    <w:lsdException w:name="Light Grid Accent 6" w:semiHidden="0" w:uiPriority="62" w:unhideWhenUsed="0"/>
+    <w:lsdException w:name="Medium Shading 1 Accent 6" w:semiHidden="0" w:uiPriority="63" w:unhideWhenUsed="0"/>
+    <w:lsdException w:name="Medium Shading 2 Accent 6" w:semiHidden="0" w:uiPriority="64" w:unhideWhenUsed="0"/>
+    <w:lsdException w:name="Medium List 1 Accent 6" w:semiHidden="0" w:uiPriority="65" w:unhideWhenUsed="0"/>
+    <w:lsdException w:name="Medium List 2 Accent 6" w:semiHidden="0" w:uiPriority="66" w:unhideWhenUsed="0"/>
+    <w:lsdException w:name="Medium Grid 1 Accent 6" w:semiHidden="0" w:uiPriority="67" w:unhideWhenUsed="0"/>
+    <w:lsdException w:name="Medium Grid 2 Accent 6" w:semiHidden="0" w:uiPriority="68" w:unhideWhenUsed="0"/>
+    <w:lsdException w:name="Medium Grid 3 Accent 6" w:semiHidden="0" w:uiPriority="69" w:unhideWhenUsed="0"/>
+    <w:lsdException w:name="Dark List Accent 6" w:semiHidden="0" w:uiPriority="70" w:unhideWhenUsed="0"/>
+    <w:lsdException w:name="Colorful Shading Accent 6" w:semiHidden="0" w:uiPriority="71" w:unhideWhenUsed="0"/>
+    <w:lsdException w:name="Colorful List Accent 6" w:semiHidden="0" w:uiPriority="72" w:unhideWhenUsed="0"/>
+    <w:lsdException w:name="Colorful Grid Accent 6" w:semiHidden="0" w:uiPriority="73" w:unhideWhenUsed="0"/>
+    <w:lsdException w:name="Subtle Emphasis" w:semiHidden="0" w:uiPriority="19" w:unhideWhenUsed="0" w:qFormat="1"/>
+    <w:lsdException w:name="Intense Emphasis" w:semiHidden="0" w:uiPriority="21" w:unhideWhenUsed="0" w:qFormat="1"/>
+    <w:lsdException w:name="Subtle Reference" w:semiHidden="0" w:uiPriority="31" w:unhideWhenUsed="0" w:qFormat="1"/>
+    <w:lsdException w:name="Intense Reference" w:semiHidden="0" w:uiPriority="32" w:unhideWhenUsed="0" w:qFormat="1"/>
+    <w:lsdException w:name="Book Title" w:semiHidden="0" w:uiPriority="33" w:unhideWhenUsed="0" w:qFormat="1"/>
+    <w:lsdException w:name="Bibliography" w:uiPriority="37"/>
+    <w:lsdException w:name="TOC Heading" w:uiPriority="39" w:qFormat="1"/>
+  </w:latentStyles>
+  <w:style w:type="paragraph" w:default="1" w:styleId="Normal">
+    <w:name w:val="Normal"/>
+    <w:qFormat/>
+  </w:style>
+  <w:style w:type="character" w:default="1" w:styleId="DefaultParagraphFont">
+    <w:name w:val="Default Paragraph Font"/>
+    <w:uiPriority w:val="1"/>
+    <w:semiHidden/>
+    <w:unhideWhenUsed/>
+  </w:style>
+  <w:style w:type="table" w:default="1" w:styleId="TableNormal">
+    <w:name w:val="Normal Table"/>
+    <w:uiPriority w:val="99"/>
+    <w:semiHidden/>
+    <w:unhideWhenUsed/>
+    <w:tblPr>
+      <w:tblInd w:w="0" w:type="dxa"/>
+      <w:tblCellMar>
+        <w:top w:w="0" w:type="dxa"/>
+        <w:left w:w="108" w:type="dxa"/>
+        <w:bottom w:w="0" w:type="dxa"/>
+        <w:right w:w="108" w:type="dxa"/>
+      </w:tblCellMar>
+    </w:tblPr>
+  </w:style>
+  <w:style w:type="numbering" w:default="1" w:styleId="NoList">
+    <w:name w:val="No List"/>
+    <w:uiPriority w:val="99"/>
+    <w:semiHidden/>
+    <w:unhideWhenUsed/>
+  </w:style>
+  <w:style w:type="paragraph" w:styleId="Title">
+    <w:name w:val="Title"/>
+    <w:basedOn w:val="Normal"/>
+    <w:next w:val="Normal"/>
+    <w:link w:val="TitleChar"/>
+    <w:uiPriority w:val="10"/>
+    <w:qFormat/>
+    <w:rsid w:val="00122E07"/>
+    <w:pPr>
+      <w:spacing w:after="0" w:line="240" w:lineRule="auto"/>
+      <w:contextualSpacing/>
+    </w:pPr>
+    <w:rPr>
+      <w:rFonts w:asciiTheme="majorHAnsi" w:eastAsiaTheme="majorEastAsia" w:hAnsiTheme="majorHAnsi" w:cstheme="majorBidi"/>
+      <w:spacing w:val="-10"/>
+      <w:kern w:val="28"/>
+      <w:sz w:val="56"/>
+      <w:szCs w:val="56"/>
+    </w:rPr>
+  </w:style>
+  <w:style w:type="character" w:customStyle="1" w:styleId="TitleChar">
+    <w:name w:val="Title Char"/>
+    <w:basedOn w:val="DefaultParagraphFont"/>
+    <w:link w:val="Title"/>
+    <w:uiPriority w:val="10"/>
+    <w:rsid w:val="00122E07"/>
+    <w:rPr>
+      <w:rFonts w:asciiTheme="majorHAnsi" w:eastAsiaTheme="majorEastAsia" w:hAnsiTheme="majorHAnsi" w:cstheme="majorBidi"/>
+      <w:spacing w:val="-10"/>
+      <w:kern w:val="28"/>
+      <w:sz w:val="56"/>
+      <w:szCs w:val="56"/>
+    </w:rPr>
+  </w:style>
+  <w:style w:type="table" w:styleId="TableGrid">
+    <w:name w:val="Table Grid"/>
+    <w:basedOn w:val="TableNormal"/>
+    <w:uiPriority w:val="39"/>
+    <w:rsid w:val="00053104"/>
+    <w:pPr>
+      <w:spacing w:after="0" w:line="240" w:lineRule="auto"/>
+    </w:pPr>
+    <w:tblPr>
+      <w:tblInd w:w="0" w:type="dxa"/>
+      <w:tblBorders>
+        <w:top w:val="single" w:sz="4" w:space="0" w:color="auto"/>
+        <w:left w:val="single" w:sz="4" w:space="0" w:color="auto"/>
+        <w:bottom w:val="single" w:sz="4" w:space="0" w:color="auto"/>
+        <w:right w:val="single" w:sz="4" w:space="0" w:color="auto"/>
+        <w:insideH w:val="single" w:sz="4" w:space="0" w:color="auto"/>
+        <w:insideV w:val="single" w:sz="4" w:space="0" w:color="auto"/>
+      </w:tblBorders>
+      <w:tblCellMar>
+        <w:top w:w="0" w:type="dxa"/>
+        <w:left w:w="108" w:type="dxa"/>
+        <w:bottom w:w="0" w:type="dxa"/>
+        <w:right w:w="108" w:type="dxa"/>
+      </w:tblCellMar>
+    </w:tblPr>
+  </w:style>
+  <w:style w:type="paragraph" w:styleId="BalloonText">
+    <w:name w:val="Balloon Text"/>
+    <w:basedOn w:val="Normal"/>
+    <w:link w:val="BalloonTextChar"/>
+    <w:uiPriority w:val="99"/>
+    <w:semiHidden/>
+    <w:unhideWhenUsed/>
+    <w:rsid w:val="008D4D82"/>
+    <w:pPr>
+      <w:spacing w:after="0" w:line="240" w:lineRule="auto"/>
+    </w:pPr>
+    <w:rPr>
+      <w:rFonts w:ascii="Tahoma" w:hAnsi="Tahoma" w:cs="Tahoma"/>
+      <w:sz w:val="16"/>
+      <w:szCs w:val="16"/>
+    </w:rPr>
+  </w:style>
+  <w:style w:type="character" w:customStyle="1" w:styleId="BalloonTextChar">
+    <w:name w:val="Balloon Text Char"/>
+    <w:basedOn w:val="DefaultParagraphFont"/>
+    <w:link w:val="BalloonText"/>
+    <w:uiPriority w:val="99"/>
+    <w:semiHidden/>
+    <w:rsid w:val="008D4D82"/>
+    <w:rPr>
+      <w:rFonts w:ascii="Tahoma" w:hAnsi="Tahoma" w:cs="Tahoma"/>
+      <w:sz w:val="16"/>
+      <w:szCs w:val="16"/>
+    </w:rPr>
+  </w:style>
+  <w:style w:type="paragraph" w:styleId="ListParagraph">
+    <w:name w:val="List Paragraph"/>
+    <w:basedOn w:val="Normal"/>
     <w:uiPriority w:val="34"/>
     <w:qFormat/>
     <w:rsid w:val="0083167D"/>
@@ -4491,7 +4556,7 @@
   <a:extraClrSchemeLst/>
   <a:extLst>
     <a:ext uri="{05A4C25C-085E-4340-85A3-A5531E510DB2}">
-      <thm15:themeFamily xmlns:thm15="http://schemas.microsoft.com/office/thememl/2012/main" name="Office Theme" id="{62F939B6-93AF-4DB8-9C6B-D6C7DFDC589F}" vid="{4A3C46E8-61CC-4603-A589-7422A47A8E4A}"/>
+      <thm15:themeFamily xmlns:thm15="http://schemas.microsoft.com/office/thememl/2012/main" xmlns="" name="Office Theme" id="{62F939B6-93AF-4DB8-9C6B-D6C7DFDC589F}" vid="{4A3C46E8-61CC-4603-A589-7422A47A8E4A}"/>
     </a:ext>
   </a:extLst>
 </a:theme>
@@ -4502,7 +4567,7 @@
 </file>
 
 <file path=customXml/itemProps1.xml><?xml version="1.0" encoding="utf-8"?>
-<ds:datastoreItem xmlns:ds="http://schemas.openxmlformats.org/officeDocument/2006/customXml" ds:itemID="{E7EE48DB-A723-40EA-81B0-8A4EB6A2ED1B}">
+<ds:datastoreItem xmlns:ds="http://schemas.openxmlformats.org/officeDocument/2006/customXml" ds:itemID="{B8A20BB3-7338-47CE-B888-FE4910941419}">
   <ds:schemaRefs>
     <ds:schemaRef ds:uri="http://schemas.openxmlformats.org/officeDocument/2006/bibliography"/>
   </ds:schemaRefs>

</xml_diff>

<commit_message>
Update Scientific report generator.docx
</commit_message>
<xml_diff>
--- a/Docs/Scientific report generator.docx
+++ b/Docs/Scientific report generator.docx
@@ -841,15 +841,17 @@
     <w:tbl>
       <w:tblPr>
         <w:tblStyle w:val="TableGrid"/>
-        <w:tblW w:w="6792" w:type="dxa"/>
+        <w:tblW w:w="10552" w:type="dxa"/>
         <w:jc w:val="center"/>
         <w:tblLook w:val="04A0" w:firstRow="1" w:lastRow="0" w:firstColumn="1" w:lastColumn="0" w:noHBand="0" w:noVBand="1"/>
       </w:tblPr>
       <w:tblGrid>
-        <w:gridCol w:w="541"/>
+        <w:gridCol w:w="538"/>
         <w:gridCol w:w="1787"/>
-        <w:gridCol w:w="1672"/>
-        <w:gridCol w:w="2792"/>
+        <w:gridCol w:w="1574"/>
+        <w:gridCol w:w="2206"/>
+        <w:gridCol w:w="2829"/>
+        <w:gridCol w:w="1618"/>
       </w:tblGrid>
       <w:tr>
         <w:trPr>
@@ -857,7 +859,7 @@
         </w:trPr>
         <w:tc>
           <w:tcPr>
-            <w:tcW w:w="541" w:type="dxa"/>
+            <w:tcW w:w="496" w:type="dxa"/>
           </w:tcPr>
           <w:p>
             <w:pPr>
@@ -867,7 +869,6 @@
                 <w:b/>
                 <w:sz w:val="32"/>
                 <w:szCs w:val="32"/>
-                <w:lang w:val="en-US"/>
               </w:rPr>
             </w:pPr>
             <w:r>
@@ -876,9 +877,8 @@
                 <w:b/>
                 <w:sz w:val="32"/>
                 <w:szCs w:val="32"/>
-                <w:lang w:val="en-US"/>
-              </w:rPr>
-              <w:t>#</w:t>
+              </w:rPr>
+              <w:t>№</w:t>
             </w:r>
           </w:p>
         </w:tc>
@@ -892,8 +892,8 @@
               <w:rPr>
                 <w:rFonts w:ascii="Times New Roman" w:hAnsi="Times New Roman" w:cs="Times New Roman"/>
                 <w:b/>
-                <w:sz w:val="32"/>
-                <w:szCs w:val="32"/>
+                <w:sz w:val="28"/>
+                <w:szCs w:val="28"/>
                 <w:lang w:val="en-US"/>
               </w:rPr>
             </w:pPr>
@@ -901,8 +901,8 @@
               <w:rPr>
                 <w:rFonts w:ascii="Times New Roman" w:hAnsi="Times New Roman" w:cs="Times New Roman"/>
                 <w:b/>
-                <w:sz w:val="32"/>
-                <w:szCs w:val="32"/>
+                <w:sz w:val="28"/>
+                <w:szCs w:val="28"/>
                 <w:lang w:val="en-US"/>
               </w:rPr>
               <w:t>Role</w:t>
@@ -911,7 +911,7 @@
         </w:tc>
         <w:tc>
           <w:tcPr>
-            <w:tcW w:w="1672" w:type="dxa"/>
+            <w:tcW w:w="1621" w:type="dxa"/>
           </w:tcPr>
           <w:p>
             <w:pPr>
@@ -919,8 +919,8 @@
               <w:rPr>
                 <w:rFonts w:ascii="Times New Roman" w:hAnsi="Times New Roman" w:cs="Times New Roman"/>
                 <w:b/>
-                <w:sz w:val="32"/>
-                <w:szCs w:val="32"/>
+                <w:sz w:val="28"/>
+                <w:szCs w:val="28"/>
                 <w:lang w:val="en-US"/>
               </w:rPr>
             </w:pPr>
@@ -928,8 +928,8 @@
               <w:rPr>
                 <w:rFonts w:ascii="Times New Roman" w:hAnsi="Times New Roman" w:cs="Times New Roman"/>
                 <w:b/>
-                <w:sz w:val="32"/>
-                <w:szCs w:val="32"/>
+                <w:sz w:val="28"/>
+                <w:szCs w:val="28"/>
                 <w:lang w:val="en-US"/>
               </w:rPr>
               <w:t>Use Case</w:t>
@@ -938,7 +938,7 @@
         </w:tc>
         <w:tc>
           <w:tcPr>
-            <w:tcW w:w="2792" w:type="dxa"/>
+            <w:tcW w:w="2512" w:type="dxa"/>
           </w:tcPr>
           <w:p>
             <w:pPr>
@@ -946,8 +946,8 @@
               <w:rPr>
                 <w:rFonts w:ascii="Times New Roman" w:hAnsi="Times New Roman" w:cs="Times New Roman"/>
                 <w:b/>
-                <w:sz w:val="32"/>
-                <w:szCs w:val="32"/>
+                <w:sz w:val="28"/>
+                <w:szCs w:val="28"/>
                 <w:lang w:val="en-US"/>
               </w:rPr>
             </w:pPr>
@@ -955,11 +955,65 @@
               <w:rPr>
                 <w:rFonts w:ascii="Times New Roman" w:hAnsi="Times New Roman" w:cs="Times New Roman"/>
                 <w:b/>
-                <w:sz w:val="32"/>
-                <w:szCs w:val="32"/>
+                <w:sz w:val="28"/>
+                <w:szCs w:val="28"/>
                 <w:lang w:val="en-US"/>
               </w:rPr>
               <w:t>Description</w:t>
+            </w:r>
+          </w:p>
+        </w:tc>
+        <w:tc>
+          <w:tcPr>
+            <w:tcW w:w="2068" w:type="dxa"/>
+          </w:tcPr>
+          <w:p>
+            <w:pPr>
+              <w:jc w:val="center"/>
+              <w:rPr>
+                <w:rFonts w:ascii="Times New Roman" w:hAnsi="Times New Roman" w:cs="Times New Roman"/>
+                <w:b/>
+                <w:sz w:val="28"/>
+                <w:szCs w:val="28"/>
+                <w:lang w:val="en-US"/>
+              </w:rPr>
+            </w:pPr>
+            <w:r>
+              <w:rPr>
+                <w:rFonts w:ascii="Times New Roman" w:hAnsi="Times New Roman" w:cs="Times New Roman"/>
+                <w:b/>
+                <w:sz w:val="28"/>
+                <w:szCs w:val="28"/>
+                <w:lang w:val="en-US"/>
+              </w:rPr>
+              <w:t>Action Method</w:t>
+            </w:r>
+          </w:p>
+        </w:tc>
+        <w:tc>
+          <w:tcPr>
+            <w:tcW w:w="2068" w:type="dxa"/>
+          </w:tcPr>
+          <w:p>
+            <w:pPr>
+              <w:jc w:val="center"/>
+              <w:rPr>
+                <w:rFonts w:ascii="Times New Roman" w:hAnsi="Times New Roman" w:cs="Times New Roman"/>
+                <w:b/>
+                <w:sz w:val="28"/>
+                <w:szCs w:val="28"/>
+                <w:lang w:val="en-US"/>
+              </w:rPr>
+            </w:pPr>
+            <w:r>
+              <w:rPr>
+                <w:rFonts w:ascii="Times New Roman" w:hAnsi="Times New Roman" w:cs="Times New Roman"/>
+                <w:b/>
+                <w:sz w:val="28"/>
+                <w:szCs w:val="28"/>
+                <w:lang w:val="en-US"/>
+              </w:rPr>
+              <w:t>Tests</w:t>
             </w:r>
           </w:p>
         </w:tc>
@@ -970,7 +1024,7 @@
         </w:trPr>
         <w:tc>
           <w:tcPr>
-            <w:tcW w:w="541" w:type="dxa"/>
+            <w:tcW w:w="496" w:type="dxa"/>
           </w:tcPr>
           <w:p>
             <w:pPr>
@@ -1020,7 +1074,7 @@
         </w:tc>
         <w:tc>
           <w:tcPr>
-            <w:tcW w:w="1672" w:type="dxa"/>
+            <w:tcW w:w="1621" w:type="dxa"/>
           </w:tcPr>
           <w:p>
             <w:pPr>
@@ -1044,7 +1098,7 @@
         </w:tc>
         <w:tc>
           <w:tcPr>
-            <w:tcW w:w="2792" w:type="dxa"/>
+            <w:tcW w:w="2512" w:type="dxa"/>
           </w:tcPr>
           <w:p>
             <w:pPr>
@@ -1064,6 +1118,94 @@
               </w:rPr>
               <w:t>Edits information of his department’s users.</w:t>
             </w:r>
+          </w:p>
+        </w:tc>
+        <w:tc>
+          <w:tcPr>
+            <w:tcW w:w="2068" w:type="dxa"/>
+            <w:shd w:val="clear" w:color="auto" w:fill="auto"/>
+          </w:tcPr>
+          <w:p>
+            <w:pPr>
+              <w:rPr>
+                <w:rFonts w:ascii="Times New Roman" w:hAnsi="Times New Roman" w:cs="Times New Roman"/>
+                <w:sz w:val="24"/>
+                <w:szCs w:val="24"/>
+                <w:lang w:val="en-US"/>
+              </w:rPr>
+            </w:pPr>
+            <w:r>
+              <w:rPr>
+                <w:rStyle w:val="pl-en"/>
+                <w:rFonts w:ascii="Times New Roman" w:hAnsi="Times New Roman" w:cs="Times New Roman"/>
+                <w:sz w:val="24"/>
+                <w:szCs w:val="24"/>
+                <w:shd w:val="clear" w:color="auto" w:fill="FFFFFF"/>
+              </w:rPr>
+              <w:t>Edit</w:t>
+            </w:r>
+            <w:r>
+              <w:rPr>
+                <w:rFonts w:ascii="Times New Roman" w:hAnsi="Times New Roman" w:cs="Times New Roman"/>
+                <w:sz w:val="24"/>
+                <w:szCs w:val="24"/>
+                <w:shd w:val="clear" w:color="auto" w:fill="FFFFFF"/>
+              </w:rPr>
+              <w:t>(</w:t>
+            </w:r>
+            <w:r>
+              <w:rPr>
+                <w:rStyle w:val="pl-en"/>
+                <w:rFonts w:ascii="Times New Roman" w:hAnsi="Times New Roman" w:cs="Times New Roman"/>
+                <w:sz w:val="24"/>
+                <w:szCs w:val="24"/>
+                <w:shd w:val="clear" w:color="auto" w:fill="FFFFFF"/>
+              </w:rPr>
+              <w:t>UserProfileEditModel</w:t>
+            </w:r>
+            <w:r>
+              <w:rPr>
+                <w:rFonts w:ascii="Times New Roman" w:hAnsi="Times New Roman" w:cs="Times New Roman"/>
+                <w:sz w:val="24"/>
+                <w:szCs w:val="24"/>
+                <w:shd w:val="clear" w:color="auto" w:fill="FFFFFF"/>
+              </w:rPr>
+              <w:t xml:space="preserve"> </w:t>
+            </w:r>
+            <w:r>
+              <w:rPr>
+                <w:rStyle w:val="pl-smi"/>
+                <w:rFonts w:ascii="Times New Roman" w:hAnsi="Times New Roman" w:cs="Times New Roman"/>
+                <w:sz w:val="24"/>
+                <w:szCs w:val="24"/>
+                <w:shd w:val="clear" w:color="auto" w:fill="FFFFFF"/>
+              </w:rPr>
+              <w:t>model</w:t>
+            </w:r>
+            <w:r>
+              <w:rPr>
+                <w:rFonts w:ascii="Times New Roman" w:hAnsi="Times New Roman" w:cs="Times New Roman"/>
+                <w:sz w:val="24"/>
+                <w:szCs w:val="24"/>
+                <w:shd w:val="clear" w:color="auto" w:fill="FFFFFF"/>
+              </w:rPr>
+              <w:t>)</w:t>
+            </w:r>
+          </w:p>
+        </w:tc>
+        <w:tc>
+          <w:tcPr>
+            <w:tcW w:w="2068" w:type="dxa"/>
+          </w:tcPr>
+          <w:p>
+            <w:pPr>
+              <w:rPr>
+                <w:rFonts w:ascii="Times New Roman" w:hAnsi="Times New Roman" w:cs="Times New Roman"/>
+                <w:sz w:val="28"/>
+                <w:szCs w:val="28"/>
+                <w:lang w:val="en-US"/>
+              </w:rPr>
+            </w:pPr>
           </w:p>
         </w:tc>
       </w:tr>
@@ -1073,7 +1215,7 @@
         </w:trPr>
         <w:tc>
           <w:tcPr>
-            <w:tcW w:w="541" w:type="dxa"/>
+            <w:tcW w:w="496" w:type="dxa"/>
           </w:tcPr>
           <w:p>
             <w:pPr>
@@ -1113,7 +1255,7 @@
         </w:tc>
         <w:tc>
           <w:tcPr>
-            <w:tcW w:w="1672" w:type="dxa"/>
+            <w:tcW w:w="1621" w:type="dxa"/>
           </w:tcPr>
           <w:p>
             <w:pPr>
@@ -1137,7 +1279,7 @@
         </w:tc>
         <w:tc>
           <w:tcPr>
-            <w:tcW w:w="2792" w:type="dxa"/>
+            <w:tcW w:w="2512" w:type="dxa"/>
           </w:tcPr>
           <w:p>
             <w:pPr>
@@ -1166,6 +1308,93 @@
               </w:rPr>
               <w:t>.</w:t>
             </w:r>
+          </w:p>
+        </w:tc>
+        <w:tc>
+          <w:tcPr>
+            <w:tcW w:w="2068" w:type="dxa"/>
+          </w:tcPr>
+          <w:p>
+            <w:pPr>
+              <w:rPr>
+                <w:rFonts w:ascii="Times New Roman" w:hAnsi="Times New Roman" w:cs="Times New Roman"/>
+                <w:sz w:val="28"/>
+                <w:szCs w:val="28"/>
+                <w:lang w:val="en-US"/>
+              </w:rPr>
+            </w:pPr>
+            <w:r>
+              <w:rPr>
+                <w:rStyle w:val="pl-en"/>
+                <w:rFonts w:ascii="Times New Roman" w:hAnsi="Times New Roman" w:cs="Times New Roman"/>
+                <w:sz w:val="24"/>
+                <w:szCs w:val="24"/>
+                <w:shd w:val="clear" w:color="auto" w:fill="FFFFFF"/>
+              </w:rPr>
+              <w:t>Edit</w:t>
+            </w:r>
+            <w:r>
+              <w:rPr>
+                <w:rFonts w:ascii="Times New Roman" w:hAnsi="Times New Roman" w:cs="Times New Roman"/>
+                <w:sz w:val="24"/>
+                <w:szCs w:val="24"/>
+                <w:shd w:val="clear" w:color="auto" w:fill="FFFFFF"/>
+              </w:rPr>
+              <w:t>(</w:t>
+            </w:r>
+            <w:r>
+              <w:rPr>
+                <w:rStyle w:val="pl-en"/>
+                <w:rFonts w:ascii="Times New Roman" w:hAnsi="Times New Roman" w:cs="Times New Roman"/>
+                <w:sz w:val="24"/>
+                <w:szCs w:val="24"/>
+                <w:shd w:val="clear" w:color="auto" w:fill="FFFFFF"/>
+              </w:rPr>
+              <w:t>UserProfileEditModel</w:t>
+            </w:r>
+            <w:r>
+              <w:rPr>
+                <w:rFonts w:ascii="Times New Roman" w:hAnsi="Times New Roman" w:cs="Times New Roman"/>
+                <w:sz w:val="24"/>
+                <w:szCs w:val="24"/>
+                <w:shd w:val="clear" w:color="auto" w:fill="FFFFFF"/>
+              </w:rPr>
+              <w:t xml:space="preserve"> </w:t>
+            </w:r>
+            <w:r>
+              <w:rPr>
+                <w:rStyle w:val="pl-smi"/>
+                <w:rFonts w:ascii="Times New Roman" w:hAnsi="Times New Roman" w:cs="Times New Roman"/>
+                <w:sz w:val="24"/>
+                <w:szCs w:val="24"/>
+                <w:shd w:val="clear" w:color="auto" w:fill="FFFFFF"/>
+              </w:rPr>
+              <w:t>model</w:t>
+            </w:r>
+            <w:r>
+              <w:rPr>
+                <w:rFonts w:ascii="Times New Roman" w:hAnsi="Times New Roman" w:cs="Times New Roman"/>
+                <w:sz w:val="24"/>
+                <w:szCs w:val="24"/>
+                <w:shd w:val="clear" w:color="auto" w:fill="FFFFFF"/>
+              </w:rPr>
+              <w:t>)</w:t>
+            </w:r>
+          </w:p>
+        </w:tc>
+        <w:tc>
+          <w:tcPr>
+            <w:tcW w:w="2068" w:type="dxa"/>
+          </w:tcPr>
+          <w:p>
+            <w:pPr>
+              <w:rPr>
+                <w:rFonts w:ascii="Times New Roman" w:hAnsi="Times New Roman" w:cs="Times New Roman"/>
+                <w:sz w:val="28"/>
+                <w:szCs w:val="28"/>
+                <w:lang w:val="en-US"/>
+              </w:rPr>
+            </w:pPr>
           </w:p>
         </w:tc>
       </w:tr>
@@ -1175,7 +1404,7 @@
         </w:trPr>
         <w:tc>
           <w:tcPr>
-            <w:tcW w:w="541" w:type="dxa"/>
+            <w:tcW w:w="496" w:type="dxa"/>
           </w:tcPr>
           <w:p>
             <w:pPr>
@@ -1216,7 +1445,7 @@
         </w:tc>
         <w:tc>
           <w:tcPr>
-            <w:tcW w:w="1672" w:type="dxa"/>
+            <w:tcW w:w="1621" w:type="dxa"/>
           </w:tcPr>
           <w:p>
             <w:pPr>
@@ -1240,79 +1469,25 @@
         </w:tc>
         <w:tc>
           <w:tcPr>
-            <w:tcW w:w="2792" w:type="dxa"/>
-          </w:tcPr>
-          <w:p>
-            <w:pPr>
-              <w:rPr>
-                <w:rFonts w:ascii="Times New Roman" w:hAnsi="Times New Roman" w:cs="Times New Roman"/>
-                <w:sz w:val="28"/>
-                <w:szCs w:val="28"/>
-                <w:lang w:val="en-US"/>
-              </w:rPr>
-            </w:pPr>
-            <w:r>
-              <w:rPr>
-                <w:rFonts w:ascii="Times New Roman" w:hAnsi="Times New Roman" w:cs="Times New Roman"/>
-                <w:sz w:val="28"/>
-                <w:szCs w:val="28"/>
-                <w:lang w:val="en-US"/>
-              </w:rPr>
-              <w:t>E</w:t>
-            </w:r>
-            <w:r>
-              <w:rPr>
-                <w:rFonts w:ascii="Times New Roman" w:hAnsi="Times New Roman" w:cs="Times New Roman"/>
-                <w:sz w:val="28"/>
-                <w:szCs w:val="28"/>
-                <w:lang w:val="en-US"/>
-              </w:rPr>
-              <w:t>dit</w:t>
-            </w:r>
-            <w:r>
-              <w:rPr>
-                <w:rFonts w:ascii="Times New Roman" w:hAnsi="Times New Roman" w:cs="Times New Roman"/>
-                <w:sz w:val="28"/>
-                <w:szCs w:val="28"/>
-                <w:lang w:val="en-US"/>
-              </w:rPr>
-              <w:t>s</w:t>
-            </w:r>
-            <w:r>
-              <w:rPr>
-                <w:rFonts w:ascii="Times New Roman" w:hAnsi="Times New Roman" w:cs="Times New Roman"/>
-                <w:sz w:val="28"/>
-                <w:szCs w:val="28"/>
-                <w:lang w:val="en-US"/>
-              </w:rPr>
-              <w:t xml:space="preserve"> the position of </w:t>
-            </w:r>
-            <w:r>
-              <w:rPr>
-                <w:rFonts w:ascii="Times New Roman" w:hAnsi="Times New Roman" w:cs="Times New Roman"/>
-                <w:sz w:val="28"/>
-                <w:szCs w:val="28"/>
-                <w:lang w:val="en-US"/>
-              </w:rPr>
-              <w:t xml:space="preserve">his department’s </w:t>
-            </w:r>
-            <w:r>
-              <w:rPr>
-                <w:rFonts w:ascii="Times New Roman" w:hAnsi="Times New Roman" w:cs="Times New Roman"/>
-                <w:sz w:val="28"/>
-                <w:szCs w:val="28"/>
-                <w:lang w:val="en-US"/>
-              </w:rPr>
-              <w:t>user</w:t>
-            </w:r>
-            <w:r>
-              <w:rPr>
-                <w:rFonts w:ascii="Times New Roman" w:hAnsi="Times New Roman" w:cs="Times New Roman"/>
-                <w:sz w:val="28"/>
-                <w:szCs w:val="28"/>
-                <w:lang w:val="en-US"/>
-              </w:rPr>
-              <w:t>s</w:t>
+            <w:tcW w:w="2512" w:type="dxa"/>
+          </w:tcPr>
+          <w:p>
+            <w:pPr>
+              <w:rPr>
+                <w:rFonts w:ascii="Times New Roman" w:hAnsi="Times New Roman" w:cs="Times New Roman"/>
+                <w:sz w:val="28"/>
+                <w:szCs w:val="28"/>
+                <w:lang w:val="en-US"/>
+              </w:rPr>
+            </w:pPr>
+            <w:r>
+              <w:rPr>
+                <w:rFonts w:ascii="Times New Roman" w:hAnsi="Times New Roman" w:cs="Times New Roman"/>
+                <w:sz w:val="28"/>
+                <w:szCs w:val="28"/>
+                <w:lang w:val="en-US"/>
+              </w:rPr>
+              <w:t>Edits the position of his department’s users</w:t>
             </w:r>
             <w:r>
               <w:rPr>
@@ -1323,6 +1498,93 @@
               </w:rPr>
               <w:t>.</w:t>
             </w:r>
+          </w:p>
+        </w:tc>
+        <w:tc>
+          <w:tcPr>
+            <w:tcW w:w="2068" w:type="dxa"/>
+          </w:tcPr>
+          <w:p>
+            <w:pPr>
+              <w:rPr>
+                <w:rFonts w:ascii="Times New Roman" w:hAnsi="Times New Roman" w:cs="Times New Roman"/>
+                <w:sz w:val="28"/>
+                <w:szCs w:val="28"/>
+                <w:lang w:val="en-US"/>
+              </w:rPr>
+            </w:pPr>
+            <w:r>
+              <w:rPr>
+                <w:rStyle w:val="pl-en"/>
+                <w:rFonts w:ascii="Times New Roman" w:hAnsi="Times New Roman" w:cs="Times New Roman"/>
+                <w:sz w:val="24"/>
+                <w:szCs w:val="24"/>
+                <w:shd w:val="clear" w:color="auto" w:fill="FFFFFF"/>
+              </w:rPr>
+              <w:t>Edit</w:t>
+            </w:r>
+            <w:r>
+              <w:rPr>
+                <w:rFonts w:ascii="Times New Roman" w:hAnsi="Times New Roman" w:cs="Times New Roman"/>
+                <w:sz w:val="24"/>
+                <w:szCs w:val="24"/>
+                <w:shd w:val="clear" w:color="auto" w:fill="FFFFFF"/>
+              </w:rPr>
+              <w:t>(</w:t>
+            </w:r>
+            <w:r>
+              <w:rPr>
+                <w:rStyle w:val="pl-en"/>
+                <w:rFonts w:ascii="Times New Roman" w:hAnsi="Times New Roman" w:cs="Times New Roman"/>
+                <w:sz w:val="24"/>
+                <w:szCs w:val="24"/>
+                <w:shd w:val="clear" w:color="auto" w:fill="FFFFFF"/>
+              </w:rPr>
+              <w:t>UserProfileEditModel</w:t>
+            </w:r>
+            <w:r>
+              <w:rPr>
+                <w:rFonts w:ascii="Times New Roman" w:hAnsi="Times New Roman" w:cs="Times New Roman"/>
+                <w:sz w:val="24"/>
+                <w:szCs w:val="24"/>
+                <w:shd w:val="clear" w:color="auto" w:fill="FFFFFF"/>
+              </w:rPr>
+              <w:t xml:space="preserve"> </w:t>
+            </w:r>
+            <w:r>
+              <w:rPr>
+                <w:rStyle w:val="pl-smi"/>
+                <w:rFonts w:ascii="Times New Roman" w:hAnsi="Times New Roman" w:cs="Times New Roman"/>
+                <w:sz w:val="24"/>
+                <w:szCs w:val="24"/>
+                <w:shd w:val="clear" w:color="auto" w:fill="FFFFFF"/>
+              </w:rPr>
+              <w:t>model</w:t>
+            </w:r>
+            <w:r>
+              <w:rPr>
+                <w:rFonts w:ascii="Times New Roman" w:hAnsi="Times New Roman" w:cs="Times New Roman"/>
+                <w:sz w:val="24"/>
+                <w:szCs w:val="24"/>
+                <w:shd w:val="clear" w:color="auto" w:fill="FFFFFF"/>
+              </w:rPr>
+              <w:t>)</w:t>
+            </w:r>
+          </w:p>
+        </w:tc>
+        <w:tc>
+          <w:tcPr>
+            <w:tcW w:w="2068" w:type="dxa"/>
+          </w:tcPr>
+          <w:p>
+            <w:pPr>
+              <w:rPr>
+                <w:rFonts w:ascii="Times New Roman" w:hAnsi="Times New Roman" w:cs="Times New Roman"/>
+                <w:sz w:val="28"/>
+                <w:szCs w:val="28"/>
+                <w:lang w:val="en-US"/>
+              </w:rPr>
+            </w:pPr>
           </w:p>
         </w:tc>
       </w:tr>
@@ -1332,7 +1594,7 @@
         </w:trPr>
         <w:tc>
           <w:tcPr>
-            <w:tcW w:w="541" w:type="dxa"/>
+            <w:tcW w:w="496" w:type="dxa"/>
           </w:tcPr>
           <w:p>
             <w:pPr>
@@ -1381,7 +1643,7 @@
         </w:tc>
         <w:tc>
           <w:tcPr>
-            <w:tcW w:w="1672" w:type="dxa"/>
+            <w:tcW w:w="1621" w:type="dxa"/>
           </w:tcPr>
           <w:p>
             <w:pPr>
@@ -1405,7 +1667,7 @@
         </w:tc>
         <w:tc>
           <w:tcPr>
-            <w:tcW w:w="2792" w:type="dxa"/>
+            <w:tcW w:w="2512" w:type="dxa"/>
           </w:tcPr>
           <w:p>
             <w:pPr>
@@ -1425,6 +1687,93 @@
               </w:rPr>
               <w:t>Registers a new account.</w:t>
             </w:r>
+          </w:p>
+        </w:tc>
+        <w:tc>
+          <w:tcPr>
+            <w:tcW w:w="2068" w:type="dxa"/>
+          </w:tcPr>
+          <w:p>
+            <w:pPr>
+              <w:rPr>
+                <w:rFonts w:ascii="Times New Roman" w:hAnsi="Times New Roman" w:cs="Times New Roman"/>
+                <w:sz w:val="24"/>
+                <w:szCs w:val="24"/>
+                <w:lang w:val="en-US"/>
+              </w:rPr>
+            </w:pPr>
+            <w:r>
+              <w:rPr>
+                <w:rStyle w:val="pl-en"/>
+                <w:rFonts w:ascii="Times New Roman" w:hAnsi="Times New Roman" w:cs="Times New Roman"/>
+                <w:sz w:val="24"/>
+                <w:szCs w:val="24"/>
+                <w:shd w:val="clear" w:color="auto" w:fill="FFFFFF"/>
+              </w:rPr>
+              <w:t>Register</w:t>
+            </w:r>
+            <w:r>
+              <w:rPr>
+                <w:rFonts w:ascii="Times New Roman" w:hAnsi="Times New Roman" w:cs="Times New Roman"/>
+                <w:sz w:val="24"/>
+                <w:szCs w:val="24"/>
+                <w:shd w:val="clear" w:color="auto" w:fill="FFFFFF"/>
+              </w:rPr>
+              <w:t>(</w:t>
+            </w:r>
+            <w:r>
+              <w:rPr>
+                <w:rStyle w:val="pl-en"/>
+                <w:rFonts w:ascii="Times New Roman" w:hAnsi="Times New Roman" w:cs="Times New Roman"/>
+                <w:sz w:val="24"/>
+                <w:szCs w:val="24"/>
+                <w:shd w:val="clear" w:color="auto" w:fill="FFFFFF"/>
+              </w:rPr>
+              <w:t>RegisterModel</w:t>
+            </w:r>
+            <w:r>
+              <w:rPr>
+                <w:rFonts w:ascii="Times New Roman" w:hAnsi="Times New Roman" w:cs="Times New Roman"/>
+                <w:sz w:val="24"/>
+                <w:szCs w:val="24"/>
+                <w:shd w:val="clear" w:color="auto" w:fill="FFFFFF"/>
+              </w:rPr>
+              <w:t xml:space="preserve"> </w:t>
+            </w:r>
+            <w:r>
+              <w:rPr>
+                <w:rStyle w:val="pl-smi"/>
+                <w:rFonts w:ascii="Times New Roman" w:hAnsi="Times New Roman" w:cs="Times New Roman"/>
+                <w:sz w:val="24"/>
+                <w:szCs w:val="24"/>
+                <w:shd w:val="clear" w:color="auto" w:fill="FFFFFF"/>
+              </w:rPr>
+              <w:t>model</w:t>
+            </w:r>
+            <w:r>
+              <w:rPr>
+                <w:rFonts w:ascii="Times New Roman" w:hAnsi="Times New Roman" w:cs="Times New Roman"/>
+                <w:sz w:val="24"/>
+                <w:szCs w:val="24"/>
+                <w:shd w:val="clear" w:color="auto" w:fill="FFFFFF"/>
+              </w:rPr>
+              <w:t>)</w:t>
+            </w:r>
+          </w:p>
+        </w:tc>
+        <w:tc>
+          <w:tcPr>
+            <w:tcW w:w="2068" w:type="dxa"/>
+          </w:tcPr>
+          <w:p>
+            <w:pPr>
+              <w:rPr>
+                <w:rFonts w:ascii="Times New Roman" w:hAnsi="Times New Roman" w:cs="Times New Roman"/>
+                <w:sz w:val="28"/>
+                <w:szCs w:val="28"/>
+                <w:lang w:val="en-US"/>
+              </w:rPr>
+            </w:pPr>
           </w:p>
         </w:tc>
       </w:tr>
@@ -1442,15 +1791,17 @@
     </w:p>
     <w:p>
       <w:pPr>
-        <w:jc w:val="center"/>
         <w:rPr>
           <w:rFonts w:ascii="Times New Roman" w:hAnsi="Times New Roman" w:cs="Times New Roman"/>
           <w:b/>
           <w:sz w:val="28"/>
           <w:szCs w:val="28"/>
-        </w:rPr>
-      </w:pPr>
-      <w:r>
+          <w:lang w:val="en-US"/>
+        </w:rPr>
+      </w:pPr>
+    </w:p>
+    <w:p>
+      <w:pPr>
         <w:rPr>
           <w:rFonts w:ascii="Times New Roman" w:hAnsi="Times New Roman" w:cs="Times New Roman"/>
           <w:b/>
@@ -1458,21 +1809,44 @@
           <w:szCs w:val="28"/>
           <w:lang w:val="en-US"/>
         </w:rPr>
+      </w:pPr>
+    </w:p>
+    <w:p>
+      <w:pPr>
+        <w:jc w:val="center"/>
+        <w:rPr>
+          <w:rFonts w:ascii="Times New Roman" w:hAnsi="Times New Roman" w:cs="Times New Roman"/>
+          <w:b/>
+          <w:sz w:val="28"/>
+          <w:szCs w:val="28"/>
+        </w:rPr>
+      </w:pPr>
+      <w:r>
+        <w:rPr>
+          <w:rFonts w:ascii="Times New Roman" w:hAnsi="Times New Roman" w:cs="Times New Roman"/>
+          <w:b/>
+          <w:sz w:val="28"/>
+          <w:szCs w:val="28"/>
+          <w:lang w:val="en-US"/>
+        </w:rPr>
+        <w:lastRenderedPageBreak/>
         <w:t>Report Management</w:t>
       </w:r>
     </w:p>
     <w:tbl>
       <w:tblPr>
         <w:tblStyle w:val="TableGrid"/>
-        <w:tblW w:w="6779" w:type="dxa"/>
+        <w:tblW w:w="10552" w:type="dxa"/>
         <w:jc w:val="center"/>
         <w:tblLook w:val="04A0" w:firstRow="1" w:lastRow="0" w:firstColumn="1" w:lastColumn="0" w:noHBand="0" w:noVBand="1"/>
       </w:tblPr>
       <w:tblGrid>
-        <w:gridCol w:w="549"/>
+        <w:gridCol w:w="538"/>
         <w:gridCol w:w="1787"/>
-        <w:gridCol w:w="1672"/>
-        <w:gridCol w:w="2771"/>
+        <w:gridCol w:w="1612"/>
+        <w:gridCol w:w="2471"/>
+        <w:gridCol w:w="2122"/>
+        <w:gridCol w:w="2022"/>
       </w:tblGrid>
       <w:tr>
         <w:trPr>
@@ -1480,7 +1854,7 @@
         </w:trPr>
         <w:tc>
           <w:tcPr>
-            <w:tcW w:w="549" w:type="dxa"/>
+            <w:tcW w:w="501" w:type="dxa"/>
           </w:tcPr>
           <w:p>
             <w:pPr>
@@ -1490,7 +1864,6 @@
                 <w:b/>
                 <w:sz w:val="32"/>
                 <w:szCs w:val="32"/>
-                <w:lang w:val="en-US"/>
               </w:rPr>
             </w:pPr>
             <w:r>
@@ -1499,9 +1872,8 @@
                 <w:b/>
                 <w:sz w:val="32"/>
                 <w:szCs w:val="32"/>
-                <w:lang w:val="en-US"/>
-              </w:rPr>
-              <w:t>#</w:t>
+              </w:rPr>
+              <w:t>№</w:t>
             </w:r>
           </w:p>
         </w:tc>
@@ -1515,8 +1887,8 @@
               <w:rPr>
                 <w:rFonts w:ascii="Times New Roman" w:hAnsi="Times New Roman" w:cs="Times New Roman"/>
                 <w:b/>
-                <w:sz w:val="32"/>
-                <w:szCs w:val="32"/>
+                <w:sz w:val="28"/>
+                <w:szCs w:val="28"/>
                 <w:lang w:val="en-US"/>
               </w:rPr>
             </w:pPr>
@@ -1524,8 +1896,8 @@
               <w:rPr>
                 <w:rFonts w:ascii="Times New Roman" w:hAnsi="Times New Roman" w:cs="Times New Roman"/>
                 <w:b/>
-                <w:sz w:val="32"/>
-                <w:szCs w:val="32"/>
+                <w:sz w:val="28"/>
+                <w:szCs w:val="28"/>
                 <w:lang w:val="en-US"/>
               </w:rPr>
               <w:t>Role</w:t>
@@ -1534,7 +1906,7 @@
         </w:tc>
         <w:tc>
           <w:tcPr>
-            <w:tcW w:w="1672" w:type="dxa"/>
+            <w:tcW w:w="1618" w:type="dxa"/>
           </w:tcPr>
           <w:p>
             <w:pPr>
@@ -1542,8 +1914,8 @@
               <w:rPr>
                 <w:rFonts w:ascii="Times New Roman" w:hAnsi="Times New Roman" w:cs="Times New Roman"/>
                 <w:b/>
-                <w:sz w:val="32"/>
-                <w:szCs w:val="32"/>
+                <w:sz w:val="28"/>
+                <w:szCs w:val="28"/>
                 <w:lang w:val="en-US"/>
               </w:rPr>
             </w:pPr>
@@ -1551,8 +1923,8 @@
               <w:rPr>
                 <w:rFonts w:ascii="Times New Roman" w:hAnsi="Times New Roman" w:cs="Times New Roman"/>
                 <w:b/>
-                <w:sz w:val="32"/>
-                <w:szCs w:val="32"/>
+                <w:sz w:val="28"/>
+                <w:szCs w:val="28"/>
                 <w:lang w:val="en-US"/>
               </w:rPr>
               <w:t>Use Case</w:t>
@@ -1561,7 +1933,7 @@
         </w:tc>
         <w:tc>
           <w:tcPr>
-            <w:tcW w:w="2771" w:type="dxa"/>
+            <w:tcW w:w="2504" w:type="dxa"/>
           </w:tcPr>
           <w:p>
             <w:pPr>
@@ -1569,8 +1941,8 @@
               <w:rPr>
                 <w:rFonts w:ascii="Times New Roman" w:hAnsi="Times New Roman" w:cs="Times New Roman"/>
                 <w:b/>
-                <w:sz w:val="32"/>
-                <w:szCs w:val="32"/>
+                <w:sz w:val="28"/>
+                <w:szCs w:val="28"/>
                 <w:lang w:val="en-US"/>
               </w:rPr>
             </w:pPr>
@@ -1578,11 +1950,65 @@
               <w:rPr>
                 <w:rFonts w:ascii="Times New Roman" w:hAnsi="Times New Roman" w:cs="Times New Roman"/>
                 <w:b/>
-                <w:sz w:val="32"/>
-                <w:szCs w:val="32"/>
+                <w:sz w:val="28"/>
+                <w:szCs w:val="28"/>
                 <w:lang w:val="en-US"/>
               </w:rPr>
               <w:t>Description</w:t>
+            </w:r>
+          </w:p>
+        </w:tc>
+        <w:tc>
+          <w:tcPr>
+            <w:tcW w:w="2071" w:type="dxa"/>
+          </w:tcPr>
+          <w:p>
+            <w:pPr>
+              <w:jc w:val="center"/>
+              <w:rPr>
+                <w:rFonts w:ascii="Times New Roman" w:hAnsi="Times New Roman" w:cs="Times New Roman"/>
+                <w:b/>
+                <w:sz w:val="28"/>
+                <w:szCs w:val="28"/>
+                <w:lang w:val="en-US"/>
+              </w:rPr>
+            </w:pPr>
+            <w:r>
+              <w:rPr>
+                <w:rFonts w:ascii="Times New Roman" w:hAnsi="Times New Roman" w:cs="Times New Roman"/>
+                <w:b/>
+                <w:sz w:val="28"/>
+                <w:szCs w:val="28"/>
+                <w:lang w:val="en-US"/>
+              </w:rPr>
+              <w:t>Action Method</w:t>
+            </w:r>
+          </w:p>
+        </w:tc>
+        <w:tc>
+          <w:tcPr>
+            <w:tcW w:w="2071" w:type="dxa"/>
+          </w:tcPr>
+          <w:p>
+            <w:pPr>
+              <w:jc w:val="center"/>
+              <w:rPr>
+                <w:rFonts w:ascii="Times New Roman" w:hAnsi="Times New Roman" w:cs="Times New Roman"/>
+                <w:b/>
+                <w:sz w:val="28"/>
+                <w:szCs w:val="28"/>
+                <w:lang w:val="en-US"/>
+              </w:rPr>
+            </w:pPr>
+            <w:r>
+              <w:rPr>
+                <w:rFonts w:ascii="Times New Roman" w:hAnsi="Times New Roman" w:cs="Times New Roman"/>
+                <w:b/>
+                <w:sz w:val="28"/>
+                <w:szCs w:val="28"/>
+                <w:lang w:val="en-US"/>
+              </w:rPr>
+              <w:t>Tests</w:t>
             </w:r>
           </w:p>
         </w:tc>
@@ -1593,7 +2019,7 @@
         </w:trPr>
         <w:tc>
           <w:tcPr>
-            <w:tcW w:w="549" w:type="dxa"/>
+            <w:tcW w:w="501" w:type="dxa"/>
           </w:tcPr>
           <w:p>
             <w:pPr>
@@ -1643,49 +2069,31 @@
         </w:tc>
         <w:tc>
           <w:tcPr>
-            <w:tcW w:w="1672" w:type="dxa"/>
-          </w:tcPr>
-          <w:p>
-            <w:pPr>
-              <w:rPr>
-                <w:rFonts w:ascii="Times New Roman" w:hAnsi="Times New Roman" w:cs="Times New Roman"/>
-                <w:sz w:val="28"/>
-                <w:szCs w:val="28"/>
-                <w:lang w:val="en-US"/>
-              </w:rPr>
-            </w:pPr>
-            <w:r>
-              <w:rPr>
-                <w:rFonts w:ascii="Times New Roman" w:hAnsi="Times New Roman" w:cs="Times New Roman"/>
-                <w:sz w:val="28"/>
-                <w:szCs w:val="28"/>
-                <w:lang w:val="en-US"/>
-              </w:rPr>
-              <w:t xml:space="preserve">Edit </w:t>
-            </w:r>
-            <w:r>
-              <w:rPr>
-                <w:rFonts w:ascii="Times New Roman" w:hAnsi="Times New Roman" w:cs="Times New Roman"/>
-                <w:sz w:val="28"/>
-                <w:szCs w:val="28"/>
-                <w:lang w:val="en-US"/>
-              </w:rPr>
-              <w:t xml:space="preserve">faculty </w:t>
-            </w:r>
-            <w:r>
-              <w:rPr>
-                <w:rFonts w:ascii="Times New Roman" w:hAnsi="Times New Roman" w:cs="Times New Roman"/>
-                <w:sz w:val="28"/>
-                <w:szCs w:val="28"/>
-                <w:lang w:val="en-US"/>
-              </w:rPr>
-              <w:t xml:space="preserve">report </w:t>
-            </w:r>
-          </w:p>
-        </w:tc>
-        <w:tc>
-          <w:tcPr>
-            <w:tcW w:w="2771" w:type="dxa"/>
+            <w:tcW w:w="1618" w:type="dxa"/>
+          </w:tcPr>
+          <w:p>
+            <w:pPr>
+              <w:rPr>
+                <w:rFonts w:ascii="Times New Roman" w:hAnsi="Times New Roman" w:cs="Times New Roman"/>
+                <w:sz w:val="28"/>
+                <w:szCs w:val="28"/>
+                <w:lang w:val="en-US"/>
+              </w:rPr>
+            </w:pPr>
+            <w:r>
+              <w:rPr>
+                <w:rFonts w:ascii="Times New Roman" w:hAnsi="Times New Roman" w:cs="Times New Roman"/>
+                <w:sz w:val="28"/>
+                <w:szCs w:val="28"/>
+                <w:lang w:val="en-US"/>
+              </w:rPr>
+              <w:t xml:space="preserve">Edit faculty report </w:t>
+            </w:r>
+          </w:p>
+        </w:tc>
+        <w:tc>
+          <w:tcPr>
+            <w:tcW w:w="2504" w:type="dxa"/>
           </w:tcPr>
           <w:p>
             <w:pPr>
@@ -1705,6 +2113,36 @@
               </w:rPr>
               <w:t>Edits data of faculty report.</w:t>
             </w:r>
+          </w:p>
+        </w:tc>
+        <w:tc>
+          <w:tcPr>
+            <w:tcW w:w="2071" w:type="dxa"/>
+          </w:tcPr>
+          <w:p>
+            <w:pPr>
+              <w:rPr>
+                <w:rFonts w:ascii="Times New Roman" w:hAnsi="Times New Roman" w:cs="Times New Roman"/>
+                <w:sz w:val="24"/>
+                <w:szCs w:val="24"/>
+                <w:lang w:val="en-US"/>
+              </w:rPr>
+            </w:pPr>
+          </w:p>
+        </w:tc>
+        <w:tc>
+          <w:tcPr>
+            <w:tcW w:w="2071" w:type="dxa"/>
+          </w:tcPr>
+          <w:p>
+            <w:pPr>
+              <w:rPr>
+                <w:rFonts w:ascii="Times New Roman" w:hAnsi="Times New Roman" w:cs="Times New Roman"/>
+                <w:sz w:val="28"/>
+                <w:szCs w:val="28"/>
+                <w:lang w:val="en-US"/>
+              </w:rPr>
+            </w:pPr>
           </w:p>
         </w:tc>
       </w:tr>
@@ -1714,7 +2152,7 @@
         </w:trPr>
         <w:tc>
           <w:tcPr>
-            <w:tcW w:w="549" w:type="dxa"/>
+            <w:tcW w:w="501" w:type="dxa"/>
           </w:tcPr>
           <w:p>
             <w:pPr>
@@ -1755,49 +2193,31 @@
         </w:tc>
         <w:tc>
           <w:tcPr>
-            <w:tcW w:w="1672" w:type="dxa"/>
-          </w:tcPr>
-          <w:p>
-            <w:pPr>
-              <w:rPr>
-                <w:rFonts w:ascii="Times New Roman" w:hAnsi="Times New Roman" w:cs="Times New Roman"/>
-                <w:sz w:val="28"/>
-                <w:szCs w:val="28"/>
-                <w:lang w:val="en-US"/>
-              </w:rPr>
-            </w:pPr>
-            <w:r>
-              <w:rPr>
-                <w:rFonts w:ascii="Times New Roman" w:hAnsi="Times New Roman" w:cs="Times New Roman"/>
-                <w:sz w:val="28"/>
-                <w:szCs w:val="28"/>
-                <w:lang w:val="en-US"/>
-              </w:rPr>
-              <w:t xml:space="preserve">Generate </w:t>
-            </w:r>
-            <w:r>
-              <w:rPr>
-                <w:rFonts w:ascii="Times New Roman" w:hAnsi="Times New Roman" w:cs="Times New Roman"/>
-                <w:sz w:val="28"/>
-                <w:szCs w:val="28"/>
-                <w:lang w:val="en-US"/>
-              </w:rPr>
-              <w:t xml:space="preserve">faculty </w:t>
-            </w:r>
-            <w:r>
-              <w:rPr>
-                <w:rFonts w:ascii="Times New Roman" w:hAnsi="Times New Roman" w:cs="Times New Roman"/>
-                <w:sz w:val="28"/>
-                <w:szCs w:val="28"/>
-                <w:lang w:val="en-US"/>
-              </w:rPr>
-              <w:t>report</w:t>
-            </w:r>
-          </w:p>
-        </w:tc>
-        <w:tc>
-          <w:tcPr>
-            <w:tcW w:w="2771" w:type="dxa"/>
+            <w:tcW w:w="1618" w:type="dxa"/>
+          </w:tcPr>
+          <w:p>
+            <w:pPr>
+              <w:rPr>
+                <w:rFonts w:ascii="Times New Roman" w:hAnsi="Times New Roman" w:cs="Times New Roman"/>
+                <w:sz w:val="28"/>
+                <w:szCs w:val="28"/>
+                <w:lang w:val="en-US"/>
+              </w:rPr>
+            </w:pPr>
+            <w:r>
+              <w:rPr>
+                <w:rFonts w:ascii="Times New Roman" w:hAnsi="Times New Roman" w:cs="Times New Roman"/>
+                <w:sz w:val="28"/>
+                <w:szCs w:val="28"/>
+                <w:lang w:val="en-US"/>
+              </w:rPr>
+              <w:t>Generate faculty report</w:t>
+            </w:r>
+          </w:p>
+        </w:tc>
+        <w:tc>
+          <w:tcPr>
+            <w:tcW w:w="2504" w:type="dxa"/>
           </w:tcPr>
           <w:p>
             <w:pPr>
@@ -1826,6 +2246,36 @@
               </w:rPr>
               <w:t>.</w:t>
             </w:r>
+          </w:p>
+        </w:tc>
+        <w:tc>
+          <w:tcPr>
+            <w:tcW w:w="2071" w:type="dxa"/>
+          </w:tcPr>
+          <w:p>
+            <w:pPr>
+              <w:rPr>
+                <w:rFonts w:ascii="Times New Roman" w:hAnsi="Times New Roman" w:cs="Times New Roman"/>
+                <w:sz w:val="28"/>
+                <w:szCs w:val="28"/>
+                <w:lang w:val="en-US"/>
+              </w:rPr>
+            </w:pPr>
+          </w:p>
+        </w:tc>
+        <w:tc>
+          <w:tcPr>
+            <w:tcW w:w="2071" w:type="dxa"/>
+          </w:tcPr>
+          <w:p>
+            <w:pPr>
+              <w:rPr>
+                <w:rFonts w:ascii="Times New Roman" w:hAnsi="Times New Roman" w:cs="Times New Roman"/>
+                <w:sz w:val="28"/>
+                <w:szCs w:val="28"/>
+                <w:lang w:val="en-US"/>
+              </w:rPr>
+            </w:pPr>
           </w:p>
         </w:tc>
       </w:tr>
@@ -1835,7 +2285,7 @@
         </w:trPr>
         <w:tc>
           <w:tcPr>
-            <w:tcW w:w="549" w:type="dxa"/>
+            <w:tcW w:w="501" w:type="dxa"/>
           </w:tcPr>
           <w:p>
             <w:pPr>
@@ -1854,7 +2304,6 @@
                 <w:szCs w:val="28"/>
                 <w:lang w:val="en-US"/>
               </w:rPr>
-              <w:lastRenderedPageBreak/>
               <w:t>3</w:t>
             </w:r>
           </w:p>
@@ -1886,7 +2335,7 @@
         </w:tc>
         <w:tc>
           <w:tcPr>
-            <w:tcW w:w="1672" w:type="dxa"/>
+            <w:tcW w:w="1618" w:type="dxa"/>
           </w:tcPr>
           <w:p>
             <w:pPr>
@@ -1910,7 +2359,7 @@
         </w:tc>
         <w:tc>
           <w:tcPr>
-            <w:tcW w:w="2771" w:type="dxa"/>
+            <w:tcW w:w="2504" w:type="dxa"/>
           </w:tcPr>
           <w:p>
             <w:pPr>
@@ -1930,6 +2379,36 @@
               </w:rPr>
               <w:t>Head of department can create report of his department based on teachers’ reports.</w:t>
             </w:r>
+          </w:p>
+        </w:tc>
+        <w:tc>
+          <w:tcPr>
+            <w:tcW w:w="2071" w:type="dxa"/>
+          </w:tcPr>
+          <w:p>
+            <w:pPr>
+              <w:rPr>
+                <w:rFonts w:ascii="Times New Roman" w:hAnsi="Times New Roman" w:cs="Times New Roman"/>
+                <w:sz w:val="28"/>
+                <w:szCs w:val="28"/>
+                <w:lang w:val="en-US"/>
+              </w:rPr>
+            </w:pPr>
+          </w:p>
+        </w:tc>
+        <w:tc>
+          <w:tcPr>
+            <w:tcW w:w="2071" w:type="dxa"/>
+          </w:tcPr>
+          <w:p>
+            <w:pPr>
+              <w:rPr>
+                <w:rFonts w:ascii="Times New Roman" w:hAnsi="Times New Roman" w:cs="Times New Roman"/>
+                <w:sz w:val="28"/>
+                <w:szCs w:val="28"/>
+                <w:lang w:val="en-US"/>
+              </w:rPr>
+            </w:pPr>
           </w:p>
         </w:tc>
       </w:tr>
@@ -1939,7 +2418,7 @@
         </w:trPr>
         <w:tc>
           <w:tcPr>
-            <w:tcW w:w="549" w:type="dxa"/>
+            <w:tcW w:w="501" w:type="dxa"/>
           </w:tcPr>
           <w:p>
             <w:pPr>
@@ -1980,7 +2459,7 @@
         </w:tc>
         <w:tc>
           <w:tcPr>
-            <w:tcW w:w="1672" w:type="dxa"/>
+            <w:tcW w:w="1618" w:type="dxa"/>
           </w:tcPr>
           <w:p>
             <w:pPr>
@@ -2004,7 +2483,7 @@
         </w:tc>
         <w:tc>
           <w:tcPr>
-            <w:tcW w:w="2771" w:type="dxa"/>
+            <w:tcW w:w="2504" w:type="dxa"/>
           </w:tcPr>
           <w:p>
             <w:pPr>
@@ -2024,6 +2503,36 @@
               </w:rPr>
               <w:t>Head of department can edit his department’s report.</w:t>
             </w:r>
+          </w:p>
+        </w:tc>
+        <w:tc>
+          <w:tcPr>
+            <w:tcW w:w="2071" w:type="dxa"/>
+          </w:tcPr>
+          <w:p>
+            <w:pPr>
+              <w:rPr>
+                <w:rFonts w:ascii="Times New Roman" w:hAnsi="Times New Roman" w:cs="Times New Roman"/>
+                <w:sz w:val="28"/>
+                <w:szCs w:val="28"/>
+                <w:lang w:val="en-US"/>
+              </w:rPr>
+            </w:pPr>
+          </w:p>
+        </w:tc>
+        <w:tc>
+          <w:tcPr>
+            <w:tcW w:w="2071" w:type="dxa"/>
+          </w:tcPr>
+          <w:p>
+            <w:pPr>
+              <w:rPr>
+                <w:rFonts w:ascii="Times New Roman" w:hAnsi="Times New Roman" w:cs="Times New Roman"/>
+                <w:sz w:val="28"/>
+                <w:szCs w:val="28"/>
+                <w:lang w:val="en-US"/>
+              </w:rPr>
+            </w:pPr>
           </w:p>
         </w:tc>
       </w:tr>
@@ -2033,7 +2542,7 @@
         </w:trPr>
         <w:tc>
           <w:tcPr>
-            <w:tcW w:w="549" w:type="dxa"/>
+            <w:tcW w:w="501" w:type="dxa"/>
           </w:tcPr>
           <w:p>
             <w:pPr>
@@ -2083,7 +2592,7 @@
         </w:tc>
         <w:tc>
           <w:tcPr>
-            <w:tcW w:w="1672" w:type="dxa"/>
+            <w:tcW w:w="1618" w:type="dxa"/>
           </w:tcPr>
           <w:p>
             <w:pPr>
@@ -2107,7 +2616,7 @@
         </w:tc>
         <w:tc>
           <w:tcPr>
-            <w:tcW w:w="2771" w:type="dxa"/>
+            <w:tcW w:w="2504" w:type="dxa"/>
           </w:tcPr>
           <w:p>
             <w:pPr>
@@ -2127,6 +2636,93 @@
               </w:rPr>
               <w:t>Teacher can fill additional fields according to his personal report.</w:t>
             </w:r>
+          </w:p>
+        </w:tc>
+        <w:tc>
+          <w:tcPr>
+            <w:tcW w:w="2071" w:type="dxa"/>
+          </w:tcPr>
+          <w:p>
+            <w:pPr>
+              <w:rPr>
+                <w:rFonts w:ascii="Times New Roman" w:hAnsi="Times New Roman" w:cs="Times New Roman"/>
+                <w:sz w:val="28"/>
+                <w:szCs w:val="28"/>
+                <w:lang w:val="en-US"/>
+              </w:rPr>
+            </w:pPr>
+            <w:r>
+              <w:rPr>
+                <w:rStyle w:val="pl-en"/>
+                <w:rFonts w:ascii="Times New Roman" w:hAnsi="Times New Roman" w:cs="Times New Roman"/>
+                <w:sz w:val="24"/>
+                <w:szCs w:val="24"/>
+                <w:shd w:val="clear" w:color="auto" w:fill="FFFFFF"/>
+              </w:rPr>
+              <w:t>Edit</w:t>
+            </w:r>
+            <w:r>
+              <w:rPr>
+                <w:rFonts w:ascii="Times New Roman" w:hAnsi="Times New Roman" w:cs="Times New Roman"/>
+                <w:sz w:val="24"/>
+                <w:szCs w:val="24"/>
+                <w:shd w:val="clear" w:color="auto" w:fill="FFFFFF"/>
+              </w:rPr>
+              <w:t>(</w:t>
+            </w:r>
+            <w:r>
+              <w:rPr>
+                <w:rStyle w:val="pl-en"/>
+                <w:rFonts w:ascii="Times New Roman" w:hAnsi="Times New Roman" w:cs="Times New Roman"/>
+                <w:sz w:val="24"/>
+                <w:szCs w:val="24"/>
+                <w:shd w:val="clear" w:color="auto" w:fill="FFFFFF"/>
+              </w:rPr>
+              <w:t>TeacherReport</w:t>
+            </w:r>
+            <w:r>
+              <w:rPr>
+                <w:rFonts w:ascii="Times New Roman" w:hAnsi="Times New Roman" w:cs="Times New Roman"/>
+                <w:sz w:val="24"/>
+                <w:szCs w:val="24"/>
+                <w:shd w:val="clear" w:color="auto" w:fill="FFFFFF"/>
+              </w:rPr>
+              <w:t xml:space="preserve"> </w:t>
+            </w:r>
+            <w:r>
+              <w:rPr>
+                <w:rStyle w:val="pl-smi"/>
+                <w:rFonts w:ascii="Times New Roman" w:hAnsi="Times New Roman" w:cs="Times New Roman"/>
+                <w:sz w:val="24"/>
+                <w:szCs w:val="24"/>
+                <w:shd w:val="clear" w:color="auto" w:fill="FFFFFF"/>
+              </w:rPr>
+              <w:t>report</w:t>
+            </w:r>
+            <w:r>
+              <w:rPr>
+                <w:rFonts w:ascii="Times New Roman" w:hAnsi="Times New Roman" w:cs="Times New Roman"/>
+                <w:sz w:val="24"/>
+                <w:szCs w:val="24"/>
+                <w:shd w:val="clear" w:color="auto" w:fill="FFFFFF"/>
+              </w:rPr>
+              <w:t>)</w:t>
+            </w:r>
+          </w:p>
+        </w:tc>
+        <w:tc>
+          <w:tcPr>
+            <w:tcW w:w="2071" w:type="dxa"/>
+          </w:tcPr>
+          <w:p>
+            <w:pPr>
+              <w:rPr>
+                <w:rFonts w:ascii="Times New Roman" w:hAnsi="Times New Roman" w:cs="Times New Roman"/>
+                <w:sz w:val="28"/>
+                <w:szCs w:val="28"/>
+                <w:lang w:val="en-US"/>
+              </w:rPr>
+            </w:pPr>
           </w:p>
         </w:tc>
       </w:tr>
@@ -2136,7 +2732,7 @@
         </w:trPr>
         <w:tc>
           <w:tcPr>
-            <w:tcW w:w="549" w:type="dxa"/>
+            <w:tcW w:w="501" w:type="dxa"/>
           </w:tcPr>
           <w:p>
             <w:pPr>
@@ -2177,7 +2773,7 @@
         </w:tc>
         <w:tc>
           <w:tcPr>
-            <w:tcW w:w="1672" w:type="dxa"/>
+            <w:tcW w:w="1618" w:type="dxa"/>
           </w:tcPr>
           <w:p>
             <w:pPr>
@@ -2201,7 +2797,7 @@
         </w:tc>
         <w:tc>
           <w:tcPr>
-            <w:tcW w:w="2771" w:type="dxa"/>
+            <w:tcW w:w="2504" w:type="dxa"/>
           </w:tcPr>
           <w:p>
             <w:pPr>
@@ -2221,6 +2817,93 @@
               </w:rPr>
               <w:t>Teacher can edit information of his personal report.</w:t>
             </w:r>
+          </w:p>
+        </w:tc>
+        <w:tc>
+          <w:tcPr>
+            <w:tcW w:w="2071" w:type="dxa"/>
+          </w:tcPr>
+          <w:p>
+            <w:pPr>
+              <w:rPr>
+                <w:rFonts w:ascii="Times New Roman" w:hAnsi="Times New Roman" w:cs="Times New Roman"/>
+                <w:sz w:val="28"/>
+                <w:szCs w:val="28"/>
+                <w:lang w:val="en-US"/>
+              </w:rPr>
+            </w:pPr>
+            <w:r>
+              <w:rPr>
+                <w:rStyle w:val="pl-en"/>
+                <w:rFonts w:ascii="Times New Roman" w:hAnsi="Times New Roman" w:cs="Times New Roman"/>
+                <w:sz w:val="24"/>
+                <w:szCs w:val="24"/>
+                <w:shd w:val="clear" w:color="auto" w:fill="FFFFFF"/>
+              </w:rPr>
+              <w:t>Edit</w:t>
+            </w:r>
+            <w:r>
+              <w:rPr>
+                <w:rFonts w:ascii="Times New Roman" w:hAnsi="Times New Roman" w:cs="Times New Roman"/>
+                <w:sz w:val="24"/>
+                <w:szCs w:val="24"/>
+                <w:shd w:val="clear" w:color="auto" w:fill="FFFFFF"/>
+              </w:rPr>
+              <w:t>(</w:t>
+            </w:r>
+            <w:r>
+              <w:rPr>
+                <w:rStyle w:val="pl-en"/>
+                <w:rFonts w:ascii="Times New Roman" w:hAnsi="Times New Roman" w:cs="Times New Roman"/>
+                <w:sz w:val="24"/>
+                <w:szCs w:val="24"/>
+                <w:shd w:val="clear" w:color="auto" w:fill="FFFFFF"/>
+              </w:rPr>
+              <w:t>TeacherReport</w:t>
+            </w:r>
+            <w:r>
+              <w:rPr>
+                <w:rFonts w:ascii="Times New Roman" w:hAnsi="Times New Roman" w:cs="Times New Roman"/>
+                <w:sz w:val="24"/>
+                <w:szCs w:val="24"/>
+                <w:shd w:val="clear" w:color="auto" w:fill="FFFFFF"/>
+              </w:rPr>
+              <w:t xml:space="preserve"> </w:t>
+            </w:r>
+            <w:r>
+              <w:rPr>
+                <w:rStyle w:val="pl-smi"/>
+                <w:rFonts w:ascii="Times New Roman" w:hAnsi="Times New Roman" w:cs="Times New Roman"/>
+                <w:sz w:val="24"/>
+                <w:szCs w:val="24"/>
+                <w:shd w:val="clear" w:color="auto" w:fill="FFFFFF"/>
+              </w:rPr>
+              <w:t>report</w:t>
+            </w:r>
+            <w:r>
+              <w:rPr>
+                <w:rFonts w:ascii="Times New Roman" w:hAnsi="Times New Roman" w:cs="Times New Roman"/>
+                <w:sz w:val="24"/>
+                <w:szCs w:val="24"/>
+                <w:shd w:val="clear" w:color="auto" w:fill="FFFFFF"/>
+              </w:rPr>
+              <w:t>)</w:t>
+            </w:r>
+          </w:p>
+        </w:tc>
+        <w:tc>
+          <w:tcPr>
+            <w:tcW w:w="2071" w:type="dxa"/>
+          </w:tcPr>
+          <w:p>
+            <w:pPr>
+              <w:rPr>
+                <w:rFonts w:ascii="Times New Roman" w:hAnsi="Times New Roman" w:cs="Times New Roman"/>
+                <w:sz w:val="28"/>
+                <w:szCs w:val="28"/>
+                <w:lang w:val="en-US"/>
+              </w:rPr>
+            </w:pPr>
           </w:p>
         </w:tc>
       </w:tr>
@@ -2230,7 +2913,7 @@
         </w:trPr>
         <w:tc>
           <w:tcPr>
-            <w:tcW w:w="549" w:type="dxa"/>
+            <w:tcW w:w="501" w:type="dxa"/>
           </w:tcPr>
           <w:p>
             <w:pPr>
@@ -2271,7 +2954,7 @@
         </w:tc>
         <w:tc>
           <w:tcPr>
-            <w:tcW w:w="1672" w:type="dxa"/>
+            <w:tcW w:w="1618" w:type="dxa"/>
           </w:tcPr>
           <w:p>
             <w:pPr>
@@ -2295,7 +2978,7 @@
         </w:tc>
         <w:tc>
           <w:tcPr>
-            <w:tcW w:w="2771" w:type="dxa"/>
+            <w:tcW w:w="2504" w:type="dxa"/>
           </w:tcPr>
           <w:p>
             <w:pPr>
@@ -2323,6 +3006,36 @@
               </w:rPr>
               <w:t xml:space="preserve"> can generate personal report of his work during the year.</w:t>
             </w:r>
+          </w:p>
+        </w:tc>
+        <w:tc>
+          <w:tcPr>
+            <w:tcW w:w="2071" w:type="dxa"/>
+          </w:tcPr>
+          <w:p>
+            <w:pPr>
+              <w:rPr>
+                <w:rFonts w:ascii="Times New Roman" w:hAnsi="Times New Roman" w:cs="Times New Roman"/>
+                <w:sz w:val="28"/>
+                <w:szCs w:val="28"/>
+                <w:lang w:val="en-US"/>
+              </w:rPr>
+            </w:pPr>
+          </w:p>
+        </w:tc>
+        <w:tc>
+          <w:tcPr>
+            <w:tcW w:w="2071" w:type="dxa"/>
+          </w:tcPr>
+          <w:p>
+            <w:pPr>
+              <w:rPr>
+                <w:rFonts w:ascii="Times New Roman" w:hAnsi="Times New Roman" w:cs="Times New Roman"/>
+                <w:sz w:val="28"/>
+                <w:szCs w:val="28"/>
+                <w:lang w:val="en-US"/>
+              </w:rPr>
+            </w:pPr>
           </w:p>
         </w:tc>
       </w:tr>
@@ -2363,15 +3076,17 @@
     <w:tbl>
       <w:tblPr>
         <w:tblStyle w:val="TableGrid"/>
-        <w:tblW w:w="6779" w:type="dxa"/>
+        <w:tblW w:w="10552" w:type="dxa"/>
         <w:jc w:val="center"/>
         <w:tblLook w:val="04A0" w:firstRow="1" w:lastRow="0" w:firstColumn="1" w:lastColumn="0" w:noHBand="0" w:noVBand="1"/>
       </w:tblPr>
       <w:tblGrid>
-        <w:gridCol w:w="549"/>
-        <w:gridCol w:w="1787"/>
-        <w:gridCol w:w="1672"/>
-        <w:gridCol w:w="2771"/>
+        <w:gridCol w:w="538"/>
+        <w:gridCol w:w="1573"/>
+        <w:gridCol w:w="1580"/>
+        <w:gridCol w:w="2004"/>
+        <w:gridCol w:w="3482"/>
+        <w:gridCol w:w="1375"/>
       </w:tblGrid>
       <w:tr>
         <w:trPr>
@@ -2379,7 +3094,7 @@
         </w:trPr>
         <w:tc>
           <w:tcPr>
-            <w:tcW w:w="549" w:type="dxa"/>
+            <w:tcW w:w="505" w:type="dxa"/>
           </w:tcPr>
           <w:p>
             <w:pPr>
@@ -2389,7 +3104,6 @@
                 <w:b/>
                 <w:sz w:val="32"/>
                 <w:szCs w:val="32"/>
-                <w:lang w:val="en-US"/>
               </w:rPr>
             </w:pPr>
             <w:r>
@@ -2398,15 +3112,14 @@
                 <w:b/>
                 <w:sz w:val="32"/>
                 <w:szCs w:val="32"/>
-                <w:lang w:val="en-US"/>
-              </w:rPr>
-              <w:t>#</w:t>
-            </w:r>
-          </w:p>
-        </w:tc>
-        <w:tc>
-          <w:tcPr>
-            <w:tcW w:w="1787" w:type="dxa"/>
+              </w:rPr>
+              <w:t>№</w:t>
+            </w:r>
+          </w:p>
+        </w:tc>
+        <w:tc>
+          <w:tcPr>
+            <w:tcW w:w="1706" w:type="dxa"/>
           </w:tcPr>
           <w:p>
             <w:pPr>
@@ -2414,8 +3127,8 @@
               <w:rPr>
                 <w:rFonts w:ascii="Times New Roman" w:hAnsi="Times New Roman" w:cs="Times New Roman"/>
                 <w:b/>
-                <w:sz w:val="32"/>
-                <w:szCs w:val="32"/>
+                <w:sz w:val="28"/>
+                <w:szCs w:val="28"/>
                 <w:lang w:val="en-US"/>
               </w:rPr>
             </w:pPr>
@@ -2423,8 +3136,8 @@
               <w:rPr>
                 <w:rFonts w:ascii="Times New Roman" w:hAnsi="Times New Roman" w:cs="Times New Roman"/>
                 <w:b/>
-                <w:sz w:val="32"/>
-                <w:szCs w:val="32"/>
+                <w:sz w:val="28"/>
+                <w:szCs w:val="28"/>
                 <w:lang w:val="en-US"/>
               </w:rPr>
               <w:t>Role</w:t>
@@ -2433,7 +3146,7 @@
         </w:tc>
         <w:tc>
           <w:tcPr>
-            <w:tcW w:w="1672" w:type="dxa"/>
+            <w:tcW w:w="1637" w:type="dxa"/>
           </w:tcPr>
           <w:p>
             <w:pPr>
@@ -2441,8 +3154,8 @@
               <w:rPr>
                 <w:rFonts w:ascii="Times New Roman" w:hAnsi="Times New Roman" w:cs="Times New Roman"/>
                 <w:b/>
-                <w:sz w:val="32"/>
-                <w:szCs w:val="32"/>
+                <w:sz w:val="28"/>
+                <w:szCs w:val="28"/>
                 <w:lang w:val="en-US"/>
               </w:rPr>
             </w:pPr>
@@ -2450,8 +3163,8 @@
               <w:rPr>
                 <w:rFonts w:ascii="Times New Roman" w:hAnsi="Times New Roman" w:cs="Times New Roman"/>
                 <w:b/>
-                <w:sz w:val="32"/>
-                <w:szCs w:val="32"/>
+                <w:sz w:val="28"/>
+                <w:szCs w:val="28"/>
                 <w:lang w:val="en-US"/>
               </w:rPr>
               <w:t>Use Case</w:t>
@@ -2460,7 +3173,7 @@
         </w:tc>
         <w:tc>
           <w:tcPr>
-            <w:tcW w:w="2771" w:type="dxa"/>
+            <w:tcW w:w="2482" w:type="dxa"/>
           </w:tcPr>
           <w:p>
             <w:pPr>
@@ -2468,8 +3181,8 @@
               <w:rPr>
                 <w:rFonts w:ascii="Times New Roman" w:hAnsi="Times New Roman" w:cs="Times New Roman"/>
                 <w:b/>
-                <w:sz w:val="32"/>
-                <w:szCs w:val="32"/>
+                <w:sz w:val="28"/>
+                <w:szCs w:val="28"/>
                 <w:lang w:val="en-US"/>
               </w:rPr>
             </w:pPr>
@@ -2477,11 +3190,65 @@
               <w:rPr>
                 <w:rFonts w:ascii="Times New Roman" w:hAnsi="Times New Roman" w:cs="Times New Roman"/>
                 <w:b/>
-                <w:sz w:val="32"/>
-                <w:szCs w:val="32"/>
+                <w:sz w:val="28"/>
+                <w:szCs w:val="28"/>
                 <w:lang w:val="en-US"/>
               </w:rPr>
               <w:t>Description</w:t>
+            </w:r>
+          </w:p>
+        </w:tc>
+        <w:tc>
+          <w:tcPr>
+            <w:tcW w:w="2111" w:type="dxa"/>
+          </w:tcPr>
+          <w:p>
+            <w:pPr>
+              <w:jc w:val="center"/>
+              <w:rPr>
+                <w:rFonts w:ascii="Times New Roman" w:hAnsi="Times New Roman" w:cs="Times New Roman"/>
+                <w:b/>
+                <w:sz w:val="28"/>
+                <w:szCs w:val="28"/>
+                <w:lang w:val="en-US"/>
+              </w:rPr>
+            </w:pPr>
+            <w:r>
+              <w:rPr>
+                <w:rFonts w:ascii="Times New Roman" w:hAnsi="Times New Roman" w:cs="Times New Roman"/>
+                <w:b/>
+                <w:sz w:val="28"/>
+                <w:szCs w:val="28"/>
+                <w:lang w:val="en-US"/>
+              </w:rPr>
+              <w:t>Action Method</w:t>
+            </w:r>
+          </w:p>
+        </w:tc>
+        <w:tc>
+          <w:tcPr>
+            <w:tcW w:w="2111" w:type="dxa"/>
+          </w:tcPr>
+          <w:p>
+            <w:pPr>
+              <w:jc w:val="center"/>
+              <w:rPr>
+                <w:rFonts w:ascii="Times New Roman" w:hAnsi="Times New Roman" w:cs="Times New Roman"/>
+                <w:b/>
+                <w:sz w:val="28"/>
+                <w:szCs w:val="28"/>
+                <w:lang w:val="en-US"/>
+              </w:rPr>
+            </w:pPr>
+            <w:r>
+              <w:rPr>
+                <w:rFonts w:ascii="Times New Roman" w:hAnsi="Times New Roman" w:cs="Times New Roman"/>
+                <w:b/>
+                <w:sz w:val="28"/>
+                <w:szCs w:val="28"/>
+                <w:lang w:val="en-US"/>
+              </w:rPr>
+              <w:t>Tests</w:t>
             </w:r>
           </w:p>
         </w:tc>
@@ -2492,7 +3259,7 @@
         </w:trPr>
         <w:tc>
           <w:tcPr>
-            <w:tcW w:w="549" w:type="dxa"/>
+            <w:tcW w:w="505" w:type="dxa"/>
           </w:tcPr>
           <w:p>
             <w:pPr>
@@ -2517,7 +3284,7 @@
         </w:tc>
         <w:tc>
           <w:tcPr>
-            <w:tcW w:w="1787" w:type="dxa"/>
+            <w:tcW w:w="1706" w:type="dxa"/>
             <w:vMerge w:val="restart"/>
           </w:tcPr>
           <w:p>
@@ -2542,7 +3309,7 @@
         </w:tc>
         <w:tc>
           <w:tcPr>
-            <w:tcW w:w="1672" w:type="dxa"/>
+            <w:tcW w:w="1637" w:type="dxa"/>
           </w:tcPr>
           <w:p>
             <w:pPr>
@@ -2585,7 +3352,7 @@
         </w:tc>
         <w:tc>
           <w:tcPr>
-            <w:tcW w:w="2771" w:type="dxa"/>
+            <w:tcW w:w="2482" w:type="dxa"/>
           </w:tcPr>
           <w:p>
             <w:pPr>
@@ -2605,6 +3372,101 @@
               </w:rPr>
               <w:t>Registers scientific work themes of his department.</w:t>
             </w:r>
+          </w:p>
+        </w:tc>
+        <w:tc>
+          <w:tcPr>
+            <w:tcW w:w="2111" w:type="dxa"/>
+          </w:tcPr>
+          <w:p>
+            <w:pPr>
+              <w:rPr>
+                <w:rFonts w:ascii="Times New Roman" w:hAnsi="Times New Roman" w:cs="Times New Roman"/>
+                <w:sz w:val="28"/>
+                <w:szCs w:val="28"/>
+                <w:lang w:val="en-US"/>
+              </w:rPr>
+            </w:pPr>
+            <w:r>
+              <w:rPr>
+                <w:rFonts w:ascii="Times New Roman" w:hAnsi="Times New Roman" w:cs="Times New Roman"/>
+                <w:sz w:val="28"/>
+                <w:szCs w:val="28"/>
+                <w:lang w:val="en-US"/>
+              </w:rPr>
+              <w:t>Create</w:t>
+            </w:r>
+            <w:r>
+              <w:rPr>
+                <w:rFonts w:ascii="Times New Roman" w:hAnsi="Times New Roman" w:cs="Times New Roman"/>
+                <w:sz w:val="28"/>
+                <w:szCs w:val="28"/>
+                <w:lang w:val="en-US"/>
+              </w:rPr>
+              <w:t>(</w:t>
+            </w:r>
+            <w:proofErr w:type="spellStart"/>
+            <w:r>
+              <w:rPr>
+                <w:rFonts w:ascii="Times New Roman" w:hAnsi="Times New Roman" w:cs="Times New Roman"/>
+                <w:sz w:val="28"/>
+                <w:szCs w:val="28"/>
+                <w:lang w:val="en-US"/>
+              </w:rPr>
+              <w:t>ScientificWork</w:t>
+            </w:r>
+            <w:r>
+              <w:rPr>
+                <w:rFonts w:ascii="Times New Roman" w:hAnsi="Times New Roman" w:cs="Times New Roman"/>
+                <w:sz w:val="28"/>
+                <w:szCs w:val="28"/>
+                <w:lang w:val="en-US"/>
+              </w:rPr>
+              <w:t>Model</w:t>
+            </w:r>
+            <w:proofErr w:type="spellEnd"/>
+            <w:r>
+              <w:rPr>
+                <w:rFonts w:ascii="Times New Roman" w:hAnsi="Times New Roman" w:cs="Times New Roman"/>
+                <w:sz w:val="28"/>
+                <w:szCs w:val="28"/>
+                <w:lang w:val="en-US"/>
+              </w:rPr>
+              <w:t xml:space="preserve"> </w:t>
+            </w:r>
+            <w:r>
+              <w:rPr>
+                <w:rFonts w:ascii="Times New Roman" w:hAnsi="Times New Roman" w:cs="Times New Roman"/>
+                <w:sz w:val="28"/>
+                <w:szCs w:val="28"/>
+                <w:lang w:val="en-US"/>
+              </w:rPr>
+              <w:t>model</w:t>
+            </w:r>
+            <w:r>
+              <w:rPr>
+                <w:rFonts w:ascii="Times New Roman" w:hAnsi="Times New Roman" w:cs="Times New Roman"/>
+                <w:sz w:val="28"/>
+                <w:szCs w:val="28"/>
+                <w:lang w:val="en-US"/>
+              </w:rPr>
+              <w:t>)</w:t>
+            </w:r>
+          </w:p>
+        </w:tc>
+        <w:tc>
+          <w:tcPr>
+            <w:tcW w:w="2111" w:type="dxa"/>
+          </w:tcPr>
+          <w:p>
+            <w:pPr>
+              <w:rPr>
+                <w:rFonts w:ascii="Times New Roman" w:hAnsi="Times New Roman" w:cs="Times New Roman"/>
+                <w:sz w:val="28"/>
+                <w:szCs w:val="28"/>
+                <w:lang w:val="en-US"/>
+              </w:rPr>
+            </w:pPr>
           </w:p>
         </w:tc>
       </w:tr>
@@ -2614,7 +3476,7 @@
         </w:trPr>
         <w:tc>
           <w:tcPr>
-            <w:tcW w:w="549" w:type="dxa"/>
+            <w:tcW w:w="505" w:type="dxa"/>
           </w:tcPr>
           <w:p>
             <w:pPr>
@@ -2639,7 +3501,7 @@
         </w:tc>
         <w:tc>
           <w:tcPr>
-            <w:tcW w:w="1787" w:type="dxa"/>
+            <w:tcW w:w="1706" w:type="dxa"/>
             <w:vMerge/>
           </w:tcPr>
           <w:p>
@@ -2655,7 +3517,7 @@
         </w:tc>
         <w:tc>
           <w:tcPr>
-            <w:tcW w:w="1672" w:type="dxa"/>
+            <w:tcW w:w="1637" w:type="dxa"/>
           </w:tcPr>
           <w:p>
             <w:pPr>
@@ -2698,35 +3560,121 @@
         </w:tc>
         <w:tc>
           <w:tcPr>
-            <w:tcW w:w="2771" w:type="dxa"/>
-          </w:tcPr>
-          <w:p>
-            <w:pPr>
-              <w:rPr>
-                <w:rFonts w:ascii="Times New Roman" w:hAnsi="Times New Roman" w:cs="Times New Roman"/>
-                <w:sz w:val="28"/>
-                <w:szCs w:val="28"/>
-                <w:lang w:val="en-US"/>
-              </w:rPr>
-            </w:pPr>
-            <w:r>
-              <w:rPr>
-                <w:rFonts w:ascii="Times New Roman" w:hAnsi="Times New Roman" w:cs="Times New Roman"/>
-                <w:sz w:val="28"/>
-                <w:szCs w:val="28"/>
-                <w:lang w:val="en-US"/>
-              </w:rPr>
-              <w:t>Edits registered scientific work themes</w:t>
-            </w:r>
-            <w:r>
-              <w:rPr>
-                <w:rFonts w:ascii="Times New Roman" w:hAnsi="Times New Roman" w:cs="Times New Roman"/>
-                <w:sz w:val="28"/>
-                <w:szCs w:val="28"/>
-                <w:lang w:val="en-US"/>
-              </w:rPr>
-              <w:t>.</w:t>
-            </w:r>
+            <w:tcW w:w="2482" w:type="dxa"/>
+          </w:tcPr>
+          <w:p>
+            <w:pPr>
+              <w:rPr>
+                <w:rFonts w:ascii="Times New Roman" w:hAnsi="Times New Roman" w:cs="Times New Roman"/>
+                <w:sz w:val="28"/>
+                <w:szCs w:val="28"/>
+                <w:lang w:val="en-US"/>
+              </w:rPr>
+            </w:pPr>
+            <w:r>
+              <w:rPr>
+                <w:rFonts w:ascii="Times New Roman" w:hAnsi="Times New Roman" w:cs="Times New Roman"/>
+                <w:sz w:val="28"/>
+                <w:szCs w:val="28"/>
+                <w:lang w:val="en-US"/>
+              </w:rPr>
+              <w:t>Edits registered scientific work themes.</w:t>
+            </w:r>
+          </w:p>
+        </w:tc>
+        <w:tc>
+          <w:tcPr>
+            <w:tcW w:w="2111" w:type="dxa"/>
+          </w:tcPr>
+          <w:p>
+            <w:pPr>
+              <w:rPr>
+                <w:rFonts w:ascii="Times New Roman" w:hAnsi="Times New Roman" w:cs="Times New Roman"/>
+                <w:sz w:val="28"/>
+                <w:szCs w:val="28"/>
+                <w:lang w:val="en-US"/>
+              </w:rPr>
+            </w:pPr>
+            <w:r>
+              <w:rPr>
+                <w:rFonts w:ascii="Times New Roman" w:hAnsi="Times New Roman" w:cs="Times New Roman"/>
+                <w:sz w:val="28"/>
+                <w:szCs w:val="28"/>
+                <w:lang w:val="en-US"/>
+              </w:rPr>
+              <w:t>Edit</w:t>
+            </w:r>
+            <w:r>
+              <w:rPr>
+                <w:rFonts w:ascii="Times New Roman" w:hAnsi="Times New Roman" w:cs="Times New Roman"/>
+                <w:sz w:val="28"/>
+                <w:szCs w:val="28"/>
+                <w:lang w:val="en-US"/>
+              </w:rPr>
+              <w:t>(</w:t>
+            </w:r>
+            <w:proofErr w:type="spellStart"/>
+            <w:r>
+              <w:rPr>
+                <w:rFonts w:ascii="Times New Roman" w:hAnsi="Times New Roman" w:cs="Times New Roman"/>
+                <w:sz w:val="28"/>
+                <w:szCs w:val="28"/>
+                <w:lang w:val="en-US"/>
+              </w:rPr>
+              <w:t>ScientificWork</w:t>
+            </w:r>
+            <w:r>
+              <w:rPr>
+                <w:rFonts w:ascii="Times New Roman" w:hAnsi="Times New Roman" w:cs="Times New Roman"/>
+                <w:sz w:val="28"/>
+                <w:szCs w:val="28"/>
+                <w:lang w:val="en-US"/>
+              </w:rPr>
+              <w:t>Model</w:t>
+            </w:r>
+            <w:proofErr w:type="spellEnd"/>
+            <w:r>
+              <w:rPr>
+                <w:rFonts w:ascii="Times New Roman" w:hAnsi="Times New Roman" w:cs="Times New Roman"/>
+                <w:sz w:val="28"/>
+                <w:szCs w:val="28"/>
+                <w:lang w:val="en-US"/>
+              </w:rPr>
+              <w:t xml:space="preserve"> </w:t>
+            </w:r>
+            <w:r>
+              <w:rPr>
+                <w:rFonts w:ascii="Times New Roman" w:hAnsi="Times New Roman" w:cs="Times New Roman"/>
+                <w:sz w:val="28"/>
+                <w:szCs w:val="28"/>
+                <w:lang w:val="en-US"/>
+              </w:rPr>
+              <w:t>model</w:t>
+            </w:r>
+            <w:r>
+              <w:rPr>
+                <w:rFonts w:ascii="Times New Roman" w:hAnsi="Times New Roman" w:cs="Times New Roman"/>
+                <w:sz w:val="28"/>
+                <w:szCs w:val="28"/>
+                <w:lang w:val="en-US"/>
+              </w:rPr>
+              <w:t>)</w:t>
+            </w:r>
+          </w:p>
+        </w:tc>
+        <w:tc>
+          <w:tcPr>
+            <w:tcW w:w="2111" w:type="dxa"/>
+          </w:tcPr>
+          <w:p>
+            <w:pPr>
+              <w:rPr>
+                <w:rFonts w:ascii="Times New Roman" w:hAnsi="Times New Roman" w:cs="Times New Roman"/>
+                <w:sz w:val="28"/>
+                <w:szCs w:val="28"/>
+                <w:lang w:val="en-US"/>
+              </w:rPr>
+            </w:pPr>
           </w:p>
         </w:tc>
       </w:tr>
@@ -2736,7 +3684,7 @@
         </w:trPr>
         <w:tc>
           <w:tcPr>
-            <w:tcW w:w="549" w:type="dxa"/>
+            <w:tcW w:w="505" w:type="dxa"/>
           </w:tcPr>
           <w:p>
             <w:pPr>
@@ -2761,7 +3709,7 @@
         </w:tc>
         <w:tc>
           <w:tcPr>
-            <w:tcW w:w="1787" w:type="dxa"/>
+            <w:tcW w:w="1706" w:type="dxa"/>
             <w:vMerge w:val="restart"/>
           </w:tcPr>
           <w:p>
@@ -2786,7 +3734,7 @@
         </w:tc>
         <w:tc>
           <w:tcPr>
-            <w:tcW w:w="1672" w:type="dxa"/>
+            <w:tcW w:w="1637" w:type="dxa"/>
           </w:tcPr>
           <w:p>
             <w:pPr>
@@ -2810,7 +3758,7 @@
         </w:tc>
         <w:tc>
           <w:tcPr>
-            <w:tcW w:w="2771" w:type="dxa"/>
+            <w:tcW w:w="2482" w:type="dxa"/>
           </w:tcPr>
           <w:p>
             <w:pPr>
@@ -2830,6 +3778,101 @@
               </w:rPr>
               <w:t>Adds publications as single or co-author.</w:t>
             </w:r>
+          </w:p>
+        </w:tc>
+        <w:tc>
+          <w:tcPr>
+            <w:tcW w:w="2111" w:type="dxa"/>
+          </w:tcPr>
+          <w:p>
+            <w:pPr>
+              <w:rPr>
+                <w:rFonts w:ascii="Times New Roman" w:hAnsi="Times New Roman" w:cs="Times New Roman"/>
+                <w:sz w:val="28"/>
+                <w:szCs w:val="28"/>
+                <w:lang w:val="en-US"/>
+              </w:rPr>
+            </w:pPr>
+            <w:r>
+              <w:rPr>
+                <w:rFonts w:ascii="Times New Roman" w:hAnsi="Times New Roman" w:cs="Times New Roman"/>
+                <w:sz w:val="28"/>
+                <w:szCs w:val="28"/>
+                <w:lang w:val="en-US"/>
+              </w:rPr>
+              <w:t>Create</w:t>
+            </w:r>
+            <w:r>
+              <w:rPr>
+                <w:rFonts w:ascii="Times New Roman" w:hAnsi="Times New Roman" w:cs="Times New Roman"/>
+                <w:sz w:val="28"/>
+                <w:szCs w:val="28"/>
+                <w:lang w:val="en-US"/>
+              </w:rPr>
+              <w:t>(</w:t>
+            </w:r>
+            <w:proofErr w:type="spellStart"/>
+            <w:r>
+              <w:rPr>
+                <w:rFonts w:ascii="Times New Roman" w:hAnsi="Times New Roman" w:cs="Times New Roman"/>
+                <w:sz w:val="28"/>
+                <w:szCs w:val="28"/>
+                <w:lang w:val="en-US"/>
+              </w:rPr>
+              <w:t>Publication</w:t>
+            </w:r>
+            <w:r>
+              <w:rPr>
+                <w:rFonts w:ascii="Times New Roman" w:hAnsi="Times New Roman" w:cs="Times New Roman"/>
+                <w:sz w:val="28"/>
+                <w:szCs w:val="28"/>
+                <w:lang w:val="en-US"/>
+              </w:rPr>
+              <w:t>Model</w:t>
+            </w:r>
+            <w:proofErr w:type="spellEnd"/>
+            <w:r>
+              <w:rPr>
+                <w:rFonts w:ascii="Times New Roman" w:hAnsi="Times New Roman" w:cs="Times New Roman"/>
+                <w:sz w:val="28"/>
+                <w:szCs w:val="28"/>
+                <w:lang w:val="en-US"/>
+              </w:rPr>
+              <w:t xml:space="preserve"> </w:t>
+            </w:r>
+            <w:r>
+              <w:rPr>
+                <w:rFonts w:ascii="Times New Roman" w:hAnsi="Times New Roman" w:cs="Times New Roman"/>
+                <w:sz w:val="28"/>
+                <w:szCs w:val="28"/>
+                <w:lang w:val="en-US"/>
+              </w:rPr>
+              <w:t>model</w:t>
+            </w:r>
+            <w:r>
+              <w:rPr>
+                <w:rFonts w:ascii="Times New Roman" w:hAnsi="Times New Roman" w:cs="Times New Roman"/>
+                <w:sz w:val="28"/>
+                <w:szCs w:val="28"/>
+                <w:lang w:val="en-US"/>
+              </w:rPr>
+              <w:t>)</w:t>
+            </w:r>
+          </w:p>
+        </w:tc>
+        <w:tc>
+          <w:tcPr>
+            <w:tcW w:w="2111" w:type="dxa"/>
+          </w:tcPr>
+          <w:p>
+            <w:pPr>
+              <w:rPr>
+                <w:rFonts w:ascii="Times New Roman" w:hAnsi="Times New Roman" w:cs="Times New Roman"/>
+                <w:sz w:val="28"/>
+                <w:szCs w:val="28"/>
+                <w:lang w:val="en-US"/>
+              </w:rPr>
+            </w:pPr>
           </w:p>
         </w:tc>
       </w:tr>
@@ -2839,7 +3882,7 @@
         </w:trPr>
         <w:tc>
           <w:tcPr>
-            <w:tcW w:w="549" w:type="dxa"/>
+            <w:tcW w:w="505" w:type="dxa"/>
           </w:tcPr>
           <w:p>
             <w:pPr>
@@ -2864,7 +3907,7 @@
         </w:tc>
         <w:tc>
           <w:tcPr>
-            <w:tcW w:w="1787" w:type="dxa"/>
+            <w:tcW w:w="1706" w:type="dxa"/>
             <w:vMerge/>
           </w:tcPr>
           <w:p>
@@ -2880,7 +3923,7 @@
         </w:tc>
         <w:tc>
           <w:tcPr>
-            <w:tcW w:w="1672" w:type="dxa"/>
+            <w:tcW w:w="1637" w:type="dxa"/>
           </w:tcPr>
           <w:p>
             <w:pPr>
@@ -2904,7 +3947,7 @@
         </w:tc>
         <w:tc>
           <w:tcPr>
-            <w:tcW w:w="2771" w:type="dxa"/>
+            <w:tcW w:w="2482" w:type="dxa"/>
           </w:tcPr>
           <w:p>
             <w:pPr>
@@ -2924,6 +3967,92 @@
               </w:rPr>
               <w:t>Edits created publications.</w:t>
             </w:r>
+          </w:p>
+        </w:tc>
+        <w:tc>
+          <w:tcPr>
+            <w:tcW w:w="2111" w:type="dxa"/>
+          </w:tcPr>
+          <w:p>
+            <w:pPr>
+              <w:rPr>
+                <w:rFonts w:ascii="Times New Roman" w:hAnsi="Times New Roman" w:cs="Times New Roman"/>
+                <w:sz w:val="28"/>
+                <w:szCs w:val="28"/>
+                <w:lang w:val="en-US"/>
+              </w:rPr>
+            </w:pPr>
+            <w:r>
+              <w:rPr>
+                <w:rFonts w:ascii="Times New Roman" w:hAnsi="Times New Roman" w:cs="Times New Roman"/>
+                <w:sz w:val="28"/>
+                <w:szCs w:val="28"/>
+                <w:lang w:val="en-US"/>
+              </w:rPr>
+              <w:t>Edit</w:t>
+            </w:r>
+            <w:r>
+              <w:rPr>
+                <w:rFonts w:ascii="Times New Roman" w:hAnsi="Times New Roman" w:cs="Times New Roman"/>
+                <w:sz w:val="28"/>
+                <w:szCs w:val="28"/>
+                <w:lang w:val="en-US"/>
+              </w:rPr>
+              <w:t>(</w:t>
+            </w:r>
+            <w:proofErr w:type="spellStart"/>
+            <w:r>
+              <w:rPr>
+                <w:rFonts w:ascii="Times New Roman" w:hAnsi="Times New Roman" w:cs="Times New Roman"/>
+                <w:sz w:val="28"/>
+                <w:szCs w:val="28"/>
+                <w:lang w:val="en-US"/>
+              </w:rPr>
+              <w:t>PublicationModel</w:t>
+            </w:r>
+            <w:proofErr w:type="spellEnd"/>
+            <w:r>
+              <w:rPr>
+                <w:rFonts w:ascii="Times New Roman" w:hAnsi="Times New Roman" w:cs="Times New Roman"/>
+                <w:sz w:val="28"/>
+                <w:szCs w:val="28"/>
+                <w:lang w:val="en-US"/>
+              </w:rPr>
+              <w:t xml:space="preserve"> </w:t>
+            </w:r>
+            <w:r>
+              <w:rPr>
+                <w:rFonts w:ascii="Times New Roman" w:hAnsi="Times New Roman" w:cs="Times New Roman"/>
+                <w:sz w:val="28"/>
+                <w:szCs w:val="28"/>
+                <w:lang w:val="en-US"/>
+              </w:rPr>
+              <w:t>model</w:t>
+            </w:r>
+            <w:r>
+              <w:rPr>
+                <w:rFonts w:ascii="Times New Roman" w:hAnsi="Times New Roman" w:cs="Times New Roman"/>
+                <w:sz w:val="28"/>
+                <w:szCs w:val="28"/>
+                <w:lang w:val="en-US"/>
+              </w:rPr>
+              <w:t>)</w:t>
+            </w:r>
+          </w:p>
+        </w:tc>
+        <w:tc>
+          <w:tcPr>
+            <w:tcW w:w="2111" w:type="dxa"/>
+          </w:tcPr>
+          <w:p>
+            <w:pPr>
+              <w:rPr>
+                <w:rFonts w:ascii="Times New Roman" w:hAnsi="Times New Roman" w:cs="Times New Roman"/>
+                <w:sz w:val="28"/>
+                <w:szCs w:val="28"/>
+                <w:lang w:val="en-US"/>
+              </w:rPr>
+            </w:pPr>
           </w:p>
         </w:tc>
       </w:tr>
@@ -2933,7 +4062,7 @@
         </w:trPr>
         <w:tc>
           <w:tcPr>
-            <w:tcW w:w="549" w:type="dxa"/>
+            <w:tcW w:w="505" w:type="dxa"/>
           </w:tcPr>
           <w:p>
             <w:pPr>
@@ -2958,7 +4087,7 @@
         </w:tc>
         <w:tc>
           <w:tcPr>
-            <w:tcW w:w="1787" w:type="dxa"/>
+            <w:tcW w:w="1706" w:type="dxa"/>
             <w:vMerge/>
           </w:tcPr>
           <w:p>
@@ -2974,7 +4103,7 @@
         </w:tc>
         <w:tc>
           <w:tcPr>
-            <w:tcW w:w="1672" w:type="dxa"/>
+            <w:tcW w:w="1637" w:type="dxa"/>
           </w:tcPr>
           <w:p>
             <w:pPr>
@@ -2998,7 +4127,7 @@
         </w:tc>
         <w:tc>
           <w:tcPr>
-            <w:tcW w:w="2771" w:type="dxa"/>
+            <w:tcW w:w="2482" w:type="dxa"/>
           </w:tcPr>
           <w:p>
             <w:pPr>
@@ -3018,12 +4147,304 @@
               </w:rPr>
               <w:t>Sets himself as co-author of  scientific works.</w:t>
             </w:r>
+          </w:p>
+        </w:tc>
+        <w:tc>
+          <w:tcPr>
+            <w:tcW w:w="2111" w:type="dxa"/>
+          </w:tcPr>
+          <w:p>
+            <w:pPr>
+              <w:rPr>
+                <w:rFonts w:ascii="Times New Roman" w:hAnsi="Times New Roman" w:cs="Times New Roman"/>
+                <w:sz w:val="28"/>
+                <w:szCs w:val="28"/>
+                <w:lang w:val="en-US"/>
+              </w:rPr>
+            </w:pPr>
+            <w:r>
+              <w:rPr>
+                <w:rFonts w:ascii="Times New Roman" w:hAnsi="Times New Roman" w:cs="Times New Roman"/>
+                <w:sz w:val="28"/>
+                <w:szCs w:val="28"/>
+                <w:lang w:val="en-US"/>
+              </w:rPr>
+              <w:t>Edit(</w:t>
+            </w:r>
+            <w:proofErr w:type="spellStart"/>
+            <w:r>
+              <w:rPr>
+                <w:rFonts w:ascii="Times New Roman" w:hAnsi="Times New Roman" w:cs="Times New Roman"/>
+                <w:sz w:val="28"/>
+                <w:szCs w:val="28"/>
+                <w:lang w:val="en-US"/>
+              </w:rPr>
+              <w:t>ScientificWork</w:t>
+            </w:r>
+            <w:r>
+              <w:rPr>
+                <w:rFonts w:ascii="Times New Roman" w:hAnsi="Times New Roman" w:cs="Times New Roman"/>
+                <w:sz w:val="28"/>
+                <w:szCs w:val="28"/>
+                <w:lang w:val="en-US"/>
+              </w:rPr>
+              <w:t>Model</w:t>
+            </w:r>
+            <w:proofErr w:type="spellEnd"/>
+            <w:r>
+              <w:rPr>
+                <w:rFonts w:ascii="Times New Roman" w:hAnsi="Times New Roman" w:cs="Times New Roman"/>
+                <w:sz w:val="28"/>
+                <w:szCs w:val="28"/>
+                <w:lang w:val="en-US"/>
+              </w:rPr>
+              <w:t xml:space="preserve"> </w:t>
+            </w:r>
+            <w:r>
+              <w:rPr>
+                <w:rFonts w:ascii="Times New Roman" w:hAnsi="Times New Roman" w:cs="Times New Roman"/>
+                <w:sz w:val="28"/>
+                <w:szCs w:val="28"/>
+                <w:lang w:val="en-US"/>
+              </w:rPr>
+              <w:t>model</w:t>
+            </w:r>
+            <w:r>
+              <w:rPr>
+                <w:rFonts w:ascii="Times New Roman" w:hAnsi="Times New Roman" w:cs="Times New Roman"/>
+                <w:sz w:val="28"/>
+                <w:szCs w:val="28"/>
+                <w:lang w:val="en-US"/>
+              </w:rPr>
+              <w:t>)</w:t>
+            </w:r>
+          </w:p>
+        </w:tc>
+        <w:tc>
+          <w:tcPr>
+            <w:tcW w:w="2111" w:type="dxa"/>
+          </w:tcPr>
+          <w:p>
+            <w:pPr>
+              <w:rPr>
+                <w:rFonts w:ascii="Times New Roman" w:hAnsi="Times New Roman" w:cs="Times New Roman"/>
+                <w:sz w:val="28"/>
+                <w:szCs w:val="28"/>
+                <w:lang w:val="en-US"/>
+              </w:rPr>
+            </w:pPr>
           </w:p>
         </w:tc>
       </w:tr>
     </w:tbl>
     <w:p>
       <w:pPr>
+        <w:jc w:val="center"/>
+        <w:rPr>
+          <w:rFonts w:ascii="Times New Roman" w:hAnsi="Times New Roman" w:cs="Times New Roman"/>
+          <w:b/>
+          <w:sz w:val="28"/>
+          <w:szCs w:val="28"/>
+          <w:lang w:val="en-US"/>
+        </w:rPr>
+      </w:pPr>
+      <w:r>
+        <w:rPr>
+          <w:rFonts w:ascii="Times New Roman" w:hAnsi="Times New Roman" w:cs="Times New Roman"/>
+          <w:b/>
+          <w:sz w:val="28"/>
+          <w:szCs w:val="28"/>
+          <w:lang w:val="en-US"/>
+        </w:rPr>
+        <w:lastRenderedPageBreak/>
+        <w:t>Tests</w:t>
+      </w:r>
+    </w:p>
+    <w:tbl>
+      <w:tblPr>
+        <w:tblStyle w:val="TableGrid"/>
+        <w:tblW w:w="0" w:type="auto"/>
+        <w:tblLook w:val="04A0" w:firstRow="1" w:lastRow="0" w:firstColumn="1" w:lastColumn="0" w:noHBand="0" w:noVBand="1"/>
+      </w:tblPr>
+      <w:tblGrid>
+        <w:gridCol w:w="828"/>
+        <w:gridCol w:w="4448"/>
+        <w:gridCol w:w="2638"/>
+        <w:gridCol w:w="2638"/>
+      </w:tblGrid>
+      <w:tr>
+        <w:tc>
+          <w:tcPr>
+            <w:tcW w:w="828" w:type="dxa"/>
+          </w:tcPr>
+          <w:p>
+            <w:pPr>
+              <w:jc w:val="center"/>
+              <w:rPr>
+                <w:rFonts w:ascii="Times New Roman" w:hAnsi="Times New Roman" w:cs="Times New Roman"/>
+                <w:b/>
+                <w:sz w:val="28"/>
+                <w:szCs w:val="28"/>
+              </w:rPr>
+            </w:pPr>
+            <w:r>
+              <w:rPr>
+                <w:rFonts w:ascii="Times New Roman" w:hAnsi="Times New Roman" w:cs="Times New Roman"/>
+                <w:b/>
+                <w:sz w:val="28"/>
+                <w:szCs w:val="28"/>
+              </w:rPr>
+              <w:t>№</w:t>
+            </w:r>
+          </w:p>
+        </w:tc>
+        <w:tc>
+          <w:tcPr>
+            <w:tcW w:w="4448" w:type="dxa"/>
+          </w:tcPr>
+          <w:p>
+            <w:pPr>
+              <w:jc w:val="center"/>
+              <w:rPr>
+                <w:rFonts w:ascii="Times New Roman" w:hAnsi="Times New Roman" w:cs="Times New Roman"/>
+                <w:b/>
+                <w:sz w:val="28"/>
+                <w:szCs w:val="28"/>
+                <w:lang w:val="en-US"/>
+              </w:rPr>
+            </w:pPr>
+            <w:r>
+              <w:rPr>
+                <w:rFonts w:ascii="Times New Roman" w:hAnsi="Times New Roman" w:cs="Times New Roman"/>
+                <w:b/>
+                <w:sz w:val="28"/>
+                <w:szCs w:val="28"/>
+                <w:lang w:val="en-US"/>
+              </w:rPr>
+              <w:t>Test class</w:t>
+            </w:r>
+          </w:p>
+        </w:tc>
+        <w:tc>
+          <w:tcPr>
+            <w:tcW w:w="2638" w:type="dxa"/>
+          </w:tcPr>
+          <w:p>
+            <w:pPr>
+              <w:jc w:val="center"/>
+              <w:rPr>
+                <w:rFonts w:ascii="Times New Roman" w:hAnsi="Times New Roman" w:cs="Times New Roman"/>
+                <w:b/>
+                <w:sz w:val="28"/>
+                <w:szCs w:val="28"/>
+                <w:lang w:val="en-US"/>
+              </w:rPr>
+            </w:pPr>
+            <w:r>
+              <w:rPr>
+                <w:rFonts w:ascii="Times New Roman" w:hAnsi="Times New Roman" w:cs="Times New Roman"/>
+                <w:b/>
+                <w:sz w:val="28"/>
+                <w:szCs w:val="28"/>
+                <w:lang w:val="en-US"/>
+              </w:rPr>
+              <w:t>Test method</w:t>
+            </w:r>
+          </w:p>
+        </w:tc>
+        <w:tc>
+          <w:tcPr>
+            <w:tcW w:w="2638" w:type="dxa"/>
+          </w:tcPr>
+          <w:p>
+            <w:pPr>
+              <w:jc w:val="center"/>
+              <w:rPr>
+                <w:rFonts w:ascii="Times New Roman" w:hAnsi="Times New Roman" w:cs="Times New Roman"/>
+                <w:b/>
+                <w:sz w:val="28"/>
+                <w:szCs w:val="28"/>
+                <w:lang w:val="en-US"/>
+              </w:rPr>
+            </w:pPr>
+            <w:r>
+              <w:rPr>
+                <w:rFonts w:ascii="Times New Roman" w:hAnsi="Times New Roman" w:cs="Times New Roman"/>
+                <w:b/>
+                <w:sz w:val="28"/>
+                <w:szCs w:val="28"/>
+                <w:lang w:val="en-US"/>
+              </w:rPr>
+              <w:t>Code coverage</w:t>
+            </w:r>
+          </w:p>
+        </w:tc>
+      </w:tr>
+      <w:tr>
+        <w:tc>
+          <w:tcPr>
+            <w:tcW w:w="828" w:type="dxa"/>
+          </w:tcPr>
+          <w:p>
+            <w:pPr>
+              <w:rPr>
+                <w:rFonts w:ascii="Times New Roman" w:hAnsi="Times New Roman" w:cs="Times New Roman"/>
+                <w:sz w:val="28"/>
+                <w:szCs w:val="28"/>
+                <w:lang w:val="en-US"/>
+              </w:rPr>
+            </w:pPr>
+          </w:p>
+        </w:tc>
+        <w:tc>
+          <w:tcPr>
+            <w:tcW w:w="4448" w:type="dxa"/>
+          </w:tcPr>
+          <w:p>
+            <w:pPr>
+              <w:rPr>
+                <w:rFonts w:ascii="Times New Roman" w:hAnsi="Times New Roman" w:cs="Times New Roman"/>
+                <w:sz w:val="28"/>
+                <w:szCs w:val="28"/>
+                <w:lang w:val="en-US"/>
+              </w:rPr>
+            </w:pPr>
+          </w:p>
+        </w:tc>
+        <w:tc>
+          <w:tcPr>
+            <w:tcW w:w="2638" w:type="dxa"/>
+          </w:tcPr>
+          <w:p>
+            <w:pPr>
+              <w:rPr>
+                <w:rFonts w:ascii="Times New Roman" w:hAnsi="Times New Roman" w:cs="Times New Roman"/>
+                <w:sz w:val="28"/>
+                <w:szCs w:val="28"/>
+                <w:lang w:val="en-US"/>
+              </w:rPr>
+            </w:pPr>
+          </w:p>
+        </w:tc>
+        <w:tc>
+          <w:tcPr>
+            <w:tcW w:w="2638" w:type="dxa"/>
+          </w:tcPr>
+          <w:p>
+            <w:pPr>
+              <w:rPr>
+                <w:rFonts w:ascii="Times New Roman" w:hAnsi="Times New Roman" w:cs="Times New Roman"/>
+                <w:sz w:val="28"/>
+                <w:szCs w:val="28"/>
+                <w:lang w:val="en-US"/>
+              </w:rPr>
+            </w:pPr>
+          </w:p>
+        </w:tc>
+      </w:tr>
+    </w:tbl>
+    <w:p>
+      <w:pPr>
         <w:rPr>
           <w:rFonts w:ascii="Times New Roman" w:hAnsi="Times New Roman" w:cs="Times New Roman"/>
           <w:sz w:val="32"/>
@@ -3127,6 +4548,234 @@
           <w:lang w:val="en-US"/>
         </w:rPr>
       </w:pPr>
+    </w:p>
+    <w:p>
+      <w:pPr>
+        <w:jc w:val="center"/>
+        <w:rPr>
+          <w:rFonts w:ascii="Times New Roman" w:hAnsi="Times New Roman" w:cs="Times New Roman"/>
+          <w:b/>
+          <w:sz w:val="32"/>
+          <w:szCs w:val="32"/>
+          <w:lang w:val="en-US"/>
+        </w:rPr>
+      </w:pPr>
+    </w:p>
+    <w:p>
+      <w:pPr>
+        <w:jc w:val="center"/>
+        <w:rPr>
+          <w:rFonts w:ascii="Times New Roman" w:hAnsi="Times New Roman" w:cs="Times New Roman"/>
+          <w:b/>
+          <w:sz w:val="32"/>
+          <w:szCs w:val="32"/>
+          <w:lang w:val="en-US"/>
+        </w:rPr>
+      </w:pPr>
+    </w:p>
+    <w:p>
+      <w:pPr>
+        <w:jc w:val="center"/>
+        <w:rPr>
+          <w:rFonts w:ascii="Times New Roman" w:hAnsi="Times New Roman" w:cs="Times New Roman"/>
+          <w:b/>
+          <w:sz w:val="32"/>
+          <w:szCs w:val="32"/>
+          <w:lang w:val="en-US"/>
+        </w:rPr>
+      </w:pPr>
+    </w:p>
+    <w:p>
+      <w:pPr>
+        <w:jc w:val="center"/>
+        <w:rPr>
+          <w:rFonts w:ascii="Times New Roman" w:hAnsi="Times New Roman" w:cs="Times New Roman"/>
+          <w:b/>
+          <w:sz w:val="32"/>
+          <w:szCs w:val="32"/>
+          <w:lang w:val="en-US"/>
+        </w:rPr>
+      </w:pPr>
+    </w:p>
+    <w:p>
+      <w:pPr>
+        <w:jc w:val="center"/>
+        <w:rPr>
+          <w:rFonts w:ascii="Times New Roman" w:hAnsi="Times New Roman" w:cs="Times New Roman"/>
+          <w:b/>
+          <w:sz w:val="32"/>
+          <w:szCs w:val="32"/>
+          <w:lang w:val="en-US"/>
+        </w:rPr>
+      </w:pPr>
+    </w:p>
+    <w:p>
+      <w:pPr>
+        <w:jc w:val="center"/>
+        <w:rPr>
+          <w:rFonts w:ascii="Times New Roman" w:hAnsi="Times New Roman" w:cs="Times New Roman"/>
+          <w:b/>
+          <w:sz w:val="32"/>
+          <w:szCs w:val="32"/>
+          <w:lang w:val="en-US"/>
+        </w:rPr>
+      </w:pPr>
+    </w:p>
+    <w:p>
+      <w:pPr>
+        <w:jc w:val="center"/>
+        <w:rPr>
+          <w:rFonts w:ascii="Times New Roman" w:hAnsi="Times New Roman" w:cs="Times New Roman"/>
+          <w:b/>
+          <w:sz w:val="32"/>
+          <w:szCs w:val="32"/>
+          <w:lang w:val="en-US"/>
+        </w:rPr>
+      </w:pPr>
+    </w:p>
+    <w:p>
+      <w:pPr>
+        <w:jc w:val="center"/>
+        <w:rPr>
+          <w:rFonts w:ascii="Times New Roman" w:hAnsi="Times New Roman" w:cs="Times New Roman"/>
+          <w:b/>
+          <w:sz w:val="32"/>
+          <w:szCs w:val="32"/>
+          <w:lang w:val="en-US"/>
+        </w:rPr>
+      </w:pPr>
+    </w:p>
+    <w:p>
+      <w:pPr>
+        <w:jc w:val="center"/>
+        <w:rPr>
+          <w:rFonts w:ascii="Times New Roman" w:hAnsi="Times New Roman" w:cs="Times New Roman"/>
+          <w:b/>
+          <w:sz w:val="32"/>
+          <w:szCs w:val="32"/>
+          <w:lang w:val="en-US"/>
+        </w:rPr>
+      </w:pPr>
+    </w:p>
+    <w:p>
+      <w:pPr>
+        <w:jc w:val="center"/>
+        <w:rPr>
+          <w:rFonts w:ascii="Times New Roman" w:hAnsi="Times New Roman" w:cs="Times New Roman"/>
+          <w:b/>
+          <w:sz w:val="32"/>
+          <w:szCs w:val="32"/>
+          <w:lang w:val="en-US"/>
+        </w:rPr>
+      </w:pPr>
+    </w:p>
+    <w:p>
+      <w:pPr>
+        <w:jc w:val="center"/>
+        <w:rPr>
+          <w:rFonts w:ascii="Times New Roman" w:hAnsi="Times New Roman" w:cs="Times New Roman"/>
+          <w:b/>
+          <w:sz w:val="32"/>
+          <w:szCs w:val="32"/>
+          <w:lang w:val="en-US"/>
+        </w:rPr>
+      </w:pPr>
+    </w:p>
+    <w:p>
+      <w:pPr>
+        <w:jc w:val="center"/>
+        <w:rPr>
+          <w:rFonts w:ascii="Times New Roman" w:hAnsi="Times New Roman" w:cs="Times New Roman"/>
+          <w:b/>
+          <w:sz w:val="32"/>
+          <w:szCs w:val="32"/>
+          <w:lang w:val="en-US"/>
+        </w:rPr>
+      </w:pPr>
+    </w:p>
+    <w:p>
+      <w:pPr>
+        <w:jc w:val="center"/>
+        <w:rPr>
+          <w:rFonts w:ascii="Times New Roman" w:hAnsi="Times New Roman" w:cs="Times New Roman"/>
+          <w:b/>
+          <w:sz w:val="32"/>
+          <w:szCs w:val="32"/>
+          <w:lang w:val="en-US"/>
+        </w:rPr>
+      </w:pPr>
+    </w:p>
+    <w:p>
+      <w:pPr>
+        <w:jc w:val="center"/>
+        <w:rPr>
+          <w:rFonts w:ascii="Times New Roman" w:hAnsi="Times New Roman" w:cs="Times New Roman"/>
+          <w:b/>
+          <w:sz w:val="32"/>
+          <w:szCs w:val="32"/>
+          <w:lang w:val="en-US"/>
+        </w:rPr>
+      </w:pPr>
+    </w:p>
+    <w:p>
+      <w:pPr>
+        <w:jc w:val="center"/>
+        <w:rPr>
+          <w:rFonts w:ascii="Times New Roman" w:hAnsi="Times New Roman" w:cs="Times New Roman"/>
+          <w:b/>
+          <w:sz w:val="32"/>
+          <w:szCs w:val="32"/>
+          <w:lang w:val="en-US"/>
+        </w:rPr>
+      </w:pPr>
+    </w:p>
+    <w:p>
+      <w:pPr>
+        <w:jc w:val="center"/>
+        <w:rPr>
+          <w:rFonts w:ascii="Times New Roman" w:hAnsi="Times New Roman" w:cs="Times New Roman"/>
+          <w:b/>
+          <w:sz w:val="32"/>
+          <w:szCs w:val="32"/>
+          <w:lang w:val="en-US"/>
+        </w:rPr>
+      </w:pPr>
+    </w:p>
+    <w:p>
+      <w:pPr>
+        <w:jc w:val="center"/>
+        <w:rPr>
+          <w:rFonts w:ascii="Times New Roman" w:hAnsi="Times New Roman" w:cs="Times New Roman"/>
+          <w:b/>
+          <w:sz w:val="32"/>
+          <w:szCs w:val="32"/>
+          <w:lang w:val="en-US"/>
+        </w:rPr>
+      </w:pPr>
+    </w:p>
+    <w:p>
+      <w:pPr>
+        <w:jc w:val="center"/>
+        <w:rPr>
+          <w:rFonts w:ascii="Times New Roman" w:hAnsi="Times New Roman" w:cs="Times New Roman"/>
+          <w:b/>
+          <w:sz w:val="32"/>
+          <w:szCs w:val="32"/>
+          <w:lang w:val="en-US"/>
+        </w:rPr>
+      </w:pPr>
+    </w:p>
+    <w:p>
+      <w:pPr>
+        <w:jc w:val="center"/>
+        <w:rPr>
+          <w:rFonts w:ascii="Times New Roman" w:hAnsi="Times New Roman" w:cs="Times New Roman"/>
+          <w:b/>
+          <w:sz w:val="32"/>
+          <w:szCs w:val="32"/>
+          <w:lang w:val="en-US"/>
+        </w:rPr>
+      </w:pPr>
       <w:r>
         <w:rPr>
           <w:rFonts w:ascii="Times New Roman" w:hAnsi="Times New Roman" w:cs="Times New Roman"/>
@@ -3141,13 +4790,16 @@
     </w:p>
     <w:p>
       <w:pPr>
-        <w:rPr>
-          <w:rFonts w:ascii="Times New Roman" w:hAnsi="Times New Roman" w:cs="Times New Roman"/>
-          <w:sz w:val="32"/>
-          <w:szCs w:val="32"/>
-          <w:lang w:val="en-US"/>
-        </w:rPr>
-      </w:pPr>
+        <w:jc w:val="center"/>
+        <w:rPr>
+          <w:rFonts w:ascii="Times New Roman" w:hAnsi="Times New Roman" w:cs="Times New Roman"/>
+          <w:sz w:val="32"/>
+          <w:szCs w:val="32"/>
+          <w:lang w:val="en-US"/>
+        </w:rPr>
+      </w:pPr>
+      <w:bookmarkStart w:id="0" w:name="_GoBack"/>
+      <w:bookmarkEnd w:id="0"/>
     </w:p>
     <w:p>
       <w:pPr>
@@ -3458,8 +5110,6 @@
         </w:rPr>
         <w:t xml:space="preserve"> diagram</w:t>
       </w:r>
-      <w:bookmarkStart w:id="0" w:name="_GoBack"/>
-      <w:bookmarkEnd w:id="0"/>
       <w:r>
         <w:rPr>
           <w:rFonts w:ascii="Times New Roman" w:hAnsi="Times New Roman" w:cs="Times New Roman"/>
@@ -4007,6 +5657,26 @@
       <w:contextualSpacing/>
     </w:pPr>
   </w:style>
+  <w:style w:type="character" w:customStyle="1" w:styleId="pl-en">
+    <w:name w:val="pl-en"/>
+    <w:basedOn w:val="DefaultParagraphFont"/>
+    <w:rsid w:val="004C1246"/>
+  </w:style>
+  <w:style w:type="character" w:customStyle="1" w:styleId="pl-smi">
+    <w:name w:val="pl-smi"/>
+    <w:basedOn w:val="DefaultParagraphFont"/>
+    <w:rsid w:val="004C1246"/>
+  </w:style>
+  <w:style w:type="character" w:customStyle="1" w:styleId="pl-s">
+    <w:name w:val="pl-s"/>
+    <w:basedOn w:val="DefaultParagraphFont"/>
+    <w:rsid w:val="00E77DAB"/>
+  </w:style>
+  <w:style w:type="character" w:customStyle="1" w:styleId="pl-pds">
+    <w:name w:val="pl-pds"/>
+    <w:basedOn w:val="DefaultParagraphFont"/>
+    <w:rsid w:val="00E77DAB"/>
+  </w:style>
 </w:styles>
 </file>
 
@@ -4298,6 +5968,26 @@
       <w:contextualSpacing/>
     </w:pPr>
   </w:style>
+  <w:style w:type="character" w:customStyle="1" w:styleId="pl-en">
+    <w:name w:val="pl-en"/>
+    <w:basedOn w:val="DefaultParagraphFont"/>
+    <w:rsid w:val="004C1246"/>
+  </w:style>
+  <w:style w:type="character" w:customStyle="1" w:styleId="pl-smi">
+    <w:name w:val="pl-smi"/>
+    <w:basedOn w:val="DefaultParagraphFont"/>
+    <w:rsid w:val="004C1246"/>
+  </w:style>
+  <w:style w:type="character" w:customStyle="1" w:styleId="pl-s">
+    <w:name w:val="pl-s"/>
+    <w:basedOn w:val="DefaultParagraphFont"/>
+    <w:rsid w:val="00E77DAB"/>
+  </w:style>
+  <w:style w:type="character" w:customStyle="1" w:styleId="pl-pds">
+    <w:name w:val="pl-pds"/>
+    <w:basedOn w:val="DefaultParagraphFont"/>
+    <w:rsid w:val="00E77DAB"/>
+  </w:style>
 </w:styles>
 </file>
 
@@ -4556,7 +6246,7 @@
   <a:extraClrSchemeLst/>
   <a:extLst>
     <a:ext uri="{05A4C25C-085E-4340-85A3-A5531E510DB2}">
-      <thm15:themeFamily xmlns:thm15="http://schemas.microsoft.com/office/thememl/2012/main" xmlns="" name="Office Theme" id="{62F939B6-93AF-4DB8-9C6B-D6C7DFDC589F}" vid="{4A3C46E8-61CC-4603-A589-7422A47A8E4A}"/>
+      <thm15:themeFamily xmlns="" xmlns:thm15="http://schemas.microsoft.com/office/thememl/2012/main" name="Office Theme" id="{62F939B6-93AF-4DB8-9C6B-D6C7DFDC589F}" vid="{4A3C46E8-61CC-4603-A589-7422A47A8E4A}"/>
     </a:ext>
   </a:extLst>
 </a:theme>
@@ -4567,7 +6257,7 @@
 </file>
 
 <file path=customXml/itemProps1.xml><?xml version="1.0" encoding="utf-8"?>
-<ds:datastoreItem xmlns:ds="http://schemas.openxmlformats.org/officeDocument/2006/customXml" ds:itemID="{DE906480-BC1D-45B5-BC39-A14B0035D306}">
+<ds:datastoreItem xmlns:ds="http://schemas.openxmlformats.org/officeDocument/2006/customXml" ds:itemID="{8D13A1D8-F167-4F4C-8AA6-163321F7DD9A}">
   <ds:schemaRefs>
     <ds:schemaRef ds:uri="http://schemas.openxmlformats.org/officeDocument/2006/bibliography"/>
   </ds:schemaRefs>

</xml_diff>

<commit_message>
updated diagram in report
</commit_message>
<xml_diff>
--- a/Docs/Scientific report generator.docx
+++ b/Docs/Scientific report generator.docx
@@ -626,7 +626,25 @@
           <w:szCs w:val="32"/>
           <w:lang w:val="en-US"/>
         </w:rPr>
-        <w:t>themes for scientific work,</w:t>
+        <w:t>themes for scientific work</w:t>
+      </w:r>
+      <w:r>
+        <w:rPr>
+          <w:rFonts w:cstheme="minorHAnsi"/>
+          <w:sz w:val="32"/>
+          <w:szCs w:val="32"/>
+          <w:lang w:val="en-US"/>
+        </w:rPr>
+        <w:t>, manage his department’s staff</w:t>
+      </w:r>
+      <w:r>
+        <w:rPr>
+          <w:rFonts w:cstheme="minorHAnsi"/>
+          <w:sz w:val="32"/>
+          <w:szCs w:val="32"/>
+          <w:lang w:val="en-US"/>
+        </w:rPr>
+        <w:t>,</w:t>
       </w:r>
       <w:r>
         <w:rPr>
@@ -803,6 +821,15 @@
           <w:lang w:val="en-US"/>
         </w:rPr>
         <w:t>s</w:t>
+      </w:r>
+      <w:r>
+        <w:rPr>
+          <w:rFonts w:cstheme="minorHAnsi"/>
+          <w:sz w:val="32"/>
+          <w:szCs w:val="32"/>
+          <w:lang w:val="en-US"/>
+        </w:rPr>
+        <w:t>, can create departments</w:t>
       </w:r>
       <w:r>
         <w:rPr>
@@ -2216,7 +2243,6 @@
           <w:szCs w:val="28"/>
           <w:lang w:val="en-US"/>
         </w:rPr>
-        <w:lastRenderedPageBreak/>
         <w:t>Report Management</w:t>
       </w:r>
     </w:p>
@@ -3671,8 +3697,6 @@
           <w:lang w:val="en-US"/>
         </w:rPr>
       </w:pPr>
-      <w:bookmarkStart w:id="0" w:name="_GoBack"/>
-      <w:bookmarkEnd w:id="0"/>
     </w:p>
     <w:p>
       <w:pPr>
@@ -4504,7 +4528,17 @@
                 <w:szCs w:val="28"/>
                 <w:lang w:val="en-US"/>
               </w:rPr>
-              <w:t>Create publication</w:t>
+              <w:t xml:space="preserve">Create </w:t>
+            </w:r>
+            <w:r>
+              <w:rPr>
+                <w:rFonts w:cstheme="minorHAnsi"/>
+                <w:sz w:val="28"/>
+                <w:szCs w:val="28"/>
+                <w:lang w:val="en-US"/>
+              </w:rPr>
+              <w:lastRenderedPageBreak/>
+              <w:t>publication</w:t>
             </w:r>
           </w:p>
         </w:tc>
@@ -4530,7 +4564,18 @@
                 <w:szCs w:val="28"/>
                 <w:lang w:val="en-US"/>
               </w:rPr>
-              <w:t>Adds publications as single or co-author.</w:t>
+              <w:lastRenderedPageBreak/>
+              <w:t xml:space="preserve">Adds </w:t>
+            </w:r>
+            <w:r>
+              <w:rPr>
+                <w:rFonts w:cstheme="minorHAnsi"/>
+                <w:sz w:val="28"/>
+                <w:szCs w:val="28"/>
+                <w:lang w:val="en-US"/>
+              </w:rPr>
+              <w:lastRenderedPageBreak/>
+              <w:t>publications as single or co-author.</w:t>
             </w:r>
           </w:p>
           <w:p>
@@ -4567,6 +4612,7 @@
                 <w:szCs w:val="28"/>
                 <w:lang w:val="en-US"/>
               </w:rPr>
+              <w:lastRenderedPageBreak/>
               <w:t>Create(</w:t>
             </w:r>
             <w:proofErr w:type="spellStart"/>
@@ -4587,7 +4633,17 @@
                 <w:szCs w:val="28"/>
                 <w:lang w:val="en-US"/>
               </w:rPr>
-              <w:t xml:space="preserve"> model)</w:t>
+              <w:t xml:space="preserve"> </w:t>
+            </w:r>
+            <w:r>
+              <w:rPr>
+                <w:rFonts w:cstheme="minorHAnsi"/>
+                <w:sz w:val="28"/>
+                <w:szCs w:val="28"/>
+                <w:lang w:val="en-US"/>
+              </w:rPr>
+              <w:lastRenderedPageBreak/>
+              <w:t>model)</w:t>
             </w:r>
           </w:p>
         </w:tc>
@@ -4615,6 +4671,7 @@
                 <w:szCs w:val="28"/>
                 <w:lang w:val="en-US"/>
               </w:rPr>
+              <w:lastRenderedPageBreak/>
               <w:t>TST</w:t>
             </w:r>
             <w:r>
@@ -4643,6 +4700,7 @@
                 <w:szCs w:val="28"/>
                 <w:lang w:val="en-US"/>
               </w:rPr>
+              <w:lastRenderedPageBreak/>
               <w:t>TST</w:t>
             </w:r>
             <w:r>
@@ -4933,7 +4991,6 @@
                 <w:szCs w:val="28"/>
                 <w:lang w:val="en-US"/>
               </w:rPr>
-              <w:lastRenderedPageBreak/>
               <w:t>5</w:t>
             </w:r>
           </w:p>
@@ -7677,6 +7734,7 @@
                 <w:szCs w:val="28"/>
                 <w:lang w:val="en-US"/>
               </w:rPr>
+              <w:lastRenderedPageBreak/>
               <w:t>TST24</w:t>
             </w:r>
           </w:p>
@@ -7774,6 +7832,7 @@
                 <w:szCs w:val="28"/>
                 <w:lang w:val="en-US"/>
               </w:rPr>
+              <w:lastRenderedPageBreak/>
               <w:t>TST25</w:t>
             </w:r>
           </w:p>
@@ -7968,7 +8027,6 @@
                 <w:szCs w:val="28"/>
                 <w:lang w:val="en-US"/>
               </w:rPr>
-              <w:lastRenderedPageBreak/>
               <w:t>TST27</w:t>
             </w:r>
           </w:p>
@@ -8066,7 +8124,6 @@
                 <w:szCs w:val="28"/>
                 <w:lang w:val="en-US"/>
               </w:rPr>
-              <w:lastRenderedPageBreak/>
               <w:t>TST28</w:t>
             </w:r>
           </w:p>
@@ -8228,6 +8285,89 @@
       <w:r>
         <w:rPr>
           <w:rFonts w:cstheme="minorHAnsi"/>
+          <w:lang w:val="en-US"/>
+        </w:rPr>
+        <w:drawing>
+          <wp:inline distT="0" distB="0" distL="0" distR="0" wp14:anchorId="0DB0777A" wp14:editId="74BEC1CD">
+            <wp:extent cx="6563360" cy="5758180"/>
+            <wp:effectExtent l="0" t="0" r="8890" b="0"/>
+            <wp:docPr id="1" name="Рисунок 1"/>
+            <wp:cNvGraphicFramePr>
+              <a:graphicFrameLocks xmlns:a="http://schemas.openxmlformats.org/drawingml/2006/main" noChangeAspect="1"/>
+            </wp:cNvGraphicFramePr>
+            <a:graphic xmlns:a="http://schemas.openxmlformats.org/drawingml/2006/main">
+              <a:graphicData uri="http://schemas.openxmlformats.org/drawingml/2006/picture">
+                <pic:pic xmlns:pic="http://schemas.openxmlformats.org/drawingml/2006/picture">
+                  <pic:nvPicPr>
+                    <pic:cNvPr id="1" name=""/>
+                    <pic:cNvPicPr/>
+                  </pic:nvPicPr>
+                  <pic:blipFill>
+                    <a:blip r:embed="rId6"/>
+                    <a:stretch>
+                      <a:fillRect/>
+                    </a:stretch>
+                  </pic:blipFill>
+                  <pic:spPr>
+                    <a:xfrm>
+                      <a:off x="0" y="0"/>
+                      <a:ext cx="6563360" cy="5758180"/>
+                    </a:xfrm>
+                    <a:prstGeom prst="rect">
+                      <a:avLst/>
+                    </a:prstGeom>
+                  </pic:spPr>
+                </pic:pic>
+              </a:graphicData>
+            </a:graphic>
+          </wp:inline>
+        </w:drawing>
+      </w:r>
+      <w:bookmarkStart w:id="0" w:name="_GoBack"/>
+      <w:bookmarkEnd w:id="0"/>
+    </w:p>
+    <w:p>
+      <w:pPr>
+        <w:rPr>
+          <w:rFonts w:cstheme="minorHAnsi"/>
+          <w:sz w:val="32"/>
+          <w:szCs w:val="32"/>
+          <w:lang w:val="en-US"/>
+        </w:rPr>
+      </w:pPr>
+      <w:r>
+        <w:rPr>
+          <w:rFonts w:cstheme="minorHAnsi"/>
+          <w:sz w:val="32"/>
+          <w:szCs w:val="32"/>
+          <w:lang w:val="en-US"/>
+        </w:rPr>
+        <w:lastRenderedPageBreak/>
+        <w:t xml:space="preserve">Use case for </w:t>
+      </w:r>
+      <w:r>
+        <w:rPr>
+          <w:rFonts w:cstheme="minorHAnsi"/>
+          <w:sz w:val="32"/>
+          <w:szCs w:val="32"/>
+          <w:lang w:val="en-US"/>
+        </w:rPr>
+        <w:t>Administrator</w:t>
+      </w:r>
+      <w:r>
+        <w:rPr>
+          <w:rFonts w:cstheme="minorHAnsi"/>
+          <w:sz w:val="32"/>
+          <w:szCs w:val="32"/>
+          <w:lang w:val="en-US"/>
+        </w:rPr>
+        <w:t xml:space="preserve"> role</w:t>
+      </w:r>
+      <w:r>
+        <w:rPr>
+          <w:rFonts w:cstheme="minorHAnsi"/>
+          <w:sz w:val="32"/>
+          <w:szCs w:val="32"/>
           <w:lang w:val="en-US"/>
         </w:rPr>
         <w:pict>
@@ -8250,57 +8390,6 @@
             <v:path o:extrusionok="f" gradientshapeok="t" o:connecttype="rect"/>
             <o:lock v:ext="edit" aspectratio="t"/>
           </v:shapetype>
-          <v:shape id="_x0000_i1025" type="#_x0000_t75" style="width:516.75pt;height:464.25pt">
-            <v:imagedata r:id="rId6" o:title="General"/>
-          </v:shape>
-        </w:pict>
-      </w:r>
-    </w:p>
-    <w:p>
-      <w:pPr>
-        <w:rPr>
-          <w:rFonts w:cstheme="minorHAnsi"/>
-          <w:sz w:val="32"/>
-          <w:szCs w:val="32"/>
-          <w:lang w:val="en-US"/>
-        </w:rPr>
-      </w:pPr>
-      <w:r>
-        <w:rPr>
-          <w:rFonts w:cstheme="minorHAnsi"/>
-          <w:sz w:val="32"/>
-          <w:szCs w:val="32"/>
-          <w:lang w:val="en-US"/>
-        </w:rPr>
-        <w:lastRenderedPageBreak/>
-        <w:t xml:space="preserve">Use case for </w:t>
-      </w:r>
-      <w:r>
-        <w:rPr>
-          <w:rFonts w:cstheme="minorHAnsi"/>
-          <w:sz w:val="32"/>
-          <w:szCs w:val="32"/>
-          <w:lang w:val="en-US"/>
-        </w:rPr>
-        <w:t>Administrator</w:t>
-      </w:r>
-      <w:r>
-        <w:rPr>
-          <w:rFonts w:cstheme="minorHAnsi"/>
-          <w:sz w:val="32"/>
-          <w:szCs w:val="32"/>
-          <w:lang w:val="en-US"/>
-        </w:rPr>
-        <w:t xml:space="preserve"> role</w:t>
-      </w:r>
-      <w:r>
-        <w:rPr>
-          <w:rFonts w:cstheme="minorHAnsi"/>
-          <w:sz w:val="32"/>
-          <w:szCs w:val="32"/>
-          <w:lang w:val="en-US"/>
-        </w:rPr>
-        <w:pict>
           <v:shape id="_x0000_i1026" type="#_x0000_t75" style="width:495pt;height:375pt">
             <v:imagedata r:id="rId7" o:title="AdministratorRole"/>
           </v:shape>
@@ -9621,7 +9710,7 @@
 </file>
 
 <file path=customXml/itemProps1.xml><?xml version="1.0" encoding="utf-8"?>
-<ds:datastoreItem xmlns:ds="http://schemas.openxmlformats.org/officeDocument/2006/customXml" ds:itemID="{E758A219-F980-458B-9FB0-76DB2FCAB584}">
+<ds:datastoreItem xmlns:ds="http://schemas.openxmlformats.org/officeDocument/2006/customXml" ds:itemID="{8B0A4547-ED4B-42AE-BAAE-82532946310E}">
   <ds:schemaRefs>
     <ds:schemaRef ds:uri="http://schemas.openxmlformats.org/officeDocument/2006/bibliography"/>
   </ds:schemaRefs>

</xml_diff>